<commit_message>
Some dynamic problem done 1. Minimum numbers of coin change 2. Number of ways To make coin change 3. Minimum Number of jumps
And some documents
</commit_message>
<xml_diff>
--- a/challenges/document/Code Trick and Techniques.docx
+++ b/challenges/document/Code Trick and Techniques.docx
@@ -194,10 +194,106 @@
     <w:p>
       <w:pPr>
         <w:rPr>
+          <w:rFonts w:ascii="Consolas" w:hAnsi="Consolas" w:cs="Consolas"/>
+          <w:b/>
+          <w:bCs/>
+          <w:color w:val="7F0055"/>
+          <w:sz w:val="24"/>
+          <w:szCs w:val="24"/>
+          <w:shd w:val="clear" w:color="auto" w:fill="E8F2FE"/>
+        </w:rPr>
+      </w:pPr>
+      <w:r>
+        <w:rPr>
           <w:b/>
           <w:sz w:val="28"/>
           <w:szCs w:val="28"/>
         </w:rPr>
+        <w:t>Convert String to character array.</w:t>
+      </w:r>
+    </w:p>
+    <w:p>
+      <w:pPr>
+        <w:rPr>
+          <w:rFonts w:ascii="Consolas" w:hAnsi="Consolas" w:cs="Consolas"/>
+          <w:color w:val="000000"/>
+          <w:sz w:val="24"/>
+          <w:szCs w:val="24"/>
+          <w:shd w:val="clear" w:color="auto" w:fill="E8F2FE"/>
+        </w:rPr>
+      </w:pPr>
+      <w:r>
+        <w:rPr>
+          <w:rFonts w:ascii="Consolas" w:hAnsi="Consolas" w:cs="Consolas"/>
+          <w:b/>
+          <w:bCs/>
+          <w:color w:val="7F0055"/>
+          <w:sz w:val="24"/>
+          <w:szCs w:val="24"/>
+          <w:shd w:val="clear" w:color="auto" w:fill="E8F2FE"/>
+        </w:rPr>
+        <w:t>char</w:t>
+      </w:r>
+      <w:r>
+        <w:rPr>
+          <w:rFonts w:ascii="Consolas" w:hAnsi="Consolas" w:cs="Consolas"/>
+          <w:color w:val="000000"/>
+          <w:sz w:val="24"/>
+          <w:szCs w:val="24"/>
+          <w:shd w:val="clear" w:color="auto" w:fill="E8F2FE"/>
+        </w:rPr>
+        <w:t xml:space="preserve">[] </w:t>
+      </w:r>
+      <w:r>
+        <w:rPr>
+          <w:rFonts w:ascii="Consolas" w:hAnsi="Consolas" w:cs="Consolas"/>
+          <w:color w:val="6A3E3E"/>
+          <w:sz w:val="24"/>
+          <w:szCs w:val="24"/>
+          <w:shd w:val="clear" w:color="auto" w:fill="E8F2FE"/>
+        </w:rPr>
+        <w:t>characters</w:t>
+      </w:r>
+      <w:r>
+        <w:rPr>
+          <w:rFonts w:ascii="Consolas" w:hAnsi="Consolas" w:cs="Consolas"/>
+          <w:color w:val="000000"/>
+          <w:sz w:val="24"/>
+          <w:szCs w:val="24"/>
+          <w:shd w:val="clear" w:color="auto" w:fill="E8F2FE"/>
+        </w:rPr>
+        <w:t xml:space="preserve"> = </w:t>
+      </w:r>
+      <w:r>
+        <w:rPr>
+          <w:rFonts w:ascii="Consolas" w:hAnsi="Consolas" w:cs="Consolas"/>
+          <w:color w:val="6A3E3E"/>
+          <w:sz w:val="24"/>
+          <w:szCs w:val="24"/>
+          <w:shd w:val="clear" w:color="auto" w:fill="E8F2FE"/>
+        </w:rPr>
+        <w:t>smallString</w:t>
+      </w:r>
+      <w:r>
+        <w:rPr>
+          <w:rFonts w:ascii="Consolas" w:hAnsi="Consolas" w:cs="Consolas"/>
+          <w:color w:val="000000"/>
+          <w:sz w:val="24"/>
+          <w:szCs w:val="24"/>
+          <w:shd w:val="clear" w:color="auto" w:fill="E8F2FE"/>
+        </w:rPr>
+        <w:t>.toCharArray();</w:t>
+      </w:r>
+    </w:p>
+    <w:p>
+      <w:pPr>
+        <w:rPr>
+          <w:rFonts w:ascii="Consolas" w:hAnsi="Consolas" w:cs="Consolas"/>
+          <w:color w:val="000000"/>
+          <w:sz w:val="24"/>
+          <w:szCs w:val="24"/>
+          <w:shd w:val="clear" w:color="auto" w:fill="E8F2FE"/>
+        </w:rPr>
       </w:pPr>
       <w:r>
         <w:rPr>
@@ -205,56 +301,7 @@
           <w:sz w:val="28"/>
           <w:szCs w:val="28"/>
         </w:rPr>
-        <w:t xml:space="preserve">When any algorithm containing sorting, that means it will definitely </w:t>
-      </w:r>
-      <w:r>
-        <w:rPr>
-          <w:b/>
-          <w:sz w:val="28"/>
-          <w:szCs w:val="28"/>
-        </w:rPr>
-        <w:t>need minimum O</w:t>
-      </w:r>
-      <w:r>
-        <w:rPr>
-          <w:b/>
-          <w:sz w:val="28"/>
-          <w:szCs w:val="28"/>
-        </w:rPr>
-        <w:t xml:space="preserve"> </w:t>
-      </w:r>
-      <w:r>
-        <w:rPr>
-          <w:b/>
-          <w:sz w:val="28"/>
-          <w:szCs w:val="28"/>
-        </w:rPr>
-        <w:t>(nlogn)</w:t>
-      </w:r>
-      <w:r>
-        <w:rPr>
-          <w:b/>
-          <w:sz w:val="28"/>
-          <w:szCs w:val="28"/>
-        </w:rPr>
-        <w:t>.</w:t>
-      </w:r>
-    </w:p>
-    <w:p>
-      <w:pPr>
-        <w:rPr>
-          <w:b/>
-          <w:sz w:val="28"/>
-          <w:szCs w:val="28"/>
-        </w:rPr>
-      </w:pPr>
-      <w:r>
-        <w:rPr>
-          <w:b/>
-          <w:sz w:val="28"/>
-          <w:szCs w:val="28"/>
-        </w:rPr>
-        <w:t>Best way to initialize List in Java 8,</w:t>
+        <w:t>How to fill up an array with maximum number?</w:t>
       </w:r>
     </w:p>
     <w:p>
@@ -272,39 +319,50 @@
       <w:r>
         <w:rPr>
           <w:rFonts w:ascii="Consolas" w:hAnsi="Consolas" w:cs="Consolas"/>
-          <w:color w:val="000000"/>
-          <w:sz w:val="24"/>
-          <w:szCs w:val="24"/>
-        </w:rPr>
-        <w:t xml:space="preserve">List&lt;Integer&gt; </w:t>
-      </w:r>
-      <w:r>
-        <w:rPr>
-          <w:rFonts w:ascii="Consolas" w:hAnsi="Consolas" w:cs="Consolas"/>
-          <w:color w:val="0000C0"/>
-          <w:sz w:val="24"/>
-          <w:szCs w:val="24"/>
-        </w:rPr>
-        <w:t>sortedArray</w:t>
-      </w:r>
-      <w:r>
-        <w:rPr>
-          <w:rFonts w:ascii="Consolas" w:hAnsi="Consolas" w:cs="Consolas"/>
-          <w:color w:val="000000"/>
-          <w:sz w:val="24"/>
-          <w:szCs w:val="24"/>
-        </w:rPr>
-        <w:t xml:space="preserve"> = </w:t>
-      </w:r>
-      <w:r>
-        <w:rPr>
-          <w:rFonts w:ascii="Consolas" w:hAnsi="Consolas" w:cs="Consolas"/>
           <w:b/>
           <w:bCs/>
           <w:color w:val="7F0055"/>
           <w:sz w:val="24"/>
           <w:szCs w:val="24"/>
         </w:rPr>
+        <w:t>int</w:t>
+      </w:r>
+      <w:r>
+        <w:rPr>
+          <w:rFonts w:ascii="Consolas" w:hAnsi="Consolas" w:cs="Consolas"/>
+          <w:color w:val="000000"/>
+          <w:sz w:val="24"/>
+          <w:szCs w:val="24"/>
+        </w:rPr>
+        <w:t xml:space="preserve">[] </w:t>
+      </w:r>
+      <w:r>
+        <w:rPr>
+          <w:rFonts w:ascii="Consolas" w:hAnsi="Consolas" w:cs="Consolas"/>
+          <w:color w:val="6A3E3E"/>
+          <w:sz w:val="24"/>
+          <w:szCs w:val="24"/>
+        </w:rPr>
+        <w:t>jumps</w:t>
+      </w:r>
+      <w:r>
+        <w:rPr>
+          <w:rFonts w:ascii="Consolas" w:hAnsi="Consolas" w:cs="Consolas"/>
+          <w:color w:val="000000"/>
+          <w:sz w:val="24"/>
+          <w:szCs w:val="24"/>
+        </w:rPr>
+        <w:t xml:space="preserve"> = </w:t>
+      </w:r>
+      <w:r>
+        <w:rPr>
+          <w:rFonts w:ascii="Consolas" w:hAnsi="Consolas" w:cs="Consolas"/>
+          <w:b/>
+          <w:bCs/>
+          <w:color w:val="7F0055"/>
+          <w:sz w:val="24"/>
+          <w:szCs w:val="24"/>
+        </w:rPr>
         <w:t>new</w:t>
       </w:r>
       <w:r>
@@ -319,21 +377,228 @@
       <w:r>
         <w:rPr>
           <w:rFonts w:ascii="Consolas" w:hAnsi="Consolas" w:cs="Consolas"/>
+          <w:b/>
+          <w:bCs/>
+          <w:color w:val="7F0055"/>
+          <w:sz w:val="24"/>
+          <w:szCs w:val="24"/>
+        </w:rPr>
+        <w:t>int</w:t>
+      </w:r>
+      <w:r>
+        <w:rPr>
+          <w:rFonts w:ascii="Consolas" w:hAnsi="Consolas" w:cs="Consolas"/>
+          <w:color w:val="000000"/>
+          <w:sz w:val="24"/>
+          <w:szCs w:val="24"/>
+        </w:rPr>
+        <w:t>[</w:t>
+      </w:r>
+      <w:r>
+        <w:rPr>
+          <w:rFonts w:ascii="Consolas" w:hAnsi="Consolas" w:cs="Consolas"/>
+          <w:color w:val="6A3E3E"/>
+          <w:sz w:val="24"/>
+          <w:szCs w:val="24"/>
+        </w:rPr>
+        <w:t>array</w:t>
+      </w:r>
+      <w:r>
+        <w:rPr>
+          <w:rFonts w:ascii="Consolas" w:hAnsi="Consolas" w:cs="Consolas"/>
+          <w:color w:val="000000"/>
+          <w:sz w:val="24"/>
+          <w:szCs w:val="24"/>
+        </w:rPr>
+        <w:t>.</w:t>
+      </w:r>
+      <w:r>
+        <w:rPr>
+          <w:rFonts w:ascii="Consolas" w:hAnsi="Consolas" w:cs="Consolas"/>
+          <w:color w:val="0000C0"/>
+          <w:sz w:val="24"/>
+          <w:szCs w:val="24"/>
+        </w:rPr>
+        <w:t>length</w:t>
+      </w:r>
+      <w:r>
+        <w:rPr>
+          <w:rFonts w:ascii="Consolas" w:hAnsi="Consolas" w:cs="Consolas"/>
+          <w:color w:val="000000"/>
+          <w:sz w:val="24"/>
+          <w:szCs w:val="24"/>
+        </w:rPr>
+        <w:t>];</w:t>
+      </w:r>
+    </w:p>
+    <w:p>
+      <w:pPr>
+        <w:rPr>
+          <w:rFonts w:ascii="Consolas" w:hAnsi="Consolas" w:cs="Consolas"/>
+          <w:color w:val="000000"/>
+          <w:sz w:val="24"/>
+          <w:szCs w:val="24"/>
+          <w:shd w:val="clear" w:color="auto" w:fill="E8F2FE"/>
+        </w:rPr>
+      </w:pPr>
+      <w:r>
+        <w:rPr>
+          <w:rFonts w:ascii="Consolas" w:hAnsi="Consolas" w:cs="Consolas"/>
+          <w:color w:val="000000"/>
+          <w:sz w:val="24"/>
+          <w:szCs w:val="24"/>
+        </w:rPr>
+        <w:t>Arrays.</w:t>
+      </w:r>
+      <w:r>
+        <w:rPr>
+          <w:rFonts w:ascii="Consolas" w:hAnsi="Consolas" w:cs="Consolas"/>
+          <w:i/>
+          <w:iCs/>
+          <w:color w:val="000000"/>
+          <w:sz w:val="24"/>
+          <w:szCs w:val="24"/>
+        </w:rPr>
+        <w:t>fill</w:t>
+      </w:r>
+      <w:r>
+        <w:rPr>
+          <w:rFonts w:ascii="Consolas" w:hAnsi="Consolas" w:cs="Consolas"/>
+          <w:color w:val="000000"/>
+          <w:sz w:val="24"/>
+          <w:szCs w:val="24"/>
+        </w:rPr>
+        <w:t>(</w:t>
+      </w:r>
+      <w:r>
+        <w:rPr>
+          <w:rFonts w:ascii="Consolas" w:hAnsi="Consolas" w:cs="Consolas"/>
+          <w:color w:val="6A3E3E"/>
+          <w:sz w:val="24"/>
+          <w:szCs w:val="24"/>
+        </w:rPr>
+        <w:t>jumps</w:t>
+      </w:r>
+      <w:r>
+        <w:rPr>
+          <w:rFonts w:ascii="Consolas" w:hAnsi="Consolas" w:cs="Consolas"/>
+          <w:color w:val="000000"/>
+          <w:sz w:val="24"/>
+          <w:szCs w:val="24"/>
+        </w:rPr>
+        <w:t>, Integer.</w:t>
+      </w:r>
+      <w:r>
+        <w:rPr>
+          <w:rFonts w:ascii="Consolas" w:hAnsi="Consolas" w:cs="Consolas"/>
+          <w:b/>
+          <w:bCs/>
+          <w:i/>
+          <w:iCs/>
+          <w:color w:val="0000C0"/>
+          <w:sz w:val="24"/>
+          <w:szCs w:val="24"/>
+        </w:rPr>
+        <w:t>MAX_VALUE</w:t>
+      </w:r>
+      <w:r>
+        <w:rPr>
+          <w:rFonts w:ascii="Consolas" w:hAnsi="Consolas" w:cs="Consolas"/>
+          <w:color w:val="000000"/>
+          <w:sz w:val="24"/>
+          <w:szCs w:val="24"/>
+        </w:rPr>
+        <w:t>);</w:t>
+      </w:r>
+    </w:p>
+    <w:p>
+      <w:pPr>
+        <w:rPr>
+          <w:rFonts w:ascii="Consolas" w:hAnsi="Consolas" w:cs="Consolas"/>
+          <w:color w:val="000000"/>
+          <w:sz w:val="24"/>
+          <w:szCs w:val="24"/>
+          <w:shd w:val="clear" w:color="auto" w:fill="E8F2FE"/>
+        </w:rPr>
+      </w:pPr>
+      <w:r>
+        <w:rPr>
+          <w:b/>
+          <w:sz w:val="28"/>
+          <w:szCs w:val="28"/>
+        </w:rPr>
+        <w:t xml:space="preserve">To compare and manipulate a string, we must not split it into </w:t>
+      </w:r>
+      <w:r>
+        <w:rPr>
+          <w:b/>
+          <w:sz w:val="28"/>
+          <w:szCs w:val="28"/>
+        </w:rPr>
+        <w:t>characters,</w:t>
+      </w:r>
+      <w:r>
+        <w:rPr>
+          <w:b/>
+          <w:sz w:val="28"/>
+          <w:szCs w:val="28"/>
+        </w:rPr>
+        <w:t xml:space="preserve"> we can directly use it in the loop which could save a complete n space.</w:t>
+      </w:r>
+    </w:p>
+    <w:p>
+      <w:pPr>
+        <w:rPr>
+          <w:rFonts w:ascii="Consolas" w:hAnsi="Consolas" w:cs="Consolas"/>
           <w:color w:val="000000"/>
           <w:sz w:val="24"/>
           <w:szCs w:val="24"/>
           <w:u w:val="single"/>
-        </w:rPr>
-        <w:t>ArrayList&lt;Integer&gt;()</w:t>
-      </w:r>
-      <w:r>
-        <w:rPr>
-          <w:rFonts w:ascii="Consolas" w:hAnsi="Consolas" w:cs="Consolas"/>
-          <w:color w:val="000000"/>
-          <w:sz w:val="24"/>
-          <w:szCs w:val="24"/>
-        </w:rPr>
-        <w:t xml:space="preserve"> {{</w:t>
+          <w:shd w:val="clear" w:color="auto" w:fill="F0D8A8"/>
+        </w:rPr>
+      </w:pPr>
+      <w:r>
+        <w:rPr>
+          <w:rFonts w:ascii="Consolas" w:hAnsi="Consolas" w:cs="Consolas"/>
+          <w:color w:val="000000"/>
+          <w:sz w:val="24"/>
+          <w:szCs w:val="24"/>
+          <w:shd w:val="clear" w:color="auto" w:fill="E8F2FE"/>
+        </w:rPr>
+        <w:t xml:space="preserve">String </w:t>
+      </w:r>
+      <w:r>
+        <w:rPr>
+          <w:rFonts w:ascii="Consolas" w:hAnsi="Consolas" w:cs="Consolas"/>
+          <w:color w:val="000000"/>
+          <w:sz w:val="24"/>
+          <w:szCs w:val="24"/>
+          <w:u w:val="single"/>
+          <w:shd w:val="clear" w:color="auto" w:fill="F0D8A8"/>
+        </w:rPr>
+        <w:t>str</w:t>
+      </w:r>
+      <w:r>
+        <w:rPr>
+          <w:rFonts w:ascii="Consolas" w:hAnsi="Consolas" w:cs="Consolas"/>
+          <w:color w:val="000000"/>
+          <w:sz w:val="24"/>
+          <w:szCs w:val="24"/>
+          <w:u w:val="single"/>
+          <w:shd w:val="clear" w:color="auto" w:fill="F0D8A8"/>
+        </w:rPr>
+        <w:t>=”abcdeabcdefc”</w:t>
+      </w:r>
+      <w:r>
+        <w:rPr>
+          <w:rFonts w:ascii="Consolas" w:hAnsi="Consolas" w:cs="Consolas"/>
+          <w:color w:val="000000"/>
+          <w:sz w:val="24"/>
+          <w:szCs w:val="24"/>
+          <w:u w:val="single"/>
+          <w:shd w:val="clear" w:color="auto" w:fill="F0D8A8"/>
+        </w:rPr>
+        <w:t>;</w:t>
       </w:r>
     </w:p>
     <w:p>
@@ -351,6 +616,128 @@
       <w:r>
         <w:rPr>
           <w:rFonts w:ascii="Consolas" w:hAnsi="Consolas" w:cs="Consolas"/>
+          <w:b/>
+          <w:bCs/>
+          <w:color w:val="7F0055"/>
+          <w:sz w:val="24"/>
+          <w:szCs w:val="24"/>
+        </w:rPr>
+        <w:t>for</w:t>
+      </w:r>
+      <w:r>
+        <w:rPr>
+          <w:rFonts w:ascii="Consolas" w:hAnsi="Consolas" w:cs="Consolas"/>
+          <w:color w:val="000000"/>
+          <w:sz w:val="24"/>
+          <w:szCs w:val="24"/>
+        </w:rPr>
+        <w:t xml:space="preserve"> (</w:t>
+      </w:r>
+      <w:r>
+        <w:rPr>
+          <w:rFonts w:ascii="Consolas" w:hAnsi="Consolas" w:cs="Consolas"/>
+          <w:b/>
+          <w:bCs/>
+          <w:color w:val="7F0055"/>
+          <w:sz w:val="24"/>
+          <w:szCs w:val="24"/>
+        </w:rPr>
+        <w:t>int</w:t>
+      </w:r>
+      <w:r>
+        <w:rPr>
+          <w:rFonts w:ascii="Consolas" w:hAnsi="Consolas" w:cs="Consolas"/>
+          <w:color w:val="000000"/>
+          <w:sz w:val="24"/>
+          <w:szCs w:val="24"/>
+        </w:rPr>
+        <w:t xml:space="preserve"> </w:t>
+      </w:r>
+      <w:r>
+        <w:rPr>
+          <w:rFonts w:ascii="Consolas" w:hAnsi="Consolas" w:cs="Consolas"/>
+          <w:color w:val="6A3E3E"/>
+          <w:sz w:val="24"/>
+          <w:szCs w:val="24"/>
+        </w:rPr>
+        <w:t>i</w:t>
+      </w:r>
+      <w:r>
+        <w:rPr>
+          <w:rFonts w:ascii="Consolas" w:hAnsi="Consolas" w:cs="Consolas"/>
+          <w:color w:val="000000"/>
+          <w:sz w:val="24"/>
+          <w:szCs w:val="24"/>
+        </w:rPr>
+        <w:t xml:space="preserve"> = 0; </w:t>
+      </w:r>
+      <w:r>
+        <w:rPr>
+          <w:rFonts w:ascii="Consolas" w:hAnsi="Consolas" w:cs="Consolas"/>
+          <w:color w:val="6A3E3E"/>
+          <w:sz w:val="24"/>
+          <w:szCs w:val="24"/>
+        </w:rPr>
+        <w:t>i</w:t>
+      </w:r>
+      <w:r>
+        <w:rPr>
+          <w:rFonts w:ascii="Consolas" w:hAnsi="Consolas" w:cs="Consolas"/>
+          <w:color w:val="000000"/>
+          <w:sz w:val="24"/>
+          <w:szCs w:val="24"/>
+        </w:rPr>
+        <w:t xml:space="preserve"> &lt; </w:t>
+      </w:r>
+      <w:r>
+        <w:rPr>
+          <w:rFonts w:ascii="Consolas" w:hAnsi="Consolas" w:cs="Consolas"/>
+          <w:color w:val="6A3E3E"/>
+          <w:sz w:val="24"/>
+          <w:szCs w:val="24"/>
+        </w:rPr>
+        <w:t>str</w:t>
+      </w:r>
+      <w:r>
+        <w:rPr>
+          <w:rFonts w:ascii="Consolas" w:hAnsi="Consolas" w:cs="Consolas"/>
+          <w:color w:val="000000"/>
+          <w:sz w:val="24"/>
+          <w:szCs w:val="24"/>
+        </w:rPr>
+        <w:t xml:space="preserve">.length(); </w:t>
+      </w:r>
+      <w:r>
+        <w:rPr>
+          <w:rFonts w:ascii="Consolas" w:hAnsi="Consolas" w:cs="Consolas"/>
+          <w:color w:val="6A3E3E"/>
+          <w:sz w:val="24"/>
+          <w:szCs w:val="24"/>
+        </w:rPr>
+        <w:t>i</w:t>
+      </w:r>
+      <w:r>
+        <w:rPr>
+          <w:rFonts w:ascii="Consolas" w:hAnsi="Consolas" w:cs="Consolas"/>
+          <w:color w:val="000000"/>
+          <w:sz w:val="24"/>
+          <w:szCs w:val="24"/>
+        </w:rPr>
+        <w:t>++) {</w:t>
+      </w:r>
+    </w:p>
+    <w:p>
+      <w:pPr>
+        <w:rPr>
+          <w:rFonts w:ascii="Consolas" w:hAnsi="Consolas" w:cs="Consolas"/>
+          <w:color w:val="000000"/>
+          <w:sz w:val="24"/>
+          <w:szCs w:val="24"/>
+        </w:rPr>
+      </w:pPr>
+      <w:r>
+        <w:rPr>
+          <w:rFonts w:ascii="Consolas" w:hAnsi="Consolas" w:cs="Consolas"/>
           <w:color w:val="000000"/>
           <w:sz w:val="24"/>
           <w:szCs w:val="24"/>
@@ -360,75 +747,534 @@
       <w:r>
         <w:rPr>
           <w:rFonts w:ascii="Consolas" w:hAnsi="Consolas" w:cs="Consolas"/>
-          <w:color w:val="000000"/>
-          <w:sz w:val="24"/>
-          <w:szCs w:val="24"/>
-        </w:rPr>
-        <w:tab/>
-      </w:r>
-      <w:r>
-        <w:rPr>
-          <w:rFonts w:ascii="Consolas" w:hAnsi="Consolas" w:cs="Consolas"/>
-          <w:color w:val="000000"/>
-          <w:sz w:val="24"/>
-          <w:szCs w:val="24"/>
-        </w:rPr>
-        <w:tab/>
-      </w:r>
-      <w:r>
-        <w:rPr>
-          <w:rFonts w:ascii="Consolas" w:hAnsi="Consolas" w:cs="Consolas"/>
-          <w:color w:val="000000"/>
-          <w:sz w:val="24"/>
-          <w:szCs w:val="24"/>
-        </w:rPr>
-        <w:tab/>
-      </w:r>
-      <w:r>
-        <w:rPr>
-          <w:rFonts w:ascii="Consolas" w:hAnsi="Consolas" w:cs="Consolas"/>
-          <w:color w:val="000000"/>
-          <w:sz w:val="24"/>
-          <w:szCs w:val="24"/>
-        </w:rPr>
-        <w:tab/>
-      </w:r>
-      <w:r>
-        <w:rPr>
-          <w:rFonts w:ascii="Consolas" w:hAnsi="Consolas" w:cs="Consolas"/>
-          <w:color w:val="000000"/>
-          <w:sz w:val="24"/>
-          <w:szCs w:val="24"/>
-        </w:rPr>
-        <w:tab/>
-      </w:r>
-      <w:r>
-        <w:rPr>
-          <w:rFonts w:ascii="Consolas" w:hAnsi="Consolas" w:cs="Consolas"/>
-          <w:color w:val="000000"/>
-          <w:sz w:val="24"/>
-          <w:szCs w:val="24"/>
-        </w:rPr>
-        <w:tab/>
-      </w:r>
-      <w:r>
-        <w:rPr>
-          <w:rFonts w:ascii="Consolas" w:hAnsi="Consolas" w:cs="Consolas"/>
-          <w:color w:val="000000"/>
-          <w:sz w:val="24"/>
-          <w:szCs w:val="24"/>
-        </w:rPr>
-        <w:tab/>
-      </w:r>
-      <w:r>
-        <w:rPr>
-          <w:rFonts w:ascii="Consolas" w:hAnsi="Consolas" w:cs="Consolas"/>
-          <w:color w:val="000000"/>
-          <w:sz w:val="24"/>
-          <w:szCs w:val="24"/>
-        </w:rPr>
-        <w:tab/>
-        <w:t>add(1);</w:t>
+          <w:b/>
+          <w:bCs/>
+          <w:color w:val="7F0055"/>
+          <w:sz w:val="24"/>
+          <w:szCs w:val="24"/>
+        </w:rPr>
+        <w:t>char</w:t>
+      </w:r>
+      <w:r>
+        <w:rPr>
+          <w:rFonts w:ascii="Consolas" w:hAnsi="Consolas" w:cs="Consolas"/>
+          <w:color w:val="000000"/>
+          <w:sz w:val="24"/>
+          <w:szCs w:val="24"/>
+        </w:rPr>
+        <w:t xml:space="preserve"> </w:t>
+      </w:r>
+      <w:r>
+        <w:rPr>
+          <w:rFonts w:ascii="Consolas" w:hAnsi="Consolas" w:cs="Consolas"/>
+          <w:color w:val="6A3E3E"/>
+          <w:sz w:val="24"/>
+          <w:szCs w:val="24"/>
+        </w:rPr>
+        <w:t>c</w:t>
+      </w:r>
+      <w:r>
+        <w:rPr>
+          <w:rFonts w:ascii="Consolas" w:hAnsi="Consolas" w:cs="Consolas"/>
+          <w:color w:val="000000"/>
+          <w:sz w:val="24"/>
+          <w:szCs w:val="24"/>
+        </w:rPr>
+        <w:t xml:space="preserve"> = </w:t>
+      </w:r>
+      <w:r>
+        <w:rPr>
+          <w:rFonts w:ascii="Consolas" w:hAnsi="Consolas" w:cs="Consolas"/>
+          <w:color w:val="6A3E3E"/>
+          <w:sz w:val="24"/>
+          <w:szCs w:val="24"/>
+        </w:rPr>
+        <w:t>str</w:t>
+      </w:r>
+      <w:r>
+        <w:rPr>
+          <w:rFonts w:ascii="Consolas" w:hAnsi="Consolas" w:cs="Consolas"/>
+          <w:color w:val="000000"/>
+          <w:sz w:val="24"/>
+          <w:szCs w:val="24"/>
+        </w:rPr>
+        <w:t>.charAt(</w:t>
+      </w:r>
+      <w:r>
+        <w:rPr>
+          <w:rFonts w:ascii="Consolas" w:hAnsi="Consolas" w:cs="Consolas"/>
+          <w:color w:val="6A3E3E"/>
+          <w:sz w:val="24"/>
+          <w:szCs w:val="24"/>
+        </w:rPr>
+        <w:t>i</w:t>
+      </w:r>
+      <w:r>
+        <w:rPr>
+          <w:rFonts w:ascii="Consolas" w:hAnsi="Consolas" w:cs="Consolas"/>
+          <w:color w:val="000000"/>
+          <w:sz w:val="24"/>
+          <w:szCs w:val="24"/>
+        </w:rPr>
+        <w:t>);</w:t>
+      </w:r>
+    </w:p>
+    <w:p>
+      <w:pPr>
+        <w:rPr>
+          <w:rFonts w:ascii="Consolas" w:hAnsi="Consolas" w:cs="Consolas"/>
+          <w:color w:val="000000"/>
+          <w:sz w:val="24"/>
+          <w:szCs w:val="24"/>
+        </w:rPr>
+      </w:pPr>
+      <w:r>
+        <w:rPr>
+          <w:b/>
+          <w:sz w:val="28"/>
+          <w:szCs w:val="28"/>
+        </w:rPr>
+        <w:t>How to generate list of list using number to list</w:t>
+      </w:r>
+      <w:r>
+        <w:rPr>
+          <w:b/>
+          <w:sz w:val="28"/>
+          <w:szCs w:val="28"/>
+        </w:rPr>
+        <w:t xml:space="preserve"> directly</w:t>
+      </w:r>
+      <w:r>
+        <w:rPr>
+          <w:b/>
+          <w:sz w:val="28"/>
+          <w:szCs w:val="28"/>
+        </w:rPr>
+        <w:t>?</w:t>
+      </w:r>
+      <w:r>
+        <w:rPr>
+          <w:b/>
+          <w:sz w:val="28"/>
+          <w:szCs w:val="28"/>
+        </w:rPr>
+        <w:t xml:space="preserve"> For example,</w:t>
+      </w:r>
+      <w:r>
+        <w:rPr>
+          <w:b/>
+          <w:sz w:val="28"/>
+          <w:szCs w:val="28"/>
+        </w:rPr>
+        <w:t xml:space="preserve"> [10, [1,2]]</w:t>
+      </w:r>
+    </w:p>
+    <w:p>
+      <w:pPr>
+        <w:spacing w:after="0"/>
+        <w:rPr>
+          <w:rFonts w:ascii="Consolas" w:hAnsi="Consolas" w:cs="Consolas"/>
+          <w:color w:val="000000"/>
+          <w:sz w:val="24"/>
+          <w:szCs w:val="24"/>
+        </w:rPr>
+      </w:pPr>
+      <w:r>
+        <w:rPr>
+          <w:rFonts w:ascii="Consolas" w:hAnsi="Consolas" w:cs="Consolas"/>
+          <w:color w:val="000000"/>
+          <w:sz w:val="24"/>
+          <w:szCs w:val="24"/>
+        </w:rPr>
+        <w:t>List&lt;List&lt;Integer&gt;&gt;</w:t>
+      </w:r>
+      <w:r>
+        <w:rPr>
+          <w:rFonts w:ascii="Consolas" w:hAnsi="Consolas" w:cs="Consolas"/>
+          <w:color w:val="000000"/>
+          <w:sz w:val="24"/>
+          <w:szCs w:val="24"/>
+        </w:rPr>
+        <w:t xml:space="preserve"> </w:t>
+      </w:r>
+      <w:r>
+        <w:rPr>
+          <w:rFonts w:ascii="Consolas" w:hAnsi="Consolas" w:cs="Consolas"/>
+          <w:color w:val="000000"/>
+          <w:sz w:val="24"/>
+          <w:szCs w:val="24"/>
+        </w:rPr>
+        <w:t>result = new ArrayList&lt;List&lt;Integer&gt;&gt;();</w:t>
+      </w:r>
+    </w:p>
+    <w:p>
+      <w:pPr>
+        <w:spacing w:after="0"/>
+        <w:rPr>
+          <w:rFonts w:ascii="Consolas" w:hAnsi="Consolas" w:cs="Consolas"/>
+          <w:color w:val="000000"/>
+          <w:sz w:val="24"/>
+          <w:szCs w:val="24"/>
+        </w:rPr>
+      </w:pPr>
+      <w:r>
+        <w:rPr>
+          <w:rFonts w:ascii="Consolas" w:hAnsi="Consolas" w:cs="Consolas"/>
+          <w:color w:val="000000"/>
+          <w:sz w:val="24"/>
+          <w:szCs w:val="24"/>
+        </w:rPr>
+        <w:t>List&lt;Integer&gt; totalValue = Arrays.asList(10);</w:t>
+      </w:r>
+    </w:p>
+    <w:p>
+      <w:pPr>
+        <w:spacing w:after="0"/>
+        <w:rPr>
+          <w:rFonts w:ascii="Consolas" w:hAnsi="Consolas" w:cs="Consolas"/>
+          <w:color w:val="000000"/>
+          <w:sz w:val="24"/>
+          <w:szCs w:val="24"/>
+        </w:rPr>
+      </w:pPr>
+      <w:r>
+        <w:rPr>
+          <w:rFonts w:ascii="Consolas" w:hAnsi="Consolas" w:cs="Consolas"/>
+          <w:color w:val="000000"/>
+          <w:sz w:val="24"/>
+          <w:szCs w:val="24"/>
+        </w:rPr>
+        <w:t>List&lt;Integer&gt; fi</w:t>
+      </w:r>
+      <w:r>
+        <w:rPr>
+          <w:rFonts w:ascii="Consolas" w:hAnsi="Consolas" w:cs="Consolas"/>
+          <w:color w:val="000000"/>
+          <w:sz w:val="24"/>
+          <w:szCs w:val="24"/>
+        </w:rPr>
+        <w:t>nalItems = Arrays.asList(1, 2);</w:t>
+      </w:r>
+    </w:p>
+    <w:p>
+      <w:pPr>
+        <w:spacing w:after="0"/>
+        <w:rPr>
+          <w:rFonts w:ascii="Consolas" w:hAnsi="Consolas" w:cs="Consolas"/>
+          <w:color w:val="000000"/>
+          <w:sz w:val="24"/>
+          <w:szCs w:val="24"/>
+        </w:rPr>
+      </w:pPr>
+      <w:r>
+        <w:rPr>
+          <w:rFonts w:ascii="Consolas" w:hAnsi="Consolas" w:cs="Consolas"/>
+          <w:color w:val="000000"/>
+          <w:sz w:val="24"/>
+          <w:szCs w:val="24"/>
+        </w:rPr>
+        <w:t>result.add(totalValue);</w:t>
+      </w:r>
+    </w:p>
+    <w:p>
+      <w:pPr>
+        <w:spacing w:after="0"/>
+        <w:rPr>
+          <w:rFonts w:ascii="Consolas" w:hAnsi="Consolas" w:cs="Consolas"/>
+          <w:color w:val="000000"/>
+          <w:sz w:val="24"/>
+          <w:szCs w:val="24"/>
+        </w:rPr>
+      </w:pPr>
+      <w:r>
+        <w:rPr>
+          <w:rFonts w:ascii="Consolas" w:hAnsi="Consolas" w:cs="Consolas"/>
+          <w:color w:val="000000"/>
+          <w:sz w:val="24"/>
+          <w:szCs w:val="24"/>
+        </w:rPr>
+        <w:t>result.add(finalItems);</w:t>
+      </w:r>
+    </w:p>
+    <w:p>
+      <w:pPr>
+        <w:spacing w:after="0"/>
+        <w:rPr>
+          <w:b/>
+          <w:sz w:val="28"/>
+          <w:szCs w:val="28"/>
+        </w:rPr>
+      </w:pPr>
+    </w:p>
+    <w:p>
+      <w:pPr>
+        <w:rPr>
+          <w:b/>
+          <w:sz w:val="28"/>
+          <w:szCs w:val="28"/>
+        </w:rPr>
+      </w:pPr>
+      <w:r>
+        <w:rPr>
+          <w:b/>
+          <w:sz w:val="28"/>
+          <w:szCs w:val="28"/>
+        </w:rPr>
+        <w:t xml:space="preserve">When any algorithm containing sorting, that means it will definitely </w:t>
+      </w:r>
+      <w:r>
+        <w:rPr>
+          <w:b/>
+          <w:sz w:val="28"/>
+          <w:szCs w:val="28"/>
+        </w:rPr>
+        <w:t>minimum</w:t>
+      </w:r>
+      <w:r>
+        <w:rPr>
+          <w:b/>
+          <w:sz w:val="28"/>
+          <w:szCs w:val="28"/>
+        </w:rPr>
+        <w:t>?</w:t>
+      </w:r>
+    </w:p>
+    <w:p>
+      <w:pPr>
+        <w:rPr>
+          <w:sz w:val="28"/>
+          <w:szCs w:val="28"/>
+        </w:rPr>
+      </w:pPr>
+      <w:r>
+        <w:rPr>
+          <w:b/>
+          <w:sz w:val="28"/>
+          <w:szCs w:val="28"/>
+        </w:rPr>
+        <w:t>O</w:t>
+      </w:r>
+      <w:r>
+        <w:rPr>
+          <w:b/>
+          <w:sz w:val="28"/>
+          <w:szCs w:val="28"/>
+        </w:rPr>
+        <w:t xml:space="preserve"> </w:t>
+      </w:r>
+      <w:r>
+        <w:rPr>
+          <w:b/>
+          <w:sz w:val="28"/>
+          <w:szCs w:val="28"/>
+        </w:rPr>
+        <w:t>(nlogn)</w:t>
+      </w:r>
+      <w:r>
+        <w:rPr>
+          <w:b/>
+          <w:sz w:val="28"/>
+          <w:szCs w:val="28"/>
+        </w:rPr>
+        <w:t>:</w:t>
+      </w:r>
+      <w:r>
+        <w:rPr>
+          <w:b/>
+          <w:sz w:val="28"/>
+          <w:szCs w:val="28"/>
+        </w:rPr>
+        <w:t xml:space="preserve"> time</w:t>
+      </w:r>
+      <w:r>
+        <w:rPr>
+          <w:b/>
+          <w:sz w:val="28"/>
+          <w:szCs w:val="28"/>
+        </w:rPr>
+        <w:t xml:space="preserve"> and O</w:t>
+      </w:r>
+      <w:r>
+        <w:rPr>
+          <w:b/>
+          <w:sz w:val="28"/>
+          <w:szCs w:val="28"/>
+        </w:rPr>
+        <w:t xml:space="preserve"> </w:t>
+      </w:r>
+      <w:r>
+        <w:rPr>
+          <w:b/>
+          <w:sz w:val="28"/>
+          <w:szCs w:val="28"/>
+        </w:rPr>
+        <w:t>(n) space</w:t>
+      </w:r>
+      <w:r>
+        <w:rPr>
+          <w:sz w:val="28"/>
+          <w:szCs w:val="28"/>
+        </w:rPr>
+        <w:t>, Java use</w:t>
+      </w:r>
+      <w:r>
+        <w:rPr>
+          <w:sz w:val="28"/>
+          <w:szCs w:val="28"/>
+        </w:rPr>
+        <w:t xml:space="preserve"> by default</w:t>
+      </w:r>
+      <w:r>
+        <w:rPr>
+          <w:sz w:val="28"/>
+          <w:szCs w:val="28"/>
+        </w:rPr>
+        <w:t xml:space="preserve"> </w:t>
+      </w:r>
+      <w:r>
+        <w:rPr>
+          <w:b/>
+          <w:sz w:val="28"/>
+          <w:szCs w:val="28"/>
+        </w:rPr>
+        <w:t>Timsort</w:t>
+      </w:r>
+      <w:r>
+        <w:rPr>
+          <w:sz w:val="28"/>
+          <w:szCs w:val="28"/>
+        </w:rPr>
+        <w:t xml:space="preserve"> which is combination of Mergesort and </w:t>
+      </w:r>
+      <w:r>
+        <w:rPr>
+          <w:sz w:val="28"/>
+          <w:szCs w:val="28"/>
+        </w:rPr>
+        <w:t>I</w:t>
+      </w:r>
+      <w:r>
+        <w:rPr>
+          <w:sz w:val="28"/>
+          <w:szCs w:val="28"/>
+        </w:rPr>
+        <w:t>nsertionsort</w:t>
+      </w:r>
+      <w:r>
+        <w:rPr>
+          <w:sz w:val="28"/>
+          <w:szCs w:val="28"/>
+        </w:rPr>
+        <w:t>.</w:t>
+      </w:r>
+      <w:r>
+        <w:rPr>
+          <w:sz w:val="28"/>
+          <w:szCs w:val="28"/>
+        </w:rPr>
+        <w:t xml:space="preserve"> </w:t>
+      </w:r>
+      <w:r>
+        <w:rPr>
+          <w:sz w:val="28"/>
+          <w:szCs w:val="28"/>
+        </w:rPr>
+        <w:t>Some sorting</w:t>
+      </w:r>
+      <w:r>
+        <w:rPr>
+          <w:sz w:val="28"/>
+          <w:szCs w:val="28"/>
+        </w:rPr>
+        <w:t xml:space="preserve"> like</w:t>
+      </w:r>
+      <w:r>
+        <w:rPr>
+          <w:sz w:val="28"/>
+          <w:szCs w:val="28"/>
+        </w:rPr>
+        <w:t xml:space="preserve"> insertion, bubble, selection has O (</w:t>
+      </w:r>
+      <w:r>
+        <w:rPr>
+          <w:sz w:val="28"/>
+          <w:szCs w:val="28"/>
+        </w:rPr>
+        <w:t>1</w:t>
+      </w:r>
+      <w:r>
+        <w:rPr>
+          <w:sz w:val="28"/>
+          <w:szCs w:val="28"/>
+        </w:rPr>
+        <w:t>) space complexity but O (n^2)</w:t>
+      </w:r>
+      <w:r>
+        <w:rPr>
+          <w:sz w:val="28"/>
+          <w:szCs w:val="28"/>
+        </w:rPr>
+        <w:t xml:space="preserve"> time complexity</w:t>
+      </w:r>
+      <w:r>
+        <w:rPr>
+          <w:sz w:val="28"/>
+          <w:szCs w:val="28"/>
+        </w:rPr>
+        <w:t>.</w:t>
+      </w:r>
+      <w:r>
+        <w:rPr>
+          <w:sz w:val="28"/>
+          <w:szCs w:val="28"/>
+        </w:rPr>
+        <w:t xml:space="preserve"> Quicksort has best, average case O(nlogn) time. Still worse case has O (n^2) time. But Mergesort has</w:t>
+      </w:r>
+      <w:r>
+        <w:rPr>
+          <w:sz w:val="28"/>
+          <w:szCs w:val="28"/>
+        </w:rPr>
+        <w:t xml:space="preserve"> all case</w:t>
+      </w:r>
+      <w:r>
+        <w:rPr>
+          <w:sz w:val="28"/>
+          <w:szCs w:val="28"/>
+        </w:rPr>
+        <w:t xml:space="preserve"> </w:t>
+      </w:r>
+      <w:r>
+        <w:rPr>
+          <w:sz w:val="28"/>
+          <w:szCs w:val="28"/>
+        </w:rPr>
+        <w:t>O (nlogn): time and O (n) space</w:t>
+      </w:r>
+      <w:r>
+        <w:rPr>
+          <w:b/>
+          <w:sz w:val="28"/>
+          <w:szCs w:val="28"/>
+        </w:rPr>
+        <w:t>.</w:t>
+      </w:r>
+    </w:p>
+    <w:p>
+      <w:pPr>
+        <w:rPr>
+          <w:b/>
+          <w:sz w:val="28"/>
+          <w:szCs w:val="28"/>
+        </w:rPr>
+      </w:pPr>
+      <w:r>
+        <w:rPr>
+          <w:b/>
+          <w:sz w:val="28"/>
+          <w:szCs w:val="28"/>
+        </w:rPr>
+        <w:t>Best way to initialize List in Java 8,</w:t>
       </w:r>
     </w:p>
     <w:p>
@@ -450,80 +1296,64 @@
           <w:sz w:val="24"/>
           <w:szCs w:val="24"/>
         </w:rPr>
-        <w:tab/>
-      </w:r>
-      <w:r>
-        <w:rPr>
-          <w:rFonts w:ascii="Consolas" w:hAnsi="Consolas" w:cs="Consolas"/>
-          <w:color w:val="000000"/>
-          <w:sz w:val="24"/>
-          <w:szCs w:val="24"/>
-        </w:rPr>
-        <w:tab/>
-      </w:r>
-      <w:r>
-        <w:rPr>
-          <w:rFonts w:ascii="Consolas" w:hAnsi="Consolas" w:cs="Consolas"/>
-          <w:color w:val="000000"/>
-          <w:sz w:val="24"/>
-          <w:szCs w:val="24"/>
-        </w:rPr>
-        <w:tab/>
-      </w:r>
-      <w:r>
-        <w:rPr>
-          <w:rFonts w:ascii="Consolas" w:hAnsi="Consolas" w:cs="Consolas"/>
-          <w:color w:val="000000"/>
-          <w:sz w:val="24"/>
-          <w:szCs w:val="24"/>
-        </w:rPr>
-        <w:tab/>
-      </w:r>
-      <w:r>
-        <w:rPr>
-          <w:rFonts w:ascii="Consolas" w:hAnsi="Consolas" w:cs="Consolas"/>
-          <w:color w:val="000000"/>
-          <w:sz w:val="24"/>
-          <w:szCs w:val="24"/>
-        </w:rPr>
-        <w:tab/>
-      </w:r>
-      <w:r>
-        <w:rPr>
-          <w:rFonts w:ascii="Consolas" w:hAnsi="Consolas" w:cs="Consolas"/>
-          <w:color w:val="000000"/>
-          <w:sz w:val="24"/>
-          <w:szCs w:val="24"/>
-        </w:rPr>
-        <w:tab/>
-      </w:r>
-      <w:r>
-        <w:rPr>
-          <w:rFonts w:ascii="Consolas" w:hAnsi="Consolas" w:cs="Consolas"/>
-          <w:color w:val="000000"/>
-          <w:sz w:val="24"/>
-          <w:szCs w:val="24"/>
-        </w:rPr>
-        <w:tab/>
-      </w:r>
-      <w:r>
-        <w:rPr>
-          <w:rFonts w:ascii="Consolas" w:hAnsi="Consolas" w:cs="Consolas"/>
-          <w:color w:val="000000"/>
-          <w:sz w:val="24"/>
-          <w:szCs w:val="24"/>
-        </w:rPr>
-        <w:tab/>
-      </w:r>
-      <w:r>
-        <w:rPr>
-          <w:rFonts w:ascii="Consolas" w:hAnsi="Consolas" w:cs="Consolas"/>
-          <w:color w:val="000000"/>
-          <w:sz w:val="24"/>
-          <w:szCs w:val="24"/>
-        </w:rPr>
-        <w:tab/>
-        <w:t>add(2);</w:t>
+        <w:t xml:space="preserve">List&lt;Integer&gt; </w:t>
+      </w:r>
+      <w:r>
+        <w:rPr>
+          <w:rFonts w:ascii="Consolas" w:hAnsi="Consolas" w:cs="Consolas"/>
+          <w:color w:val="0000C0"/>
+          <w:sz w:val="24"/>
+          <w:szCs w:val="24"/>
+        </w:rPr>
+        <w:t>sortedArray</w:t>
+      </w:r>
+      <w:r>
+        <w:rPr>
+          <w:rFonts w:ascii="Consolas" w:hAnsi="Consolas" w:cs="Consolas"/>
+          <w:color w:val="000000"/>
+          <w:sz w:val="24"/>
+          <w:szCs w:val="24"/>
+        </w:rPr>
+        <w:t xml:space="preserve"> = </w:t>
+      </w:r>
+      <w:r>
+        <w:rPr>
+          <w:rFonts w:ascii="Consolas" w:hAnsi="Consolas" w:cs="Consolas"/>
+          <w:b/>
+          <w:bCs/>
+          <w:color w:val="7F0055"/>
+          <w:sz w:val="24"/>
+          <w:szCs w:val="24"/>
+        </w:rPr>
+        <w:t>new</w:t>
+      </w:r>
+      <w:r>
+        <w:rPr>
+          <w:rFonts w:ascii="Consolas" w:hAnsi="Consolas" w:cs="Consolas"/>
+          <w:color w:val="000000"/>
+          <w:sz w:val="24"/>
+          <w:szCs w:val="24"/>
+        </w:rPr>
+        <w:t xml:space="preserve"> </w:t>
+      </w:r>
+      <w:r>
+        <w:rPr>
+          <w:rFonts w:ascii="Consolas" w:hAnsi="Consolas" w:cs="Consolas"/>
+          <w:color w:val="000000"/>
+          <w:sz w:val="24"/>
+          <w:szCs w:val="24"/>
+          <w:u w:val="single"/>
+        </w:rPr>
+        <w:t>ArrayList&lt;Integer&gt;()</w:t>
+      </w:r>
+      <w:r>
+        <w:rPr>
+          <w:rFonts w:ascii="Consolas" w:hAnsi="Consolas" w:cs="Consolas"/>
+          <w:color w:val="000000"/>
+          <w:sz w:val="24"/>
+          <w:szCs w:val="24"/>
+        </w:rPr>
+        <w:t xml:space="preserve"> {{</w:t>
       </w:r>
     </w:p>
     <w:p>
@@ -618,7 +1448,7 @@
           <w:szCs w:val="24"/>
         </w:rPr>
         <w:tab/>
-        <w:t>add(3);</w:t>
+        <w:t>add(1);</w:t>
       </w:r>
     </w:p>
     <w:p>
@@ -713,7 +1543,7 @@
           <w:szCs w:val="24"/>
         </w:rPr>
         <w:tab/>
-        <w:t>add(5);</w:t>
+        <w:t>add(2);</w:t>
       </w:r>
     </w:p>
     <w:p>
@@ -808,7 +1638,7 @@
           <w:szCs w:val="24"/>
         </w:rPr>
         <w:tab/>
-        <w:t>add(6);</w:t>
+        <w:t>add(3);</w:t>
       </w:r>
     </w:p>
     <w:p>
@@ -903,179 +1733,7 @@
           <w:szCs w:val="24"/>
         </w:rPr>
         <w:tab/>
-        <w:t>add(7);</w:t>
-      </w:r>
-    </w:p>
-    <w:p>
-      <w:r>
-        <w:rPr>
-          <w:rFonts w:ascii="Consolas" w:hAnsi="Consolas" w:cs="Consolas"/>
-          <w:color w:val="000000"/>
-          <w:sz w:val="24"/>
-          <w:szCs w:val="24"/>
-        </w:rPr>
-        <w:tab/>
-      </w:r>
-      <w:r>
-        <w:rPr>
-          <w:rFonts w:ascii="Consolas" w:hAnsi="Consolas" w:cs="Consolas"/>
-          <w:color w:val="000000"/>
-          <w:sz w:val="24"/>
-          <w:szCs w:val="24"/>
-        </w:rPr>
-        <w:tab/>
-        <w:t xml:space="preserve"> </w:t>
-      </w:r>
-      <w:r>
-        <w:rPr>
-          <w:rFonts w:ascii="Consolas" w:hAnsi="Consolas" w:cs="Consolas"/>
-          <w:color w:val="000000"/>
-          <w:sz w:val="24"/>
-          <w:szCs w:val="24"/>
-        </w:rPr>
-        <w:tab/>
-      </w:r>
-      <w:r>
-        <w:rPr>
-          <w:rFonts w:ascii="Consolas" w:hAnsi="Consolas" w:cs="Consolas"/>
-          <w:color w:val="000000"/>
-          <w:sz w:val="24"/>
-          <w:szCs w:val="24"/>
-        </w:rPr>
-        <w:tab/>
-      </w:r>
-      <w:r>
-        <w:rPr>
-          <w:rFonts w:ascii="Consolas" w:hAnsi="Consolas" w:cs="Consolas"/>
-          <w:color w:val="000000"/>
-          <w:sz w:val="24"/>
-          <w:szCs w:val="24"/>
-        </w:rPr>
-        <w:tab/>
-      </w:r>
-      <w:r>
-        <w:rPr>
-          <w:rFonts w:ascii="Consolas" w:hAnsi="Consolas" w:cs="Consolas"/>
-          <w:color w:val="000000"/>
-          <w:sz w:val="24"/>
-          <w:szCs w:val="24"/>
-        </w:rPr>
-        <w:tab/>
-      </w:r>
-      <w:r>
-        <w:rPr>
-          <w:rFonts w:ascii="Consolas" w:hAnsi="Consolas" w:cs="Consolas"/>
-          <w:color w:val="000000"/>
-          <w:sz w:val="24"/>
-          <w:szCs w:val="24"/>
-        </w:rPr>
-        <w:tab/>
-      </w:r>
-      <w:r>
-        <w:rPr>
-          <w:rFonts w:ascii="Consolas" w:hAnsi="Consolas" w:cs="Consolas"/>
-          <w:color w:val="000000"/>
-          <w:sz w:val="24"/>
-          <w:szCs w:val="24"/>
-        </w:rPr>
-        <w:tab/>
-        <w:t>}};</w:t>
-      </w:r>
-    </w:p>
-    <w:p>
-      <w:pPr>
-        <w:rPr>
-          <w:b/>
-          <w:sz w:val="28"/>
-          <w:szCs w:val="28"/>
-        </w:rPr>
-      </w:pPr>
-      <w:r>
-        <w:rPr>
-          <w:b/>
-          <w:sz w:val="28"/>
-          <w:szCs w:val="28"/>
-        </w:rPr>
-        <w:t>Java how to convert list to array using java 8,</w:t>
-      </w:r>
-      <w:r>
-        <w:rPr>
-          <w:b/>
-          <w:sz w:val="28"/>
-          <w:szCs w:val="28"/>
-        </w:rPr>
-        <w:t xml:space="preserve"> </w:t>
-      </w:r>
-    </w:p>
-    <w:p>
-      <w:pPr>
-        <w:rPr>
-          <w:rFonts w:ascii="Consolas" w:hAnsi="Consolas" w:cs="Consolas"/>
-          <w:color w:val="000000"/>
-          <w:sz w:val="24"/>
-          <w:szCs w:val="24"/>
-          <w:shd w:val="clear" w:color="auto" w:fill="D4D4D4"/>
-        </w:rPr>
-      </w:pPr>
-      <w:r>
-        <w:rPr>
-          <w:rFonts w:ascii="Consolas" w:hAnsi="Consolas" w:cs="Consolas"/>
-          <w:color w:val="0000C0"/>
-          <w:sz w:val="24"/>
-          <w:szCs w:val="24"/>
-          <w:shd w:val="clear" w:color="auto" w:fill="D4D4D4"/>
-        </w:rPr>
-        <w:t>sortedArray</w:t>
-      </w:r>
-      <w:r>
-        <w:rPr>
-          <w:rFonts w:ascii="Consolas" w:hAnsi="Consolas" w:cs="Consolas"/>
-          <w:color w:val="000000"/>
-          <w:sz w:val="24"/>
-          <w:szCs w:val="24"/>
-          <w:shd w:val="clear" w:color="auto" w:fill="D4D4D4"/>
-        </w:rPr>
-        <w:t>.stream().mapToInt(</w:t>
-      </w:r>
-      <w:r>
-        <w:rPr>
-          <w:rFonts w:ascii="Consolas" w:hAnsi="Consolas" w:cs="Consolas"/>
-          <w:color w:val="6A3E3E"/>
-          <w:sz w:val="24"/>
-          <w:szCs w:val="24"/>
-          <w:shd w:val="clear" w:color="auto" w:fill="D4D4D4"/>
-        </w:rPr>
-        <w:t>k</w:t>
-      </w:r>
-      <w:r>
-        <w:rPr>
-          <w:rFonts w:ascii="Consolas" w:hAnsi="Consolas" w:cs="Consolas"/>
-          <w:color w:val="000000"/>
-          <w:sz w:val="24"/>
-          <w:szCs w:val="24"/>
-          <w:shd w:val="clear" w:color="auto" w:fill="D4D4D4"/>
-        </w:rPr>
-        <w:t>-&gt;</w:t>
-      </w:r>
-      <w:r>
-        <w:rPr>
-          <w:rFonts w:ascii="Consolas" w:hAnsi="Consolas" w:cs="Consolas"/>
-          <w:color w:val="6A3E3E"/>
-          <w:sz w:val="24"/>
-          <w:szCs w:val="24"/>
-          <w:shd w:val="clear" w:color="auto" w:fill="D4D4D4"/>
-        </w:rPr>
-        <w:t>k</w:t>
-      </w:r>
-      <w:r>
-        <w:rPr>
-          <w:rFonts w:ascii="Consolas" w:hAnsi="Consolas" w:cs="Consolas"/>
-          <w:color w:val="000000"/>
-          <w:sz w:val="24"/>
-          <w:szCs w:val="24"/>
-          <w:shd w:val="clear" w:color="auto" w:fill="D4D4D4"/>
-        </w:rPr>
-        <w:t>).toArray();</w:t>
+        <w:t>add(5);</w:t>
       </w:r>
     </w:p>
     <w:p>
@@ -1085,50 +1743,93 @@
         <w:adjustRightInd w:val="0"/>
         <w:spacing w:after="0" w:line="240" w:lineRule="auto"/>
         <w:rPr>
-          <w:b/>
-          <w:sz w:val="28"/>
-          <w:szCs w:val="28"/>
-        </w:rPr>
-      </w:pPr>
-      <w:r>
-        <w:rPr>
-          <w:b/>
-          <w:sz w:val="28"/>
-          <w:szCs w:val="28"/>
-        </w:rPr>
-        <w:t>How to se</w:t>
-      </w:r>
-      <w:r>
-        <w:rPr>
-          <w:b/>
-          <w:sz w:val="28"/>
-          <w:szCs w:val="28"/>
-        </w:rPr>
-        <w:t>parate</w:t>
-      </w:r>
-      <w:r>
-        <w:rPr>
-          <w:b/>
-          <w:sz w:val="28"/>
-          <w:szCs w:val="28"/>
-        </w:rPr>
-        <w:t xml:space="preserve"> part</w:t>
-      </w:r>
-      <w:r>
-        <w:rPr>
-          <w:b/>
-          <w:sz w:val="28"/>
-          <w:szCs w:val="28"/>
-        </w:rPr>
-        <w:t>s</w:t>
-      </w:r>
-      <w:r>
-        <w:rPr>
-          <w:b/>
-          <w:sz w:val="28"/>
-          <w:szCs w:val="28"/>
-        </w:rPr>
-        <w:t xml:space="preserve"> of array,</w:t>
+          <w:rFonts w:ascii="Consolas" w:hAnsi="Consolas" w:cs="Consolas"/>
+          <w:sz w:val="24"/>
+          <w:szCs w:val="24"/>
+        </w:rPr>
+      </w:pPr>
+      <w:r>
+        <w:rPr>
+          <w:rFonts w:ascii="Consolas" w:hAnsi="Consolas" w:cs="Consolas"/>
+          <w:color w:val="000000"/>
+          <w:sz w:val="24"/>
+          <w:szCs w:val="24"/>
+        </w:rPr>
+        <w:lastRenderedPageBreak/>
+        <w:tab/>
+      </w:r>
+      <w:r>
+        <w:rPr>
+          <w:rFonts w:ascii="Consolas" w:hAnsi="Consolas" w:cs="Consolas"/>
+          <w:color w:val="000000"/>
+          <w:sz w:val="24"/>
+          <w:szCs w:val="24"/>
+        </w:rPr>
+        <w:tab/>
+      </w:r>
+      <w:r>
+        <w:rPr>
+          <w:rFonts w:ascii="Consolas" w:hAnsi="Consolas" w:cs="Consolas"/>
+          <w:color w:val="000000"/>
+          <w:sz w:val="24"/>
+          <w:szCs w:val="24"/>
+        </w:rPr>
+        <w:tab/>
+      </w:r>
+      <w:r>
+        <w:rPr>
+          <w:rFonts w:ascii="Consolas" w:hAnsi="Consolas" w:cs="Consolas"/>
+          <w:color w:val="000000"/>
+          <w:sz w:val="24"/>
+          <w:szCs w:val="24"/>
+        </w:rPr>
+        <w:tab/>
+      </w:r>
+      <w:r>
+        <w:rPr>
+          <w:rFonts w:ascii="Consolas" w:hAnsi="Consolas" w:cs="Consolas"/>
+          <w:color w:val="000000"/>
+          <w:sz w:val="24"/>
+          <w:szCs w:val="24"/>
+        </w:rPr>
+        <w:tab/>
+      </w:r>
+      <w:r>
+        <w:rPr>
+          <w:rFonts w:ascii="Consolas" w:hAnsi="Consolas" w:cs="Consolas"/>
+          <w:color w:val="000000"/>
+          <w:sz w:val="24"/>
+          <w:szCs w:val="24"/>
+        </w:rPr>
+        <w:tab/>
+      </w:r>
+      <w:r>
+        <w:rPr>
+          <w:rFonts w:ascii="Consolas" w:hAnsi="Consolas" w:cs="Consolas"/>
+          <w:color w:val="000000"/>
+          <w:sz w:val="24"/>
+          <w:szCs w:val="24"/>
+        </w:rPr>
+        <w:tab/>
+      </w:r>
+      <w:r>
+        <w:rPr>
+          <w:rFonts w:ascii="Consolas" w:hAnsi="Consolas" w:cs="Consolas"/>
+          <w:color w:val="000000"/>
+          <w:sz w:val="24"/>
+          <w:szCs w:val="24"/>
+        </w:rPr>
+        <w:tab/>
+      </w:r>
+      <w:r>
+        <w:rPr>
+          <w:rFonts w:ascii="Consolas" w:hAnsi="Consolas" w:cs="Consolas"/>
+          <w:color w:val="000000"/>
+          <w:sz w:val="24"/>
+          <w:szCs w:val="24"/>
+        </w:rPr>
+        <w:tab/>
+        <w:t>add(6);</w:t>
       </w:r>
     </w:p>
     <w:p>
@@ -1138,11 +1839,265 @@
         <w:adjustRightInd w:val="0"/>
         <w:spacing w:after="0" w:line="240" w:lineRule="auto"/>
         <w:rPr>
+          <w:rFonts w:ascii="Consolas" w:hAnsi="Consolas" w:cs="Consolas"/>
+          <w:sz w:val="24"/>
+          <w:szCs w:val="24"/>
+        </w:rPr>
+      </w:pPr>
+      <w:r>
+        <w:rPr>
+          <w:rFonts w:ascii="Consolas" w:hAnsi="Consolas" w:cs="Consolas"/>
+          <w:color w:val="000000"/>
+          <w:sz w:val="24"/>
+          <w:szCs w:val="24"/>
+        </w:rPr>
+        <w:tab/>
+      </w:r>
+      <w:r>
+        <w:rPr>
+          <w:rFonts w:ascii="Consolas" w:hAnsi="Consolas" w:cs="Consolas"/>
+          <w:color w:val="000000"/>
+          <w:sz w:val="24"/>
+          <w:szCs w:val="24"/>
+        </w:rPr>
+        <w:tab/>
+      </w:r>
+      <w:r>
+        <w:rPr>
+          <w:rFonts w:ascii="Consolas" w:hAnsi="Consolas" w:cs="Consolas"/>
+          <w:color w:val="000000"/>
+          <w:sz w:val="24"/>
+          <w:szCs w:val="24"/>
+        </w:rPr>
+        <w:tab/>
+      </w:r>
+      <w:r>
+        <w:rPr>
+          <w:rFonts w:ascii="Consolas" w:hAnsi="Consolas" w:cs="Consolas"/>
+          <w:color w:val="000000"/>
+          <w:sz w:val="24"/>
+          <w:szCs w:val="24"/>
+        </w:rPr>
+        <w:tab/>
+      </w:r>
+      <w:r>
+        <w:rPr>
+          <w:rFonts w:ascii="Consolas" w:hAnsi="Consolas" w:cs="Consolas"/>
+          <w:color w:val="000000"/>
+          <w:sz w:val="24"/>
+          <w:szCs w:val="24"/>
+        </w:rPr>
+        <w:tab/>
+      </w:r>
+      <w:r>
+        <w:rPr>
+          <w:rFonts w:ascii="Consolas" w:hAnsi="Consolas" w:cs="Consolas"/>
+          <w:color w:val="000000"/>
+          <w:sz w:val="24"/>
+          <w:szCs w:val="24"/>
+        </w:rPr>
+        <w:tab/>
+      </w:r>
+      <w:r>
+        <w:rPr>
+          <w:rFonts w:ascii="Consolas" w:hAnsi="Consolas" w:cs="Consolas"/>
+          <w:color w:val="000000"/>
+          <w:sz w:val="24"/>
+          <w:szCs w:val="24"/>
+        </w:rPr>
+        <w:tab/>
+      </w:r>
+      <w:r>
+        <w:rPr>
+          <w:rFonts w:ascii="Consolas" w:hAnsi="Consolas" w:cs="Consolas"/>
+          <w:color w:val="000000"/>
+          <w:sz w:val="24"/>
+          <w:szCs w:val="24"/>
+        </w:rPr>
+        <w:tab/>
+      </w:r>
+      <w:r>
+        <w:rPr>
+          <w:rFonts w:ascii="Consolas" w:hAnsi="Consolas" w:cs="Consolas"/>
+          <w:color w:val="000000"/>
+          <w:sz w:val="24"/>
+          <w:szCs w:val="24"/>
+        </w:rPr>
+        <w:tab/>
+        <w:t>add(7);</w:t>
+      </w:r>
+    </w:p>
+    <w:p>
+      <w:r>
+        <w:rPr>
+          <w:rFonts w:ascii="Consolas" w:hAnsi="Consolas" w:cs="Consolas"/>
+          <w:color w:val="000000"/>
+          <w:sz w:val="24"/>
+          <w:szCs w:val="24"/>
+        </w:rPr>
+        <w:tab/>
+      </w:r>
+      <w:r>
+        <w:rPr>
+          <w:rFonts w:ascii="Consolas" w:hAnsi="Consolas" w:cs="Consolas"/>
+          <w:color w:val="000000"/>
+          <w:sz w:val="24"/>
+          <w:szCs w:val="24"/>
+        </w:rPr>
+        <w:tab/>
+        <w:t xml:space="preserve"> </w:t>
+      </w:r>
+      <w:r>
+        <w:rPr>
+          <w:rFonts w:ascii="Consolas" w:hAnsi="Consolas" w:cs="Consolas"/>
+          <w:color w:val="000000"/>
+          <w:sz w:val="24"/>
+          <w:szCs w:val="24"/>
+        </w:rPr>
+        <w:tab/>
+      </w:r>
+      <w:r>
+        <w:rPr>
+          <w:rFonts w:ascii="Consolas" w:hAnsi="Consolas" w:cs="Consolas"/>
+          <w:color w:val="000000"/>
+          <w:sz w:val="24"/>
+          <w:szCs w:val="24"/>
+        </w:rPr>
+        <w:tab/>
+      </w:r>
+      <w:r>
+        <w:rPr>
+          <w:rFonts w:ascii="Consolas" w:hAnsi="Consolas" w:cs="Consolas"/>
+          <w:color w:val="000000"/>
+          <w:sz w:val="24"/>
+          <w:szCs w:val="24"/>
+        </w:rPr>
+        <w:tab/>
+      </w:r>
+      <w:r>
+        <w:rPr>
+          <w:rFonts w:ascii="Consolas" w:hAnsi="Consolas" w:cs="Consolas"/>
+          <w:color w:val="000000"/>
+          <w:sz w:val="24"/>
+          <w:szCs w:val="24"/>
+        </w:rPr>
+        <w:tab/>
+      </w:r>
+      <w:r>
+        <w:rPr>
+          <w:rFonts w:ascii="Consolas" w:hAnsi="Consolas" w:cs="Consolas"/>
+          <w:color w:val="000000"/>
+          <w:sz w:val="24"/>
+          <w:szCs w:val="24"/>
+        </w:rPr>
+        <w:tab/>
+      </w:r>
+      <w:r>
+        <w:rPr>
+          <w:rFonts w:ascii="Consolas" w:hAnsi="Consolas" w:cs="Consolas"/>
+          <w:color w:val="000000"/>
+          <w:sz w:val="24"/>
+          <w:szCs w:val="24"/>
+        </w:rPr>
+        <w:tab/>
+        <w:t>}};</w:t>
+      </w:r>
+    </w:p>
+    <w:p>
+      <w:pPr>
+        <w:rPr>
           <w:b/>
           <w:sz w:val="28"/>
           <w:szCs w:val="28"/>
         </w:rPr>
       </w:pPr>
+      <w:r>
+        <w:rPr>
+          <w:b/>
+          <w:sz w:val="28"/>
+          <w:szCs w:val="28"/>
+        </w:rPr>
+        <w:t>Java how to convert list to array using java 8,</w:t>
+      </w:r>
+      <w:r>
+        <w:rPr>
+          <w:b/>
+          <w:sz w:val="28"/>
+          <w:szCs w:val="28"/>
+        </w:rPr>
+        <w:t xml:space="preserve"> </w:t>
+      </w:r>
+    </w:p>
+    <w:p>
+      <w:pPr>
+        <w:rPr>
+          <w:rFonts w:ascii="Consolas" w:hAnsi="Consolas" w:cs="Consolas"/>
+          <w:color w:val="000000"/>
+          <w:sz w:val="24"/>
+          <w:szCs w:val="24"/>
+          <w:shd w:val="clear" w:color="auto" w:fill="D4D4D4"/>
+        </w:rPr>
+      </w:pPr>
+      <w:r>
+        <w:rPr>
+          <w:rFonts w:ascii="Consolas" w:hAnsi="Consolas" w:cs="Consolas"/>
+          <w:color w:val="0000C0"/>
+          <w:sz w:val="24"/>
+          <w:szCs w:val="24"/>
+          <w:shd w:val="clear" w:color="auto" w:fill="D4D4D4"/>
+        </w:rPr>
+        <w:t>sortedArray</w:t>
+      </w:r>
+      <w:r>
+        <w:rPr>
+          <w:rFonts w:ascii="Consolas" w:hAnsi="Consolas" w:cs="Consolas"/>
+          <w:color w:val="000000"/>
+          <w:sz w:val="24"/>
+          <w:szCs w:val="24"/>
+          <w:shd w:val="clear" w:color="auto" w:fill="D4D4D4"/>
+        </w:rPr>
+        <w:t>.stream().mapToInt(</w:t>
+      </w:r>
+      <w:r>
+        <w:rPr>
+          <w:rFonts w:ascii="Consolas" w:hAnsi="Consolas" w:cs="Consolas"/>
+          <w:color w:val="6A3E3E"/>
+          <w:sz w:val="24"/>
+          <w:szCs w:val="24"/>
+          <w:shd w:val="clear" w:color="auto" w:fill="D4D4D4"/>
+        </w:rPr>
+        <w:t>k</w:t>
+      </w:r>
+      <w:r>
+        <w:rPr>
+          <w:rFonts w:ascii="Consolas" w:hAnsi="Consolas" w:cs="Consolas"/>
+          <w:color w:val="000000"/>
+          <w:sz w:val="24"/>
+          <w:szCs w:val="24"/>
+          <w:shd w:val="clear" w:color="auto" w:fill="D4D4D4"/>
+        </w:rPr>
+        <w:t>-&gt;</w:t>
+      </w:r>
+      <w:r>
+        <w:rPr>
+          <w:rFonts w:ascii="Consolas" w:hAnsi="Consolas" w:cs="Consolas"/>
+          <w:color w:val="6A3E3E"/>
+          <w:sz w:val="24"/>
+          <w:szCs w:val="24"/>
+          <w:shd w:val="clear" w:color="auto" w:fill="D4D4D4"/>
+        </w:rPr>
+        <w:t>k</w:t>
+      </w:r>
+      <w:r>
+        <w:rPr>
+          <w:rFonts w:ascii="Consolas" w:hAnsi="Consolas" w:cs="Consolas"/>
+          <w:color w:val="000000"/>
+          <w:sz w:val="24"/>
+          <w:szCs w:val="24"/>
+          <w:shd w:val="clear" w:color="auto" w:fill="D4D4D4"/>
+        </w:rPr>
+        <w:t>).toArray();</w:t>
+      </w:r>
     </w:p>
     <w:p>
       <w:pPr>
@@ -1151,84 +2106,50 @@
         <w:adjustRightInd w:val="0"/>
         <w:spacing w:after="0" w:line="240" w:lineRule="auto"/>
         <w:rPr>
-          <w:rFonts w:ascii="Consolas" w:hAnsi="Consolas" w:cs="Consolas"/>
-          <w:sz w:val="24"/>
-          <w:szCs w:val="24"/>
-        </w:rPr>
-      </w:pPr>
-      <w:r>
-        <w:rPr>
-          <w:rFonts w:ascii="Consolas" w:hAnsi="Consolas" w:cs="Consolas"/>
-          <w:b/>
-          <w:bCs/>
-          <w:color w:val="7F0055"/>
-          <w:sz w:val="24"/>
-          <w:szCs w:val="24"/>
-        </w:rPr>
-        <w:t>int</w:t>
-      </w:r>
-      <w:r>
-        <w:rPr>
-          <w:rFonts w:ascii="Consolas" w:hAnsi="Consolas" w:cs="Consolas"/>
-          <w:color w:val="000000"/>
-          <w:sz w:val="24"/>
-          <w:szCs w:val="24"/>
-        </w:rPr>
-        <w:t xml:space="preserve"> </w:t>
-      </w:r>
-      <w:r>
-        <w:rPr>
-          <w:rFonts w:ascii="Consolas" w:hAnsi="Consolas" w:cs="Consolas"/>
-          <w:color w:val="6A3E3E"/>
-          <w:sz w:val="24"/>
-          <w:szCs w:val="24"/>
-        </w:rPr>
-        <w:t>middle</w:t>
-      </w:r>
-      <w:r>
-        <w:rPr>
-          <w:rFonts w:ascii="Consolas" w:hAnsi="Consolas" w:cs="Consolas"/>
-          <w:color w:val="000000"/>
-          <w:sz w:val="24"/>
-          <w:szCs w:val="24"/>
-        </w:rPr>
-        <w:t xml:space="preserve"> = </w:t>
-      </w:r>
-      <w:r>
-        <w:rPr>
-          <w:rFonts w:ascii="Consolas" w:hAnsi="Consolas" w:cs="Consolas"/>
-          <w:color w:val="6A3E3E"/>
-          <w:sz w:val="24"/>
-          <w:szCs w:val="24"/>
-        </w:rPr>
-        <w:t>array</w:t>
-      </w:r>
-      <w:r>
-        <w:rPr>
-          <w:rFonts w:ascii="Consolas" w:hAnsi="Consolas" w:cs="Consolas"/>
-          <w:color w:val="000000"/>
-          <w:sz w:val="24"/>
-          <w:szCs w:val="24"/>
-        </w:rPr>
-        <w:t>.</w:t>
-      </w:r>
-      <w:r>
-        <w:rPr>
-          <w:rFonts w:ascii="Consolas" w:hAnsi="Consolas" w:cs="Consolas"/>
-          <w:color w:val="0000C0"/>
-          <w:sz w:val="24"/>
-          <w:szCs w:val="24"/>
-        </w:rPr>
-        <w:t>length</w:t>
-      </w:r>
-      <w:r>
-        <w:rPr>
-          <w:rFonts w:ascii="Consolas" w:hAnsi="Consolas" w:cs="Consolas"/>
-          <w:color w:val="000000"/>
-          <w:sz w:val="24"/>
-          <w:szCs w:val="24"/>
-        </w:rPr>
-        <w:t>/2;</w:t>
+          <w:b/>
+          <w:sz w:val="28"/>
+          <w:szCs w:val="28"/>
+        </w:rPr>
+      </w:pPr>
+      <w:r>
+        <w:rPr>
+          <w:b/>
+          <w:sz w:val="28"/>
+          <w:szCs w:val="28"/>
+        </w:rPr>
+        <w:t>How to se</w:t>
+      </w:r>
+      <w:r>
+        <w:rPr>
+          <w:b/>
+          <w:sz w:val="28"/>
+          <w:szCs w:val="28"/>
+        </w:rPr>
+        <w:t>parate</w:t>
+      </w:r>
+      <w:r>
+        <w:rPr>
+          <w:b/>
+          <w:sz w:val="28"/>
+          <w:szCs w:val="28"/>
+        </w:rPr>
+        <w:t xml:space="preserve"> part</w:t>
+      </w:r>
+      <w:r>
+        <w:rPr>
+          <w:b/>
+          <w:sz w:val="28"/>
+          <w:szCs w:val="28"/>
+        </w:rPr>
+        <w:t>s</w:t>
+      </w:r>
+      <w:r>
+        <w:rPr>
+          <w:b/>
+          <w:sz w:val="28"/>
+          <w:szCs w:val="28"/>
+        </w:rPr>
+        <w:t xml:space="preserve"> of array,</w:t>
       </w:r>
     </w:p>
     <w:p>
@@ -1238,6 +2159,19 @@
         <w:adjustRightInd w:val="0"/>
         <w:spacing w:after="0" w:line="240" w:lineRule="auto"/>
         <w:rPr>
+          <w:b/>
+          <w:sz w:val="28"/>
+          <w:szCs w:val="28"/>
+        </w:rPr>
+      </w:pPr>
+    </w:p>
+    <w:p>
+      <w:pPr>
+        <w:autoSpaceDE w:val="0"/>
+        <w:autoSpaceDN w:val="0"/>
+        <w:adjustRightInd w:val="0"/>
+        <w:spacing w:after="0" w:line="240" w:lineRule="auto"/>
+        <w:rPr>
           <w:rFonts w:ascii="Consolas" w:hAnsi="Consolas" w:cs="Consolas"/>
           <w:sz w:val="24"/>
           <w:szCs w:val="24"/>
@@ -1261,6 +2195,93 @@
           <w:sz w:val="24"/>
           <w:szCs w:val="24"/>
         </w:rPr>
+        <w:t xml:space="preserve"> </w:t>
+      </w:r>
+      <w:r>
+        <w:rPr>
+          <w:rFonts w:ascii="Consolas" w:hAnsi="Consolas" w:cs="Consolas"/>
+          <w:color w:val="6A3E3E"/>
+          <w:sz w:val="24"/>
+          <w:szCs w:val="24"/>
+        </w:rPr>
+        <w:t>middle</w:t>
+      </w:r>
+      <w:r>
+        <w:rPr>
+          <w:rFonts w:ascii="Consolas" w:hAnsi="Consolas" w:cs="Consolas"/>
+          <w:color w:val="000000"/>
+          <w:sz w:val="24"/>
+          <w:szCs w:val="24"/>
+        </w:rPr>
+        <w:t xml:space="preserve"> = </w:t>
+      </w:r>
+      <w:r>
+        <w:rPr>
+          <w:rFonts w:ascii="Consolas" w:hAnsi="Consolas" w:cs="Consolas"/>
+          <w:color w:val="6A3E3E"/>
+          <w:sz w:val="24"/>
+          <w:szCs w:val="24"/>
+        </w:rPr>
+        <w:t>array</w:t>
+      </w:r>
+      <w:r>
+        <w:rPr>
+          <w:rFonts w:ascii="Consolas" w:hAnsi="Consolas" w:cs="Consolas"/>
+          <w:color w:val="000000"/>
+          <w:sz w:val="24"/>
+          <w:szCs w:val="24"/>
+        </w:rPr>
+        <w:t>.</w:t>
+      </w:r>
+      <w:r>
+        <w:rPr>
+          <w:rFonts w:ascii="Consolas" w:hAnsi="Consolas" w:cs="Consolas"/>
+          <w:color w:val="0000C0"/>
+          <w:sz w:val="24"/>
+          <w:szCs w:val="24"/>
+        </w:rPr>
+        <w:t>length</w:t>
+      </w:r>
+      <w:r>
+        <w:rPr>
+          <w:rFonts w:ascii="Consolas" w:hAnsi="Consolas" w:cs="Consolas"/>
+          <w:color w:val="000000"/>
+          <w:sz w:val="24"/>
+          <w:szCs w:val="24"/>
+        </w:rPr>
+        <w:t>/2;</w:t>
+      </w:r>
+    </w:p>
+    <w:p>
+      <w:pPr>
+        <w:autoSpaceDE w:val="0"/>
+        <w:autoSpaceDN w:val="0"/>
+        <w:adjustRightInd w:val="0"/>
+        <w:spacing w:after="0" w:line="240" w:lineRule="auto"/>
+        <w:rPr>
+          <w:rFonts w:ascii="Consolas" w:hAnsi="Consolas" w:cs="Consolas"/>
+          <w:sz w:val="24"/>
+          <w:szCs w:val="24"/>
+        </w:rPr>
+      </w:pPr>
+      <w:r>
+        <w:rPr>
+          <w:rFonts w:ascii="Consolas" w:hAnsi="Consolas" w:cs="Consolas"/>
+          <w:b/>
+          <w:bCs/>
+          <w:color w:val="7F0055"/>
+          <w:sz w:val="24"/>
+          <w:szCs w:val="24"/>
+        </w:rPr>
+        <w:t>int</w:t>
+      </w:r>
+      <w:r>
+        <w:rPr>
+          <w:rFonts w:ascii="Consolas" w:hAnsi="Consolas" w:cs="Consolas"/>
+          <w:color w:val="000000"/>
+          <w:sz w:val="24"/>
+          <w:szCs w:val="24"/>
+        </w:rPr>
         <w:t xml:space="preserve">[] </w:t>
       </w:r>
       <w:r>
@@ -1490,6 +2511,7 @@
       <w:r>
         <w:rPr>
           <w:rFonts w:ascii="Consolas" w:hAnsi="Consolas" w:cs="Consolas"/>
+          <w:b/>
           <w:color w:val="000000"/>
           <w:sz w:val="24"/>
           <w:szCs w:val="24"/>
@@ -1499,6 +2521,7 @@
       <w:r>
         <w:rPr>
           <w:rFonts w:ascii="Consolas" w:hAnsi="Consolas" w:cs="Consolas"/>
+          <w:b/>
           <w:color w:val="000000"/>
           <w:sz w:val="24"/>
           <w:szCs w:val="24"/>
@@ -1508,11 +2531,21 @@
       <w:r>
         <w:rPr>
           <w:rFonts w:ascii="Consolas" w:hAnsi="Consolas" w:cs="Consolas"/>
-          <w:color w:val="000000"/>
-          <w:sz w:val="24"/>
-          <w:szCs w:val="24"/>
-        </w:rPr>
-        <w:t xml:space="preserve"> next value? It compared and insert from two sorted array into another new array.</w:t>
+          <w:b/>
+          <w:color w:val="000000"/>
+          <w:sz w:val="24"/>
+          <w:szCs w:val="24"/>
+        </w:rPr>
+        <w:t xml:space="preserve"> next value?</w:t>
+      </w:r>
+      <w:r>
+        <w:rPr>
+          <w:rFonts w:ascii="Consolas" w:hAnsi="Consolas" w:cs="Consolas"/>
+          <w:color w:val="000000"/>
+          <w:sz w:val="24"/>
+          <w:szCs w:val="24"/>
+        </w:rPr>
+        <w:t xml:space="preserve"> It compared and insert from two sorted array into another new array.</w:t>
       </w:r>
     </w:p>
     <w:p>
@@ -1767,7 +2800,6 @@
           <w:sz w:val="28"/>
           <w:szCs w:val="28"/>
         </w:rPr>
-        <w:lastRenderedPageBreak/>
         <w:t>Best way to initialize array in java,</w:t>
       </w:r>
     </w:p>
@@ -2263,6 +3295,7 @@
           <w:sz w:val="24"/>
           <w:szCs w:val="24"/>
         </w:rPr>
+        <w:lastRenderedPageBreak/>
         <w:t>Array Sort in Reverse Order,</w:t>
       </w:r>
     </w:p>
@@ -3398,7 +4431,6 @@
           <w:color w:val="000000"/>
           <w:sz w:val="24"/>
           <w:szCs w:val="24"/>
-          <w:lang w:val="de-DE"/>
         </w:rPr>
       </w:pPr>
     </w:p>
@@ -3420,7 +4452,6 @@
           <w:sz w:val="24"/>
           <w:szCs w:val="24"/>
         </w:rPr>
-        <w:lastRenderedPageBreak/>
         <w:t>How to</w:t>
       </w:r>
       <w:r>
@@ -4423,18 +5454,22 @@
         <w:spacing w:after="0"/>
         <w:rPr>
           <w:rFonts w:ascii="Consolas" w:hAnsi="Consolas" w:cs="Consolas"/>
-          <w:color w:val="000000"/>
-          <w:shd w:val="clear" w:color="auto" w:fill="E8F2FE"/>
-        </w:rPr>
-      </w:pPr>
-      <w:r>
-        <w:rPr>
-          <w:rFonts w:ascii="Consolas" w:hAnsi="Consolas" w:cs="Consolas"/>
-          <w:b/>
-          <w:sz w:val="24"/>
-          <w:szCs w:val="24"/>
-          <w:shd w:val="clear" w:color="auto" w:fill="E8F2FE"/>
-        </w:rPr>
+          <w:noProof/>
+          <w:color w:val="000000"/>
+          <w:sz w:val="24"/>
+          <w:szCs w:val="24"/>
+          <w:shd w:val="clear" w:color="auto" w:fill="E8F2FE"/>
+        </w:rPr>
+      </w:pPr>
+      <w:r>
+        <w:rPr>
+          <w:rFonts w:ascii="Consolas" w:hAnsi="Consolas" w:cs="Consolas"/>
+          <w:b/>
+          <w:sz w:val="24"/>
+          <w:szCs w:val="24"/>
+          <w:shd w:val="clear" w:color="auto" w:fill="E8F2FE"/>
+        </w:rPr>
+        <w:lastRenderedPageBreak/>
         <w:t>How to get the list of Integer from that list and use it,</w:t>
       </w:r>
       <w:r>
@@ -4517,6 +5552,593 @@
     <w:p>
       <w:pPr>
         <w:spacing w:after="0"/>
+        <w:rPr>
+          <w:rFonts w:ascii="Consolas" w:hAnsi="Consolas" w:cs="Consolas"/>
+          <w:noProof/>
+          <w:color w:val="000000"/>
+          <w:sz w:val="24"/>
+          <w:szCs w:val="24"/>
+          <w:shd w:val="clear" w:color="auto" w:fill="E8F2FE"/>
+        </w:rPr>
+      </w:pPr>
+    </w:p>
+    <w:p>
+      <w:pPr>
+        <w:autoSpaceDE w:val="0"/>
+        <w:autoSpaceDN w:val="0"/>
+        <w:adjustRightInd w:val="0"/>
+        <w:spacing w:after="0" w:line="240" w:lineRule="auto"/>
+        <w:rPr>
+          <w:rFonts w:ascii="Consolas" w:hAnsi="Consolas" w:cs="Consolas"/>
+          <w:b/>
+          <w:bCs/>
+          <w:color w:val="7F0055"/>
+          <w:sz w:val="24"/>
+          <w:szCs w:val="24"/>
+        </w:rPr>
+      </w:pPr>
+      <w:r>
+        <w:rPr>
+          <w:b/>
+          <w:sz w:val="28"/>
+          <w:szCs w:val="28"/>
+        </w:rPr>
+        <w:t>How to get map key by value?</w:t>
+      </w:r>
+    </w:p>
+    <w:p>
+      <w:pPr>
+        <w:autoSpaceDE w:val="0"/>
+        <w:autoSpaceDN w:val="0"/>
+        <w:adjustRightInd w:val="0"/>
+        <w:spacing w:after="0" w:line="240" w:lineRule="auto"/>
+        <w:rPr>
+          <w:rFonts w:ascii="Consolas" w:hAnsi="Consolas" w:cs="Consolas"/>
+          <w:b/>
+          <w:bCs/>
+          <w:color w:val="7F0055"/>
+          <w:sz w:val="24"/>
+          <w:szCs w:val="24"/>
+        </w:rPr>
+      </w:pPr>
+    </w:p>
+    <w:p>
+      <w:pPr>
+        <w:autoSpaceDE w:val="0"/>
+        <w:autoSpaceDN w:val="0"/>
+        <w:adjustRightInd w:val="0"/>
+        <w:spacing w:after="0" w:line="240" w:lineRule="auto"/>
+        <w:rPr>
+          <w:rFonts w:ascii="Consolas" w:hAnsi="Consolas" w:cs="Consolas"/>
+          <w:b/>
+          <w:bCs/>
+          <w:color w:val="7F0055"/>
+          <w:sz w:val="24"/>
+          <w:szCs w:val="24"/>
+        </w:rPr>
+      </w:pPr>
+      <w:r>
+        <w:rPr>
+          <w:rFonts w:ascii="Consolas" w:hAnsi="Consolas" w:cs="Consolas"/>
+          <w:color w:val="000000"/>
+          <w:sz w:val="24"/>
+          <w:szCs w:val="24"/>
+          <w:shd w:val="clear" w:color="auto" w:fill="E8F2FE"/>
+        </w:rPr>
+        <w:t xml:space="preserve">Map&lt;String, Integer&gt; </w:t>
+      </w:r>
+      <w:r>
+        <w:rPr>
+          <w:rFonts w:ascii="Consolas" w:hAnsi="Consolas" w:cs="Consolas"/>
+          <w:color w:val="6A3E3E"/>
+          <w:sz w:val="24"/>
+          <w:szCs w:val="24"/>
+          <w:shd w:val="clear" w:color="auto" w:fill="E8F2FE"/>
+        </w:rPr>
+        <w:t>charMap</w:t>
+      </w:r>
+      <w:r>
+        <w:rPr>
+          <w:rFonts w:ascii="Consolas" w:hAnsi="Consolas" w:cs="Consolas"/>
+          <w:color w:val="000000"/>
+          <w:sz w:val="24"/>
+          <w:szCs w:val="24"/>
+          <w:shd w:val="clear" w:color="auto" w:fill="E8F2FE"/>
+        </w:rPr>
+        <w:t xml:space="preserve"> = </w:t>
+      </w:r>
+      <w:r>
+        <w:rPr>
+          <w:rFonts w:ascii="Consolas" w:hAnsi="Consolas" w:cs="Consolas"/>
+          <w:b/>
+          <w:bCs/>
+          <w:color w:val="7F0055"/>
+          <w:sz w:val="24"/>
+          <w:szCs w:val="24"/>
+          <w:shd w:val="clear" w:color="auto" w:fill="E8F2FE"/>
+        </w:rPr>
+        <w:t>new</w:t>
+      </w:r>
+      <w:r>
+        <w:rPr>
+          <w:rFonts w:ascii="Consolas" w:hAnsi="Consolas" w:cs="Consolas"/>
+          <w:color w:val="000000"/>
+          <w:sz w:val="24"/>
+          <w:szCs w:val="24"/>
+          <w:shd w:val="clear" w:color="auto" w:fill="E8F2FE"/>
+        </w:rPr>
+        <w:t xml:space="preserve"> HashMap&lt;String, Integer&gt;();</w:t>
+      </w:r>
+    </w:p>
+    <w:p>
+      <w:pPr>
+        <w:spacing w:after="0"/>
+        <w:rPr>
+          <w:rFonts w:ascii="Consolas" w:hAnsi="Consolas" w:cs="Consolas"/>
+          <w:color w:val="000000"/>
+          <w:sz w:val="24"/>
+          <w:szCs w:val="24"/>
+        </w:rPr>
+      </w:pPr>
+      <w:r>
+        <w:rPr>
+          <w:rFonts w:ascii="Consolas" w:hAnsi="Consolas" w:cs="Consolas"/>
+          <w:color w:val="000000"/>
+          <w:sz w:val="24"/>
+          <w:szCs w:val="24"/>
+        </w:rPr>
+        <w:t xml:space="preserve">String </w:t>
+      </w:r>
+      <w:r>
+        <w:rPr>
+          <w:rFonts w:ascii="Consolas" w:hAnsi="Consolas" w:cs="Consolas"/>
+          <w:color w:val="6A3E3E"/>
+          <w:sz w:val="24"/>
+          <w:szCs w:val="24"/>
+        </w:rPr>
+        <w:t>foundNewStr</w:t>
+      </w:r>
+      <w:r>
+        <w:rPr>
+          <w:rFonts w:ascii="Consolas" w:hAnsi="Consolas" w:cs="Consolas"/>
+          <w:color w:val="000000"/>
+          <w:sz w:val="24"/>
+          <w:szCs w:val="24"/>
+        </w:rPr>
+        <w:t xml:space="preserve"> </w:t>
+      </w:r>
+      <w:r>
+        <w:rPr>
+          <w:rFonts w:ascii="Consolas" w:hAnsi="Consolas" w:cs="Consolas"/>
+          <w:color w:val="000000"/>
+          <w:sz w:val="24"/>
+          <w:szCs w:val="24"/>
+        </w:rPr>
+        <w:t>=</w:t>
+      </w:r>
+      <w:r>
+        <w:rPr>
+          <w:rFonts w:ascii="Consolas" w:hAnsi="Consolas" w:cs="Consolas"/>
+          <w:color w:val="000000"/>
+          <w:sz w:val="24"/>
+          <w:szCs w:val="24"/>
+        </w:rPr>
+        <w:t xml:space="preserve"> </w:t>
+      </w:r>
+      <w:r>
+        <w:rPr>
+          <w:rFonts w:ascii="Consolas" w:hAnsi="Consolas" w:cs="Consolas"/>
+          <w:i/>
+          <w:iCs/>
+          <w:color w:val="000000"/>
+          <w:sz w:val="24"/>
+          <w:szCs w:val="24"/>
+        </w:rPr>
+        <w:t>getKey</w:t>
+      </w:r>
+      <w:r>
+        <w:rPr>
+          <w:rFonts w:ascii="Consolas" w:hAnsi="Consolas" w:cs="Consolas"/>
+          <w:color w:val="000000"/>
+          <w:sz w:val="24"/>
+          <w:szCs w:val="24"/>
+        </w:rPr>
+        <w:t>(</w:t>
+      </w:r>
+      <w:r>
+        <w:rPr>
+          <w:rFonts w:ascii="Consolas" w:hAnsi="Consolas" w:cs="Consolas"/>
+          <w:color w:val="6A3E3E"/>
+          <w:sz w:val="24"/>
+          <w:szCs w:val="24"/>
+        </w:rPr>
+        <w:t>charMap</w:t>
+      </w:r>
+      <w:r>
+        <w:rPr>
+          <w:rFonts w:ascii="Consolas" w:hAnsi="Consolas" w:cs="Consolas"/>
+          <w:color w:val="000000"/>
+          <w:sz w:val="24"/>
+          <w:szCs w:val="24"/>
+        </w:rPr>
+        <w:t xml:space="preserve">, </w:t>
+      </w:r>
+      <w:r>
+        <w:rPr>
+          <w:rFonts w:ascii="Consolas" w:hAnsi="Consolas" w:cs="Consolas"/>
+          <w:color w:val="6A3E3E"/>
+          <w:sz w:val="24"/>
+          <w:szCs w:val="24"/>
+        </w:rPr>
+        <w:t>2</w:t>
+      </w:r>
+      <w:r>
+        <w:rPr>
+          <w:rFonts w:ascii="Consolas" w:hAnsi="Consolas" w:cs="Consolas"/>
+          <w:color w:val="000000"/>
+          <w:sz w:val="24"/>
+          <w:szCs w:val="24"/>
+        </w:rPr>
+        <w:t>);</w:t>
+      </w:r>
+    </w:p>
+    <w:p>
+      <w:pPr>
+        <w:autoSpaceDE w:val="0"/>
+        <w:autoSpaceDN w:val="0"/>
+        <w:adjustRightInd w:val="0"/>
+        <w:spacing w:after="0" w:line="240" w:lineRule="auto"/>
+        <w:rPr>
+          <w:rFonts w:ascii="Consolas" w:hAnsi="Consolas" w:cs="Consolas"/>
+          <w:b/>
+          <w:bCs/>
+          <w:color w:val="7F0055"/>
+          <w:sz w:val="24"/>
+          <w:szCs w:val="24"/>
+        </w:rPr>
+      </w:pPr>
+    </w:p>
+    <w:p>
+      <w:pPr>
+        <w:autoSpaceDE w:val="0"/>
+        <w:autoSpaceDN w:val="0"/>
+        <w:adjustRightInd w:val="0"/>
+        <w:spacing w:after="0" w:line="240" w:lineRule="auto"/>
+        <w:rPr>
+          <w:rFonts w:ascii="Consolas" w:hAnsi="Consolas" w:cs="Consolas"/>
+          <w:sz w:val="24"/>
+          <w:szCs w:val="24"/>
+        </w:rPr>
+      </w:pPr>
+      <w:r>
+        <w:rPr>
+          <w:rFonts w:ascii="Consolas" w:hAnsi="Consolas" w:cs="Consolas"/>
+          <w:b/>
+          <w:bCs/>
+          <w:color w:val="7F0055"/>
+          <w:sz w:val="24"/>
+          <w:szCs w:val="24"/>
+        </w:rPr>
+        <w:t>public</w:t>
+      </w:r>
+      <w:r>
+        <w:rPr>
+          <w:rFonts w:ascii="Consolas" w:hAnsi="Consolas" w:cs="Consolas"/>
+          <w:color w:val="000000"/>
+          <w:sz w:val="24"/>
+          <w:szCs w:val="24"/>
+        </w:rPr>
+        <w:t xml:space="preserve"> </w:t>
+      </w:r>
+      <w:r>
+        <w:rPr>
+          <w:rFonts w:ascii="Consolas" w:hAnsi="Consolas" w:cs="Consolas"/>
+          <w:b/>
+          <w:bCs/>
+          <w:color w:val="7F0055"/>
+          <w:sz w:val="24"/>
+          <w:szCs w:val="24"/>
+        </w:rPr>
+        <w:t>static</w:t>
+      </w:r>
+      <w:r>
+        <w:rPr>
+          <w:rFonts w:ascii="Consolas" w:hAnsi="Consolas" w:cs="Consolas"/>
+          <w:color w:val="000000"/>
+          <w:sz w:val="24"/>
+          <w:szCs w:val="24"/>
+        </w:rPr>
+        <w:t xml:space="preserve"> &lt;K, V&gt; K getKey(Map&lt;K, V&gt; </w:t>
+      </w:r>
+      <w:r>
+        <w:rPr>
+          <w:rFonts w:ascii="Consolas" w:hAnsi="Consolas" w:cs="Consolas"/>
+          <w:color w:val="6A3E3E"/>
+          <w:sz w:val="24"/>
+          <w:szCs w:val="24"/>
+        </w:rPr>
+        <w:t>map</w:t>
+      </w:r>
+      <w:r>
+        <w:rPr>
+          <w:rFonts w:ascii="Consolas" w:hAnsi="Consolas" w:cs="Consolas"/>
+          <w:color w:val="000000"/>
+          <w:sz w:val="24"/>
+          <w:szCs w:val="24"/>
+        </w:rPr>
+        <w:t xml:space="preserve">, V </w:t>
+      </w:r>
+      <w:r>
+        <w:rPr>
+          <w:rFonts w:ascii="Consolas" w:hAnsi="Consolas" w:cs="Consolas"/>
+          <w:color w:val="6A3E3E"/>
+          <w:sz w:val="24"/>
+          <w:szCs w:val="24"/>
+        </w:rPr>
+        <w:t>value</w:t>
+      </w:r>
+      <w:r>
+        <w:rPr>
+          <w:rFonts w:ascii="Consolas" w:hAnsi="Consolas" w:cs="Consolas"/>
+          <w:color w:val="000000"/>
+          <w:sz w:val="24"/>
+          <w:szCs w:val="24"/>
+        </w:rPr>
+        <w:t>) {</w:t>
+      </w:r>
+    </w:p>
+    <w:p>
+      <w:pPr>
+        <w:autoSpaceDE w:val="0"/>
+        <w:autoSpaceDN w:val="0"/>
+        <w:adjustRightInd w:val="0"/>
+        <w:spacing w:after="0" w:line="240" w:lineRule="auto"/>
+        <w:rPr>
+          <w:rFonts w:ascii="Consolas" w:hAnsi="Consolas" w:cs="Consolas"/>
+          <w:sz w:val="24"/>
+          <w:szCs w:val="24"/>
+        </w:rPr>
+      </w:pPr>
+      <w:r>
+        <w:rPr>
+          <w:rFonts w:ascii="Consolas" w:hAnsi="Consolas" w:cs="Consolas"/>
+          <w:color w:val="000000"/>
+          <w:sz w:val="24"/>
+          <w:szCs w:val="24"/>
+        </w:rPr>
+        <w:tab/>
+      </w:r>
+      <w:r>
+        <w:rPr>
+          <w:rFonts w:ascii="Consolas" w:hAnsi="Consolas" w:cs="Consolas"/>
+          <w:b/>
+          <w:bCs/>
+          <w:color w:val="7F0055"/>
+          <w:sz w:val="24"/>
+          <w:szCs w:val="24"/>
+        </w:rPr>
+        <w:t>return</w:t>
+      </w:r>
+      <w:r>
+        <w:rPr>
+          <w:rFonts w:ascii="Consolas" w:hAnsi="Consolas" w:cs="Consolas"/>
+          <w:color w:val="000000"/>
+          <w:sz w:val="24"/>
+          <w:szCs w:val="24"/>
+        </w:rPr>
+        <w:t xml:space="preserve"> </w:t>
+      </w:r>
+      <w:r>
+        <w:rPr>
+          <w:rFonts w:ascii="Consolas" w:hAnsi="Consolas" w:cs="Consolas"/>
+          <w:color w:val="6A3E3E"/>
+          <w:sz w:val="24"/>
+          <w:szCs w:val="24"/>
+        </w:rPr>
+        <w:t>map</w:t>
+      </w:r>
+      <w:r>
+        <w:rPr>
+          <w:rFonts w:ascii="Consolas" w:hAnsi="Consolas" w:cs="Consolas"/>
+          <w:color w:val="000000"/>
+          <w:sz w:val="24"/>
+          <w:szCs w:val="24"/>
+        </w:rPr>
+        <w:t>.entrySet().stream()</w:t>
+      </w:r>
+    </w:p>
+    <w:p>
+      <w:pPr>
+        <w:autoSpaceDE w:val="0"/>
+        <w:autoSpaceDN w:val="0"/>
+        <w:adjustRightInd w:val="0"/>
+        <w:spacing w:after="0" w:line="240" w:lineRule="auto"/>
+        <w:rPr>
+          <w:rFonts w:ascii="Consolas" w:hAnsi="Consolas" w:cs="Consolas"/>
+          <w:sz w:val="24"/>
+          <w:szCs w:val="24"/>
+        </w:rPr>
+      </w:pPr>
+      <w:r>
+        <w:rPr>
+          <w:rFonts w:ascii="Consolas" w:hAnsi="Consolas" w:cs="Consolas"/>
+          <w:color w:val="000000"/>
+          <w:sz w:val="24"/>
+          <w:szCs w:val="24"/>
+        </w:rPr>
+        <w:tab/>
+      </w:r>
+      <w:r>
+        <w:rPr>
+          <w:rFonts w:ascii="Consolas" w:hAnsi="Consolas" w:cs="Consolas"/>
+          <w:color w:val="000000"/>
+          <w:sz w:val="24"/>
+          <w:szCs w:val="24"/>
+        </w:rPr>
+        <w:tab/>
+      </w:r>
+      <w:r>
+        <w:rPr>
+          <w:rFonts w:ascii="Consolas" w:hAnsi="Consolas" w:cs="Consolas"/>
+          <w:color w:val="000000"/>
+          <w:sz w:val="24"/>
+          <w:szCs w:val="24"/>
+        </w:rPr>
+        <w:t>.filter(</w:t>
+      </w:r>
+      <w:r>
+        <w:rPr>
+          <w:rFonts w:ascii="Consolas" w:hAnsi="Consolas" w:cs="Consolas"/>
+          <w:color w:val="6A3E3E"/>
+          <w:sz w:val="24"/>
+          <w:szCs w:val="24"/>
+        </w:rPr>
+        <w:t>entry</w:t>
+      </w:r>
+      <w:r>
+        <w:rPr>
+          <w:rFonts w:ascii="Consolas" w:hAnsi="Consolas" w:cs="Consolas"/>
+          <w:color w:val="000000"/>
+          <w:sz w:val="24"/>
+          <w:szCs w:val="24"/>
+        </w:rPr>
+        <w:t xml:space="preserve"> -&gt; </w:t>
+      </w:r>
+      <w:r>
+        <w:rPr>
+          <w:rFonts w:ascii="Consolas" w:hAnsi="Consolas" w:cs="Consolas"/>
+          <w:color w:val="6A3E3E"/>
+          <w:sz w:val="24"/>
+          <w:szCs w:val="24"/>
+        </w:rPr>
+        <w:t>value</w:t>
+      </w:r>
+      <w:r>
+        <w:rPr>
+          <w:rFonts w:ascii="Consolas" w:hAnsi="Consolas" w:cs="Consolas"/>
+          <w:color w:val="000000"/>
+          <w:sz w:val="24"/>
+          <w:szCs w:val="24"/>
+        </w:rPr>
+        <w:t>.equals(</w:t>
+      </w:r>
+      <w:r>
+        <w:rPr>
+          <w:rFonts w:ascii="Consolas" w:hAnsi="Consolas" w:cs="Consolas"/>
+          <w:color w:val="6A3E3E"/>
+          <w:sz w:val="24"/>
+          <w:szCs w:val="24"/>
+        </w:rPr>
+        <w:t>entry</w:t>
+      </w:r>
+      <w:r>
+        <w:rPr>
+          <w:rFonts w:ascii="Consolas" w:hAnsi="Consolas" w:cs="Consolas"/>
+          <w:color w:val="000000"/>
+          <w:sz w:val="24"/>
+          <w:szCs w:val="24"/>
+        </w:rPr>
+        <w:t>.getValue()))</w:t>
+      </w:r>
+    </w:p>
+    <w:p>
+      <w:pPr>
+        <w:autoSpaceDE w:val="0"/>
+        <w:autoSpaceDN w:val="0"/>
+        <w:adjustRightInd w:val="0"/>
+        <w:spacing w:after="0" w:line="240" w:lineRule="auto"/>
+        <w:rPr>
+          <w:rFonts w:ascii="Consolas" w:hAnsi="Consolas" w:cs="Consolas"/>
+          <w:sz w:val="24"/>
+          <w:szCs w:val="24"/>
+        </w:rPr>
+      </w:pPr>
+      <w:r>
+        <w:rPr>
+          <w:rFonts w:ascii="Consolas" w:hAnsi="Consolas" w:cs="Consolas"/>
+          <w:color w:val="000000"/>
+          <w:sz w:val="24"/>
+          <w:szCs w:val="24"/>
+        </w:rPr>
+        <w:tab/>
+      </w:r>
+      <w:r>
+        <w:rPr>
+          <w:rFonts w:ascii="Consolas" w:hAnsi="Consolas" w:cs="Consolas"/>
+          <w:color w:val="000000"/>
+          <w:sz w:val="24"/>
+          <w:szCs w:val="24"/>
+        </w:rPr>
+        <w:tab/>
+        <w:t>.map(Map.Entry::getKey)</w:t>
+      </w:r>
+    </w:p>
+    <w:p>
+      <w:pPr>
+        <w:autoSpaceDE w:val="0"/>
+        <w:autoSpaceDN w:val="0"/>
+        <w:adjustRightInd w:val="0"/>
+        <w:spacing w:after="0" w:line="240" w:lineRule="auto"/>
+        <w:rPr>
+          <w:rFonts w:ascii="Consolas" w:hAnsi="Consolas" w:cs="Consolas"/>
+          <w:sz w:val="24"/>
+          <w:szCs w:val="24"/>
+        </w:rPr>
+      </w:pPr>
+      <w:r>
+        <w:rPr>
+          <w:rFonts w:ascii="Consolas" w:hAnsi="Consolas" w:cs="Consolas"/>
+          <w:color w:val="000000"/>
+          <w:sz w:val="24"/>
+          <w:szCs w:val="24"/>
+        </w:rPr>
+        <w:tab/>
+      </w:r>
+      <w:r>
+        <w:rPr>
+          <w:rFonts w:ascii="Consolas" w:hAnsi="Consolas" w:cs="Consolas"/>
+          <w:color w:val="000000"/>
+          <w:sz w:val="24"/>
+          <w:szCs w:val="24"/>
+        </w:rPr>
+        <w:tab/>
+      </w:r>
+      <w:r>
+        <w:rPr>
+          <w:rFonts w:ascii="Consolas" w:hAnsi="Consolas" w:cs="Consolas"/>
+          <w:color w:val="000000"/>
+          <w:sz w:val="24"/>
+          <w:szCs w:val="24"/>
+        </w:rPr>
+        <w:t>.</w:t>
+      </w:r>
+      <w:r>
+        <w:rPr>
+          <w:rFonts w:ascii="Consolas" w:hAnsi="Consolas" w:cs="Consolas"/>
+          <w:color w:val="000000"/>
+          <w:sz w:val="24"/>
+          <w:szCs w:val="24"/>
+        </w:rPr>
+        <w:t>findFirst().get();</w:t>
+      </w:r>
+    </w:p>
+    <w:p>
+      <w:pPr>
+        <w:spacing w:after="0"/>
+      </w:pPr>
+      <w:r>
+        <w:rPr>
+          <w:rFonts w:ascii="Consolas" w:hAnsi="Consolas" w:cs="Consolas"/>
+          <w:color w:val="000000"/>
+          <w:sz w:val="24"/>
+          <w:szCs w:val="24"/>
+        </w:rPr>
+        <w:t>}</w:t>
+      </w:r>
+    </w:p>
+    <w:p>
+      <w:pPr>
+        <w:spacing w:after="0"/>
       </w:pPr>
     </w:p>
     <w:p>
@@ -5361,6 +6983,7 @@
           <w:sz w:val="19"/>
           <w:szCs w:val="19"/>
         </w:rPr>
+        <w:lastRenderedPageBreak/>
         <w:drawing>
           <wp:inline distT="0" distB="0" distL="0" distR="0">
             <wp:extent cx="5972810" cy="712962"/>
@@ -6973,15 +8596,81 @@
           </wp:inline>
         </w:drawing>
       </w:r>
-      <w:r>
-        <w:rPr>
-          <w:rFonts w:ascii="raleway" w:eastAsia="Times New Roman" w:hAnsi="raleway" w:cs="Times New Roman"/>
-          <w:b/>
-          <w:color w:val="333333"/>
-          <w:sz w:val="24"/>
-          <w:szCs w:val="24"/>
-        </w:rPr>
-        <w:t>BinarySearch has logn time</w:t>
+    </w:p>
+    <w:p>
+      <w:pPr>
+        <w:shd w:val="clear" w:color="auto" w:fill="FFFFFF"/>
+        <w:spacing w:after="107" w:line="240" w:lineRule="auto"/>
+        <w:rPr>
+          <w:rFonts w:ascii="raleway" w:eastAsia="Times New Roman" w:hAnsi="raleway" w:cs="Times New Roman"/>
+          <w:b/>
+          <w:color w:val="333333"/>
+          <w:sz w:val="24"/>
+          <w:szCs w:val="24"/>
+        </w:rPr>
+      </w:pPr>
+    </w:p>
+    <w:p>
+      <w:pPr>
+        <w:shd w:val="clear" w:color="auto" w:fill="FFFFFF"/>
+        <w:spacing w:after="107" w:line="240" w:lineRule="auto"/>
+        <w:rPr>
+          <w:rFonts w:ascii="raleway" w:eastAsia="Times New Roman" w:hAnsi="raleway" w:cs="Times New Roman"/>
+          <w:b/>
+          <w:color w:val="333333"/>
+          <w:sz w:val="24"/>
+          <w:szCs w:val="24"/>
+        </w:rPr>
+      </w:pPr>
+      <w:r>
+        <w:rPr>
+          <w:rFonts w:ascii="raleway" w:eastAsia="Times New Roman" w:hAnsi="raleway" w:cs="Times New Roman"/>
+          <w:b/>
+          <w:color w:val="333333"/>
+          <w:sz w:val="24"/>
+          <w:szCs w:val="24"/>
+        </w:rPr>
+        <w:t xml:space="preserve">BinarySearch has </w:t>
+      </w:r>
+      <w:r>
+        <w:rPr>
+          <w:rFonts w:ascii="raleway" w:eastAsia="Times New Roman" w:hAnsi="raleway" w:cs="Times New Roman"/>
+          <w:b/>
+          <w:color w:val="333333"/>
+          <w:sz w:val="24"/>
+          <w:szCs w:val="24"/>
+        </w:rPr>
+        <w:t>O(</w:t>
+      </w:r>
+      <w:r>
+        <w:rPr>
+          <w:rFonts w:ascii="raleway" w:eastAsia="Times New Roman" w:hAnsi="raleway" w:cs="Times New Roman"/>
+          <w:b/>
+          <w:color w:val="333333"/>
+          <w:sz w:val="24"/>
+          <w:szCs w:val="24"/>
+        </w:rPr>
+        <w:t>logn</w:t>
+      </w:r>
+      <w:r>
+        <w:rPr>
+          <w:rFonts w:ascii="raleway" w:eastAsia="Times New Roman" w:hAnsi="raleway" w:cs="Times New Roman"/>
+          <w:b/>
+          <w:color w:val="333333"/>
+          <w:sz w:val="24"/>
+          <w:szCs w:val="24"/>
+        </w:rPr>
+        <w:t>)</w:t>
+      </w:r>
+      <w:r>
+        <w:rPr>
+          <w:rFonts w:ascii="raleway" w:eastAsia="Times New Roman" w:hAnsi="raleway" w:cs="Times New Roman"/>
+          <w:b/>
+          <w:color w:val="333333"/>
+          <w:sz w:val="24"/>
+          <w:szCs w:val="24"/>
+        </w:rPr>
+        <w:t xml:space="preserve"> time</w:t>
       </w:r>
       <w:r>
         <w:rPr>
@@ -7437,7 +9126,17 @@
           <w:sz w:val="24"/>
           <w:szCs w:val="24"/>
         </w:rPr>
-        <w:t xml:space="preserve">in worst case quick sort have O(2^n) complexity </w:t>
+        <w:t xml:space="preserve">in worst case </w:t>
+      </w:r>
+      <w:r>
+        <w:rPr>
+          <w:rFonts w:ascii="raleway" w:eastAsia="Times New Roman" w:hAnsi="raleway" w:cs="Times New Roman"/>
+          <w:color w:val="333333"/>
+          <w:sz w:val="24"/>
+          <w:szCs w:val="24"/>
+        </w:rPr>
+        <w:lastRenderedPageBreak/>
+        <w:t xml:space="preserve">quick sort have O(2^n) complexity </w:t>
       </w:r>
       <w:r>
         <w:rPr>
@@ -7513,7 +9212,6 @@
           <w:sz w:val="24"/>
           <w:szCs w:val="24"/>
         </w:rPr>
-        <w:lastRenderedPageBreak/>
         <w:t>But</w:t>
       </w:r>
       <w:r>
@@ -8281,6 +9979,19 @@
           <w:szCs w:val="24"/>
         </w:rPr>
       </w:pPr>
+    </w:p>
+    <w:p>
+      <w:pPr>
+        <w:shd w:val="clear" w:color="auto" w:fill="FFFFFF"/>
+        <w:spacing w:after="107" w:line="240" w:lineRule="auto"/>
+        <w:rPr>
+          <w:rFonts w:ascii="raleway" w:eastAsia="Times New Roman" w:hAnsi="raleway" w:cs="Times New Roman"/>
+          <w:b/>
+          <w:color w:val="333333"/>
+          <w:sz w:val="24"/>
+          <w:szCs w:val="24"/>
+        </w:rPr>
+      </w:pPr>
       <w:r>
         <w:rPr>
           <w:rFonts w:ascii="raleway" w:eastAsia="Times New Roman" w:hAnsi="raleway" w:cs="Times New Roman"/>
@@ -8414,6 +10125,7 @@
           <w:szCs w:val="24"/>
           <w:shd w:val="clear" w:color="auto" w:fill="E8F2FE"/>
         </w:rPr>
+        <w:lastRenderedPageBreak/>
         <w:t xml:space="preserve">Boolean [][] </w:t>
       </w:r>
       <w:r>
@@ -8563,7 +10275,6 @@
           <w:szCs w:val="24"/>
           <w:shd w:val="clear" w:color="auto" w:fill="E8F2FE"/>
         </w:rPr>
-        <w:lastRenderedPageBreak/>
         <w:t xml:space="preserve">Stack&lt;Integer[]&gt; </w:t>
       </w:r>
       <w:r>
@@ -8621,37 +10332,203 @@
       </w:pPr>
     </w:p>
     <w:p>
-      <w:r>
-        <w:t xml:space="preserve">How to initialize and </w:t>
-      </w:r>
-      <w:r>
-        <w:t>insert value in stack? How to pick and process data from stack? LIFO</w:t>
-      </w:r>
-      <w:r>
-        <w:t xml:space="preserve"> means books on top of each other</w:t>
-      </w:r>
-      <w:r>
-        <w:t>.</w:t>
-      </w:r>
-      <w:r>
-        <w:t xml:space="preserve"> </w:t>
-      </w:r>
-      <w:r>
-        <w:t xml:space="preserve">Here it is inserting adjacent value inside the loop. </w:t>
-      </w:r>
-      <w:r>
-        <w:rPr>
-          <w:rFonts w:ascii="Consolas" w:hAnsi="Consolas" w:cs="Consolas"/>
+      <w:pPr>
+        <w:rPr>
+          <w:b/>
+        </w:rPr>
+      </w:pPr>
+      <w:r>
+        <w:rPr>
+          <w:b/>
+        </w:rPr>
+        <w:t>DFS</w:t>
+      </w:r>
+      <w:r>
+        <w:rPr>
+          <w:b/>
+        </w:rPr>
+        <w:t xml:space="preserve"> (Depth First Search) Stack based LIFO</w:t>
+      </w:r>
+    </w:p>
+    <w:p>
+      <w:pPr>
+        <w:rPr>
+          <w:b/>
+        </w:rPr>
+      </w:pPr>
+      <w:hyperlink r:id="rId20" w:history="1">
+        <w:r>
+          <w:rPr>
+            <w:rStyle w:val="Hyperlink"/>
+          </w:rPr>
+          <w:t>https://www.youtube.com/watch?v=iaBEKo5sM7w</w:t>
+        </w:r>
+      </w:hyperlink>
+    </w:p>
+    <w:p>
+      <w:r>
+        <w:t xml:space="preserve">It will push current node to the stack and goes alphabetically until leafs. It will pop it from the stack when it has no more connected node and the current node will came back to top node of the stack. </w:t>
+      </w:r>
+    </w:p>
+    <w:p>
+      <w:r>
+        <w:t xml:space="preserve">Starting with A, it will push A to the Stack and add in the output sequence. Alphabetically it will go to B as adjacent node and push B on the top of the Stack and add in the output sequence. B has no more adjacent node that is why it will come back to A and pop B from the stack. As a next option A will go to S and push S to the top of the Stack and add in the output sequence. From S, alphabetically C is the node to visit as next option and it will add C in the stack. C will direct to D as </w:t>
+      </w:r>
+      <w:r>
+        <w:t>a</w:t>
+      </w:r>
+      <w:r>
+        <w:t xml:space="preserve"> next option and add D at the stack. As D has no more option to go, it will delete D from the stack. </w:t>
+      </w:r>
+    </w:p>
+    <w:p>
+      <w:r>
+        <w:rPr>
           <w:noProof/>
-          <w:color w:val="000000"/>
-          <w:sz w:val="24"/>
-          <w:szCs w:val="24"/>
-          <w:shd w:val="clear" w:color="auto" w:fill="E8F2FE"/>
         </w:rPr>
         <w:drawing>
           <wp:inline distT="0" distB="0" distL="0" distR="0">
-            <wp:extent cx="5972810" cy="2855281"/>
-            <wp:effectExtent l="19050" t="0" r="8890" b="0"/>
+            <wp:extent cx="5483252" cy="4086543"/>
+            <wp:effectExtent l="19050" t="0" r="3148" b="0"/>
+            <wp:docPr id="16" name="Picture 1"/>
+            <wp:cNvGraphicFramePr>
+              <a:graphicFrameLocks xmlns:a="http://schemas.openxmlformats.org/drawingml/2006/main" noChangeAspect="1"/>
+            </wp:cNvGraphicFramePr>
+            <a:graphic xmlns:a="http://schemas.openxmlformats.org/drawingml/2006/main">
+              <a:graphicData uri="http://schemas.openxmlformats.org/drawingml/2006/picture">
+                <pic:pic xmlns:pic="http://schemas.openxmlformats.org/drawingml/2006/picture">
+                  <pic:nvPicPr>
+                    <pic:cNvPr id="0" name="Picture 1"/>
+                    <pic:cNvPicPr>
+                      <a:picLocks noChangeAspect="1" noChangeArrowheads="1"/>
+                    </pic:cNvPicPr>
+                  </pic:nvPicPr>
+                  <pic:blipFill>
+                    <a:blip r:embed="rId21"/>
+                    <a:srcRect/>
+                    <a:stretch>
+                      <a:fillRect/>
+                    </a:stretch>
+                  </pic:blipFill>
+                  <pic:spPr bwMode="auto">
+                    <a:xfrm>
+                      <a:off x="0" y="0"/>
+                      <a:ext cx="5489079" cy="4090886"/>
+                    </a:xfrm>
+                    <a:prstGeom prst="rect">
+                      <a:avLst/>
+                    </a:prstGeom>
+                    <a:noFill/>
+                    <a:ln w="9525">
+                      <a:noFill/>
+                      <a:miter lim="800000"/>
+                      <a:headEnd/>
+                      <a:tailEnd/>
+                    </a:ln>
+                  </pic:spPr>
+                </pic:pic>
+              </a:graphicData>
+            </a:graphic>
+          </wp:inline>
+        </w:drawing>
+      </w:r>
+    </w:p>
+    <w:p>
+      <w:pPr>
+        <w:rPr>
+          <w:b/>
+          <w:sz w:val="24"/>
+          <w:szCs w:val="24"/>
+        </w:rPr>
+      </w:pPr>
+    </w:p>
+    <w:p>
+      <w:r>
+        <w:rPr>
+          <w:b/>
+          <w:sz w:val="24"/>
+          <w:szCs w:val="24"/>
+        </w:rPr>
+        <w:lastRenderedPageBreak/>
+        <w:t xml:space="preserve">How to initialize and </w:t>
+      </w:r>
+      <w:r>
+        <w:rPr>
+          <w:b/>
+          <w:sz w:val="24"/>
+          <w:szCs w:val="24"/>
+        </w:rPr>
+        <w:t>insert value in stack</w:t>
+      </w:r>
+      <w:r>
+        <w:rPr>
+          <w:b/>
+          <w:sz w:val="24"/>
+          <w:szCs w:val="24"/>
+        </w:rPr>
+        <w:t xml:space="preserve"> (</w:t>
+      </w:r>
+      <w:r>
+        <w:rPr>
+          <w:b/>
+        </w:rPr>
+        <w:t>DFS</w:t>
+      </w:r>
+      <w:r>
+        <w:rPr>
+          <w:b/>
+          <w:sz w:val="24"/>
+          <w:szCs w:val="24"/>
+        </w:rPr>
+        <w:t>)</w:t>
+      </w:r>
+      <w:r>
+        <w:rPr>
+          <w:b/>
+          <w:sz w:val="24"/>
+          <w:szCs w:val="24"/>
+        </w:rPr>
+        <w:t>? How to pick and process data from stack?</w:t>
+      </w:r>
+      <w:r>
+        <w:t xml:space="preserve"> LIFO</w:t>
+      </w:r>
+      <w:r>
+        <w:t xml:space="preserve"> means books on top of each other</w:t>
+      </w:r>
+      <w:r>
+        <w:t>.</w:t>
+      </w:r>
+      <w:r>
+        <w:t xml:space="preserve"> </w:t>
+      </w:r>
+      <w:r>
+        <w:t xml:space="preserve">Here it is inserting adjacent value inside the loop. </w:t>
+      </w:r>
+      <w:r>
+        <w:rPr>
+          <w:rFonts w:ascii="Consolas" w:hAnsi="Consolas" w:cs="Consolas"/>
+          <w:noProof/>
+          <w:color w:val="000000"/>
+          <w:sz w:val="24"/>
+          <w:szCs w:val="24"/>
+          <w:shd w:val="clear" w:color="auto" w:fill="E8F2FE"/>
+        </w:rPr>
+        <w:t xml:space="preserve"> </w:t>
+      </w:r>
+      <w:r>
+        <w:rPr>
+          <w:rFonts w:ascii="Consolas" w:hAnsi="Consolas" w:cs="Consolas"/>
+          <w:noProof/>
+          <w:color w:val="000000"/>
+          <w:sz w:val="24"/>
+          <w:szCs w:val="24"/>
+          <w:shd w:val="clear" w:color="auto" w:fill="E8F2FE"/>
+        </w:rPr>
+        <w:drawing>
+          <wp:inline distT="0" distB="0" distL="0" distR="0">
+            <wp:extent cx="6636530" cy="3172570"/>
+            <wp:effectExtent l="19050" t="0" r="0" b="0"/>
             <wp:docPr id="9" name="Picture 4"/>
             <wp:cNvGraphicFramePr>
               <a:graphicFrameLocks xmlns:a="http://schemas.openxmlformats.org/drawingml/2006/main" noChangeAspect="1"/>
@@ -8666,7 +10543,7 @@
                     </pic:cNvPicPr>
                   </pic:nvPicPr>
                   <pic:blipFill>
-                    <a:blip r:embed="rId20"/>
+                    <a:blip r:embed="rId22"/>
                     <a:srcRect/>
                     <a:stretch>
                       <a:fillRect/>
@@ -8675,7 +10552,7 @@
                   <pic:spPr bwMode="auto">
                     <a:xfrm>
                       <a:off x="0" y="0"/>
-                      <a:ext cx="5972810" cy="2855281"/>
+                      <a:ext cx="6638304" cy="3173418"/>
                     </a:xfrm>
                     <a:prstGeom prst="rect">
                       <a:avLst/>
@@ -8732,7 +10609,7 @@
                     </pic:cNvPicPr>
                   </pic:nvPicPr>
                   <pic:blipFill>
-                    <a:blip r:embed="rId21"/>
+                    <a:blip r:embed="rId23"/>
                     <a:srcRect/>
                     <a:stretch>
                       <a:fillRect/>
@@ -8762,178 +10639,62 @@
       </w:r>
     </w:p>
     <w:p>
-      <w:r>
-        <w:t>Java has Queue</w:t>
-      </w:r>
-      <w:r>
-        <w:t xml:space="preserve"> to deal with B</w:t>
-      </w:r>
-      <w:r>
-        <w:t xml:space="preserve">FS which allows </w:t>
-      </w:r>
-      <w:r>
-        <w:t>addLast</w:t>
-      </w:r>
-      <w:r>
-        <w:t>(), poll</w:t>
-      </w:r>
-      <w:r>
-        <w:t>(),</w:t>
-      </w:r>
-    </w:p>
-    <w:p>
-      <w:pPr>
-        <w:autoSpaceDE w:val="0"/>
-        <w:autoSpaceDN w:val="0"/>
-        <w:adjustRightInd w:val="0"/>
-        <w:spacing w:after="0" w:line="240" w:lineRule="auto"/>
-        <w:rPr>
-          <w:rFonts w:ascii="Consolas" w:hAnsi="Consolas" w:cs="Consolas"/>
-          <w:sz w:val="24"/>
-          <w:szCs w:val="24"/>
-        </w:rPr>
-      </w:pPr>
-      <w:r>
-        <w:rPr>
-          <w:rFonts w:ascii="Consolas" w:hAnsi="Consolas" w:cs="Consolas"/>
-          <w:color w:val="000000"/>
-          <w:sz w:val="24"/>
-          <w:szCs w:val="24"/>
-        </w:rPr>
-        <w:t xml:space="preserve">ArrayDeque&lt;Level&gt; </w:t>
-      </w:r>
-      <w:r>
-        <w:rPr>
-          <w:rFonts w:ascii="Consolas" w:hAnsi="Consolas" w:cs="Consolas"/>
-          <w:color w:val="6A3E3E"/>
-          <w:sz w:val="24"/>
-          <w:szCs w:val="24"/>
-        </w:rPr>
-        <w:t>queue</w:t>
-      </w:r>
-      <w:r>
-        <w:rPr>
-          <w:rFonts w:ascii="Consolas" w:hAnsi="Consolas" w:cs="Consolas"/>
-          <w:color w:val="000000"/>
-          <w:sz w:val="24"/>
-          <w:szCs w:val="24"/>
-        </w:rPr>
-        <w:t xml:space="preserve"> = </w:t>
-      </w:r>
-      <w:r>
-        <w:rPr>
-          <w:rFonts w:ascii="Consolas" w:hAnsi="Consolas" w:cs="Consolas"/>
-          <w:b/>
-          <w:bCs/>
-          <w:color w:val="7F0055"/>
-          <w:sz w:val="24"/>
-          <w:szCs w:val="24"/>
-        </w:rPr>
-        <w:t>new</w:t>
-      </w:r>
-      <w:r>
-        <w:rPr>
-          <w:rFonts w:ascii="Consolas" w:hAnsi="Consolas" w:cs="Consolas"/>
-          <w:color w:val="000000"/>
-          <w:sz w:val="24"/>
-          <w:szCs w:val="24"/>
-        </w:rPr>
-        <w:t xml:space="preserve"> ArrayDeque&lt;Level&gt;();</w:t>
-      </w:r>
-    </w:p>
-    <w:p>
-      <w:pPr>
-        <w:rPr>
-          <w:rFonts w:ascii="Consolas" w:hAnsi="Consolas" w:cs="Consolas"/>
-          <w:color w:val="000000"/>
-          <w:sz w:val="24"/>
-          <w:szCs w:val="24"/>
-          <w:shd w:val="clear" w:color="auto" w:fill="E8F2FE"/>
-        </w:rPr>
-      </w:pPr>
-      <w:r>
-        <w:rPr>
-          <w:rFonts w:ascii="Consolas" w:hAnsi="Consolas" w:cs="Consolas"/>
-          <w:color w:val="6A3E3E"/>
-          <w:sz w:val="24"/>
-          <w:szCs w:val="24"/>
-        </w:rPr>
-        <w:t>queue</w:t>
-      </w:r>
-      <w:r>
-        <w:rPr>
-          <w:rFonts w:ascii="Consolas" w:hAnsi="Consolas" w:cs="Consolas"/>
-          <w:color w:val="000000"/>
-          <w:sz w:val="24"/>
-          <w:szCs w:val="24"/>
-        </w:rPr>
-        <w:t>.addLast(</w:t>
-      </w:r>
-      <w:r>
-        <w:rPr>
-          <w:rFonts w:ascii="Consolas" w:hAnsi="Consolas" w:cs="Consolas"/>
-          <w:b/>
-          <w:bCs/>
-          <w:color w:val="7F0055"/>
-          <w:sz w:val="24"/>
-          <w:szCs w:val="24"/>
-        </w:rPr>
-        <w:t>new</w:t>
-      </w:r>
-      <w:r>
-        <w:rPr>
-          <w:rFonts w:ascii="Consolas" w:hAnsi="Consolas" w:cs="Consolas"/>
-          <w:color w:val="000000"/>
-          <w:sz w:val="24"/>
-          <w:szCs w:val="24"/>
-        </w:rPr>
-        <w:t xml:space="preserve"> Level(</w:t>
-      </w:r>
-      <w:r>
-        <w:rPr>
-          <w:rFonts w:ascii="Consolas" w:hAnsi="Consolas" w:cs="Consolas"/>
-          <w:color w:val="6A3E3E"/>
-          <w:sz w:val="24"/>
-          <w:szCs w:val="24"/>
-        </w:rPr>
-        <w:t>root</w:t>
-      </w:r>
-      <w:r>
-        <w:rPr>
-          <w:rFonts w:ascii="Consolas" w:hAnsi="Consolas" w:cs="Consolas"/>
-          <w:color w:val="000000"/>
-          <w:sz w:val="24"/>
-          <w:szCs w:val="24"/>
-        </w:rPr>
-        <w:t>, 0));</w:t>
-      </w:r>
-    </w:p>
-    <w:p>
-      <w:pPr>
-        <w:shd w:val="clear" w:color="auto" w:fill="FFFFFF"/>
-        <w:spacing w:after="107" w:line="240" w:lineRule="auto"/>
-        <w:rPr>
-          <w:rFonts w:ascii="raleway" w:eastAsia="Times New Roman" w:hAnsi="raleway" w:cs="Times New Roman"/>
-          <w:b/>
-          <w:color w:val="333333"/>
-          <w:sz w:val="24"/>
-          <w:szCs w:val="24"/>
-        </w:rPr>
-      </w:pPr>
-      <w:r>
-        <w:rPr>
-          <w:rFonts w:ascii="raleway" w:eastAsia="Times New Roman" w:hAnsi="raleway" w:cs="Times New Roman"/>
-          <w:b/>
+      <w:pPr>
+        <w:rPr>
+          <w:b/>
+        </w:rPr>
+      </w:pPr>
+    </w:p>
+    <w:p>
+      <w:pPr>
+        <w:rPr>
+          <w:b/>
+        </w:rPr>
+      </w:pPr>
+      <w:r>
+        <w:rPr>
+          <w:b/>
+        </w:rPr>
+        <w:t>BFS (Breath First Search)</w:t>
+      </w:r>
+      <w:r>
+        <w:rPr>
+          <w:b/>
+        </w:rPr>
+        <w:t xml:space="preserve"> Queue based FIFO</w:t>
+      </w:r>
+    </w:p>
+    <w:p>
+      <w:pPr>
+        <w:rPr>
+          <w:b/>
+        </w:rPr>
+      </w:pPr>
+      <w:hyperlink r:id="rId24" w:history="1">
+        <w:r>
+          <w:rPr>
+            <w:rStyle w:val="Hyperlink"/>
+          </w:rPr>
+          <w:t>https://www.youtube.com/watch?v=QRq6p9s8NVg</w:t>
+        </w:r>
+      </w:hyperlink>
+    </w:p>
+    <w:p>
+      <w:r>
+        <w:t xml:space="preserve">We have to mark output sequence first and mark it visited (Let start with A). So currently working node is A. As BFS we have to check all adjacent unvisited nodes. We have B and S here, so we will en-queue B and S alphabetically. And we mark it as visited and add it to the output sequence. Now we have to check first element of the queue, we have B here. So, we updated currently working node B and de-queue B. Now, we find that we have only A is an adjacent node which we have already visited. So, we will update the pointer to S and de-queue S. Now, we see S has adjacent node C and G. So, en-queue S and G and put them in the output sequence. So C is the current working node in the queue as it came first. C will be de-queued and as for adjacent from C, DEF node will be en-queued below G and will be added to the output sequence. </w:t>
+      </w:r>
+    </w:p>
+    <w:p>
+      <w:r>
+        <w:rPr>
           <w:noProof/>
-          <w:color w:val="333333"/>
-          <w:sz w:val="24"/>
-          <w:szCs w:val="24"/>
-        </w:rPr>
+        </w:rPr>
+        <w:lastRenderedPageBreak/>
         <w:drawing>
           <wp:inline distT="0" distB="0" distL="0" distR="0">
-            <wp:extent cx="4409827" cy="1741529"/>
-            <wp:effectExtent l="19050" t="0" r="0" b="0"/>
-            <wp:docPr id="12" name="Picture 10"/>
+            <wp:extent cx="5332177" cy="3939172"/>
+            <wp:effectExtent l="19050" t="0" r="1823" b="0"/>
+            <wp:docPr id="17" name="Picture 4"/>
             <wp:cNvGraphicFramePr>
               <a:graphicFrameLocks xmlns:a="http://schemas.openxmlformats.org/drawingml/2006/main" noChangeAspect="1"/>
             </wp:cNvGraphicFramePr>
@@ -8941,13 +10702,13 @@
               <a:graphicData uri="http://schemas.openxmlformats.org/drawingml/2006/picture">
                 <pic:pic xmlns:pic="http://schemas.openxmlformats.org/drawingml/2006/picture">
                   <pic:nvPicPr>
-                    <pic:cNvPr id="0" name="Picture 10"/>
+                    <pic:cNvPr id="0" name="Picture 4"/>
                     <pic:cNvPicPr>
                       <a:picLocks noChangeAspect="1" noChangeArrowheads="1"/>
                     </pic:cNvPicPr>
                   </pic:nvPicPr>
                   <pic:blipFill>
-                    <a:blip r:embed="rId22"/>
+                    <a:blip r:embed="rId25"/>
                     <a:srcRect/>
                     <a:stretch>
                       <a:fillRect/>
@@ -8956,7 +10717,7 @@
                   <pic:spPr bwMode="auto">
                     <a:xfrm>
                       <a:off x="0" y="0"/>
-                      <a:ext cx="4425705" cy="1747799"/>
+                      <a:ext cx="5343228" cy="3947336"/>
                     </a:xfrm>
                     <a:prstGeom prst="rect">
                       <a:avLst/>
@@ -8974,6 +10735,521 @@
             </a:graphic>
           </wp:inline>
         </w:drawing>
+      </w:r>
+    </w:p>
+    <w:p>
+      <w:pPr>
+        <w:rPr>
+          <w:b/>
+          <w:sz w:val="24"/>
+          <w:szCs w:val="24"/>
+        </w:rPr>
+      </w:pPr>
+    </w:p>
+    <w:p>
+      <w:pPr>
+        <w:rPr>
+          <w:b/>
+          <w:sz w:val="24"/>
+          <w:szCs w:val="24"/>
+        </w:rPr>
+      </w:pPr>
+      <w:r>
+        <w:rPr>
+          <w:b/>
+          <w:sz w:val="24"/>
+          <w:szCs w:val="24"/>
+        </w:rPr>
+        <w:t>Java has Queue</w:t>
+      </w:r>
+      <w:r>
+        <w:rPr>
+          <w:b/>
+          <w:sz w:val="24"/>
+          <w:szCs w:val="24"/>
+        </w:rPr>
+        <w:t xml:space="preserve"> to deal with B</w:t>
+      </w:r>
+      <w:r>
+        <w:rPr>
+          <w:b/>
+          <w:sz w:val="24"/>
+          <w:szCs w:val="24"/>
+        </w:rPr>
+        <w:t xml:space="preserve">FS which allows </w:t>
+      </w:r>
+      <w:r>
+        <w:rPr>
+          <w:b/>
+          <w:sz w:val="24"/>
+          <w:szCs w:val="24"/>
+        </w:rPr>
+        <w:t>addLast</w:t>
+      </w:r>
+      <w:r>
+        <w:rPr>
+          <w:b/>
+          <w:sz w:val="24"/>
+          <w:szCs w:val="24"/>
+        </w:rPr>
+        <w:t>(), poll</w:t>
+      </w:r>
+      <w:r>
+        <w:rPr>
+          <w:b/>
+          <w:sz w:val="24"/>
+          <w:szCs w:val="24"/>
+        </w:rPr>
+        <w:t>(),</w:t>
+      </w:r>
+    </w:p>
+    <w:p>
+      <w:pPr>
+        <w:autoSpaceDE w:val="0"/>
+        <w:autoSpaceDN w:val="0"/>
+        <w:adjustRightInd w:val="0"/>
+        <w:spacing w:after="0" w:line="240" w:lineRule="auto"/>
+        <w:rPr>
+          <w:rFonts w:ascii="Consolas" w:hAnsi="Consolas" w:cs="Consolas"/>
+          <w:sz w:val="24"/>
+          <w:szCs w:val="24"/>
+        </w:rPr>
+      </w:pPr>
+      <w:r>
+        <w:rPr>
+          <w:rFonts w:ascii="Consolas" w:hAnsi="Consolas" w:cs="Consolas"/>
+          <w:color w:val="000000"/>
+          <w:sz w:val="24"/>
+          <w:szCs w:val="24"/>
+        </w:rPr>
+        <w:t xml:space="preserve">ArrayDeque&lt;Level&gt; </w:t>
+      </w:r>
+      <w:r>
+        <w:rPr>
+          <w:rFonts w:ascii="Consolas" w:hAnsi="Consolas" w:cs="Consolas"/>
+          <w:color w:val="6A3E3E"/>
+          <w:sz w:val="24"/>
+          <w:szCs w:val="24"/>
+        </w:rPr>
+        <w:t>queue</w:t>
+      </w:r>
+      <w:r>
+        <w:rPr>
+          <w:rFonts w:ascii="Consolas" w:hAnsi="Consolas" w:cs="Consolas"/>
+          <w:color w:val="000000"/>
+          <w:sz w:val="24"/>
+          <w:szCs w:val="24"/>
+        </w:rPr>
+        <w:t xml:space="preserve"> = </w:t>
+      </w:r>
+      <w:r>
+        <w:rPr>
+          <w:rFonts w:ascii="Consolas" w:hAnsi="Consolas" w:cs="Consolas"/>
+          <w:b/>
+          <w:bCs/>
+          <w:color w:val="7F0055"/>
+          <w:sz w:val="24"/>
+          <w:szCs w:val="24"/>
+        </w:rPr>
+        <w:t>new</w:t>
+      </w:r>
+      <w:r>
+        <w:rPr>
+          <w:rFonts w:ascii="Consolas" w:hAnsi="Consolas" w:cs="Consolas"/>
+          <w:color w:val="000000"/>
+          <w:sz w:val="24"/>
+          <w:szCs w:val="24"/>
+        </w:rPr>
+        <w:t xml:space="preserve"> ArrayDeque&lt;Level&gt;();</w:t>
+      </w:r>
+    </w:p>
+    <w:p>
+      <w:pPr>
+        <w:rPr>
+          <w:rFonts w:ascii="Consolas" w:hAnsi="Consolas" w:cs="Consolas"/>
+          <w:color w:val="000000"/>
+          <w:sz w:val="24"/>
+          <w:szCs w:val="24"/>
+          <w:shd w:val="clear" w:color="auto" w:fill="E8F2FE"/>
+        </w:rPr>
+      </w:pPr>
+      <w:r>
+        <w:rPr>
+          <w:rFonts w:ascii="Consolas" w:hAnsi="Consolas" w:cs="Consolas"/>
+          <w:color w:val="6A3E3E"/>
+          <w:sz w:val="24"/>
+          <w:szCs w:val="24"/>
+        </w:rPr>
+        <w:t>queue</w:t>
+      </w:r>
+      <w:r>
+        <w:rPr>
+          <w:rFonts w:ascii="Consolas" w:hAnsi="Consolas" w:cs="Consolas"/>
+          <w:color w:val="000000"/>
+          <w:sz w:val="24"/>
+          <w:szCs w:val="24"/>
+        </w:rPr>
+        <w:t>.addLast(</w:t>
+      </w:r>
+      <w:r>
+        <w:rPr>
+          <w:rFonts w:ascii="Consolas" w:hAnsi="Consolas" w:cs="Consolas"/>
+          <w:b/>
+          <w:bCs/>
+          <w:color w:val="7F0055"/>
+          <w:sz w:val="24"/>
+          <w:szCs w:val="24"/>
+        </w:rPr>
+        <w:t>new</w:t>
+      </w:r>
+      <w:r>
+        <w:rPr>
+          <w:rFonts w:ascii="Consolas" w:hAnsi="Consolas" w:cs="Consolas"/>
+          <w:color w:val="000000"/>
+          <w:sz w:val="24"/>
+          <w:szCs w:val="24"/>
+        </w:rPr>
+        <w:t xml:space="preserve"> Level(</w:t>
+      </w:r>
+      <w:r>
+        <w:rPr>
+          <w:rFonts w:ascii="Consolas" w:hAnsi="Consolas" w:cs="Consolas"/>
+          <w:color w:val="6A3E3E"/>
+          <w:sz w:val="24"/>
+          <w:szCs w:val="24"/>
+        </w:rPr>
+        <w:t>root</w:t>
+      </w:r>
+      <w:r>
+        <w:rPr>
+          <w:rFonts w:ascii="Consolas" w:hAnsi="Consolas" w:cs="Consolas"/>
+          <w:color w:val="000000"/>
+          <w:sz w:val="24"/>
+          <w:szCs w:val="24"/>
+        </w:rPr>
+        <w:t>, 0));</w:t>
+      </w:r>
+    </w:p>
+    <w:p>
+      <w:pPr>
+        <w:shd w:val="clear" w:color="auto" w:fill="FFFFFF"/>
+        <w:spacing w:after="107" w:line="240" w:lineRule="auto"/>
+        <w:rPr>
+          <w:rFonts w:ascii="raleway" w:eastAsia="Times New Roman" w:hAnsi="raleway" w:cs="Times New Roman"/>
+          <w:b/>
+          <w:color w:val="333333"/>
+          <w:sz w:val="24"/>
+          <w:szCs w:val="24"/>
+        </w:rPr>
+      </w:pPr>
+      <w:r>
+        <w:rPr>
+          <w:rFonts w:ascii="raleway" w:eastAsia="Times New Roman" w:hAnsi="raleway" w:cs="Times New Roman"/>
+          <w:b/>
+          <w:noProof/>
+          <w:color w:val="333333"/>
+          <w:sz w:val="24"/>
+          <w:szCs w:val="24"/>
+        </w:rPr>
+        <w:drawing>
+          <wp:inline distT="0" distB="0" distL="0" distR="0">
+            <wp:extent cx="5085687" cy="2008439"/>
+            <wp:effectExtent l="19050" t="0" r="663" b="0"/>
+            <wp:docPr id="12" name="Picture 10"/>
+            <wp:cNvGraphicFramePr>
+              <a:graphicFrameLocks xmlns:a="http://schemas.openxmlformats.org/drawingml/2006/main" noChangeAspect="1"/>
+            </wp:cNvGraphicFramePr>
+            <a:graphic xmlns:a="http://schemas.openxmlformats.org/drawingml/2006/main">
+              <a:graphicData uri="http://schemas.openxmlformats.org/drawingml/2006/picture">
+                <pic:pic xmlns:pic="http://schemas.openxmlformats.org/drawingml/2006/picture">
+                  <pic:nvPicPr>
+                    <pic:cNvPr id="0" name="Picture 10"/>
+                    <pic:cNvPicPr>
+                      <a:picLocks noChangeAspect="1" noChangeArrowheads="1"/>
+                    </pic:cNvPicPr>
+                  </pic:nvPicPr>
+                  <pic:blipFill>
+                    <a:blip r:embed="rId26"/>
+                    <a:srcRect/>
+                    <a:stretch>
+                      <a:fillRect/>
+                    </a:stretch>
+                  </pic:blipFill>
+                  <pic:spPr bwMode="auto">
+                    <a:xfrm>
+                      <a:off x="0" y="0"/>
+                      <a:ext cx="5110262" cy="2018144"/>
+                    </a:xfrm>
+                    <a:prstGeom prst="rect">
+                      <a:avLst/>
+                    </a:prstGeom>
+                    <a:noFill/>
+                    <a:ln w="9525">
+                      <a:noFill/>
+                      <a:miter lim="800000"/>
+                      <a:headEnd/>
+                      <a:tailEnd/>
+                    </a:ln>
+                  </pic:spPr>
+                </pic:pic>
+              </a:graphicData>
+            </a:graphic>
+          </wp:inline>
+        </w:drawing>
+      </w:r>
+    </w:p>
+    <w:p>
+      <w:pPr>
+        <w:shd w:val="clear" w:color="auto" w:fill="FFFFFF"/>
+        <w:spacing w:after="107" w:line="240" w:lineRule="auto"/>
+        <w:rPr>
+          <w:rFonts w:ascii="raleway" w:eastAsia="Times New Roman" w:hAnsi="raleway" w:cs="Times New Roman"/>
+          <w:b/>
+          <w:color w:val="333333"/>
+          <w:sz w:val="24"/>
+          <w:szCs w:val="24"/>
+        </w:rPr>
+      </w:pPr>
+    </w:p>
+    <w:p>
+      <w:pPr>
+        <w:spacing w:after="120"/>
+        <w:rPr>
+          <w:b/>
+          <w:sz w:val="40"/>
+          <w:szCs w:val="40"/>
+        </w:rPr>
+      </w:pPr>
+      <w:r>
+        <w:rPr>
+          <w:b/>
+          <w:sz w:val="40"/>
+          <w:szCs w:val="40"/>
+        </w:rPr>
+        <w:t>Suffix Trie Construction</w:t>
+      </w:r>
+    </w:p>
+    <w:p>
+      <w:pPr>
+        <w:shd w:val="clear" w:color="auto" w:fill="FFFFFF"/>
+        <w:spacing w:after="107" w:line="240" w:lineRule="auto"/>
+      </w:pPr>
+      <w:r>
+        <w:t>Tries is basically used to construct string structure (with characters) which can be useful to make an extended type of search with comparatively less time complexity.</w:t>
+      </w:r>
+      <w:r>
+        <w:t xml:space="preserve"> First we need to generate Suffix trie with given String. Then we can do search on that.</w:t>
+      </w:r>
+    </w:p>
+    <w:p>
+      <w:pPr>
+        <w:shd w:val="clear" w:color="auto" w:fill="FFFFFF"/>
+        <w:spacing w:after="107" w:line="240" w:lineRule="auto"/>
+        <w:rPr>
+          <w:rFonts w:ascii="raleway" w:eastAsia="Times New Roman" w:hAnsi="raleway" w:cs="Times New Roman"/>
+          <w:b/>
+          <w:color w:val="333333"/>
+          <w:sz w:val="24"/>
+          <w:szCs w:val="24"/>
+        </w:rPr>
+      </w:pPr>
+      <w:r>
+        <w:rPr>
+          <w:noProof/>
+        </w:rPr>
+        <w:lastRenderedPageBreak/>
+        <w:drawing>
+          <wp:inline distT="0" distB="0" distL="0" distR="0">
+            <wp:extent cx="5894655" cy="4071068"/>
+            <wp:effectExtent l="19050" t="0" r="0" b="0"/>
+            <wp:docPr id="148" name="Picture 19"/>
+            <wp:cNvGraphicFramePr>
+              <a:graphicFrameLocks xmlns:a="http://schemas.openxmlformats.org/drawingml/2006/main" noChangeAspect="1"/>
+            </wp:cNvGraphicFramePr>
+            <a:graphic xmlns:a="http://schemas.openxmlformats.org/drawingml/2006/main">
+              <a:graphicData uri="http://schemas.openxmlformats.org/drawingml/2006/picture">
+                <pic:pic xmlns:pic="http://schemas.openxmlformats.org/drawingml/2006/picture">
+                  <pic:nvPicPr>
+                    <pic:cNvPr id="0" name="Picture 19"/>
+                    <pic:cNvPicPr>
+                      <a:picLocks noChangeAspect="1" noChangeArrowheads="1"/>
+                    </pic:cNvPicPr>
+                  </pic:nvPicPr>
+                  <pic:blipFill>
+                    <a:blip r:embed="rId27"/>
+                    <a:srcRect/>
+                    <a:stretch>
+                      <a:fillRect/>
+                    </a:stretch>
+                  </pic:blipFill>
+                  <pic:spPr bwMode="auto">
+                    <a:xfrm>
+                      <a:off x="0" y="0"/>
+                      <a:ext cx="5894655" cy="4071068"/>
+                    </a:xfrm>
+                    <a:prstGeom prst="rect">
+                      <a:avLst/>
+                    </a:prstGeom>
+                    <a:noFill/>
+                    <a:ln w="9525">
+                      <a:noFill/>
+                      <a:miter lim="800000"/>
+                      <a:headEnd/>
+                      <a:tailEnd/>
+                    </a:ln>
+                  </pic:spPr>
+                </pic:pic>
+              </a:graphicData>
+            </a:graphic>
+          </wp:inline>
+        </w:drawing>
+      </w:r>
+    </w:p>
+    <w:p>
+      <w:pPr>
+        <w:shd w:val="clear" w:color="auto" w:fill="FFFFFF"/>
+        <w:spacing w:after="107" w:line="240" w:lineRule="auto"/>
+        <w:rPr>
+          <w:rFonts w:eastAsia="Times New Roman" w:cstheme="minorHAnsi"/>
+        </w:rPr>
+      </w:pPr>
+      <w:r>
+        <w:rPr>
+          <w:rFonts w:eastAsia="Times New Roman" w:cstheme="minorHAnsi"/>
+        </w:rPr>
+        <w:t>The benefit we wi</w:t>
+      </w:r>
+      <w:r>
+        <w:rPr>
+          <w:rFonts w:eastAsia="Times New Roman" w:cstheme="minorHAnsi"/>
+        </w:rPr>
+        <w:t>ll get by constructing this trie</w:t>
+      </w:r>
+      <w:r>
+        <w:rPr>
+          <w:rFonts w:eastAsia="Times New Roman" w:cstheme="minorHAnsi"/>
+        </w:rPr>
+        <w:t xml:space="preserve"> is when we want to search the existence of a particular part of the string from the big string, it must search it from the beginning of the</w:t>
+      </w:r>
+      <w:r>
+        <w:rPr>
+          <w:rFonts w:eastAsia="Times New Roman" w:cstheme="minorHAnsi"/>
+        </w:rPr>
+        <w:t xml:space="preserve"> big</w:t>
+      </w:r>
+      <w:r>
+        <w:rPr>
+          <w:rFonts w:eastAsia="Times New Roman" w:cstheme="minorHAnsi"/>
+        </w:rPr>
+        <w:t xml:space="preserve"> string</w:t>
+      </w:r>
+      <w:r>
+        <w:rPr>
+          <w:rFonts w:eastAsia="Times New Roman" w:cstheme="minorHAnsi"/>
+        </w:rPr>
+        <w:t xml:space="preserve">, but as every </w:t>
+      </w:r>
+      <w:r>
+        <w:rPr>
+          <w:rFonts w:eastAsia="Times New Roman" w:cstheme="minorHAnsi"/>
+        </w:rPr>
+        <w:t>subset</w:t>
+      </w:r>
+      <w:r>
+        <w:rPr>
+          <w:rFonts w:eastAsia="Times New Roman" w:cstheme="minorHAnsi"/>
+        </w:rPr>
+        <w:t xml:space="preserve"> are stored on the tri</w:t>
+      </w:r>
+      <w:r>
+        <w:rPr>
+          <w:rFonts w:eastAsia="Times New Roman" w:cstheme="minorHAnsi"/>
+        </w:rPr>
+        <w:t>e,</w:t>
+      </w:r>
+      <w:r>
+        <w:rPr>
+          <w:rFonts w:eastAsia="Times New Roman" w:cstheme="minorHAnsi"/>
+        </w:rPr>
+        <w:t xml:space="preserve"> it will be able to</w:t>
+      </w:r>
+      <w:r>
+        <w:rPr>
+          <w:rFonts w:eastAsia="Times New Roman" w:cstheme="minorHAnsi"/>
+        </w:rPr>
+        <w:t xml:space="preserve"> find</w:t>
+      </w:r>
+      <w:r>
+        <w:rPr>
+          <w:rFonts w:eastAsia="Times New Roman" w:cstheme="minorHAnsi"/>
+        </w:rPr>
+        <w:t xml:space="preserve"> </w:t>
+      </w:r>
+      <w:r>
+        <w:rPr>
+          <w:rFonts w:eastAsia="Times New Roman" w:cstheme="minorHAnsi"/>
+        </w:rPr>
+        <w:t>every element from the root</w:t>
+      </w:r>
+      <w:r>
+        <w:rPr>
+          <w:rFonts w:eastAsia="Times New Roman" w:cstheme="minorHAnsi"/>
+        </w:rPr>
+        <w:t xml:space="preserve"> if that string exists</w:t>
+      </w:r>
+      <w:r>
+        <w:rPr>
+          <w:rFonts w:eastAsia="Times New Roman" w:cstheme="minorHAnsi"/>
+        </w:rPr>
+        <w:t>.</w:t>
+      </w:r>
+      <w:r>
+        <w:rPr>
+          <w:rFonts w:eastAsia="Times New Roman" w:cstheme="minorHAnsi"/>
+        </w:rPr>
+        <w:t xml:space="preserve"> So, it will reduce a big amount of search cost.</w:t>
+      </w:r>
+      <w:r>
+        <w:rPr>
+          <w:rFonts w:eastAsia="Times New Roman" w:cstheme="minorHAnsi"/>
+        </w:rPr>
+        <w:t xml:space="preserve"> </w:t>
+      </w:r>
+      <w:r>
+        <w:rPr>
+          <w:rFonts w:eastAsia="Times New Roman" w:cstheme="minorHAnsi"/>
+        </w:rPr>
+        <w:t xml:space="preserve">But it requires </w:t>
+      </w:r>
+      <w:r>
+        <w:rPr>
+          <w:rFonts w:eastAsia="Times New Roman" w:cstheme="minorHAnsi"/>
+        </w:rPr>
+        <w:t>suffix trie construction cost which O (n^2)</w:t>
+      </w:r>
+      <w:r>
+        <w:rPr>
+          <w:rFonts w:eastAsia="Times New Roman" w:cstheme="minorHAnsi"/>
+        </w:rPr>
+        <w:t>.</w:t>
+      </w:r>
+      <w:r>
+        <w:rPr>
+          <w:rFonts w:eastAsia="Times New Roman" w:cstheme="minorHAnsi"/>
+        </w:rPr>
+        <w:t xml:space="preserve"> </w:t>
+      </w:r>
+      <w:r>
+        <w:rPr>
+          <w:rFonts w:eastAsia="Times New Roman" w:cstheme="minorHAnsi"/>
+        </w:rPr>
+        <w:t>Still it gives time complexity benefit over regular naïve techniques.</w:t>
+      </w:r>
+      <w:r>
+        <w:rPr>
+          <w:rFonts w:eastAsia="Times New Roman" w:cstheme="minorHAnsi"/>
+        </w:rPr>
+        <w:t xml:space="preserve"> </w:t>
       </w:r>
     </w:p>
     <w:p>
@@ -9231,7 +11507,7 @@
                     </pic:cNvPicPr>
                   </pic:nvPicPr>
                   <pic:blipFill>
-                    <a:blip r:embed="rId23"/>
+                    <a:blip r:embed="rId28"/>
                     <a:srcRect/>
                     <a:stretch>
                       <a:fillRect/>
@@ -9305,7 +11581,7 @@
           <w:szCs w:val="24"/>
         </w:rPr>
       </w:pPr>
-      <w:hyperlink r:id="rId24" w:history="1">
+      <w:hyperlink r:id="rId29" w:history="1">
         <w:r>
           <w:rPr>
             <w:rStyle w:val="Hyperlink"/>
@@ -9358,7 +11634,7 @@
                     </pic:cNvPicPr>
                   </pic:nvPicPr>
                   <pic:blipFill>
-                    <a:blip r:embed="rId25"/>
+                    <a:blip r:embed="rId30"/>
                     <a:srcRect/>
                     <a:stretch>
                       <a:fillRect/>
@@ -9643,7 +11919,7 @@
                     </pic:cNvPicPr>
                   </pic:nvPicPr>
                   <pic:blipFill>
-                    <a:blip r:embed="rId26"/>
+                    <a:blip r:embed="rId31"/>
                     <a:srcRect/>
                     <a:stretch>
                       <a:fillRect/>
@@ -9999,6 +12275,18 @@
       <w:rFonts w:ascii="Courier New" w:eastAsia="Times New Roman" w:hAnsi="Courier New" w:cs="Courier New"/>
       <w:sz w:val="20"/>
       <w:szCs w:val="20"/>
+    </w:rPr>
+  </w:style>
+  <w:style w:type="character" w:styleId="FollowedHyperlink">
+    <w:name w:val="FollowedHyperlink"/>
+    <w:basedOn w:val="DefaultParagraphFont"/>
+    <w:uiPriority w:val="99"/>
+    <w:semiHidden/>
+    <w:unhideWhenUsed/>
+    <w:rsid w:val="00271F87"/>
+    <w:rPr>
+      <w:color w:val="800080" w:themeColor="followedHyperlink"/>
+      <w:u w:val="single"/>
     </w:rPr>
   </w:style>
 </w:styles>

</xml_diff>

<commit_message>
Some problems solution 1. Find the closed value in BST 2. Knapsack problem (bag and items to fit) 3. Palindrome Check 4. Validate Sequence
and documents update
</commit_message>
<xml_diff>
--- a/challenges/document/Code Trick and Techniques.docx
+++ b/challenges/document/Code Trick and Techniques.docx
@@ -194,6 +194,114 @@
     <w:p>
       <w:pPr>
         <w:rPr>
+          <w:b/>
+          <w:sz w:val="28"/>
+          <w:szCs w:val="28"/>
+        </w:rPr>
+      </w:pPr>
+      <w:r>
+        <w:rPr>
+          <w:b/>
+          <w:sz w:val="28"/>
+          <w:szCs w:val="28"/>
+        </w:rPr>
+        <w:t>How to get always positive difference?</w:t>
+      </w:r>
+    </w:p>
+    <w:p>
+      <w:r>
+        <w:t>int curDist = Math.abs(12 - 15); // 3 not -3</w:t>
+      </w:r>
+    </w:p>
+    <w:p>
+      <w:pPr>
+        <w:rPr>
+          <w:b/>
+          <w:sz w:val="28"/>
+          <w:szCs w:val="28"/>
+        </w:rPr>
+      </w:pPr>
+      <w:r>
+        <w:rPr>
+          <w:b/>
+          <w:sz w:val="28"/>
+          <w:szCs w:val="28"/>
+        </w:rPr>
+        <w:t xml:space="preserve">How to get max number from two </w:t>
+      </w:r>
+      <w:r>
+        <w:rPr>
+          <w:b/>
+          <w:sz w:val="28"/>
+          <w:szCs w:val="28"/>
+        </w:rPr>
+        <w:t>numbers</w:t>
+      </w:r>
+      <w:r>
+        <w:rPr>
+          <w:b/>
+          <w:sz w:val="28"/>
+          <w:szCs w:val="28"/>
+        </w:rPr>
+        <w:t>?</w:t>
+      </w:r>
+    </w:p>
+    <w:p>
+      <w:r>
+        <w:t xml:space="preserve">int </w:t>
+      </w:r>
+      <w:r>
+        <w:t>maxNumber</w:t>
+      </w:r>
+      <w:r>
+        <w:t xml:space="preserve"> = Math.max </w:t>
+      </w:r>
+      <w:r>
+        <w:t>(12</w:t>
+      </w:r>
+      <w:r>
+        <w:t>,</w:t>
+      </w:r>
+      <w:r>
+        <w:t xml:space="preserve"> 15); // </w:t>
+      </w:r>
+      <w:r>
+        <w:t xml:space="preserve">15 </w:t>
+      </w:r>
+      <w:r>
+        <w:tab/>
+      </w:r>
+      <w:r>
+        <w:t xml:space="preserve">int </w:t>
+      </w:r>
+      <w:r>
+        <w:t>minNumber</w:t>
+      </w:r>
+      <w:r>
+        <w:t xml:space="preserve"> = Math.min</w:t>
+      </w:r>
+      <w:r>
+        <w:t xml:space="preserve"> </w:t>
+      </w:r>
+      <w:r>
+        <w:t>(12</w:t>
+      </w:r>
+      <w:r>
+        <w:t>,</w:t>
+      </w:r>
+      <w:r>
+        <w:t xml:space="preserve"> 15); // </w:t>
+      </w:r>
+      <w:r>
+        <w:t>1</w:t>
+      </w:r>
+      <w:r>
+        <w:t>2</w:t>
+      </w:r>
+    </w:p>
+    <w:p>
+      <w:pPr>
+        <w:rPr>
           <w:rFonts w:ascii="Consolas" w:hAnsi="Consolas" w:cs="Consolas"/>
           <w:b/>
           <w:bCs/>
@@ -535,7 +643,7 @@
           <w:sz w:val="28"/>
           <w:szCs w:val="28"/>
         </w:rPr>
-        <w:t>characters,</w:t>
+        <w:t>characters;</w:t>
       </w:r>
       <w:r>
         <w:rPr>
@@ -1274,6 +1382,7 @@
           <w:sz w:val="28"/>
           <w:szCs w:val="28"/>
         </w:rPr>
+        <w:lastRenderedPageBreak/>
         <w:t>Best way to initialize List in Java 8,</w:t>
       </w:r>
     </w:p>
@@ -1755,7 +1864,6 @@
           <w:sz w:val="24"/>
           <w:szCs w:val="24"/>
         </w:rPr>
-        <w:lastRenderedPageBreak/>
         <w:tab/>
       </w:r>
       <w:r>
@@ -3129,6 +3237,7 @@
           <w:szCs w:val="24"/>
           <w:shd w:val="clear" w:color="auto" w:fill="E8F2FE"/>
         </w:rPr>
+        <w:lastRenderedPageBreak/>
         <w:t>Arrays.toList(</w:t>
       </w:r>
       <w:r>
@@ -3295,7 +3404,6 @@
           <w:sz w:val="24"/>
           <w:szCs w:val="24"/>
         </w:rPr>
-        <w:lastRenderedPageBreak/>
         <w:t>Array Sort in Reverse Order,</w:t>
       </w:r>
     </w:p>
@@ -5124,6 +5232,7 @@
           <w:szCs w:val="24"/>
           <w:shd w:val="clear" w:color="auto" w:fill="E8F2FE"/>
         </w:rPr>
+        <w:lastRenderedPageBreak/>
         <w:t>pairMap</w:t>
       </w:r>
       <w:r>
@@ -5469,7 +5578,6 @@
           <w:szCs w:val="24"/>
           <w:shd w:val="clear" w:color="auto" w:fill="E8F2FE"/>
         </w:rPr>
-        <w:lastRenderedPageBreak/>
         <w:t>How to get the list of Integer from that list and use it,</w:t>
       </w:r>
       <w:r>
@@ -6841,6 +6949,7 @@
           <w:color w:val="000000"/>
           <w:shd w:val="clear" w:color="auto" w:fill="E8F2FE"/>
         </w:rPr>
+        <w:lastRenderedPageBreak/>
         <w:t xml:space="preserve">Map&lt;String, Integer&gt; </w:t>
       </w:r>
       <w:r>
@@ -6983,7 +7092,6 @@
           <w:sz w:val="19"/>
           <w:szCs w:val="19"/>
         </w:rPr>
-        <w:lastRenderedPageBreak/>
         <w:drawing>
           <wp:inline distT="0" distB="0" distL="0" distR="0">
             <wp:extent cx="5972810" cy="712962"/>
@@ -7501,13 +7609,23 @@
         <w:spacing w:before="0" w:beforeAutospacing="0" w:after="0" w:afterAutospacing="0"/>
         <w:textAlignment w:val="baseline"/>
         <w:rPr>
+          <w:rFonts w:ascii="Consolas" w:hAnsi="Consolas" w:cs="Consolas"/>
+          <w:color w:val="000000"/>
+          <w:sz w:val="22"/>
+          <w:szCs w:val="22"/>
+          <w:shd w:val="clear" w:color="auto" w:fill="E8F2FE"/>
+        </w:rPr>
+      </w:pPr>
+      <w:r>
+        <w:rPr>
           <w:rFonts w:ascii="Arial" w:hAnsi="Arial" w:cs="Arial"/>
           <w:b/>
           <w:color w:val="242729"/>
           <w:sz w:val="22"/>
           <w:szCs w:val="22"/>
         </w:rPr>
-      </w:pPr>
+        <w:t>How to sort list of Integers?</w:t>
+      </w:r>
     </w:p>
     <w:p>
       <w:pPr>
@@ -7516,83 +7634,13 @@
         <w:spacing w:before="0" w:beforeAutospacing="0" w:after="0" w:afterAutospacing="0"/>
         <w:textAlignment w:val="baseline"/>
         <w:rPr>
-          <w:rFonts w:ascii="Arial" w:hAnsi="Arial" w:cs="Arial"/>
-          <w:b/>
-          <w:color w:val="242729"/>
+          <w:rFonts w:ascii="Consolas" w:hAnsi="Consolas" w:cs="Consolas"/>
+          <w:color w:val="000000"/>
           <w:sz w:val="22"/>
           <w:szCs w:val="22"/>
-        </w:rPr>
-      </w:pPr>
-      <w:r>
-        <w:rPr>
-          <w:rFonts w:ascii="Arial" w:hAnsi="Arial" w:cs="Arial"/>
-          <w:b/>
-          <w:color w:val="242729"/>
-          <w:sz w:val="22"/>
-          <w:szCs w:val="22"/>
-        </w:rPr>
-        <w:t xml:space="preserve">List of list of Integer sort by </w:t>
-      </w:r>
-      <w:r>
-        <w:rPr>
-          <w:rFonts w:ascii="Arial" w:hAnsi="Arial" w:cs="Arial"/>
-          <w:b/>
-          <w:color w:val="242729"/>
-          <w:sz w:val="22"/>
-          <w:szCs w:val="22"/>
-        </w:rPr>
-        <w:t>first element of inner</w:t>
-      </w:r>
-      <w:r>
-        <w:rPr>
-          <w:rFonts w:ascii="Arial" w:hAnsi="Arial" w:cs="Arial"/>
-          <w:b/>
-          <w:color w:val="242729"/>
-          <w:sz w:val="22"/>
-          <w:szCs w:val="22"/>
-        </w:rPr>
-        <w:t xml:space="preserve"> list,</w:t>
-      </w:r>
-      <w:r>
-        <w:rPr>
-          <w:rFonts w:ascii="Arial" w:hAnsi="Arial" w:cs="Arial"/>
-          <w:b/>
-          <w:color w:val="242729"/>
-          <w:sz w:val="22"/>
-          <w:szCs w:val="22"/>
-        </w:rPr>
-        <w:t xml:space="preserve"> here x is the first list and y is another list</w:t>
-      </w:r>
-      <w:r>
-        <w:rPr>
-          <w:rFonts w:ascii="Arial" w:hAnsi="Arial" w:cs="Arial"/>
-          <w:b/>
-          <w:color w:val="242729"/>
-          <w:sz w:val="22"/>
-          <w:szCs w:val="22"/>
-        </w:rPr>
-        <w:t xml:space="preserve"> to compare</w:t>
-      </w:r>
-      <w:r>
-        <w:rPr>
-          <w:rFonts w:ascii="Arial" w:hAnsi="Arial" w:cs="Arial"/>
-          <w:b/>
-          <w:color w:val="242729"/>
-          <w:sz w:val="22"/>
-          <w:szCs w:val="22"/>
-        </w:rPr>
-        <w:t xml:space="preserve"> (ascending)</w:t>
-      </w:r>
-      <w:r>
-        <w:rPr>
-          <w:rFonts w:ascii="Arial" w:hAnsi="Arial" w:cs="Arial"/>
-          <w:b/>
-          <w:color w:val="242729"/>
-          <w:sz w:val="22"/>
-          <w:szCs w:val="22"/>
-        </w:rPr>
-        <w:t>.</w:t>
-      </w:r>
+          <w:shd w:val="clear" w:color="auto" w:fill="E8F2FE"/>
+        </w:rPr>
+      </w:pPr>
     </w:p>
     <w:p>
       <w:pPr>
@@ -7608,6 +7656,58 @@
           <w:szCs w:val="22"/>
         </w:rPr>
       </w:pPr>
+      <w:r>
+        <w:rPr>
+          <w:rFonts w:ascii="Consolas" w:hAnsi="Consolas" w:cs="Consolas"/>
+          <w:color w:val="000000"/>
+          <w:sz w:val="22"/>
+          <w:szCs w:val="22"/>
+          <w:shd w:val="clear" w:color="auto" w:fill="E8F2FE"/>
+        </w:rPr>
+        <w:t xml:space="preserve">List&lt;Integer&gt; </w:t>
+      </w:r>
+      <w:r>
+        <w:rPr>
+          <w:rFonts w:ascii="Consolas" w:hAnsi="Consolas" w:cs="Consolas"/>
+          <w:color w:val="6A3E3E"/>
+          <w:sz w:val="22"/>
+          <w:szCs w:val="22"/>
+          <w:shd w:val="clear" w:color="auto" w:fill="E8F2FE"/>
+        </w:rPr>
+        <w:t>itemIndexs</w:t>
+      </w:r>
+      <w:r>
+        <w:rPr>
+          <w:rFonts w:ascii="Consolas" w:hAnsi="Consolas" w:cs="Consolas"/>
+          <w:color w:val="000000"/>
+          <w:sz w:val="22"/>
+          <w:szCs w:val="22"/>
+          <w:shd w:val="clear" w:color="auto" w:fill="E8F2FE"/>
+        </w:rPr>
+        <w:t xml:space="preserve"> = </w:t>
+      </w:r>
+      <w:r>
+        <w:rPr>
+          <w:rFonts w:ascii="Consolas" w:hAnsi="Consolas" w:cs="Consolas"/>
+          <w:b/>
+          <w:bCs/>
+          <w:color w:val="7F0055"/>
+          <w:sz w:val="22"/>
+          <w:szCs w:val="22"/>
+          <w:shd w:val="clear" w:color="auto" w:fill="E8F2FE"/>
+        </w:rPr>
+        <w:t>new</w:t>
+      </w:r>
+      <w:r>
+        <w:rPr>
+          <w:rFonts w:ascii="Consolas" w:hAnsi="Consolas" w:cs="Consolas"/>
+          <w:color w:val="000000"/>
+          <w:sz w:val="22"/>
+          <w:szCs w:val="22"/>
+          <w:shd w:val="clear" w:color="auto" w:fill="E8F2FE"/>
+        </w:rPr>
+        <w:t xml:space="preserve"> ArrayList&lt;Integer&gt;();</w:t>
+      </w:r>
     </w:p>
     <w:p>
       <w:pPr>
@@ -7618,50 +7718,72 @@
         <w:rPr>
           <w:rFonts w:ascii="Consolas" w:hAnsi="Consolas" w:cs="Consolas"/>
           <w:color w:val="000000"/>
-          <w:shd w:val="clear" w:color="auto" w:fill="E8F2FE"/>
-        </w:rPr>
-      </w:pPr>
-      <w:r>
-        <w:rPr>
-          <w:rFonts w:ascii="Consolas" w:hAnsi="Consolas" w:cs="Consolas"/>
-          <w:color w:val="000000"/>
-          <w:shd w:val="clear" w:color="auto" w:fill="E8F2FE"/>
-        </w:rPr>
-        <w:t xml:space="preserve">List&lt;List&lt;Integer&gt;&gt; </w:t>
+          <w:sz w:val="22"/>
+          <w:szCs w:val="22"/>
+          <w:shd w:val="clear" w:color="auto" w:fill="E8F2FE"/>
+        </w:rPr>
+      </w:pPr>
+      <w:r>
+        <w:rPr>
+          <w:rFonts w:ascii="Consolas" w:hAnsi="Consolas" w:cs="Consolas"/>
+          <w:color w:val="000000"/>
+          <w:sz w:val="22"/>
+          <w:szCs w:val="22"/>
+          <w:shd w:val="clear" w:color="auto" w:fill="D4D4D4"/>
+        </w:rPr>
+        <w:t>Collections</w:t>
+      </w:r>
+      <w:r>
+        <w:rPr>
+          <w:rFonts w:ascii="Consolas" w:hAnsi="Consolas" w:cs="Consolas"/>
+          <w:color w:val="000000"/>
+          <w:sz w:val="22"/>
+          <w:szCs w:val="22"/>
+          <w:shd w:val="clear" w:color="auto" w:fill="E8F2FE"/>
+        </w:rPr>
+        <w:t>.</w:t>
+      </w:r>
+      <w:r>
+        <w:rPr>
+          <w:rFonts w:ascii="Consolas" w:hAnsi="Consolas" w:cs="Consolas"/>
+          <w:i/>
+          <w:iCs/>
+          <w:color w:val="000000"/>
+          <w:sz w:val="22"/>
+          <w:szCs w:val="22"/>
+          <w:shd w:val="clear" w:color="auto" w:fill="E8F2FE"/>
+        </w:rPr>
+        <w:t>sort</w:t>
+      </w:r>
+      <w:r>
+        <w:rPr>
+          <w:rFonts w:ascii="Consolas" w:hAnsi="Consolas" w:cs="Consolas"/>
+          <w:color w:val="000000"/>
+          <w:sz w:val="22"/>
+          <w:szCs w:val="22"/>
+          <w:shd w:val="clear" w:color="auto" w:fill="E8F2FE"/>
+        </w:rPr>
+        <w:t>(</w:t>
       </w:r>
       <w:r>
         <w:rPr>
           <w:rFonts w:ascii="Consolas" w:hAnsi="Consolas" w:cs="Consolas"/>
           <w:color w:val="6A3E3E"/>
-          <w:shd w:val="clear" w:color="auto" w:fill="E8F2FE"/>
-        </w:rPr>
-        <w:t>ranges</w:t>
-      </w:r>
-      <w:r>
-        <w:rPr>
-          <w:rFonts w:ascii="Consolas" w:hAnsi="Consolas" w:cs="Consolas"/>
-          <w:color w:val="000000"/>
-          <w:shd w:val="clear" w:color="auto" w:fill="E8F2FE"/>
-        </w:rPr>
-        <w:t xml:space="preserve"> = </w:t>
-      </w:r>
-      <w:r>
-        <w:rPr>
-          <w:rFonts w:ascii="Consolas" w:hAnsi="Consolas" w:cs="Consolas"/>
-          <w:b/>
-          <w:bCs/>
-          <w:color w:val="7F0055"/>
-          <w:shd w:val="clear" w:color="auto" w:fill="E8F2FE"/>
-        </w:rPr>
-        <w:t>new</w:t>
-      </w:r>
-      <w:r>
-        <w:rPr>
-          <w:rFonts w:ascii="Consolas" w:hAnsi="Consolas" w:cs="Consolas"/>
-          <w:color w:val="000000"/>
-          <w:shd w:val="clear" w:color="auto" w:fill="E8F2FE"/>
-        </w:rPr>
-        <w:t xml:space="preserve"> ArrayList&lt;List&lt;Integer&gt;&gt;();</w:t>
+          <w:sz w:val="22"/>
+          <w:szCs w:val="22"/>
+          <w:shd w:val="clear" w:color="auto" w:fill="E8F2FE"/>
+        </w:rPr>
+        <w:t>itemIndexs</w:t>
+      </w:r>
+      <w:r>
+        <w:rPr>
+          <w:rFonts w:ascii="Consolas" w:hAnsi="Consolas" w:cs="Consolas"/>
+          <w:color w:val="000000"/>
+          <w:sz w:val="22"/>
+          <w:szCs w:val="22"/>
+          <w:shd w:val="clear" w:color="auto" w:fill="E8F2FE"/>
+        </w:rPr>
+        <w:t>);</w:t>
       </w:r>
     </w:p>
     <w:p>
@@ -7671,95 +7793,13 @@
         <w:spacing w:before="0" w:beforeAutospacing="0" w:after="0" w:afterAutospacing="0"/>
         <w:textAlignment w:val="baseline"/>
         <w:rPr>
-          <w:rFonts w:ascii="Arial" w:hAnsi="Arial" w:cs="Arial"/>
-          <w:b/>
-          <w:color w:val="242729"/>
+          <w:rFonts w:ascii="Consolas" w:hAnsi="Consolas" w:cs="Consolas"/>
+          <w:color w:val="000000"/>
           <w:sz w:val="22"/>
           <w:szCs w:val="22"/>
-        </w:rPr>
-      </w:pPr>
-      <w:r>
-        <w:rPr>
-          <w:rFonts w:ascii="Consolas" w:hAnsi="Consolas" w:cs="Consolas"/>
-          <w:color w:val="6A3E3E"/>
-          <w:shd w:val="clear" w:color="auto" w:fill="E8F2FE"/>
-        </w:rPr>
-        <w:t>ranges</w:t>
-      </w:r>
-      <w:r>
-        <w:rPr>
-          <w:rFonts w:ascii="Consolas" w:hAnsi="Consolas" w:cs="Consolas"/>
-          <w:color w:val="000000"/>
-          <w:shd w:val="clear" w:color="auto" w:fill="E8F2FE"/>
-        </w:rPr>
-        <w:t>.sort((</w:t>
-      </w:r>
-      <w:r>
-        <w:rPr>
-          <w:rFonts w:ascii="Consolas" w:hAnsi="Consolas" w:cs="Consolas"/>
-          <w:color w:val="6A3E3E"/>
-          <w:shd w:val="clear" w:color="auto" w:fill="E8F2FE"/>
-        </w:rPr>
-        <w:t>x</w:t>
-      </w:r>
-      <w:r>
-        <w:rPr>
-          <w:rFonts w:ascii="Consolas" w:hAnsi="Consolas" w:cs="Consolas"/>
-          <w:color w:val="000000"/>
-          <w:shd w:val="clear" w:color="auto" w:fill="E8F2FE"/>
-        </w:rPr>
-        <w:t xml:space="preserve">, </w:t>
-      </w:r>
-      <w:r>
-        <w:rPr>
-          <w:rFonts w:ascii="Consolas" w:hAnsi="Consolas" w:cs="Consolas"/>
-          <w:color w:val="6A3E3E"/>
-          <w:shd w:val="clear" w:color="auto" w:fill="E8F2FE"/>
-        </w:rPr>
-        <w:t>y</w:t>
-      </w:r>
-      <w:r>
-        <w:rPr>
-          <w:rFonts w:ascii="Consolas" w:hAnsi="Consolas" w:cs="Consolas"/>
-          <w:color w:val="000000"/>
-          <w:shd w:val="clear" w:color="auto" w:fill="E8F2FE"/>
-        </w:rPr>
-        <w:t>) -&gt; Integer.</w:t>
-      </w:r>
-      <w:r>
-        <w:rPr>
-          <w:rFonts w:ascii="Consolas" w:hAnsi="Consolas" w:cs="Consolas"/>
-          <w:i/>
-          <w:iCs/>
-          <w:color w:val="000000"/>
-          <w:shd w:val="clear" w:color="auto" w:fill="E8F2FE"/>
-        </w:rPr>
-        <w:t>compare</w:t>
-      </w:r>
-      <w:r>
-        <w:rPr>
-          <w:rFonts w:ascii="Consolas" w:hAnsi="Consolas" w:cs="Consolas"/>
-          <w:color w:val="000000"/>
-          <w:shd w:val="clear" w:color="auto" w:fill="E8F2FE"/>
-        </w:rPr>
-        <w:t>(</w:t>
-      </w:r>
-      <w:r>
-        <w:rPr>
-          <w:rFonts w:ascii="Consolas" w:hAnsi="Consolas" w:cs="Consolas"/>
-          <w:color w:val="3F7F5F"/>
-          <w:shd w:val="clear" w:color="auto" w:fill="E8F2FE"/>
-        </w:rPr>
-        <w:t>x.get(0), y.get(0)</w:t>
-      </w:r>
-      <w:r>
-        <w:rPr>
-          <w:rFonts w:ascii="Consolas" w:hAnsi="Consolas" w:cs="Consolas"/>
-          <w:color w:val="000000"/>
-          <w:shd w:val="clear" w:color="auto" w:fill="E8F2FE"/>
-        </w:rPr>
-        <w:t>));</w:t>
-      </w:r>
+          <w:shd w:val="clear" w:color="auto" w:fill="E8F2FE"/>
+        </w:rPr>
+      </w:pPr>
     </w:p>
     <w:p>
       <w:pPr>
@@ -7768,13 +7808,53 @@
         <w:spacing w:before="0" w:beforeAutospacing="0" w:after="0" w:afterAutospacing="0"/>
         <w:textAlignment w:val="baseline"/>
         <w:rPr>
+          <w:rFonts w:ascii="Consolas" w:hAnsi="Consolas" w:cs="Consolas"/>
+          <w:color w:val="000000"/>
+          <w:sz w:val="22"/>
+          <w:szCs w:val="22"/>
+          <w:shd w:val="clear" w:color="auto" w:fill="E8F2FE"/>
+        </w:rPr>
+      </w:pPr>
+      <w:r>
+        <w:rPr>
           <w:rFonts w:ascii="Arial" w:hAnsi="Arial" w:cs="Arial"/>
           <w:b/>
           <w:color w:val="242729"/>
           <w:sz w:val="22"/>
           <w:szCs w:val="22"/>
         </w:rPr>
-      </w:pPr>
+        <w:t>How to add item in a particular location of a</w:t>
+      </w:r>
+      <w:r>
+        <w:rPr>
+          <w:rFonts w:ascii="Arial" w:hAnsi="Arial" w:cs="Arial"/>
+          <w:b/>
+          <w:color w:val="242729"/>
+          <w:sz w:val="22"/>
+          <w:szCs w:val="22"/>
+        </w:rPr>
+        <w:t xml:space="preserve"> </w:t>
+      </w:r>
+      <w:r>
+        <w:rPr>
+          <w:rFonts w:ascii="Arial" w:hAnsi="Arial" w:cs="Arial"/>
+          <w:b/>
+          <w:color w:val="242729"/>
+          <w:sz w:val="22"/>
+          <w:szCs w:val="22"/>
+        </w:rPr>
+        <w:t>list</w:t>
+      </w:r>
+      <w:r>
+        <w:rPr>
+          <w:rFonts w:ascii="Arial" w:hAnsi="Arial" w:cs="Arial"/>
+          <w:b/>
+          <w:color w:val="242729"/>
+          <w:sz w:val="22"/>
+          <w:szCs w:val="22"/>
+        </w:rPr>
+        <w:t>?</w:t>
+      </w:r>
     </w:p>
     <w:p>
       <w:pPr>
@@ -7783,11 +7863,11 @@
         <w:spacing w:before="0" w:beforeAutospacing="0" w:after="0" w:afterAutospacing="0"/>
         <w:textAlignment w:val="baseline"/>
         <w:rPr>
-          <w:rFonts w:ascii="Arial" w:hAnsi="Arial" w:cs="Arial"/>
-          <w:b/>
-          <w:color w:val="242729"/>
+          <w:rFonts w:ascii="Consolas" w:hAnsi="Consolas" w:cs="Consolas"/>
+          <w:color w:val="000000"/>
           <w:sz w:val="22"/>
           <w:szCs w:val="22"/>
+          <w:shd w:val="clear" w:color="auto" w:fill="E8F2FE"/>
         </w:rPr>
       </w:pPr>
     </w:p>
@@ -7798,32 +7878,42 @@
         <w:spacing w:before="0" w:beforeAutospacing="0" w:after="0" w:afterAutospacing="0"/>
         <w:textAlignment w:val="baseline"/>
         <w:rPr>
-          <w:rFonts w:ascii="Arial" w:hAnsi="Arial" w:cs="Arial"/>
-          <w:b/>
-          <w:color w:val="242729"/>
-          <w:sz w:val="22"/>
-          <w:szCs w:val="22"/>
-        </w:rPr>
-      </w:pPr>
-      <w:r>
-        <w:rPr>
-          <w:rFonts w:ascii="Arial" w:hAnsi="Arial" w:cs="Arial"/>
-          <w:b/>
-          <w:color w:val="242729"/>
-          <w:sz w:val="22"/>
-          <w:szCs w:val="22"/>
-        </w:rPr>
-        <w:t xml:space="preserve">List of list of Integer sort by </w:t>
-      </w:r>
-      <w:r>
-        <w:rPr>
-          <w:rFonts w:ascii="Arial" w:hAnsi="Arial" w:cs="Arial"/>
-          <w:b/>
-          <w:color w:val="242729"/>
-          <w:sz w:val="22"/>
-          <w:szCs w:val="22"/>
-        </w:rPr>
-        <w:t>internal list size,</w:t>
+          <w:rFonts w:ascii="Consolas" w:hAnsi="Consolas" w:cs="Consolas"/>
+          <w:color w:val="000000"/>
+          <w:shd w:val="clear" w:color="auto" w:fill="E8F2FE"/>
+        </w:rPr>
+      </w:pPr>
+      <w:r>
+        <w:rPr>
+          <w:rFonts w:ascii="Consolas" w:hAnsi="Consolas" w:cs="Consolas"/>
+          <w:color w:val="6A3E3E"/>
+          <w:shd w:val="clear" w:color="auto" w:fill="D4D4D4"/>
+        </w:rPr>
+        <w:t>itemIndexs</w:t>
+      </w:r>
+      <w:r>
+        <w:rPr>
+          <w:rFonts w:ascii="Consolas" w:hAnsi="Consolas" w:cs="Consolas"/>
+          <w:color w:val="000000"/>
+          <w:shd w:val="clear" w:color="auto" w:fill="E8F2FE"/>
+        </w:rPr>
+        <w:t xml:space="preserve">.add(0, </w:t>
+      </w:r>
+      <w:r>
+        <w:rPr>
+          <w:rFonts w:ascii="Consolas" w:hAnsi="Consolas" w:cs="Consolas"/>
+          <w:color w:val="6A3E3E"/>
+          <w:shd w:val="clear" w:color="auto" w:fill="E8F2FE"/>
+        </w:rPr>
+        <w:t>i</w:t>
+      </w:r>
+      <w:r>
+        <w:rPr>
+          <w:rFonts w:ascii="Consolas" w:hAnsi="Consolas" w:cs="Consolas"/>
+          <w:color w:val="000000"/>
+          <w:shd w:val="clear" w:color="auto" w:fill="E8F2FE"/>
+        </w:rPr>
+        <w:t>-1);</w:t>
       </w:r>
     </w:p>
     <w:p>
@@ -7848,52 +7938,82 @@
         <w:spacing w:before="0" w:beforeAutospacing="0" w:after="0" w:afterAutospacing="0"/>
         <w:textAlignment w:val="baseline"/>
         <w:rPr>
-          <w:rFonts w:ascii="Consolas" w:hAnsi="Consolas" w:cs="Consolas"/>
-          <w:color w:val="000000"/>
-          <w:shd w:val="clear" w:color="auto" w:fill="E8F2FE"/>
-        </w:rPr>
-      </w:pPr>
-      <w:r>
-        <w:rPr>
-          <w:rFonts w:ascii="Consolas" w:hAnsi="Consolas" w:cs="Consolas"/>
-          <w:color w:val="000000"/>
-          <w:shd w:val="clear" w:color="auto" w:fill="E8F2FE"/>
-        </w:rPr>
-        <w:t xml:space="preserve">List&lt;List&lt;Integer&gt;&gt; </w:t>
-      </w:r>
-      <w:r>
-        <w:rPr>
-          <w:rFonts w:ascii="Consolas" w:hAnsi="Consolas" w:cs="Consolas"/>
-          <w:color w:val="6A3E3E"/>
-          <w:shd w:val="clear" w:color="auto" w:fill="E8F2FE"/>
-        </w:rPr>
-        <w:t>ranges</w:t>
-      </w:r>
-      <w:r>
-        <w:rPr>
-          <w:rFonts w:ascii="Consolas" w:hAnsi="Consolas" w:cs="Consolas"/>
-          <w:color w:val="000000"/>
-          <w:shd w:val="clear" w:color="auto" w:fill="E8F2FE"/>
-        </w:rPr>
-        <w:t xml:space="preserve"> = </w:t>
-      </w:r>
-      <w:r>
-        <w:rPr>
-          <w:rFonts w:ascii="Consolas" w:hAnsi="Consolas" w:cs="Consolas"/>
-          <w:b/>
-          <w:bCs/>
-          <w:color w:val="7F0055"/>
-          <w:shd w:val="clear" w:color="auto" w:fill="E8F2FE"/>
-        </w:rPr>
-        <w:t>new</w:t>
-      </w:r>
-      <w:r>
-        <w:rPr>
-          <w:rFonts w:ascii="Consolas" w:hAnsi="Consolas" w:cs="Consolas"/>
-          <w:color w:val="000000"/>
-          <w:shd w:val="clear" w:color="auto" w:fill="E8F2FE"/>
-        </w:rPr>
-        <w:t xml:space="preserve"> ArrayList&lt;List&lt;Integer&gt;&gt;();</w:t>
+          <w:rFonts w:ascii="Arial" w:hAnsi="Arial" w:cs="Arial"/>
+          <w:b/>
+          <w:color w:val="242729"/>
+          <w:sz w:val="22"/>
+          <w:szCs w:val="22"/>
+        </w:rPr>
+      </w:pPr>
+      <w:r>
+        <w:rPr>
+          <w:rFonts w:ascii="Arial" w:hAnsi="Arial" w:cs="Arial"/>
+          <w:b/>
+          <w:color w:val="242729"/>
+          <w:sz w:val="22"/>
+          <w:szCs w:val="22"/>
+        </w:rPr>
+        <w:t xml:space="preserve">List of list of Integer sort by </w:t>
+      </w:r>
+      <w:r>
+        <w:rPr>
+          <w:rFonts w:ascii="Arial" w:hAnsi="Arial" w:cs="Arial"/>
+          <w:b/>
+          <w:color w:val="242729"/>
+          <w:sz w:val="22"/>
+          <w:szCs w:val="22"/>
+        </w:rPr>
+        <w:t>first element of inner</w:t>
+      </w:r>
+      <w:r>
+        <w:rPr>
+          <w:rFonts w:ascii="Arial" w:hAnsi="Arial" w:cs="Arial"/>
+          <w:b/>
+          <w:color w:val="242729"/>
+          <w:sz w:val="22"/>
+          <w:szCs w:val="22"/>
+        </w:rPr>
+        <w:t xml:space="preserve"> list,</w:t>
+      </w:r>
+      <w:r>
+        <w:rPr>
+          <w:rFonts w:ascii="Arial" w:hAnsi="Arial" w:cs="Arial"/>
+          <w:b/>
+          <w:color w:val="242729"/>
+          <w:sz w:val="22"/>
+          <w:szCs w:val="22"/>
+        </w:rPr>
+        <w:t xml:space="preserve"> here x is the first list and y is another list</w:t>
+      </w:r>
+      <w:r>
+        <w:rPr>
+          <w:rFonts w:ascii="Arial" w:hAnsi="Arial" w:cs="Arial"/>
+          <w:b/>
+          <w:color w:val="242729"/>
+          <w:sz w:val="22"/>
+          <w:szCs w:val="22"/>
+        </w:rPr>
+        <w:t xml:space="preserve"> to compare</w:t>
+      </w:r>
+      <w:r>
+        <w:rPr>
+          <w:rFonts w:ascii="Arial" w:hAnsi="Arial" w:cs="Arial"/>
+          <w:b/>
+          <w:color w:val="242729"/>
+          <w:sz w:val="22"/>
+          <w:szCs w:val="22"/>
+        </w:rPr>
+        <w:t xml:space="preserve"> (ascending)</w:t>
+      </w:r>
+      <w:r>
+        <w:rPr>
+          <w:rFonts w:ascii="Arial" w:hAnsi="Arial" w:cs="Arial"/>
+          <w:b/>
+          <w:color w:val="242729"/>
+          <w:sz w:val="22"/>
+          <w:szCs w:val="22"/>
+        </w:rPr>
+        <w:t>.</w:t>
       </w:r>
     </w:p>
     <w:p>
@@ -7903,109 +8023,13 @@
         <w:spacing w:before="0" w:beforeAutospacing="0" w:after="0" w:afterAutospacing="0"/>
         <w:textAlignment w:val="baseline"/>
         <w:rPr>
-          <w:rFonts w:ascii="Consolas" w:hAnsi="Consolas" w:cs="Consolas"/>
-          <w:color w:val="000000"/>
-          <w:shd w:val="clear" w:color="auto" w:fill="E8F2FE"/>
-        </w:rPr>
-      </w:pPr>
-      <w:r>
-        <w:rPr>
-          <w:rFonts w:ascii="Consolas" w:hAnsi="Consolas" w:cs="Consolas"/>
-          <w:color w:val="6A3E3E"/>
-          <w:shd w:val="clear" w:color="auto" w:fill="E8F2FE"/>
-        </w:rPr>
-        <w:t>ranges</w:t>
-      </w:r>
-      <w:r>
-        <w:rPr>
-          <w:rFonts w:ascii="Consolas" w:hAnsi="Consolas" w:cs="Consolas"/>
-          <w:color w:val="000000"/>
-          <w:shd w:val="clear" w:color="auto" w:fill="E8F2FE"/>
-        </w:rPr>
-        <w:t>.sort((</w:t>
-      </w:r>
-      <w:r>
-        <w:rPr>
-          <w:rFonts w:ascii="Consolas" w:hAnsi="Consolas" w:cs="Consolas"/>
-          <w:color w:val="6A3E3E"/>
-          <w:shd w:val="clear" w:color="auto" w:fill="E8F2FE"/>
-        </w:rPr>
-        <w:t>x</w:t>
-      </w:r>
-      <w:r>
-        <w:rPr>
-          <w:rFonts w:ascii="Consolas" w:hAnsi="Consolas" w:cs="Consolas"/>
-          <w:color w:val="000000"/>
-          <w:shd w:val="clear" w:color="auto" w:fill="E8F2FE"/>
-        </w:rPr>
-        <w:t xml:space="preserve">, </w:t>
-      </w:r>
-      <w:r>
-        <w:rPr>
-          <w:rFonts w:ascii="Consolas" w:hAnsi="Consolas" w:cs="Consolas"/>
-          <w:color w:val="6A3E3E"/>
-          <w:shd w:val="clear" w:color="auto" w:fill="E8F2FE"/>
-        </w:rPr>
-        <w:t>y</w:t>
-      </w:r>
-      <w:r>
-        <w:rPr>
-          <w:rFonts w:ascii="Consolas" w:hAnsi="Consolas" w:cs="Consolas"/>
-          <w:color w:val="000000"/>
-          <w:shd w:val="clear" w:color="auto" w:fill="E8F2FE"/>
-        </w:rPr>
-        <w:t>) -&gt; Integer.</w:t>
-      </w:r>
-      <w:r>
-        <w:rPr>
-          <w:rFonts w:ascii="Consolas" w:hAnsi="Consolas" w:cs="Consolas"/>
-          <w:i/>
-          <w:iCs/>
-          <w:color w:val="000000"/>
-          <w:shd w:val="clear" w:color="auto" w:fill="E8F2FE"/>
-        </w:rPr>
-        <w:t>compare</w:t>
-      </w:r>
-      <w:r>
-        <w:rPr>
-          <w:rFonts w:ascii="Consolas" w:hAnsi="Consolas" w:cs="Consolas"/>
-          <w:color w:val="000000"/>
-          <w:shd w:val="clear" w:color="auto" w:fill="E8F2FE"/>
-        </w:rPr>
-        <w:t>(</w:t>
-      </w:r>
-      <w:r>
-        <w:rPr>
-          <w:rFonts w:ascii="Consolas" w:hAnsi="Consolas" w:cs="Consolas"/>
-          <w:color w:val="6A3E3E"/>
-          <w:shd w:val="clear" w:color="auto" w:fill="E8F2FE"/>
-        </w:rPr>
-        <w:t>x</w:t>
-      </w:r>
-      <w:r>
-        <w:rPr>
-          <w:rFonts w:ascii="Consolas" w:hAnsi="Consolas" w:cs="Consolas"/>
-          <w:color w:val="000000"/>
-          <w:shd w:val="clear" w:color="auto" w:fill="E8F2FE"/>
-        </w:rPr>
-        <w:t xml:space="preserve">.size(), </w:t>
-      </w:r>
-      <w:r>
-        <w:rPr>
-          <w:rFonts w:ascii="Consolas" w:hAnsi="Consolas" w:cs="Consolas"/>
-          <w:color w:val="6A3E3E"/>
-          <w:shd w:val="clear" w:color="auto" w:fill="E8F2FE"/>
-        </w:rPr>
-        <w:t>y</w:t>
-      </w:r>
-      <w:r>
-        <w:rPr>
-          <w:rFonts w:ascii="Consolas" w:hAnsi="Consolas" w:cs="Consolas"/>
-          <w:color w:val="000000"/>
-          <w:shd w:val="clear" w:color="auto" w:fill="E8F2FE"/>
-        </w:rPr>
-        <w:t>.size()));</w:t>
-      </w:r>
+          <w:rFonts w:ascii="Arial" w:hAnsi="Arial" w:cs="Arial"/>
+          <w:b/>
+          <w:color w:val="242729"/>
+          <w:sz w:val="22"/>
+          <w:szCs w:val="22"/>
+        </w:rPr>
+      </w:pPr>
     </w:p>
     <w:p>
       <w:pPr>
@@ -8019,6 +8043,48 @@
           <w:shd w:val="clear" w:color="auto" w:fill="E8F2FE"/>
         </w:rPr>
       </w:pPr>
+      <w:r>
+        <w:rPr>
+          <w:rFonts w:ascii="Consolas" w:hAnsi="Consolas" w:cs="Consolas"/>
+          <w:color w:val="000000"/>
+          <w:shd w:val="clear" w:color="auto" w:fill="E8F2FE"/>
+        </w:rPr>
+        <w:t xml:space="preserve">List&lt;List&lt;Integer&gt;&gt; </w:t>
+      </w:r>
+      <w:r>
+        <w:rPr>
+          <w:rFonts w:ascii="Consolas" w:hAnsi="Consolas" w:cs="Consolas"/>
+          <w:color w:val="6A3E3E"/>
+          <w:shd w:val="clear" w:color="auto" w:fill="E8F2FE"/>
+        </w:rPr>
+        <w:t>ranges</w:t>
+      </w:r>
+      <w:r>
+        <w:rPr>
+          <w:rFonts w:ascii="Consolas" w:hAnsi="Consolas" w:cs="Consolas"/>
+          <w:color w:val="000000"/>
+          <w:shd w:val="clear" w:color="auto" w:fill="E8F2FE"/>
+        </w:rPr>
+        <w:t xml:space="preserve"> = </w:t>
+      </w:r>
+      <w:r>
+        <w:rPr>
+          <w:rFonts w:ascii="Consolas" w:hAnsi="Consolas" w:cs="Consolas"/>
+          <w:b/>
+          <w:bCs/>
+          <w:color w:val="7F0055"/>
+          <w:shd w:val="clear" w:color="auto" w:fill="E8F2FE"/>
+        </w:rPr>
+        <w:t>new</w:t>
+      </w:r>
+      <w:r>
+        <w:rPr>
+          <w:rFonts w:ascii="Consolas" w:hAnsi="Consolas" w:cs="Consolas"/>
+          <w:color w:val="000000"/>
+          <w:shd w:val="clear" w:color="auto" w:fill="E8F2FE"/>
+        </w:rPr>
+        <w:t xml:space="preserve"> ArrayList&lt;List&lt;Integer&gt;&gt;();</w:t>
+      </w:r>
     </w:p>
     <w:p>
       <w:pPr>
@@ -8036,23 +8102,85 @@
       </w:pPr>
       <w:r>
         <w:rPr>
-          <w:rFonts w:ascii="Arial" w:hAnsi="Arial" w:cs="Arial"/>
-          <w:b/>
-          <w:color w:val="242729"/>
-          <w:sz w:val="22"/>
-          <w:szCs w:val="22"/>
-        </w:rPr>
-        <w:t>How to remove duplicate from a list,</w:t>
-      </w:r>
-      <w:r>
-        <w:rPr>
-          <w:rFonts w:ascii="Arial" w:hAnsi="Arial" w:cs="Arial"/>
-          <w:b/>
-          <w:color w:val="242729"/>
-          <w:sz w:val="22"/>
-          <w:szCs w:val="22"/>
-        </w:rPr>
-        <w:t xml:space="preserve"> </w:t>
+          <w:rFonts w:ascii="Consolas" w:hAnsi="Consolas" w:cs="Consolas"/>
+          <w:color w:val="6A3E3E"/>
+          <w:shd w:val="clear" w:color="auto" w:fill="E8F2FE"/>
+        </w:rPr>
+        <w:t>ranges</w:t>
+      </w:r>
+      <w:r>
+        <w:rPr>
+          <w:rFonts w:ascii="Consolas" w:hAnsi="Consolas" w:cs="Consolas"/>
+          <w:color w:val="000000"/>
+          <w:shd w:val="clear" w:color="auto" w:fill="E8F2FE"/>
+        </w:rPr>
+        <w:t>.sort((</w:t>
+      </w:r>
+      <w:r>
+        <w:rPr>
+          <w:rFonts w:ascii="Consolas" w:hAnsi="Consolas" w:cs="Consolas"/>
+          <w:color w:val="6A3E3E"/>
+          <w:shd w:val="clear" w:color="auto" w:fill="E8F2FE"/>
+        </w:rPr>
+        <w:t>x</w:t>
+      </w:r>
+      <w:r>
+        <w:rPr>
+          <w:rFonts w:ascii="Consolas" w:hAnsi="Consolas" w:cs="Consolas"/>
+          <w:color w:val="000000"/>
+          <w:shd w:val="clear" w:color="auto" w:fill="E8F2FE"/>
+        </w:rPr>
+        <w:t xml:space="preserve">, </w:t>
+      </w:r>
+      <w:r>
+        <w:rPr>
+          <w:rFonts w:ascii="Consolas" w:hAnsi="Consolas" w:cs="Consolas"/>
+          <w:color w:val="6A3E3E"/>
+          <w:shd w:val="clear" w:color="auto" w:fill="E8F2FE"/>
+        </w:rPr>
+        <w:t>y</w:t>
+      </w:r>
+      <w:r>
+        <w:rPr>
+          <w:rFonts w:ascii="Consolas" w:hAnsi="Consolas" w:cs="Consolas"/>
+          <w:color w:val="000000"/>
+          <w:shd w:val="clear" w:color="auto" w:fill="E8F2FE"/>
+        </w:rPr>
+        <w:t>) -&gt; Integer.</w:t>
+      </w:r>
+      <w:r>
+        <w:rPr>
+          <w:rFonts w:ascii="Consolas" w:hAnsi="Consolas" w:cs="Consolas"/>
+          <w:i/>
+          <w:iCs/>
+          <w:color w:val="000000"/>
+          <w:shd w:val="clear" w:color="auto" w:fill="E8F2FE"/>
+        </w:rPr>
+        <w:t>compare</w:t>
+      </w:r>
+      <w:r>
+        <w:rPr>
+          <w:rFonts w:ascii="Consolas" w:hAnsi="Consolas" w:cs="Consolas"/>
+          <w:color w:val="000000"/>
+          <w:shd w:val="clear" w:color="auto" w:fill="E8F2FE"/>
+        </w:rPr>
+        <w:t>(</w:t>
+      </w:r>
+      <w:r>
+        <w:rPr>
+          <w:rFonts w:ascii="Consolas" w:hAnsi="Consolas" w:cs="Consolas"/>
+          <w:color w:val="3F7F5F"/>
+          <w:shd w:val="clear" w:color="auto" w:fill="E8F2FE"/>
+        </w:rPr>
+        <w:t>x.get(0), y.get(0)</w:t>
+      </w:r>
+      <w:r>
+        <w:rPr>
+          <w:rFonts w:ascii="Consolas" w:hAnsi="Consolas" w:cs="Consolas"/>
+          <w:color w:val="000000"/>
+          <w:shd w:val="clear" w:color="auto" w:fill="E8F2FE"/>
+        </w:rPr>
+        <w:t>));</w:t>
       </w:r>
     </w:p>
     <w:p>
@@ -8062,9 +8190,11 @@
         <w:spacing w:before="0" w:beforeAutospacing="0" w:after="0" w:afterAutospacing="0"/>
         <w:textAlignment w:val="baseline"/>
         <w:rPr>
-          <w:rFonts w:ascii="Consolas" w:hAnsi="Consolas" w:cs="Consolas"/>
-          <w:color w:val="000000"/>
-          <w:shd w:val="clear" w:color="auto" w:fill="E8F2FE"/>
+          <w:rFonts w:ascii="Arial" w:hAnsi="Arial" w:cs="Arial"/>
+          <w:b/>
+          <w:color w:val="242729"/>
+          <w:sz w:val="22"/>
+          <w:szCs w:val="22"/>
         </w:rPr>
       </w:pPr>
     </w:p>
@@ -8075,79 +8205,13 @@
         <w:spacing w:before="0" w:beforeAutospacing="0" w:after="0" w:afterAutospacing="0"/>
         <w:textAlignment w:val="baseline"/>
         <w:rPr>
-          <w:rFonts w:ascii="Consolas" w:hAnsi="Consolas" w:cs="Consolas"/>
-          <w:color w:val="000000"/>
-          <w:shd w:val="clear" w:color="auto" w:fill="E8F2FE"/>
-        </w:rPr>
-      </w:pPr>
-      <w:r>
-        <w:rPr>
-          <w:rFonts w:ascii="Consolas" w:hAnsi="Consolas" w:cs="Consolas"/>
-          <w:color w:val="000000"/>
-          <w:shd w:val="clear" w:color="auto" w:fill="E8F2FE"/>
-        </w:rPr>
-        <w:t xml:space="preserve">List&lt;Integer&gt; </w:t>
-      </w:r>
-      <w:r>
-        <w:rPr>
-          <w:rFonts w:ascii="Consolas" w:hAnsi="Consolas" w:cs="Consolas"/>
-          <w:color w:val="6A3E3E"/>
-          <w:shd w:val="clear" w:color="auto" w:fill="E8F2FE"/>
-        </w:rPr>
-        <w:t>range</w:t>
-      </w:r>
-      <w:r>
-        <w:rPr>
-          <w:rFonts w:ascii="Consolas" w:hAnsi="Consolas" w:cs="Consolas"/>
-          <w:color w:val="000000"/>
-          <w:shd w:val="clear" w:color="auto" w:fill="E8F2FE"/>
-        </w:rPr>
-        <w:t xml:space="preserve"> = </w:t>
-      </w:r>
-      <w:r>
-        <w:rPr>
-          <w:rFonts w:ascii="Consolas" w:hAnsi="Consolas" w:cs="Consolas"/>
-          <w:b/>
-          <w:bCs/>
-          <w:color w:val="7F0055"/>
-          <w:shd w:val="clear" w:color="auto" w:fill="E8F2FE"/>
-        </w:rPr>
-        <w:t>new</w:t>
-      </w:r>
-      <w:r>
-        <w:rPr>
-          <w:rFonts w:ascii="Consolas" w:hAnsi="Consolas" w:cs="Consolas"/>
-          <w:color w:val="000000"/>
-          <w:shd w:val="clear" w:color="auto" w:fill="E8F2FE"/>
-        </w:rPr>
-        <w:t xml:space="preserve"> ArrayList&lt;Integer&gt;(</w:t>
-      </w:r>
-      <w:r>
-        <w:rPr>
-          <w:rStyle w:val="HTMLCode"/>
-        </w:rPr>
-        <w:t xml:space="preserve">Arrays.asList(1, 1, </w:t>
-      </w:r>
-      <w:r>
-        <w:rPr>
-          <w:rStyle w:val="HTMLCode"/>
-        </w:rPr>
-        <w:t>1</w:t>
-      </w:r>
-      <w:r>
-        <w:rPr>
-          <w:rStyle w:val="HTMLCode"/>
-        </w:rPr>
-        <w:t>, 3)</w:t>
-      </w:r>
-      <w:r>
-        <w:rPr>
-          <w:rFonts w:ascii="Consolas" w:hAnsi="Consolas" w:cs="Consolas"/>
-          <w:color w:val="000000"/>
-          <w:shd w:val="clear" w:color="auto" w:fill="E8F2FE"/>
-        </w:rPr>
-        <w:t>);</w:t>
-      </w:r>
+          <w:rFonts w:ascii="Arial" w:hAnsi="Arial" w:cs="Arial"/>
+          <w:b/>
+          <w:color w:val="242729"/>
+          <w:sz w:val="22"/>
+          <w:szCs w:val="22"/>
+        </w:rPr>
+      </w:pPr>
     </w:p>
     <w:p>
       <w:pPr>
@@ -8165,53 +8229,23 @@
       </w:pPr>
       <w:r>
         <w:rPr>
-          <w:rFonts w:ascii="Consolas" w:hAnsi="Consolas" w:cs="Consolas"/>
-          <w:color w:val="6A3E3E"/>
-          <w:shd w:val="clear" w:color="auto" w:fill="F0D8A8"/>
-        </w:rPr>
-        <w:t>range</w:t>
-      </w:r>
-      <w:r>
-        <w:rPr>
-          <w:rFonts w:ascii="Consolas" w:hAnsi="Consolas" w:cs="Consolas"/>
-          <w:color w:val="000000"/>
-          <w:shd w:val="clear" w:color="auto" w:fill="E8F2FE"/>
-        </w:rPr>
-        <w:t xml:space="preserve"> = </w:t>
-      </w:r>
-      <w:r>
-        <w:rPr>
-          <w:rFonts w:ascii="Consolas" w:hAnsi="Consolas" w:cs="Consolas"/>
-          <w:color w:val="6A3E3E"/>
-          <w:shd w:val="clear" w:color="auto" w:fill="D4D4D4"/>
-        </w:rPr>
-        <w:t>range</w:t>
-      </w:r>
-      <w:r>
-        <w:rPr>
-          <w:rFonts w:ascii="Consolas" w:hAnsi="Consolas" w:cs="Consolas"/>
-          <w:color w:val="000000"/>
-          <w:shd w:val="clear" w:color="auto" w:fill="E8F2FE"/>
-        </w:rPr>
-        <w:t>.stream().distinct().collect(Collectors.</w:t>
-      </w:r>
-      <w:r>
-        <w:rPr>
-          <w:rFonts w:ascii="Consolas" w:hAnsi="Consolas" w:cs="Consolas"/>
-          <w:i/>
-          <w:iCs/>
-          <w:color w:val="000000"/>
-          <w:shd w:val="clear" w:color="auto" w:fill="E8F2FE"/>
-        </w:rPr>
-        <w:t>toList</w:t>
-      </w:r>
-      <w:r>
-        <w:rPr>
-          <w:rFonts w:ascii="Consolas" w:hAnsi="Consolas" w:cs="Consolas"/>
-          <w:color w:val="000000"/>
-          <w:shd w:val="clear" w:color="auto" w:fill="E8F2FE"/>
-        </w:rPr>
-        <w:t>());</w:t>
+          <w:rFonts w:ascii="Arial" w:hAnsi="Arial" w:cs="Arial"/>
+          <w:b/>
+          <w:color w:val="242729"/>
+          <w:sz w:val="22"/>
+          <w:szCs w:val="22"/>
+        </w:rPr>
+        <w:t xml:space="preserve">List of list of Integer sort by </w:t>
+      </w:r>
+      <w:r>
+        <w:rPr>
+          <w:rFonts w:ascii="Arial" w:hAnsi="Arial" w:cs="Arial"/>
+          <w:b/>
+          <w:color w:val="242729"/>
+          <w:sz w:val="22"/>
+          <w:szCs w:val="22"/>
+        </w:rPr>
+        <w:t>internal list size,</w:t>
       </w:r>
     </w:p>
     <w:p>
@@ -8228,7 +8262,192 @@
           <w:szCs w:val="22"/>
         </w:rPr>
       </w:pPr>
-      <w:r>
+    </w:p>
+    <w:p>
+      <w:pPr>
+        <w:pStyle w:val="NormalWeb"/>
+        <w:shd w:val="clear" w:color="auto" w:fill="FFFFFF"/>
+        <w:spacing w:before="0" w:beforeAutospacing="0" w:after="0" w:afterAutospacing="0"/>
+        <w:textAlignment w:val="baseline"/>
+        <w:rPr>
+          <w:rFonts w:ascii="Consolas" w:hAnsi="Consolas" w:cs="Consolas"/>
+          <w:color w:val="000000"/>
+          <w:shd w:val="clear" w:color="auto" w:fill="E8F2FE"/>
+        </w:rPr>
+      </w:pPr>
+      <w:r>
+        <w:rPr>
+          <w:rFonts w:ascii="Consolas" w:hAnsi="Consolas" w:cs="Consolas"/>
+          <w:color w:val="000000"/>
+          <w:shd w:val="clear" w:color="auto" w:fill="E8F2FE"/>
+        </w:rPr>
+        <w:t xml:space="preserve">List&lt;List&lt;Integer&gt;&gt; </w:t>
+      </w:r>
+      <w:r>
+        <w:rPr>
+          <w:rFonts w:ascii="Consolas" w:hAnsi="Consolas" w:cs="Consolas"/>
+          <w:color w:val="6A3E3E"/>
+          <w:shd w:val="clear" w:color="auto" w:fill="E8F2FE"/>
+        </w:rPr>
+        <w:t>ranges</w:t>
+      </w:r>
+      <w:r>
+        <w:rPr>
+          <w:rFonts w:ascii="Consolas" w:hAnsi="Consolas" w:cs="Consolas"/>
+          <w:color w:val="000000"/>
+          <w:shd w:val="clear" w:color="auto" w:fill="E8F2FE"/>
+        </w:rPr>
+        <w:t xml:space="preserve"> = </w:t>
+      </w:r>
+      <w:r>
+        <w:rPr>
+          <w:rFonts w:ascii="Consolas" w:hAnsi="Consolas" w:cs="Consolas"/>
+          <w:b/>
+          <w:bCs/>
+          <w:color w:val="7F0055"/>
+          <w:shd w:val="clear" w:color="auto" w:fill="E8F2FE"/>
+        </w:rPr>
+        <w:t>new</w:t>
+      </w:r>
+      <w:r>
+        <w:rPr>
+          <w:rFonts w:ascii="Consolas" w:hAnsi="Consolas" w:cs="Consolas"/>
+          <w:color w:val="000000"/>
+          <w:shd w:val="clear" w:color="auto" w:fill="E8F2FE"/>
+        </w:rPr>
+        <w:t xml:space="preserve"> ArrayList&lt;List&lt;Integer&gt;&gt;();</w:t>
+      </w:r>
+    </w:p>
+    <w:p>
+      <w:pPr>
+        <w:pStyle w:val="NormalWeb"/>
+        <w:shd w:val="clear" w:color="auto" w:fill="FFFFFF"/>
+        <w:spacing w:before="0" w:beforeAutospacing="0" w:after="0" w:afterAutospacing="0"/>
+        <w:textAlignment w:val="baseline"/>
+        <w:rPr>
+          <w:rFonts w:ascii="Consolas" w:hAnsi="Consolas" w:cs="Consolas"/>
+          <w:color w:val="000000"/>
+          <w:shd w:val="clear" w:color="auto" w:fill="E8F2FE"/>
+        </w:rPr>
+      </w:pPr>
+      <w:r>
+        <w:rPr>
+          <w:rFonts w:ascii="Consolas" w:hAnsi="Consolas" w:cs="Consolas"/>
+          <w:color w:val="6A3E3E"/>
+          <w:shd w:val="clear" w:color="auto" w:fill="E8F2FE"/>
+        </w:rPr>
+        <w:t>ranges</w:t>
+      </w:r>
+      <w:r>
+        <w:rPr>
+          <w:rFonts w:ascii="Consolas" w:hAnsi="Consolas" w:cs="Consolas"/>
+          <w:color w:val="000000"/>
+          <w:shd w:val="clear" w:color="auto" w:fill="E8F2FE"/>
+        </w:rPr>
+        <w:t>.sort((</w:t>
+      </w:r>
+      <w:r>
+        <w:rPr>
+          <w:rFonts w:ascii="Consolas" w:hAnsi="Consolas" w:cs="Consolas"/>
+          <w:color w:val="6A3E3E"/>
+          <w:shd w:val="clear" w:color="auto" w:fill="E8F2FE"/>
+        </w:rPr>
+        <w:t>x</w:t>
+      </w:r>
+      <w:r>
+        <w:rPr>
+          <w:rFonts w:ascii="Consolas" w:hAnsi="Consolas" w:cs="Consolas"/>
+          <w:color w:val="000000"/>
+          <w:shd w:val="clear" w:color="auto" w:fill="E8F2FE"/>
+        </w:rPr>
+        <w:t xml:space="preserve">, </w:t>
+      </w:r>
+      <w:r>
+        <w:rPr>
+          <w:rFonts w:ascii="Consolas" w:hAnsi="Consolas" w:cs="Consolas"/>
+          <w:color w:val="6A3E3E"/>
+          <w:shd w:val="clear" w:color="auto" w:fill="E8F2FE"/>
+        </w:rPr>
+        <w:t>y</w:t>
+      </w:r>
+      <w:r>
+        <w:rPr>
+          <w:rFonts w:ascii="Consolas" w:hAnsi="Consolas" w:cs="Consolas"/>
+          <w:color w:val="000000"/>
+          <w:shd w:val="clear" w:color="auto" w:fill="E8F2FE"/>
+        </w:rPr>
+        <w:t>) -&gt; Integer.</w:t>
+      </w:r>
+      <w:r>
+        <w:rPr>
+          <w:rFonts w:ascii="Consolas" w:hAnsi="Consolas" w:cs="Consolas"/>
+          <w:i/>
+          <w:iCs/>
+          <w:color w:val="000000"/>
+          <w:shd w:val="clear" w:color="auto" w:fill="E8F2FE"/>
+        </w:rPr>
+        <w:t>compare</w:t>
+      </w:r>
+      <w:r>
+        <w:rPr>
+          <w:rFonts w:ascii="Consolas" w:hAnsi="Consolas" w:cs="Consolas"/>
+          <w:color w:val="000000"/>
+          <w:shd w:val="clear" w:color="auto" w:fill="E8F2FE"/>
+        </w:rPr>
+        <w:t>(</w:t>
+      </w:r>
+      <w:r>
+        <w:rPr>
+          <w:rFonts w:ascii="Consolas" w:hAnsi="Consolas" w:cs="Consolas"/>
+          <w:color w:val="6A3E3E"/>
+          <w:shd w:val="clear" w:color="auto" w:fill="E8F2FE"/>
+        </w:rPr>
+        <w:t>x</w:t>
+      </w:r>
+      <w:r>
+        <w:rPr>
+          <w:rFonts w:ascii="Consolas" w:hAnsi="Consolas" w:cs="Consolas"/>
+          <w:color w:val="000000"/>
+          <w:shd w:val="clear" w:color="auto" w:fill="E8F2FE"/>
+        </w:rPr>
+        <w:t xml:space="preserve">.size(), </w:t>
+      </w:r>
+      <w:r>
+        <w:rPr>
+          <w:rFonts w:ascii="Consolas" w:hAnsi="Consolas" w:cs="Consolas"/>
+          <w:color w:val="6A3E3E"/>
+          <w:shd w:val="clear" w:color="auto" w:fill="E8F2FE"/>
+        </w:rPr>
+        <w:t>y</w:t>
+      </w:r>
+      <w:r>
+        <w:rPr>
+          <w:rFonts w:ascii="Consolas" w:hAnsi="Consolas" w:cs="Consolas"/>
+          <w:color w:val="000000"/>
+          <w:shd w:val="clear" w:color="auto" w:fill="E8F2FE"/>
+        </w:rPr>
+        <w:t>.size()));</w:t>
+      </w:r>
+    </w:p>
+    <w:p>
+      <w:pPr>
+        <w:pStyle w:val="NormalWeb"/>
+        <w:shd w:val="clear" w:color="auto" w:fill="FFFFFF"/>
+        <w:spacing w:before="0" w:beforeAutospacing="0" w:after="0" w:afterAutospacing="0"/>
+        <w:textAlignment w:val="baseline"/>
+        <w:rPr>
+          <w:rFonts w:ascii="Consolas" w:hAnsi="Consolas" w:cs="Consolas"/>
+          <w:color w:val="000000"/>
+          <w:shd w:val="clear" w:color="auto" w:fill="E8F2FE"/>
+        </w:rPr>
+      </w:pPr>
+    </w:p>
+    <w:p>
+      <w:pPr>
+        <w:pStyle w:val="NormalWeb"/>
+        <w:shd w:val="clear" w:color="auto" w:fill="FFFFFF"/>
+        <w:spacing w:before="0" w:beforeAutospacing="0" w:after="0" w:afterAutospacing="0"/>
+        <w:textAlignment w:val="baseline"/>
         <w:rPr>
           <w:rFonts w:ascii="Arial" w:hAnsi="Arial" w:cs="Arial"/>
           <w:b/>
@@ -8236,8 +8455,7 @@
           <w:sz w:val="22"/>
           <w:szCs w:val="22"/>
         </w:rPr>
-        <w:t>// range is {1,</w:t>
-      </w:r>
+      </w:pPr>
       <w:r>
         <w:rPr>
           <w:rFonts w:ascii="Arial" w:hAnsi="Arial" w:cs="Arial"/>
@@ -8246,7 +8464,7 @@
           <w:sz w:val="22"/>
           <w:szCs w:val="22"/>
         </w:rPr>
-        <w:t xml:space="preserve"> </w:t>
+        <w:t>How to remove duplicate from a list,</w:t>
       </w:r>
       <w:r>
         <w:rPr>
@@ -8256,8 +8474,1376 @@
           <w:sz w:val="22"/>
           <w:szCs w:val="22"/>
         </w:rPr>
+        <w:t xml:space="preserve"> </w:t>
+      </w:r>
+    </w:p>
+    <w:p>
+      <w:pPr>
+        <w:pStyle w:val="NormalWeb"/>
+        <w:shd w:val="clear" w:color="auto" w:fill="FFFFFF"/>
+        <w:spacing w:before="0" w:beforeAutospacing="0" w:after="0" w:afterAutospacing="0"/>
+        <w:textAlignment w:val="baseline"/>
+        <w:rPr>
+          <w:rFonts w:ascii="Consolas" w:hAnsi="Consolas" w:cs="Consolas"/>
+          <w:color w:val="000000"/>
+          <w:shd w:val="clear" w:color="auto" w:fill="E8F2FE"/>
+        </w:rPr>
+      </w:pPr>
+    </w:p>
+    <w:p>
+      <w:pPr>
+        <w:pStyle w:val="NormalWeb"/>
+        <w:shd w:val="clear" w:color="auto" w:fill="FFFFFF"/>
+        <w:spacing w:before="0" w:beforeAutospacing="0" w:after="0" w:afterAutospacing="0"/>
+        <w:textAlignment w:val="baseline"/>
+        <w:rPr>
+          <w:rFonts w:ascii="Consolas" w:hAnsi="Consolas" w:cs="Consolas"/>
+          <w:color w:val="000000"/>
+          <w:shd w:val="clear" w:color="auto" w:fill="E8F2FE"/>
+        </w:rPr>
+      </w:pPr>
+      <w:r>
+        <w:rPr>
+          <w:rFonts w:ascii="Consolas" w:hAnsi="Consolas" w:cs="Consolas"/>
+          <w:color w:val="000000"/>
+          <w:shd w:val="clear" w:color="auto" w:fill="E8F2FE"/>
+        </w:rPr>
+        <w:t xml:space="preserve">List&lt;Integer&gt; </w:t>
+      </w:r>
+      <w:r>
+        <w:rPr>
+          <w:rFonts w:ascii="Consolas" w:hAnsi="Consolas" w:cs="Consolas"/>
+          <w:color w:val="6A3E3E"/>
+          <w:shd w:val="clear" w:color="auto" w:fill="E8F2FE"/>
+        </w:rPr>
+        <w:t>range</w:t>
+      </w:r>
+      <w:r>
+        <w:rPr>
+          <w:rFonts w:ascii="Consolas" w:hAnsi="Consolas" w:cs="Consolas"/>
+          <w:color w:val="000000"/>
+          <w:shd w:val="clear" w:color="auto" w:fill="E8F2FE"/>
+        </w:rPr>
+        <w:t xml:space="preserve"> = </w:t>
+      </w:r>
+      <w:r>
+        <w:rPr>
+          <w:rFonts w:ascii="Consolas" w:hAnsi="Consolas" w:cs="Consolas"/>
+          <w:b/>
+          <w:bCs/>
+          <w:color w:val="7F0055"/>
+          <w:shd w:val="clear" w:color="auto" w:fill="E8F2FE"/>
+        </w:rPr>
+        <w:t>new</w:t>
+      </w:r>
+      <w:r>
+        <w:rPr>
+          <w:rFonts w:ascii="Consolas" w:hAnsi="Consolas" w:cs="Consolas"/>
+          <w:color w:val="000000"/>
+          <w:shd w:val="clear" w:color="auto" w:fill="E8F2FE"/>
+        </w:rPr>
+        <w:t xml:space="preserve"> ArrayList&lt;Integer&gt;(</w:t>
+      </w:r>
+      <w:r>
+        <w:rPr>
+          <w:rStyle w:val="HTMLCode"/>
+        </w:rPr>
+        <w:t xml:space="preserve">Arrays.asList(1, 1, </w:t>
+      </w:r>
+      <w:r>
+        <w:rPr>
+          <w:rStyle w:val="HTMLCode"/>
+        </w:rPr>
+        <w:t>1</w:t>
+      </w:r>
+      <w:r>
+        <w:rPr>
+          <w:rStyle w:val="HTMLCode"/>
+        </w:rPr>
+        <w:t>, 3)</w:t>
+      </w:r>
+      <w:r>
+        <w:rPr>
+          <w:rFonts w:ascii="Consolas" w:hAnsi="Consolas" w:cs="Consolas"/>
+          <w:color w:val="000000"/>
+          <w:shd w:val="clear" w:color="auto" w:fill="E8F2FE"/>
+        </w:rPr>
+        <w:t>);</w:t>
+      </w:r>
+    </w:p>
+    <w:p>
+      <w:pPr>
+        <w:pStyle w:val="NormalWeb"/>
+        <w:shd w:val="clear" w:color="auto" w:fill="FFFFFF"/>
+        <w:spacing w:before="0" w:beforeAutospacing="0" w:after="0" w:afterAutospacing="0"/>
+        <w:textAlignment w:val="baseline"/>
+        <w:rPr>
+          <w:rFonts w:ascii="Arial" w:hAnsi="Arial" w:cs="Arial"/>
+          <w:b/>
+          <w:color w:val="242729"/>
+          <w:sz w:val="22"/>
+          <w:szCs w:val="22"/>
+        </w:rPr>
+      </w:pPr>
+      <w:r>
+        <w:rPr>
+          <w:rFonts w:ascii="Consolas" w:hAnsi="Consolas" w:cs="Consolas"/>
+          <w:color w:val="6A3E3E"/>
+          <w:shd w:val="clear" w:color="auto" w:fill="F0D8A8"/>
+        </w:rPr>
+        <w:t>range</w:t>
+      </w:r>
+      <w:r>
+        <w:rPr>
+          <w:rFonts w:ascii="Consolas" w:hAnsi="Consolas" w:cs="Consolas"/>
+          <w:color w:val="000000"/>
+          <w:shd w:val="clear" w:color="auto" w:fill="E8F2FE"/>
+        </w:rPr>
+        <w:t xml:space="preserve"> = </w:t>
+      </w:r>
+      <w:r>
+        <w:rPr>
+          <w:rFonts w:ascii="Consolas" w:hAnsi="Consolas" w:cs="Consolas"/>
+          <w:color w:val="6A3E3E"/>
+          <w:shd w:val="clear" w:color="auto" w:fill="D4D4D4"/>
+        </w:rPr>
+        <w:t>range</w:t>
+      </w:r>
+      <w:r>
+        <w:rPr>
+          <w:rFonts w:ascii="Consolas" w:hAnsi="Consolas" w:cs="Consolas"/>
+          <w:color w:val="000000"/>
+          <w:shd w:val="clear" w:color="auto" w:fill="E8F2FE"/>
+        </w:rPr>
+        <w:t>.stream().distinct().collect(Collectors.</w:t>
+      </w:r>
+      <w:r>
+        <w:rPr>
+          <w:rFonts w:ascii="Consolas" w:hAnsi="Consolas" w:cs="Consolas"/>
+          <w:i/>
+          <w:iCs/>
+          <w:color w:val="000000"/>
+          <w:shd w:val="clear" w:color="auto" w:fill="E8F2FE"/>
+        </w:rPr>
+        <w:t>toList</w:t>
+      </w:r>
+      <w:r>
+        <w:rPr>
+          <w:rFonts w:ascii="Consolas" w:hAnsi="Consolas" w:cs="Consolas"/>
+          <w:color w:val="000000"/>
+          <w:shd w:val="clear" w:color="auto" w:fill="E8F2FE"/>
+        </w:rPr>
+        <w:t>());</w:t>
+      </w:r>
+    </w:p>
+    <w:p>
+      <w:pPr>
+        <w:pStyle w:val="NormalWeb"/>
+        <w:shd w:val="clear" w:color="auto" w:fill="FFFFFF"/>
+        <w:spacing w:before="0" w:beforeAutospacing="0" w:after="0" w:afterAutospacing="0"/>
+        <w:textAlignment w:val="baseline"/>
+        <w:rPr>
+          <w:rFonts w:ascii="Arial" w:hAnsi="Arial" w:cs="Arial"/>
+          <w:b/>
+          <w:color w:val="242729"/>
+          <w:sz w:val="22"/>
+          <w:szCs w:val="22"/>
+        </w:rPr>
+      </w:pPr>
+      <w:r>
+        <w:rPr>
+          <w:rFonts w:ascii="Arial" w:hAnsi="Arial" w:cs="Arial"/>
+          <w:b/>
+          <w:color w:val="242729"/>
+          <w:sz w:val="22"/>
+          <w:szCs w:val="22"/>
+        </w:rPr>
+        <w:t>// range is {1,</w:t>
+      </w:r>
+      <w:r>
+        <w:rPr>
+          <w:rFonts w:ascii="Arial" w:hAnsi="Arial" w:cs="Arial"/>
+          <w:b/>
+          <w:color w:val="242729"/>
+          <w:sz w:val="22"/>
+          <w:szCs w:val="22"/>
+        </w:rPr>
+        <w:t xml:space="preserve"> </w:t>
+      </w:r>
+      <w:r>
+        <w:rPr>
+          <w:rFonts w:ascii="Arial" w:hAnsi="Arial" w:cs="Arial"/>
+          <w:b/>
+          <w:color w:val="242729"/>
+          <w:sz w:val="22"/>
+          <w:szCs w:val="22"/>
+        </w:rPr>
         <w:t>3} now</w:t>
       </w:r>
+    </w:p>
+    <w:p>
+      <w:pPr>
+        <w:pStyle w:val="NormalWeb"/>
+        <w:shd w:val="clear" w:color="auto" w:fill="FFFFFF"/>
+        <w:spacing w:before="0" w:beforeAutospacing="0" w:after="0" w:afterAutospacing="0"/>
+        <w:textAlignment w:val="baseline"/>
+        <w:rPr>
+          <w:rFonts w:ascii="Arial" w:hAnsi="Arial" w:cs="Arial"/>
+          <w:b/>
+          <w:color w:val="242729"/>
+          <w:sz w:val="22"/>
+          <w:szCs w:val="22"/>
+        </w:rPr>
+      </w:pPr>
+    </w:p>
+    <w:p>
+      <w:pPr>
+        <w:pStyle w:val="NormalWeb"/>
+        <w:shd w:val="clear" w:color="auto" w:fill="FFFFFF"/>
+        <w:spacing w:before="0" w:beforeAutospacing="0" w:after="0" w:afterAutospacing="0"/>
+        <w:textAlignment w:val="baseline"/>
+        <w:rPr>
+          <w:rFonts w:ascii="Arial" w:hAnsi="Arial" w:cs="Arial"/>
+          <w:b/>
+          <w:color w:val="242729"/>
+          <w:sz w:val="22"/>
+          <w:szCs w:val="22"/>
+        </w:rPr>
+      </w:pPr>
+      <w:r>
+        <w:rPr>
+          <w:rFonts w:ascii="Arial" w:hAnsi="Arial" w:cs="Arial"/>
+          <w:b/>
+          <w:color w:val="242729"/>
+          <w:sz w:val="22"/>
+          <w:szCs w:val="22"/>
+        </w:rPr>
+        <w:t>How to</w:t>
+      </w:r>
+      <w:r>
+        <w:rPr>
+          <w:rFonts w:ascii="Arial" w:hAnsi="Arial" w:cs="Arial"/>
+          <w:b/>
+          <w:color w:val="242729"/>
+          <w:sz w:val="22"/>
+          <w:szCs w:val="22"/>
+        </w:rPr>
+        <w:t xml:space="preserve"> provide data for</w:t>
+      </w:r>
+      <w:r>
+        <w:rPr>
+          <w:rFonts w:ascii="Arial" w:hAnsi="Arial" w:cs="Arial"/>
+          <w:b/>
+          <w:color w:val="242729"/>
+          <w:sz w:val="22"/>
+          <w:szCs w:val="22"/>
+        </w:rPr>
+        <w:t xml:space="preserve"> the</w:t>
+      </w:r>
+      <w:r>
+        <w:rPr>
+          <w:rFonts w:ascii="Arial" w:hAnsi="Arial" w:cs="Arial"/>
+          <w:b/>
+          <w:color w:val="242729"/>
+          <w:sz w:val="22"/>
+          <w:szCs w:val="22"/>
+        </w:rPr>
+        <w:t xml:space="preserve"> </w:t>
+      </w:r>
+      <w:r>
+        <w:rPr>
+          <w:rFonts w:ascii="Arial" w:hAnsi="Arial" w:cs="Arial"/>
+          <w:b/>
+          <w:color w:val="242729"/>
+          <w:sz w:val="22"/>
+          <w:szCs w:val="22"/>
+        </w:rPr>
+        <w:t>test</w:t>
+      </w:r>
+      <w:r>
+        <w:rPr>
+          <w:rFonts w:ascii="Arial" w:hAnsi="Arial" w:cs="Arial"/>
+          <w:b/>
+          <w:color w:val="242729"/>
+          <w:sz w:val="22"/>
+          <w:szCs w:val="22"/>
+        </w:rPr>
+        <w:t xml:space="preserve"> of</w:t>
+      </w:r>
+      <w:r>
+        <w:rPr>
+          <w:rFonts w:ascii="Arial" w:hAnsi="Arial" w:cs="Arial"/>
+          <w:b/>
+          <w:color w:val="242729"/>
+          <w:sz w:val="22"/>
+          <w:szCs w:val="22"/>
+        </w:rPr>
+        <w:t xml:space="preserve"> multi</w:t>
+      </w:r>
+      <w:r>
+        <w:rPr>
+          <w:rFonts w:ascii="Arial" w:hAnsi="Arial" w:cs="Arial"/>
+          <w:b/>
+          <w:color w:val="242729"/>
+          <w:sz w:val="22"/>
+          <w:szCs w:val="22"/>
+        </w:rPr>
+        <w:t xml:space="preserve"> layer</w:t>
+      </w:r>
+      <w:r>
+        <w:rPr>
+          <w:rFonts w:ascii="Arial" w:hAnsi="Arial" w:cs="Arial"/>
+          <w:b/>
+          <w:color w:val="242729"/>
+          <w:sz w:val="22"/>
+          <w:szCs w:val="22"/>
+        </w:rPr>
+        <w:t xml:space="preserve"> list</w:t>
+      </w:r>
+      <w:r>
+        <w:rPr>
+          <w:rFonts w:ascii="Arial" w:hAnsi="Arial" w:cs="Arial"/>
+          <w:b/>
+          <w:color w:val="242729"/>
+          <w:sz w:val="22"/>
+          <w:szCs w:val="22"/>
+        </w:rPr>
+        <w:t xml:space="preserve"> (</w:t>
+      </w:r>
+      <w:r>
+        <w:rPr>
+          <w:rFonts w:ascii="Arial" w:hAnsi="Arial" w:cs="Arial"/>
+          <w:b/>
+          <w:color w:val="242729"/>
+          <w:sz w:val="22"/>
+          <w:szCs w:val="22"/>
+        </w:rPr>
+        <w:t>List&lt;List&lt;</w:t>
+      </w:r>
+      <w:r>
+        <w:rPr>
+          <w:rFonts w:ascii="Arial" w:hAnsi="Arial" w:cs="Arial"/>
+          <w:b/>
+          <w:color w:val="242729"/>
+          <w:sz w:val="22"/>
+          <w:szCs w:val="22"/>
+        </w:rPr>
+        <w:t>&gt;&gt;)</w:t>
+      </w:r>
+      <w:r>
+        <w:rPr>
+          <w:rFonts w:ascii="Arial" w:hAnsi="Arial" w:cs="Arial"/>
+          <w:b/>
+          <w:color w:val="242729"/>
+          <w:sz w:val="22"/>
+          <w:szCs w:val="22"/>
+        </w:rPr>
+        <w:t>?</w:t>
+      </w:r>
+      <w:r>
+        <w:rPr>
+          <w:rFonts w:ascii="Arial" w:hAnsi="Arial" w:cs="Arial"/>
+          <w:b/>
+          <w:color w:val="242729"/>
+          <w:sz w:val="22"/>
+          <w:szCs w:val="22"/>
+        </w:rPr>
+        <w:t xml:space="preserve"> </w:t>
+      </w:r>
+      <w:r>
+        <w:rPr>
+          <w:rFonts w:ascii="Arial" w:hAnsi="Arial" w:cs="Arial"/>
+          <w:b/>
+          <w:color w:val="242729"/>
+          <w:sz w:val="22"/>
+          <w:szCs w:val="22"/>
+        </w:rPr>
+        <w:t xml:space="preserve"> </w:t>
+      </w:r>
+      <w:r>
+        <w:rPr>
+          <w:rFonts w:ascii="Consolas" w:hAnsi="Consolas" w:cs="Consolas"/>
+          <w:color w:val="000000"/>
+        </w:rPr>
+        <w:t>//</w:t>
+      </w:r>
+      <w:r>
+        <w:rPr>
+          <w:rFonts w:ascii="Consolas" w:hAnsi="Consolas" w:cs="Consolas"/>
+          <w:color w:val="000000"/>
+        </w:rPr>
+        <w:t>[1500, [3,</w:t>
+      </w:r>
+      <w:r>
+        <w:rPr>
+          <w:rFonts w:ascii="Consolas" w:hAnsi="Consolas" w:cs="Consolas"/>
+          <w:color w:val="000000"/>
+        </w:rPr>
+        <w:t xml:space="preserve"> </w:t>
+      </w:r>
+      <w:r>
+        <w:rPr>
+          <w:rFonts w:ascii="Consolas" w:hAnsi="Consolas" w:cs="Consolas"/>
+          <w:color w:val="000000"/>
+        </w:rPr>
+        <w:t>12,</w:t>
+      </w:r>
+      <w:r>
+        <w:rPr>
+          <w:rFonts w:ascii="Consolas" w:hAnsi="Consolas" w:cs="Consolas"/>
+          <w:color w:val="000000"/>
+        </w:rPr>
+        <w:t xml:space="preserve"> </w:t>
+      </w:r>
+      <w:r>
+        <w:rPr>
+          <w:rFonts w:ascii="Consolas" w:hAnsi="Consolas" w:cs="Consolas"/>
+          <w:color w:val="000000"/>
+        </w:rPr>
+        <w:t>14]]</w:t>
+      </w:r>
+    </w:p>
+    <w:p>
+      <w:pPr>
+        <w:autoSpaceDE w:val="0"/>
+        <w:autoSpaceDN w:val="0"/>
+        <w:adjustRightInd w:val="0"/>
+        <w:spacing w:after="0" w:line="240" w:lineRule="auto"/>
+        <w:rPr>
+          <w:rFonts w:ascii="Consolas" w:hAnsi="Consolas" w:cs="Consolas"/>
+          <w:color w:val="000000"/>
+          <w:shd w:val="clear" w:color="auto" w:fill="D4D4D4"/>
+        </w:rPr>
+      </w:pPr>
+    </w:p>
+    <w:p>
+      <w:pPr>
+        <w:pStyle w:val="NormalWeb"/>
+        <w:shd w:val="clear" w:color="auto" w:fill="FFFFFF"/>
+        <w:spacing w:before="0" w:beforeAutospacing="0" w:after="0" w:afterAutospacing="0"/>
+        <w:textAlignment w:val="baseline"/>
+        <w:rPr>
+          <w:rFonts w:ascii="Arial" w:hAnsi="Arial" w:cs="Arial"/>
+          <w:b/>
+          <w:color w:val="242729"/>
+          <w:sz w:val="22"/>
+          <w:szCs w:val="22"/>
+        </w:rPr>
+      </w:pPr>
+      <w:r>
+        <w:rPr>
+          <w:rFonts w:ascii="Consolas" w:hAnsi="Consolas" w:cs="Consolas"/>
+          <w:color w:val="000000"/>
+          <w:sz w:val="22"/>
+          <w:szCs w:val="22"/>
+          <w:shd w:val="clear" w:color="auto" w:fill="D4D4D4"/>
+        </w:rPr>
+        <w:t>List</w:t>
+      </w:r>
+      <w:r>
+        <w:rPr>
+          <w:rFonts w:ascii="Consolas" w:hAnsi="Consolas" w:cs="Consolas"/>
+          <w:color w:val="000000"/>
+          <w:sz w:val="22"/>
+          <w:szCs w:val="22"/>
+        </w:rPr>
+        <w:t>&lt;</w:t>
+      </w:r>
+      <w:r>
+        <w:rPr>
+          <w:rFonts w:ascii="Consolas" w:hAnsi="Consolas" w:cs="Consolas"/>
+          <w:color w:val="000000"/>
+          <w:sz w:val="22"/>
+          <w:szCs w:val="22"/>
+          <w:shd w:val="clear" w:color="auto" w:fill="D4D4D4"/>
+        </w:rPr>
+        <w:t>List</w:t>
+      </w:r>
+      <w:r>
+        <w:rPr>
+          <w:rFonts w:ascii="Consolas" w:hAnsi="Consolas" w:cs="Consolas"/>
+          <w:color w:val="000000"/>
+          <w:sz w:val="22"/>
+          <w:szCs w:val="22"/>
+        </w:rPr>
+        <w:t xml:space="preserve">&lt;Integer&gt;&gt; </w:t>
+      </w:r>
+      <w:r>
+        <w:rPr>
+          <w:rFonts w:ascii="Consolas" w:hAnsi="Consolas" w:cs="Consolas"/>
+          <w:color w:val="6A3E3E"/>
+          <w:sz w:val="22"/>
+          <w:szCs w:val="22"/>
+        </w:rPr>
+        <w:t>result</w:t>
+      </w:r>
+      <w:r>
+        <w:rPr>
+          <w:rFonts w:ascii="Consolas" w:hAnsi="Consolas" w:cs="Consolas"/>
+          <w:color w:val="000000"/>
+          <w:sz w:val="22"/>
+          <w:szCs w:val="22"/>
+        </w:rPr>
+        <w:t xml:space="preserve"> = </w:t>
+      </w:r>
+      <w:r>
+        <w:rPr>
+          <w:rFonts w:ascii="Consolas" w:hAnsi="Consolas" w:cs="Consolas"/>
+          <w:b/>
+          <w:bCs/>
+          <w:color w:val="7F0055"/>
+          <w:sz w:val="22"/>
+          <w:szCs w:val="22"/>
+        </w:rPr>
+        <w:t>new</w:t>
+      </w:r>
+      <w:r>
+        <w:rPr>
+          <w:rFonts w:ascii="Consolas" w:hAnsi="Consolas" w:cs="Consolas"/>
+          <w:color w:val="000000"/>
+          <w:sz w:val="22"/>
+          <w:szCs w:val="22"/>
+        </w:rPr>
+        <w:t xml:space="preserve"> ArrayList&lt;</w:t>
+      </w:r>
+      <w:r>
+        <w:rPr>
+          <w:rFonts w:ascii="Consolas" w:hAnsi="Consolas" w:cs="Consolas"/>
+          <w:color w:val="000000"/>
+          <w:sz w:val="22"/>
+          <w:szCs w:val="22"/>
+          <w:shd w:val="clear" w:color="auto" w:fill="D4D4D4"/>
+        </w:rPr>
+        <w:t>List</w:t>
+      </w:r>
+      <w:r>
+        <w:rPr>
+          <w:rFonts w:ascii="Consolas" w:hAnsi="Consolas" w:cs="Consolas"/>
+          <w:color w:val="000000"/>
+          <w:sz w:val="22"/>
+          <w:szCs w:val="22"/>
+        </w:rPr>
+        <w:t>&lt;Integer&gt;&gt;();</w:t>
+      </w:r>
+      <w:r>
+        <w:rPr>
+          <w:rFonts w:ascii="Arial" w:hAnsi="Arial" w:cs="Arial"/>
+          <w:color w:val="242729"/>
+        </w:rPr>
+        <w:t xml:space="preserve"> </w:t>
+      </w:r>
+    </w:p>
+    <w:p>
+      <w:pPr>
+        <w:autoSpaceDE w:val="0"/>
+        <w:autoSpaceDN w:val="0"/>
+        <w:adjustRightInd w:val="0"/>
+        <w:spacing w:after="0" w:line="240" w:lineRule="auto"/>
+        <w:rPr>
+          <w:rFonts w:ascii="Consolas" w:hAnsi="Consolas" w:cs="Consolas"/>
+        </w:rPr>
+      </w:pPr>
+      <w:r>
+        <w:rPr>
+          <w:rFonts w:ascii="Consolas" w:hAnsi="Consolas" w:cs="Consolas"/>
+          <w:color w:val="6A3E3E"/>
+        </w:rPr>
+        <w:lastRenderedPageBreak/>
+        <w:t>result</w:t>
+      </w:r>
+      <w:r>
+        <w:rPr>
+          <w:rFonts w:ascii="Consolas" w:hAnsi="Consolas" w:cs="Consolas"/>
+          <w:color w:val="000000"/>
+        </w:rPr>
+        <w:t>.add(Arrays.</w:t>
+      </w:r>
+      <w:r>
+        <w:rPr>
+          <w:rFonts w:ascii="Consolas" w:hAnsi="Consolas" w:cs="Consolas"/>
+          <w:i/>
+          <w:iCs/>
+          <w:color w:val="000000"/>
+        </w:rPr>
+        <w:t>asList</w:t>
+      </w:r>
+      <w:r>
+        <w:rPr>
+          <w:rFonts w:ascii="Consolas" w:hAnsi="Consolas" w:cs="Consolas"/>
+          <w:color w:val="000000"/>
+        </w:rPr>
+        <w:t>(1500));</w:t>
+      </w:r>
+    </w:p>
+    <w:p>
+      <w:pPr>
+        <w:autoSpaceDE w:val="0"/>
+        <w:autoSpaceDN w:val="0"/>
+        <w:adjustRightInd w:val="0"/>
+        <w:spacing w:after="0" w:line="240" w:lineRule="auto"/>
+        <w:rPr>
+          <w:rFonts w:ascii="Consolas" w:hAnsi="Consolas" w:cs="Consolas"/>
+          <w:color w:val="000000"/>
+        </w:rPr>
+      </w:pPr>
+      <w:r>
+        <w:rPr>
+          <w:rFonts w:ascii="Consolas" w:hAnsi="Consolas" w:cs="Consolas"/>
+          <w:color w:val="000000"/>
+          <w:shd w:val="clear" w:color="auto" w:fill="D4D4D4"/>
+        </w:rPr>
+        <w:t>List</w:t>
+      </w:r>
+      <w:r>
+        <w:rPr>
+          <w:rFonts w:ascii="Consolas" w:hAnsi="Consolas" w:cs="Consolas"/>
+          <w:color w:val="000000"/>
+        </w:rPr>
+        <w:t xml:space="preserve">&lt;Integer&gt; </w:t>
+      </w:r>
+      <w:r>
+        <w:rPr>
+          <w:rFonts w:ascii="Consolas" w:hAnsi="Consolas" w:cs="Consolas"/>
+          <w:color w:val="6A3E3E"/>
+        </w:rPr>
+        <w:t>finalItems</w:t>
+      </w:r>
+      <w:r>
+        <w:rPr>
+          <w:rFonts w:ascii="Consolas" w:hAnsi="Consolas" w:cs="Consolas"/>
+          <w:color w:val="000000"/>
+        </w:rPr>
+        <w:t xml:space="preserve"> = Arrays.</w:t>
+      </w:r>
+      <w:r>
+        <w:rPr>
+          <w:rFonts w:ascii="Consolas" w:hAnsi="Consolas" w:cs="Consolas"/>
+          <w:i/>
+          <w:iCs/>
+          <w:color w:val="000000"/>
+        </w:rPr>
+        <w:t>asList</w:t>
+      </w:r>
+      <w:r>
+        <w:rPr>
+          <w:rFonts w:ascii="Consolas" w:hAnsi="Consolas" w:cs="Consolas"/>
+          <w:color w:val="000000"/>
+        </w:rPr>
+        <w:t>(3,12,14);</w:t>
+      </w:r>
+    </w:p>
+    <w:p>
+      <w:pPr>
+        <w:autoSpaceDE w:val="0"/>
+        <w:autoSpaceDN w:val="0"/>
+        <w:adjustRightInd w:val="0"/>
+        <w:spacing w:after="0" w:line="240" w:lineRule="auto"/>
+        <w:rPr>
+          <w:rFonts w:ascii="Consolas" w:hAnsi="Consolas" w:cs="Consolas"/>
+          <w:color w:val="000000"/>
+        </w:rPr>
+      </w:pPr>
+      <w:r>
+        <w:rPr>
+          <w:rFonts w:ascii="Consolas" w:hAnsi="Consolas" w:cs="Consolas"/>
+          <w:color w:val="6A3E3E"/>
+        </w:rPr>
+        <w:t>result</w:t>
+      </w:r>
+      <w:r>
+        <w:rPr>
+          <w:rFonts w:ascii="Consolas" w:hAnsi="Consolas" w:cs="Consolas"/>
+          <w:color w:val="000000"/>
+        </w:rPr>
+        <w:t>.add(</w:t>
+      </w:r>
+      <w:r>
+        <w:rPr>
+          <w:rFonts w:ascii="Consolas" w:hAnsi="Consolas" w:cs="Consolas"/>
+          <w:color w:val="6A3E3E"/>
+        </w:rPr>
+        <w:t>finalItems</w:t>
+      </w:r>
+      <w:r>
+        <w:rPr>
+          <w:rFonts w:ascii="Consolas" w:hAnsi="Consolas" w:cs="Consolas"/>
+          <w:color w:val="000000"/>
+        </w:rPr>
+        <w:t>);</w:t>
+      </w:r>
+    </w:p>
+    <w:p>
+      <w:pPr>
+        <w:autoSpaceDE w:val="0"/>
+        <w:autoSpaceDN w:val="0"/>
+        <w:adjustRightInd w:val="0"/>
+        <w:spacing w:after="0" w:line="240" w:lineRule="auto"/>
+        <w:rPr>
+          <w:rFonts w:ascii="Consolas" w:hAnsi="Consolas" w:cs="Consolas"/>
+          <w:sz w:val="20"/>
+          <w:szCs w:val="20"/>
+        </w:rPr>
+      </w:pPr>
+      <w:r>
+        <w:rPr>
+          <w:rFonts w:ascii="Consolas" w:hAnsi="Consolas" w:cs="Consolas"/>
+          <w:sz w:val="20"/>
+          <w:szCs w:val="20"/>
+        </w:rPr>
+        <w:t>assertThat(obj.knapsackProblem(new</w:t>
+      </w:r>
+      <w:r>
+        <w:rPr>
+          <w:rFonts w:ascii="Consolas" w:hAnsi="Consolas" w:cs="Consolas"/>
+          <w:sz w:val="20"/>
+          <w:szCs w:val="20"/>
+        </w:rPr>
+        <w:t xml:space="preserve"> </w:t>
+      </w:r>
+      <w:r>
+        <w:rPr>
+          <w:rFonts w:ascii="Consolas" w:hAnsi="Consolas" w:cs="Consolas"/>
+          <w:sz w:val="20"/>
+          <w:szCs w:val="20"/>
+          <w:u w:val="single"/>
+        </w:rPr>
+        <w:t>int</w:t>
+      </w:r>
+      <w:r>
+        <w:rPr>
+          <w:rFonts w:ascii="Consolas" w:hAnsi="Consolas" w:cs="Consolas"/>
+          <w:sz w:val="20"/>
+          <w:szCs w:val="20"/>
+        </w:rPr>
+        <w:t>[][]{{1,2},{4,3},{5,6},{6,7}}, 10)).isEqualTo(result);</w:t>
+      </w:r>
+    </w:p>
+    <w:p>
+      <w:pPr>
+        <w:autoSpaceDE w:val="0"/>
+        <w:autoSpaceDN w:val="0"/>
+        <w:adjustRightInd w:val="0"/>
+        <w:spacing w:after="0" w:line="240" w:lineRule="auto"/>
+        <w:rPr>
+          <w:rFonts w:ascii="Consolas" w:hAnsi="Consolas" w:cs="Consolas"/>
+          <w:color w:val="3F7F5F"/>
+          <w:sz w:val="20"/>
+          <w:szCs w:val="20"/>
+        </w:rPr>
+      </w:pPr>
+    </w:p>
+    <w:p>
+      <w:pPr>
+        <w:autoSpaceDE w:val="0"/>
+        <w:autoSpaceDN w:val="0"/>
+        <w:adjustRightInd w:val="0"/>
+        <w:spacing w:after="0" w:line="240" w:lineRule="auto"/>
+        <w:rPr>
+          <w:rFonts w:ascii="Arial" w:hAnsi="Arial" w:cs="Arial"/>
+          <w:b/>
+          <w:color w:val="242729"/>
+        </w:rPr>
+      </w:pPr>
+      <w:r>
+        <w:rPr>
+          <w:rFonts w:ascii="Arial" w:hAnsi="Arial" w:cs="Arial"/>
+          <w:b/>
+          <w:color w:val="242729"/>
+        </w:rPr>
+        <w:t xml:space="preserve">How to generate empty </w:t>
+      </w:r>
+      <w:r>
+        <w:rPr>
+          <w:rFonts w:ascii="Arial" w:hAnsi="Arial" w:cs="Arial"/>
+          <w:b/>
+          <w:color w:val="242729"/>
+        </w:rPr>
+        <w:t>List&lt;List&lt;</w:t>
+      </w:r>
+      <w:r>
+        <w:rPr>
+          <w:rFonts w:ascii="Arial" w:hAnsi="Arial" w:cs="Arial"/>
+          <w:b/>
+          <w:color w:val="242729"/>
+        </w:rPr>
+        <w:t>&gt;&gt;?</w:t>
+      </w:r>
+    </w:p>
+    <w:p>
+      <w:pPr>
+        <w:autoSpaceDE w:val="0"/>
+        <w:autoSpaceDN w:val="0"/>
+        <w:adjustRightInd w:val="0"/>
+        <w:spacing w:after="0" w:line="240" w:lineRule="auto"/>
+        <w:rPr>
+          <w:rFonts w:ascii="Consolas" w:hAnsi="Consolas" w:cs="Consolas"/>
+          <w:color w:val="000000"/>
+        </w:rPr>
+      </w:pPr>
+    </w:p>
+    <w:p>
+      <w:pPr>
+        <w:autoSpaceDE w:val="0"/>
+        <w:autoSpaceDN w:val="0"/>
+        <w:adjustRightInd w:val="0"/>
+        <w:spacing w:after="0" w:line="240" w:lineRule="auto"/>
+        <w:rPr>
+          <w:rFonts w:ascii="Consolas" w:hAnsi="Consolas" w:cs="Consolas"/>
+          <w:color w:val="000000"/>
+          <w:sz w:val="20"/>
+          <w:szCs w:val="20"/>
+          <w:shd w:val="clear" w:color="auto" w:fill="E8F2FE"/>
+        </w:rPr>
+      </w:pPr>
+      <w:r>
+        <w:rPr>
+          <w:rFonts w:ascii="Consolas" w:hAnsi="Consolas" w:cs="Consolas"/>
+          <w:color w:val="000000"/>
+        </w:rPr>
+        <w:t>//</w:t>
+      </w:r>
+      <w:r>
+        <w:rPr>
+          <w:rFonts w:ascii="Consolas" w:hAnsi="Consolas" w:cs="Consolas"/>
+          <w:color w:val="000000"/>
+        </w:rPr>
+        <w:t>[</w:t>
+      </w:r>
+      <w:r>
+        <w:rPr>
+          <w:rFonts w:ascii="Consolas" w:hAnsi="Consolas" w:cs="Consolas"/>
+          <w:color w:val="000000"/>
+        </w:rPr>
+        <w:t>0</w:t>
+      </w:r>
+      <w:r>
+        <w:rPr>
+          <w:rFonts w:ascii="Consolas" w:hAnsi="Consolas" w:cs="Consolas"/>
+          <w:color w:val="000000"/>
+        </w:rPr>
+        <w:t>, []]</w:t>
+      </w:r>
+    </w:p>
+    <w:p>
+      <w:pPr>
+        <w:autoSpaceDE w:val="0"/>
+        <w:autoSpaceDN w:val="0"/>
+        <w:adjustRightInd w:val="0"/>
+        <w:spacing w:after="0" w:line="240" w:lineRule="auto"/>
+        <w:rPr>
+          <w:rFonts w:ascii="Consolas" w:hAnsi="Consolas" w:cs="Consolas"/>
+          <w:color w:val="000000"/>
+          <w:shd w:val="clear" w:color="auto" w:fill="E8F2FE"/>
+        </w:rPr>
+      </w:pPr>
+      <w:r>
+        <w:rPr>
+          <w:rFonts w:ascii="Consolas" w:hAnsi="Consolas" w:cs="Consolas"/>
+          <w:color w:val="000000"/>
+          <w:shd w:val="clear" w:color="auto" w:fill="E8F2FE"/>
+        </w:rPr>
+        <w:t xml:space="preserve">List&lt;List&lt;Integer&gt;&gt; </w:t>
+      </w:r>
+      <w:r>
+        <w:rPr>
+          <w:rFonts w:ascii="Consolas" w:hAnsi="Consolas" w:cs="Consolas"/>
+          <w:color w:val="6A3E3E"/>
+          <w:shd w:val="clear" w:color="auto" w:fill="E8F2FE"/>
+        </w:rPr>
+        <w:t>result</w:t>
+      </w:r>
+      <w:r>
+        <w:rPr>
+          <w:rFonts w:ascii="Consolas" w:hAnsi="Consolas" w:cs="Consolas"/>
+          <w:color w:val="000000"/>
+          <w:shd w:val="clear" w:color="auto" w:fill="E8F2FE"/>
+        </w:rPr>
+        <w:t xml:space="preserve"> = </w:t>
+      </w:r>
+      <w:r>
+        <w:rPr>
+          <w:rFonts w:ascii="Consolas" w:hAnsi="Consolas" w:cs="Consolas"/>
+          <w:b/>
+          <w:bCs/>
+          <w:color w:val="7F0055"/>
+          <w:shd w:val="clear" w:color="auto" w:fill="E8F2FE"/>
+        </w:rPr>
+        <w:t>new</w:t>
+      </w:r>
+      <w:r>
+        <w:rPr>
+          <w:rFonts w:ascii="Consolas" w:hAnsi="Consolas" w:cs="Consolas"/>
+          <w:color w:val="000000"/>
+          <w:shd w:val="clear" w:color="auto" w:fill="E8F2FE"/>
+        </w:rPr>
+        <w:t xml:space="preserve"> ArrayList&lt;List&lt;Integer&gt;&gt;();</w:t>
+      </w:r>
+    </w:p>
+    <w:p>
+      <w:pPr>
+        <w:autoSpaceDE w:val="0"/>
+        <w:autoSpaceDN w:val="0"/>
+        <w:adjustRightInd w:val="0"/>
+        <w:spacing w:after="0" w:line="240" w:lineRule="auto"/>
+        <w:rPr>
+          <w:rFonts w:ascii="Consolas" w:hAnsi="Consolas" w:cs="Consolas"/>
+        </w:rPr>
+      </w:pPr>
+      <w:r>
+        <w:rPr>
+          <w:rFonts w:ascii="Consolas" w:hAnsi="Consolas" w:cs="Consolas"/>
+          <w:color w:val="6A3E3E"/>
+        </w:rPr>
+        <w:t>result</w:t>
+      </w:r>
+      <w:r>
+        <w:rPr>
+          <w:rFonts w:ascii="Consolas" w:hAnsi="Consolas" w:cs="Consolas"/>
+          <w:color w:val="000000"/>
+        </w:rPr>
+        <w:t>.add(Arrays.</w:t>
+      </w:r>
+      <w:r>
+        <w:rPr>
+          <w:rFonts w:ascii="Consolas" w:hAnsi="Consolas" w:cs="Consolas"/>
+          <w:i/>
+          <w:iCs/>
+          <w:color w:val="000000"/>
+        </w:rPr>
+        <w:t>asList</w:t>
+      </w:r>
+      <w:r>
+        <w:rPr>
+          <w:rFonts w:ascii="Consolas" w:hAnsi="Consolas" w:cs="Consolas"/>
+          <w:color w:val="000000"/>
+        </w:rPr>
+        <w:t>(0));</w:t>
+      </w:r>
+    </w:p>
+    <w:p>
+      <w:pPr>
+        <w:autoSpaceDE w:val="0"/>
+        <w:autoSpaceDN w:val="0"/>
+        <w:adjustRightInd w:val="0"/>
+        <w:spacing w:after="0" w:line="240" w:lineRule="auto"/>
+        <w:rPr>
+          <w:rFonts w:ascii="Consolas" w:hAnsi="Consolas" w:cs="Consolas"/>
+          <w:color w:val="3F7F5F"/>
+        </w:rPr>
+      </w:pPr>
+      <w:r>
+        <w:rPr>
+          <w:rFonts w:ascii="Consolas" w:hAnsi="Consolas" w:cs="Consolas"/>
+          <w:color w:val="6A3E3E"/>
+        </w:rPr>
+        <w:t>result</w:t>
+      </w:r>
+      <w:r>
+        <w:rPr>
+          <w:rFonts w:ascii="Consolas" w:hAnsi="Consolas" w:cs="Consolas"/>
+          <w:color w:val="000000"/>
+        </w:rPr>
+        <w:t>.add(Arrays.</w:t>
+      </w:r>
+      <w:r>
+        <w:rPr>
+          <w:rFonts w:ascii="Consolas" w:hAnsi="Consolas" w:cs="Consolas"/>
+          <w:i/>
+          <w:iCs/>
+          <w:color w:val="000000"/>
+        </w:rPr>
+        <w:t>asList</w:t>
+      </w:r>
+      <w:r>
+        <w:rPr>
+          <w:rFonts w:ascii="Consolas" w:hAnsi="Consolas" w:cs="Consolas"/>
+          <w:color w:val="000000"/>
+        </w:rPr>
+        <w:t>());</w:t>
+      </w:r>
+    </w:p>
+    <w:p>
+      <w:pPr>
+        <w:autoSpaceDE w:val="0"/>
+        <w:autoSpaceDN w:val="0"/>
+        <w:adjustRightInd w:val="0"/>
+        <w:spacing w:after="0" w:line="240" w:lineRule="auto"/>
+        <w:rPr>
+          <w:rFonts w:ascii="Consolas" w:hAnsi="Consolas" w:cs="Consolas"/>
+          <w:color w:val="3F7F5F"/>
+          <w:sz w:val="20"/>
+          <w:szCs w:val="20"/>
+        </w:rPr>
+      </w:pPr>
+    </w:p>
+    <w:p>
+      <w:pPr>
+        <w:autoSpaceDE w:val="0"/>
+        <w:autoSpaceDN w:val="0"/>
+        <w:adjustRightInd w:val="0"/>
+        <w:spacing w:after="0" w:line="240" w:lineRule="auto"/>
+        <w:rPr>
+          <w:rFonts w:ascii="Arial" w:hAnsi="Arial" w:cs="Arial"/>
+          <w:b/>
+          <w:color w:val="242729"/>
+        </w:rPr>
+      </w:pPr>
+      <w:r>
+        <w:rPr>
+          <w:rFonts w:ascii="Arial" w:hAnsi="Arial" w:cs="Arial"/>
+          <w:b/>
+          <w:color w:val="242729"/>
+        </w:rPr>
+        <w:t>How</w:t>
+      </w:r>
+      <w:r>
+        <w:rPr>
+          <w:rFonts w:ascii="Arial" w:hAnsi="Arial" w:cs="Arial"/>
+          <w:b/>
+          <w:color w:val="242729"/>
+        </w:rPr>
+        <w:t xml:space="preserve"> to copy one list to another without getting affected by reference change?</w:t>
+      </w:r>
+    </w:p>
+    <w:p>
+      <w:pPr>
+        <w:autoSpaceDE w:val="0"/>
+        <w:autoSpaceDN w:val="0"/>
+        <w:adjustRightInd w:val="0"/>
+        <w:spacing w:after="0" w:line="240" w:lineRule="auto"/>
+        <w:rPr>
+          <w:rFonts w:ascii="Consolas" w:hAnsi="Consolas" w:cs="Consolas"/>
+          <w:color w:val="6A3E3E"/>
+          <w:sz w:val="20"/>
+          <w:szCs w:val="20"/>
+          <w:shd w:val="clear" w:color="auto" w:fill="F0D8A8"/>
+        </w:rPr>
+      </w:pPr>
+    </w:p>
+    <w:p>
+      <w:pPr>
+        <w:autoSpaceDE w:val="0"/>
+        <w:autoSpaceDN w:val="0"/>
+        <w:adjustRightInd w:val="0"/>
+        <w:spacing w:after="0" w:line="240" w:lineRule="auto"/>
+        <w:rPr>
+          <w:rFonts w:ascii="Consolas" w:hAnsi="Consolas" w:cs="Consolas"/>
+        </w:rPr>
+      </w:pPr>
+      <w:r>
+        <w:rPr>
+          <w:rFonts w:ascii="Consolas" w:hAnsi="Consolas" w:cs="Consolas"/>
+        </w:rPr>
+        <w:t xml:space="preserve">List&lt;Integer&gt; </w:t>
+      </w:r>
+      <w:r>
+        <w:rPr>
+          <w:rFonts w:ascii="Consolas" w:hAnsi="Consolas" w:cs="Consolas"/>
+          <w:shd w:val="clear" w:color="auto" w:fill="F0D8A8"/>
+        </w:rPr>
+        <w:t>itemIndexs</w:t>
+      </w:r>
+      <w:r>
+        <w:rPr>
+          <w:rFonts w:ascii="Consolas" w:hAnsi="Consolas" w:cs="Consolas"/>
+        </w:rPr>
+        <w:t xml:space="preserve"> = </w:t>
+      </w:r>
+      <w:r>
+        <w:rPr>
+          <w:rFonts w:ascii="Consolas" w:hAnsi="Consolas" w:cs="Consolas"/>
+          <w:b/>
+          <w:bCs/>
+        </w:rPr>
+        <w:t>new</w:t>
+      </w:r>
+      <w:r>
+        <w:rPr>
+          <w:rFonts w:ascii="Consolas" w:hAnsi="Consolas" w:cs="Consolas"/>
+        </w:rPr>
+        <w:t xml:space="preserve"> ArrayList&lt;Integer&gt;();</w:t>
+      </w:r>
+    </w:p>
+    <w:p>
+      <w:pPr>
+        <w:autoSpaceDE w:val="0"/>
+        <w:autoSpaceDN w:val="0"/>
+        <w:adjustRightInd w:val="0"/>
+        <w:spacing w:after="0" w:line="240" w:lineRule="auto"/>
+        <w:rPr>
+          <w:rFonts w:ascii="Consolas" w:hAnsi="Consolas" w:cs="Consolas"/>
+        </w:rPr>
+      </w:pPr>
+      <w:r>
+        <w:rPr>
+          <w:rFonts w:ascii="Consolas" w:hAnsi="Consolas" w:cs="Consolas"/>
+          <w:shd w:val="clear" w:color="auto" w:fill="D4D4D4"/>
+        </w:rPr>
+        <w:t>itemIndexs</w:t>
+      </w:r>
+      <w:r>
+        <w:rPr>
+          <w:rFonts w:ascii="Consolas" w:hAnsi="Consolas" w:cs="Consolas"/>
+        </w:rPr>
+        <w:t>.add(</w:t>
+      </w:r>
+      <w:r>
+        <w:rPr>
+          <w:rFonts w:ascii="Consolas" w:hAnsi="Consolas" w:cs="Consolas"/>
+        </w:rPr>
+        <w:t>5</w:t>
+      </w:r>
+      <w:r>
+        <w:rPr>
+          <w:rFonts w:ascii="Consolas" w:hAnsi="Consolas" w:cs="Consolas"/>
+        </w:rPr>
+        <w:t>);</w:t>
+      </w:r>
+    </w:p>
+    <w:p>
+      <w:pPr>
+        <w:autoSpaceDE w:val="0"/>
+        <w:autoSpaceDN w:val="0"/>
+        <w:adjustRightInd w:val="0"/>
+        <w:spacing w:after="0" w:line="240" w:lineRule="auto"/>
+        <w:rPr>
+          <w:rFonts w:ascii="Consolas" w:hAnsi="Consolas" w:cs="Consolas"/>
+          <w:shd w:val="clear" w:color="auto" w:fill="E8F2FE"/>
+        </w:rPr>
+      </w:pPr>
+      <w:r>
+        <w:rPr>
+          <w:rFonts w:ascii="Consolas" w:hAnsi="Consolas" w:cs="Consolas"/>
+          <w:shd w:val="clear" w:color="auto" w:fill="E8F2FE"/>
+        </w:rPr>
+        <w:t>List&lt;</w:t>
+      </w:r>
+      <w:r>
+        <w:rPr>
+          <w:rFonts w:ascii="Consolas" w:hAnsi="Consolas" w:cs="Consolas"/>
+          <w:shd w:val="clear" w:color="auto" w:fill="D4D4D4"/>
+        </w:rPr>
+        <w:t>Integer</w:t>
+      </w:r>
+      <w:r>
+        <w:rPr>
+          <w:rFonts w:ascii="Consolas" w:hAnsi="Consolas" w:cs="Consolas"/>
+          <w:shd w:val="clear" w:color="auto" w:fill="E8F2FE"/>
+        </w:rPr>
+        <w:t xml:space="preserve">&gt; highestIndexes = </w:t>
+      </w:r>
+      <w:r>
+        <w:rPr>
+          <w:rFonts w:ascii="Consolas" w:hAnsi="Consolas" w:cs="Consolas"/>
+          <w:b/>
+          <w:bCs/>
+          <w:shd w:val="clear" w:color="auto" w:fill="E8F2FE"/>
+        </w:rPr>
+        <w:t>new</w:t>
+      </w:r>
+      <w:r>
+        <w:rPr>
+          <w:rFonts w:ascii="Consolas" w:hAnsi="Consolas" w:cs="Consolas"/>
+          <w:shd w:val="clear" w:color="auto" w:fill="E8F2FE"/>
+        </w:rPr>
+        <w:t xml:space="preserve"> ArrayList&lt;</w:t>
+      </w:r>
+      <w:r>
+        <w:rPr>
+          <w:rFonts w:ascii="Consolas" w:hAnsi="Consolas" w:cs="Consolas"/>
+          <w:shd w:val="clear" w:color="auto" w:fill="D4D4D4"/>
+        </w:rPr>
+        <w:t>Integer</w:t>
+      </w:r>
+      <w:r>
+        <w:rPr>
+          <w:rFonts w:ascii="Consolas" w:hAnsi="Consolas" w:cs="Consolas"/>
+          <w:shd w:val="clear" w:color="auto" w:fill="E8F2FE"/>
+        </w:rPr>
+        <w:t>&gt;();</w:t>
+      </w:r>
+    </w:p>
+    <w:p>
+      <w:pPr>
+        <w:autoSpaceDE w:val="0"/>
+        <w:autoSpaceDN w:val="0"/>
+        <w:adjustRightInd w:val="0"/>
+        <w:spacing w:after="0" w:line="240" w:lineRule="auto"/>
+        <w:rPr>
+          <w:rFonts w:ascii="Consolas" w:hAnsi="Consolas" w:cs="Consolas"/>
+          <w:shd w:val="clear" w:color="auto" w:fill="E8F2FE"/>
+        </w:rPr>
+      </w:pPr>
+      <w:r>
+        <w:rPr>
+          <w:rFonts w:ascii="Consolas" w:hAnsi="Consolas" w:cs="Consolas"/>
+          <w:shd w:val="clear" w:color="auto" w:fill="E8F2FE"/>
+        </w:rPr>
+        <w:t>highestIndexes = itemIndexs;</w:t>
+      </w:r>
+    </w:p>
+    <w:p>
+      <w:pPr>
+        <w:autoSpaceDE w:val="0"/>
+        <w:autoSpaceDN w:val="0"/>
+        <w:adjustRightInd w:val="0"/>
+        <w:spacing w:after="0" w:line="240" w:lineRule="auto"/>
+        <w:rPr>
+          <w:rFonts w:ascii="Consolas" w:hAnsi="Consolas" w:cs="Consolas"/>
+          <w:shd w:val="clear" w:color="auto" w:fill="F0D8A8"/>
+        </w:rPr>
+      </w:pPr>
+      <w:r>
+        <w:rPr>
+          <w:rFonts w:ascii="Consolas" w:hAnsi="Consolas" w:cs="Consolas"/>
+          <w:shd w:val="clear" w:color="auto" w:fill="D4D4D4"/>
+        </w:rPr>
+        <w:t>itemIndexs.clear();</w:t>
+      </w:r>
+      <w:r>
+        <w:rPr>
+          <w:rFonts w:ascii="Consolas" w:hAnsi="Consolas" w:cs="Consolas"/>
+          <w:shd w:val="clear" w:color="auto" w:fill="D4D4D4"/>
+        </w:rPr>
+        <w:t xml:space="preserve"> //</w:t>
+      </w:r>
+      <w:r>
+        <w:rPr>
+          <w:rFonts w:ascii="Consolas" w:hAnsi="Consolas" w:cs="Consolas"/>
+          <w:shd w:val="clear" w:color="auto" w:fill="F0D8A8"/>
+        </w:rPr>
+        <w:t xml:space="preserve"> highestIndexes is also empty now</w:t>
+      </w:r>
+      <w:r>
+        <w:rPr>
+          <w:rFonts w:ascii="Consolas" w:hAnsi="Consolas" w:cs="Consolas"/>
+          <w:shd w:val="clear" w:color="auto" w:fill="F0D8A8"/>
+        </w:rPr>
+        <w:t xml:space="preserve"> because of reference</w:t>
+      </w:r>
+    </w:p>
+    <w:p>
+      <w:pPr>
+        <w:autoSpaceDE w:val="0"/>
+        <w:autoSpaceDN w:val="0"/>
+        <w:adjustRightInd w:val="0"/>
+        <w:spacing w:after="0" w:line="240" w:lineRule="auto"/>
+        <w:rPr>
+          <w:rFonts w:ascii="Consolas" w:hAnsi="Consolas" w:cs="Consolas"/>
+          <w:shd w:val="clear" w:color="auto" w:fill="F0D8A8"/>
+        </w:rPr>
+      </w:pPr>
+    </w:p>
+    <w:p>
+      <w:pPr>
+        <w:autoSpaceDE w:val="0"/>
+        <w:autoSpaceDN w:val="0"/>
+        <w:adjustRightInd w:val="0"/>
+        <w:spacing w:after="0" w:line="240" w:lineRule="auto"/>
+        <w:rPr>
+          <w:rFonts w:ascii="Consolas" w:hAnsi="Consolas" w:cs="Consolas"/>
+          <w:shd w:val="clear" w:color="auto" w:fill="F0D8A8"/>
+        </w:rPr>
+      </w:pPr>
+      <w:r>
+        <w:rPr>
+          <w:rFonts w:ascii="Consolas" w:hAnsi="Consolas" w:cs="Consolas"/>
+        </w:rPr>
+        <w:t>But when,</w:t>
+      </w:r>
+    </w:p>
+    <w:p>
+      <w:pPr>
+        <w:autoSpaceDE w:val="0"/>
+        <w:autoSpaceDN w:val="0"/>
+        <w:adjustRightInd w:val="0"/>
+        <w:spacing w:after="0" w:line="240" w:lineRule="auto"/>
+        <w:rPr>
+          <w:rFonts w:ascii="Consolas" w:hAnsi="Consolas" w:cs="Consolas"/>
+          <w:shd w:val="clear" w:color="auto" w:fill="E8F2FE"/>
+        </w:rPr>
+      </w:pPr>
+      <w:r>
+        <w:rPr>
+          <w:rFonts w:ascii="Consolas" w:hAnsi="Consolas" w:cs="Consolas"/>
+          <w:shd w:val="clear" w:color="auto" w:fill="F0D8A8"/>
+        </w:rPr>
+        <w:t>highestIndexes</w:t>
+      </w:r>
+      <w:r>
+        <w:rPr>
+          <w:rFonts w:ascii="Consolas" w:hAnsi="Consolas" w:cs="Consolas"/>
+          <w:shd w:val="clear" w:color="auto" w:fill="F0D8A8"/>
+        </w:rPr>
+        <w:t xml:space="preserve"> </w:t>
+      </w:r>
+      <w:r>
+        <w:rPr>
+          <w:rFonts w:ascii="Consolas" w:hAnsi="Consolas" w:cs="Consolas"/>
+          <w:shd w:val="clear" w:color="auto" w:fill="E8F2FE"/>
+        </w:rPr>
+        <w:t>=</w:t>
+      </w:r>
+      <w:r>
+        <w:rPr>
+          <w:rFonts w:ascii="Consolas" w:hAnsi="Consolas" w:cs="Consolas"/>
+          <w:shd w:val="clear" w:color="auto" w:fill="E8F2FE"/>
+        </w:rPr>
+        <w:t xml:space="preserve"> </w:t>
+      </w:r>
+      <w:r>
+        <w:rPr>
+          <w:rFonts w:ascii="Consolas" w:hAnsi="Consolas" w:cs="Consolas"/>
+          <w:b/>
+          <w:bCs/>
+          <w:shd w:val="clear" w:color="auto" w:fill="E8F2FE"/>
+        </w:rPr>
+        <w:t>new</w:t>
+      </w:r>
+      <w:r>
+        <w:rPr>
+          <w:rFonts w:ascii="Consolas" w:hAnsi="Consolas" w:cs="Consolas"/>
+          <w:shd w:val="clear" w:color="auto" w:fill="E8F2FE"/>
+        </w:rPr>
+        <w:t xml:space="preserve"> ArrayList&lt;&gt;(itemIndexs);</w:t>
+      </w:r>
+    </w:p>
+    <w:p>
+      <w:pPr>
+        <w:autoSpaceDE w:val="0"/>
+        <w:autoSpaceDN w:val="0"/>
+        <w:adjustRightInd w:val="0"/>
+        <w:spacing w:after="0" w:line="240" w:lineRule="auto"/>
+        <w:rPr>
+          <w:rFonts w:ascii="Consolas" w:hAnsi="Consolas" w:cs="Consolas"/>
+        </w:rPr>
+      </w:pPr>
+      <w:r>
+        <w:rPr>
+          <w:rFonts w:ascii="Consolas" w:hAnsi="Consolas" w:cs="Consolas"/>
+          <w:shd w:val="clear" w:color="auto" w:fill="D4D4D4"/>
+        </w:rPr>
+        <w:t>itemIndexs.clear(); //</w:t>
+      </w:r>
+      <w:r>
+        <w:rPr>
+          <w:rFonts w:ascii="Consolas" w:hAnsi="Consolas" w:cs="Consolas"/>
+          <w:shd w:val="clear" w:color="auto" w:fill="F0D8A8"/>
+        </w:rPr>
+        <w:t xml:space="preserve"> highestIndexes has the last values of itemIndexs</w:t>
+      </w:r>
+    </w:p>
+    <w:p>
+      <w:pPr>
+        <w:autoSpaceDE w:val="0"/>
+        <w:autoSpaceDN w:val="0"/>
+        <w:adjustRightInd w:val="0"/>
+        <w:spacing w:after="0" w:line="240" w:lineRule="auto"/>
+        <w:rPr>
+          <w:rFonts w:ascii="Consolas" w:hAnsi="Consolas" w:cs="Consolas"/>
+          <w:color w:val="000000"/>
+        </w:rPr>
+      </w:pPr>
     </w:p>
     <w:p>
       <w:pPr>
@@ -8549,7 +10135,6 @@
           <w:sz w:val="24"/>
           <w:szCs w:val="24"/>
         </w:rPr>
-        <w:lastRenderedPageBreak/>
         <w:drawing>
           <wp:inline distT="0" distB="0" distL="0" distR="0">
             <wp:extent cx="5276519" cy="1495677"/>
@@ -8760,6 +10345,7 @@
           <w:sz w:val="24"/>
           <w:szCs w:val="24"/>
         </w:rPr>
+        <w:lastRenderedPageBreak/>
         <w:drawing>
           <wp:inline distT="0" distB="0" distL="0" distR="0">
             <wp:extent cx="6063698" cy="3036394"/>
@@ -9126,17 +10712,7 @@
           <w:sz w:val="24"/>
           <w:szCs w:val="24"/>
         </w:rPr>
-        <w:t xml:space="preserve">in worst case </w:t>
-      </w:r>
-      <w:r>
-        <w:rPr>
-          <w:rFonts w:ascii="raleway" w:eastAsia="Times New Roman" w:hAnsi="raleway" w:cs="Times New Roman"/>
-          <w:color w:val="333333"/>
-          <w:sz w:val="24"/>
-          <w:szCs w:val="24"/>
-        </w:rPr>
-        <w:lastRenderedPageBreak/>
-        <w:t xml:space="preserve">quick sort have O(2^n) complexity </w:t>
+        <w:t xml:space="preserve">in worst case quick sort have O(2^n) complexity </w:t>
       </w:r>
       <w:r>
         <w:rPr>
@@ -9732,6 +11308,7 @@
           <w:sz w:val="24"/>
           <w:szCs w:val="24"/>
         </w:rPr>
+        <w:lastRenderedPageBreak/>
         <w:t>Insertion Sort</w:t>
       </w:r>
       <w:r>
@@ -10125,7 +11702,6 @@
           <w:szCs w:val="24"/>
           <w:shd w:val="clear" w:color="auto" w:fill="E8F2FE"/>
         </w:rPr>
-        <w:lastRenderedPageBreak/>
         <w:t xml:space="preserve">Boolean [][] </w:t>
       </w:r>
       <w:r>
@@ -10372,6 +11948,7 @@
     </w:p>
     <w:p>
       <w:r>
+        <w:lastRenderedPageBreak/>
         <w:t xml:space="preserve">Starting with A, it will push A to the Stack and add in the output sequence. Alphabetically it will go to B as adjacent node and push B on the top of the Stack and add in the output sequence. B has no more adjacent node that is why it will come back to A and pop B from the stack. As a next option A will go to S and push S to the top of the Stack and add in the output sequence. From S, alphabetically C is the node to visit as next option and it will add C in the stack. C will direct to D as </w:t>
       </w:r>
       <w:r>
@@ -11706,7 +13283,10 @@
           <w:szCs w:val="24"/>
         </w:rPr>
       </w:pPr>
-      <w:r>
+    </w:p>
+    <w:p>
+      <w:pPr>
+        <w:spacing w:after="0" w:line="240" w:lineRule="auto"/>
         <w:rPr>
           <w:rFonts w:ascii="Times New Roman" w:eastAsia="Times New Roman" w:hAnsi="Times New Roman" w:cs="Times New Roman"/>
           <w:b/>
@@ -11714,6 +13294,16 @@
           <w:sz w:val="24"/>
           <w:szCs w:val="24"/>
         </w:rPr>
+      </w:pPr>
+      <w:r>
+        <w:rPr>
+          <w:rFonts w:ascii="Times New Roman" w:eastAsia="Times New Roman" w:hAnsi="Times New Roman" w:cs="Times New Roman"/>
+          <w:b/>
+          <w:bCs/>
+          <w:sz w:val="24"/>
+          <w:szCs w:val="24"/>
+        </w:rPr>
+        <w:lastRenderedPageBreak/>
         <w:t>Passing</w:t>
       </w:r>
       <w:r>
@@ -11755,6 +13345,16 @@
           <w:szCs w:val="24"/>
         </w:rPr>
         <w:t xml:space="preserve"> parameter and get update without return</w:t>
+      </w:r>
+      <w:r>
+        <w:rPr>
+          <w:rFonts w:ascii="Times New Roman" w:eastAsia="Times New Roman" w:hAnsi="Times New Roman" w:cs="Times New Roman"/>
+          <w:b/>
+          <w:bCs/>
+          <w:sz w:val="24"/>
+          <w:szCs w:val="24"/>
+        </w:rPr>
+        <w:t>, called pass object type by reference.</w:t>
       </w:r>
     </w:p>
     <w:p>
@@ -11957,21 +13557,145 @@
           <w:bCs/>
         </w:rPr>
       </w:pPr>
-      <w:r>
+    </w:p>
+    <w:p>
+      <w:pPr>
+        <w:spacing w:after="0" w:line="240" w:lineRule="auto"/>
         <w:rPr>
           <w:rFonts w:ascii="Times New Roman" w:eastAsia="Times New Roman" w:hAnsi="Times New Roman" w:cs="Times New Roman"/>
           <w:b/>
           <w:bCs/>
-        </w:rPr>
-        <w:t>Is it only for</w:t>
-      </w:r>
-      <w:r>
+          <w:sz w:val="24"/>
+          <w:szCs w:val="24"/>
+        </w:rPr>
+      </w:pPr>
+      <w:hyperlink r:id="rId32" w:history="1">
+        <w:r>
+          <w:rPr>
+            <w:rStyle w:val="Hyperlink"/>
+            <w:rFonts w:ascii="Times New Roman" w:eastAsia="Times New Roman" w:hAnsi="Times New Roman" w:cs="Times New Roman"/>
+            <w:b/>
+            <w:bCs/>
+            <w:color w:val="auto"/>
+            <w:sz w:val="24"/>
+            <w:szCs w:val="24"/>
+            <w:u w:val="none"/>
+          </w:rPr>
+          <w:t>Can I pass a primitive type</w:t>
+        </w:r>
+        <w:r>
+          <w:rPr>
+            <w:rStyle w:val="Hyperlink"/>
+            <w:rFonts w:ascii="Times New Roman" w:eastAsia="Times New Roman" w:hAnsi="Times New Roman" w:cs="Times New Roman"/>
+            <w:b/>
+            <w:bCs/>
+            <w:color w:val="auto"/>
+            <w:sz w:val="24"/>
+            <w:szCs w:val="24"/>
+            <w:u w:val="none"/>
+          </w:rPr>
+          <w:t xml:space="preserve"> (Double, Integer, Boolean, etc)</w:t>
+        </w:r>
+        <w:r>
+          <w:rPr>
+            <w:rStyle w:val="Hyperlink"/>
+            <w:rFonts w:ascii="Times New Roman" w:eastAsia="Times New Roman" w:hAnsi="Times New Roman" w:cs="Times New Roman"/>
+            <w:b/>
+            <w:bCs/>
+            <w:color w:val="auto"/>
+            <w:sz w:val="24"/>
+            <w:szCs w:val="24"/>
+            <w:u w:val="none"/>
+          </w:rPr>
+          <w:t xml:space="preserve"> by reference in Java?</w:t>
+        </w:r>
+      </w:hyperlink>
+    </w:p>
+    <w:p>
+      <w:pPr>
+        <w:spacing w:after="0" w:line="240" w:lineRule="auto"/>
         <w:rPr>
           <w:rFonts w:ascii="Times New Roman" w:eastAsia="Times New Roman" w:hAnsi="Times New Roman" w:cs="Times New Roman"/>
           <w:b/>
           <w:bCs/>
         </w:rPr>
-        <w:t xml:space="preserve"> list? I need be clear about it.</w:t>
+      </w:pPr>
+    </w:p>
+    <w:p>
+      <w:pPr>
+        <w:spacing w:after="0" w:line="240" w:lineRule="auto"/>
+        <w:rPr>
+          <w:rFonts w:ascii="Times New Roman" w:eastAsia="Times New Roman" w:hAnsi="Times New Roman" w:cs="Times New Roman"/>
+          <w:bCs/>
+        </w:rPr>
+      </w:pPr>
+      <w:r>
+        <w:rPr>
+          <w:rFonts w:ascii="Times New Roman" w:eastAsia="Times New Roman" w:hAnsi="Times New Roman" w:cs="Times New Roman"/>
+          <w:bCs/>
+        </w:rPr>
+        <w:t>For Primitives are not passed by references (or objects for that matter) so no you cannot.</w:t>
+      </w:r>
+    </w:p>
+    <w:p>
+      <w:pPr>
+        <w:spacing w:after="0" w:line="240" w:lineRule="auto"/>
+        <w:rPr>
+          <w:rFonts w:ascii="Times New Roman" w:eastAsia="Times New Roman" w:hAnsi="Times New Roman" w:cs="Times New Roman"/>
+          <w:bCs/>
+        </w:rPr>
+      </w:pPr>
+      <w:r>
+        <w:rPr>
+          <w:rFonts w:ascii="Times New Roman" w:eastAsia="Times New Roman" w:hAnsi="Times New Roman" w:cs="Times New Roman"/>
+          <w:bCs/>
+          <w:noProof/>
+        </w:rPr>
+        <w:drawing>
+          <wp:inline distT="0" distB="0" distL="0" distR="0">
+            <wp:extent cx="2152650" cy="1921129"/>
+            <wp:effectExtent l="19050" t="0" r="0" b="0"/>
+            <wp:docPr id="18" name="Picture 1"/>
+            <wp:cNvGraphicFramePr>
+              <a:graphicFrameLocks xmlns:a="http://schemas.openxmlformats.org/drawingml/2006/main" noChangeAspect="1"/>
+            </wp:cNvGraphicFramePr>
+            <a:graphic xmlns:a="http://schemas.openxmlformats.org/drawingml/2006/main">
+              <a:graphicData uri="http://schemas.openxmlformats.org/drawingml/2006/picture">
+                <pic:pic xmlns:pic="http://schemas.openxmlformats.org/drawingml/2006/picture">
+                  <pic:nvPicPr>
+                    <pic:cNvPr id="0" name="Picture 1"/>
+                    <pic:cNvPicPr>
+                      <a:picLocks noChangeAspect="1" noChangeArrowheads="1"/>
+                    </pic:cNvPicPr>
+                  </pic:nvPicPr>
+                  <pic:blipFill>
+                    <a:blip r:embed="rId33"/>
+                    <a:srcRect/>
+                    <a:stretch>
+                      <a:fillRect/>
+                    </a:stretch>
+                  </pic:blipFill>
+                  <pic:spPr bwMode="auto">
+                    <a:xfrm>
+                      <a:off x="0" y="0"/>
+                      <a:ext cx="2152650" cy="1921129"/>
+                    </a:xfrm>
+                    <a:prstGeom prst="rect">
+                      <a:avLst/>
+                    </a:prstGeom>
+                    <a:noFill/>
+                    <a:ln w="9525">
+                      <a:noFill/>
+                      <a:miter lim="800000"/>
+                      <a:headEnd/>
+                      <a:tailEnd/>
+                    </a:ln>
+                  </pic:spPr>
+                </pic:pic>
+              </a:graphicData>
+            </a:graphic>
+          </wp:inline>
+        </w:drawing>
       </w:r>
     </w:p>
     <w:sectPr>
@@ -12143,7 +13867,7 @@
   <w:style w:type="paragraph" w:default="1" w:styleId="Normal">
     <w:name w:val="Normal"/>
     <w:qFormat/>
-    <w:rsid w:val="00D26EA1"/>
+    <w:rsid w:val="0054058B"/>
   </w:style>
   <w:style w:type="paragraph" w:styleId="Heading1">
     <w:name w:val="heading 1"/>

</xml_diff>

<commit_message>
Two more problems, 1. Tree traversal 2. Min Height BST
And documents for these problems
</commit_message>
<xml_diff>
--- a/challenges/document/Code Trick and Techniques.docx
+++ b/challenges/document/Code Trick and Techniques.docx
@@ -27,6 +27,81 @@
         <w:adjustRightInd w:val="0"/>
         <w:spacing w:after="0" w:line="240" w:lineRule="auto"/>
         <w:rPr>
+          <w:rFonts w:ascii="raleway" w:eastAsia="Times New Roman" w:hAnsi="raleway" w:cs="Times New Roman"/>
+          <w:b/>
+          <w:color w:val="333333"/>
+          <w:sz w:val="24"/>
+          <w:szCs w:val="24"/>
+        </w:rPr>
+      </w:pPr>
+      <w:r>
+        <w:rPr>
+          <w:rFonts w:ascii="raleway" w:eastAsia="Times New Roman" w:hAnsi="raleway" w:cs="Times New Roman"/>
+          <w:b/>
+          <w:color w:val="333333"/>
+          <w:sz w:val="24"/>
+          <w:szCs w:val="24"/>
+        </w:rPr>
+        <w:t xml:space="preserve">It is possible to </w:t>
+      </w:r>
+      <w:r>
+        <w:rPr>
+          <w:rFonts w:ascii="raleway" w:eastAsia="Times New Roman" w:hAnsi="raleway" w:cs="Times New Roman"/>
+          <w:b/>
+          <w:color w:val="333333"/>
+          <w:sz w:val="24"/>
+          <w:szCs w:val="24"/>
+        </w:rPr>
+        <w:t>null in the method parameter for normal or recursive method and later in the method declation you can declare the Object type.</w:t>
+      </w:r>
+      <w:r>
+        <w:rPr>
+          <w:rFonts w:ascii="raleway" w:eastAsia="Times New Roman" w:hAnsi="raleway" w:cs="Times New Roman"/>
+          <w:b/>
+          <w:color w:val="333333"/>
+          <w:sz w:val="24"/>
+          <w:szCs w:val="24"/>
+        </w:rPr>
+        <w:t xml:space="preserve"> </w:t>
+      </w:r>
+      <w:r>
+        <w:rPr>
+          <w:rFonts w:ascii="raleway" w:eastAsia="Times New Roman" w:hAnsi="raleway" w:cs="Times New Roman"/>
+          <w:b/>
+          <w:color w:val="333333"/>
+          <w:sz w:val="24"/>
+          <w:szCs w:val="24"/>
+        </w:rPr>
+        <w:t>(</w:t>
+      </w:r>
+      <w:r>
+        <w:rPr>
+          <w:rFonts w:ascii="raleway" w:eastAsia="Times New Roman" w:hAnsi="raleway" w:cs="Times New Roman"/>
+          <w:b/>
+          <w:color w:val="333333"/>
+          <w:sz w:val="24"/>
+          <w:szCs w:val="24"/>
+        </w:rPr>
+        <w:t>S</w:t>
+      </w:r>
+      <w:r>
+        <w:rPr>
+          <w:rFonts w:ascii="raleway" w:eastAsia="Times New Roman" w:hAnsi="raleway" w:cs="Times New Roman"/>
+          <w:b/>
+          <w:color w:val="333333"/>
+          <w:sz w:val="24"/>
+          <w:szCs w:val="24"/>
+        </w:rPr>
+        <w:t>mart way of call method)</w:t>
+      </w:r>
+    </w:p>
+    <w:p>
+      <w:pPr>
+        <w:autoSpaceDE w:val="0"/>
+        <w:autoSpaceDN w:val="0"/>
+        <w:adjustRightInd w:val="0"/>
+        <w:spacing w:after="0" w:line="240" w:lineRule="auto"/>
+        <w:rPr>
           <w:rFonts w:ascii="Consolas" w:hAnsi="Consolas" w:cs="Consolas"/>
           <w:b/>
           <w:bCs/>
@@ -35,36 +110,6 @@
           <w:szCs w:val="16"/>
         </w:rPr>
       </w:pPr>
-      <w:r>
-        <w:rPr>
-          <w:rFonts w:ascii="raleway" w:eastAsia="Times New Roman" w:hAnsi="raleway" w:cs="Times New Roman"/>
-          <w:b/>
-          <w:color w:val="333333"/>
-          <w:sz w:val="24"/>
-          <w:szCs w:val="24"/>
-        </w:rPr>
-        <w:t xml:space="preserve">How to manage two </w:t>
-      </w:r>
-      <w:r>
-        <w:rPr>
-          <w:rFonts w:ascii="raleway" w:eastAsia="Times New Roman" w:hAnsi="raleway" w:cs="Times New Roman" w:hint="eastAsia"/>
-          <w:b/>
-          <w:color w:val="333333"/>
-          <w:sz w:val="24"/>
-          <w:szCs w:val="24"/>
-        </w:rPr>
-        <w:t>dynamic</w:t>
-      </w:r>
-      <w:r>
-        <w:rPr>
-          <w:rFonts w:ascii="raleway" w:eastAsia="Times New Roman" w:hAnsi="raleway" w:cs="Times New Roman"/>
-          <w:b/>
-          <w:color w:val="333333"/>
-          <w:sz w:val="24"/>
-          <w:szCs w:val="24"/>
-        </w:rPr>
-        <w:t xml:space="preserve"> variable recursively?</w:t>
-      </w:r>
     </w:p>
     <w:p>
       <w:pPr>
@@ -74,13 +119,79 @@
         <w:spacing w:after="0" w:line="240" w:lineRule="auto"/>
         <w:rPr>
           <w:rFonts w:ascii="Consolas" w:hAnsi="Consolas" w:cs="Consolas"/>
+          <w:sz w:val="20"/>
+          <w:szCs w:val="20"/>
+        </w:rPr>
+      </w:pPr>
+      <w:r>
+        <w:rPr>
+          <w:rFonts w:ascii="Consolas" w:hAnsi="Consolas" w:cs="Consolas"/>
           <w:b/>
           <w:bCs/>
           <w:color w:val="7F0055"/>
           <w:sz w:val="20"/>
           <w:szCs w:val="20"/>
         </w:rPr>
-      </w:pPr>
+        <w:t>p</w:t>
+      </w:r>
+      <w:r>
+        <w:rPr>
+          <w:rFonts w:ascii="Consolas" w:hAnsi="Consolas" w:cs="Consolas"/>
+          <w:b/>
+          <w:bCs/>
+          <w:color w:val="7F0055"/>
+          <w:sz w:val="20"/>
+          <w:szCs w:val="20"/>
+        </w:rPr>
+        <w:t>ublic</w:t>
+      </w:r>
+      <w:r>
+        <w:rPr>
+          <w:rFonts w:ascii="Consolas" w:hAnsi="Consolas" w:cs="Consolas"/>
+          <w:color w:val="000000"/>
+          <w:sz w:val="20"/>
+          <w:szCs w:val="20"/>
+        </w:rPr>
+        <w:t xml:space="preserve"> </w:t>
+      </w:r>
+      <w:r>
+        <w:rPr>
+          <w:rFonts w:ascii="Consolas" w:hAnsi="Consolas" w:cs="Consolas"/>
+          <w:b/>
+          <w:bCs/>
+          <w:color w:val="7F0055"/>
+          <w:sz w:val="20"/>
+          <w:szCs w:val="20"/>
+        </w:rPr>
+        <w:t>static</w:t>
+      </w:r>
+      <w:r>
+        <w:rPr>
+          <w:rFonts w:ascii="Consolas" w:hAnsi="Consolas" w:cs="Consolas"/>
+          <w:color w:val="000000"/>
+          <w:sz w:val="20"/>
+          <w:szCs w:val="20"/>
+        </w:rPr>
+        <w:t xml:space="preserve"> BST minHeightBst(List&lt;Integer&gt; </w:t>
+      </w:r>
+      <w:r>
+        <w:rPr>
+          <w:rFonts w:ascii="Consolas" w:hAnsi="Consolas" w:cs="Consolas"/>
+          <w:color w:val="6A3E3E"/>
+          <w:sz w:val="20"/>
+          <w:szCs w:val="20"/>
+        </w:rPr>
+        <w:t>array</w:t>
+      </w:r>
+      <w:r>
+        <w:rPr>
+          <w:rFonts w:ascii="Consolas" w:hAnsi="Consolas" w:cs="Consolas"/>
+          <w:color w:val="000000"/>
+          <w:sz w:val="20"/>
+          <w:szCs w:val="20"/>
+        </w:rPr>
+        <w:t>) {</w:t>
+      </w:r>
     </w:p>
     <w:p>
       <w:pPr>
@@ -97,13 +208,22 @@
       <w:r>
         <w:rPr>
           <w:rFonts w:ascii="Consolas" w:hAnsi="Consolas" w:cs="Consolas"/>
+          <w:color w:val="000000"/>
+          <w:sz w:val="20"/>
+          <w:szCs w:val="20"/>
+        </w:rPr>
+        <w:tab/>
+      </w:r>
+      <w:r>
+        <w:rPr>
+          <w:rFonts w:ascii="Consolas" w:hAnsi="Consolas" w:cs="Consolas"/>
           <w:b/>
           <w:bCs/>
           <w:color w:val="7F0055"/>
           <w:sz w:val="20"/>
           <w:szCs w:val="20"/>
         </w:rPr>
-        <w:t>private</w:t>
+        <w:t>return</w:t>
       </w:r>
       <w:r>
         <w:rPr>
@@ -113,6 +233,44 @@
           <w:szCs w:val="20"/>
         </w:rPr>
         <w:t xml:space="preserve"> </w:t>
+      </w:r>
+      <w:r>
+        <w:rPr>
+          <w:rFonts w:ascii="Consolas" w:hAnsi="Consolas" w:cs="Consolas"/>
+          <w:i/>
+          <w:iCs/>
+          <w:color w:val="000000"/>
+          <w:sz w:val="20"/>
+          <w:szCs w:val="20"/>
+        </w:rPr>
+        <w:t>getMinHeightBST</w:t>
+      </w:r>
+      <w:r>
+        <w:rPr>
+          <w:rFonts w:ascii="Consolas" w:hAnsi="Consolas" w:cs="Consolas"/>
+          <w:color w:val="000000"/>
+          <w:sz w:val="20"/>
+          <w:szCs w:val="20"/>
+        </w:rPr>
+        <w:t>(</w:t>
+      </w:r>
+      <w:r>
+        <w:rPr>
+          <w:rFonts w:ascii="Consolas" w:hAnsi="Consolas" w:cs="Consolas"/>
+          <w:color w:val="6A3E3E"/>
+          <w:sz w:val="20"/>
+          <w:szCs w:val="20"/>
+        </w:rPr>
+        <w:t>array</w:t>
+      </w:r>
+      <w:r>
+        <w:rPr>
+          <w:rFonts w:ascii="Consolas" w:hAnsi="Consolas" w:cs="Consolas"/>
+          <w:color w:val="000000"/>
+          <w:sz w:val="20"/>
+          <w:szCs w:val="20"/>
+        </w:rPr>
+        <w:t xml:space="preserve">, </w:t>
       </w:r>
       <w:r>
         <w:rPr>
@@ -123,17 +281,70 @@
           <w:sz w:val="20"/>
           <w:szCs w:val="20"/>
         </w:rPr>
-        <w:t>static</w:t>
-      </w:r>
-      <w:r>
-        <w:rPr>
-          <w:rFonts w:ascii="Consolas" w:hAnsi="Consolas" w:cs="Consolas"/>
-          <w:color w:val="000000"/>
-          <w:sz w:val="20"/>
-          <w:szCs w:val="20"/>
-        </w:rPr>
-        <w:t xml:space="preserve"> </w:t>
-      </w:r>
+        <w:t>null</w:t>
+      </w:r>
+      <w:r>
+        <w:rPr>
+          <w:rFonts w:ascii="Consolas" w:hAnsi="Consolas" w:cs="Consolas"/>
+          <w:color w:val="000000"/>
+          <w:sz w:val="20"/>
+          <w:szCs w:val="20"/>
+        </w:rPr>
+        <w:t xml:space="preserve">, 0, </w:t>
+      </w:r>
+      <w:r>
+        <w:rPr>
+          <w:rFonts w:ascii="Consolas" w:hAnsi="Consolas" w:cs="Consolas"/>
+          <w:color w:val="6A3E3E"/>
+          <w:sz w:val="20"/>
+          <w:szCs w:val="20"/>
+        </w:rPr>
+        <w:t>array</w:t>
+      </w:r>
+      <w:r>
+        <w:rPr>
+          <w:rFonts w:ascii="Consolas" w:hAnsi="Consolas" w:cs="Consolas"/>
+          <w:color w:val="000000"/>
+          <w:sz w:val="20"/>
+          <w:szCs w:val="20"/>
+        </w:rPr>
+        <w:t>.size()-1);</w:t>
+      </w:r>
+    </w:p>
+    <w:p>
+      <w:pPr>
+        <w:autoSpaceDE w:val="0"/>
+        <w:autoSpaceDN w:val="0"/>
+        <w:adjustRightInd w:val="0"/>
+        <w:spacing w:after="0" w:line="240" w:lineRule="auto"/>
+        <w:rPr>
+          <w:rFonts w:ascii="Consolas" w:hAnsi="Consolas" w:cs="Consolas"/>
+          <w:sz w:val="20"/>
+          <w:szCs w:val="20"/>
+        </w:rPr>
+      </w:pPr>
+      <w:r>
+        <w:rPr>
+          <w:rFonts w:ascii="Consolas" w:hAnsi="Consolas" w:cs="Consolas"/>
+          <w:color w:val="000000"/>
+          <w:sz w:val="20"/>
+          <w:szCs w:val="20"/>
+        </w:rPr>
+        <w:t>}</w:t>
+      </w:r>
+    </w:p>
+    <w:p>
+      <w:pPr>
+        <w:autoSpaceDE w:val="0"/>
+        <w:autoSpaceDN w:val="0"/>
+        <w:adjustRightInd w:val="0"/>
+        <w:spacing w:after="0" w:line="240" w:lineRule="auto"/>
+        <w:rPr>
+          <w:rFonts w:ascii="Consolas" w:hAnsi="Consolas" w:cs="Consolas"/>
+          <w:sz w:val="20"/>
+          <w:szCs w:val="20"/>
+        </w:rPr>
+      </w:pPr>
       <w:r>
         <w:rPr>
           <w:rFonts w:ascii="Consolas" w:hAnsi="Consolas" w:cs="Consolas"/>
@@ -143,34 +354,16 @@
           <w:sz w:val="20"/>
           <w:szCs w:val="20"/>
         </w:rPr>
-        <w:t>boolean</w:t>
-      </w:r>
-      <w:r>
-        <w:rPr>
-          <w:rFonts w:ascii="Consolas" w:hAnsi="Consolas" w:cs="Consolas"/>
-          <w:color w:val="000000"/>
-          <w:sz w:val="20"/>
-          <w:szCs w:val="20"/>
-        </w:rPr>
-        <w:t xml:space="preserve"> validateBST(BST </w:t>
-      </w:r>
-      <w:r>
-        <w:rPr>
-          <w:rFonts w:ascii="Consolas" w:hAnsi="Consolas" w:cs="Consolas"/>
-          <w:color w:val="6A3E3E"/>
-          <w:sz w:val="20"/>
-          <w:szCs w:val="20"/>
-        </w:rPr>
-        <w:t>tree</w:t>
-      </w:r>
-      <w:r>
-        <w:rPr>
-          <w:rFonts w:ascii="Consolas" w:hAnsi="Consolas" w:cs="Consolas"/>
-          <w:color w:val="000000"/>
-          <w:sz w:val="20"/>
-          <w:szCs w:val="20"/>
-        </w:rPr>
-        <w:t xml:space="preserve">, </w:t>
+        <w:t>private</w:t>
+      </w:r>
+      <w:r>
+        <w:rPr>
+          <w:rFonts w:ascii="Consolas" w:hAnsi="Consolas" w:cs="Consolas"/>
+          <w:color w:val="000000"/>
+          <w:sz w:val="20"/>
+          <w:szCs w:val="20"/>
+        </w:rPr>
+        <w:t xml:space="preserve"> </w:t>
       </w:r>
       <w:r>
         <w:rPr>
@@ -181,26 +374,43 @@
           <w:sz w:val="20"/>
           <w:szCs w:val="20"/>
         </w:rPr>
-        <w:t>int</w:t>
-      </w:r>
-      <w:r>
-        <w:rPr>
-          <w:rFonts w:ascii="Consolas" w:hAnsi="Consolas" w:cs="Consolas"/>
-          <w:color w:val="000000"/>
-          <w:sz w:val="20"/>
-          <w:szCs w:val="20"/>
-        </w:rPr>
-        <w:t xml:space="preserve"> </w:t>
-      </w:r>
-      <w:r>
-        <w:rPr>
-          <w:rFonts w:ascii="Consolas" w:hAnsi="Consolas" w:cs="Consolas"/>
-          <w:color w:val="6A3E3E"/>
-          <w:sz w:val="20"/>
-          <w:szCs w:val="20"/>
-          <w:shd w:val="clear" w:color="auto" w:fill="F0D8A8"/>
-        </w:rPr>
-        <w:t>minValue</w:t>
+        <w:t>static</w:t>
+      </w:r>
+      <w:r>
+        <w:rPr>
+          <w:rFonts w:ascii="Consolas" w:hAnsi="Consolas" w:cs="Consolas"/>
+          <w:color w:val="000000"/>
+          <w:sz w:val="20"/>
+          <w:szCs w:val="20"/>
+        </w:rPr>
+        <w:t xml:space="preserve"> BST getMinHeightBST(List&lt;Integer&gt; </w:t>
+      </w:r>
+      <w:r>
+        <w:rPr>
+          <w:rFonts w:ascii="Consolas" w:hAnsi="Consolas" w:cs="Consolas"/>
+          <w:color w:val="6A3E3E"/>
+          <w:sz w:val="20"/>
+          <w:szCs w:val="20"/>
+        </w:rPr>
+        <w:t>array</w:t>
+      </w:r>
+      <w:r>
+        <w:rPr>
+          <w:rFonts w:ascii="Consolas" w:hAnsi="Consolas" w:cs="Consolas"/>
+          <w:color w:val="000000"/>
+          <w:sz w:val="20"/>
+          <w:szCs w:val="20"/>
+        </w:rPr>
+        <w:t xml:space="preserve">, BST </w:t>
+      </w:r>
+      <w:r>
+        <w:rPr>
+          <w:rFonts w:ascii="Consolas" w:hAnsi="Consolas" w:cs="Consolas"/>
+          <w:color w:val="6A3E3E"/>
+          <w:sz w:val="20"/>
+          <w:szCs w:val="20"/>
+        </w:rPr>
+        <w:t>bst</w:t>
       </w:r>
       <w:r>
         <w:rPr>
@@ -238,7 +448,45 @@
           <w:sz w:val="20"/>
           <w:szCs w:val="20"/>
         </w:rPr>
-        <w:t>maxValue</w:t>
+        <w:t>startIdx</w:t>
+      </w:r>
+      <w:r>
+        <w:rPr>
+          <w:rFonts w:ascii="Consolas" w:hAnsi="Consolas" w:cs="Consolas"/>
+          <w:color w:val="000000"/>
+          <w:sz w:val="20"/>
+          <w:szCs w:val="20"/>
+        </w:rPr>
+        <w:t xml:space="preserve">, </w:t>
+      </w:r>
+      <w:r>
+        <w:rPr>
+          <w:rFonts w:ascii="Consolas" w:hAnsi="Consolas" w:cs="Consolas"/>
+          <w:b/>
+          <w:bCs/>
+          <w:color w:val="7F0055"/>
+          <w:sz w:val="20"/>
+          <w:szCs w:val="20"/>
+        </w:rPr>
+        <w:t>int</w:t>
+      </w:r>
+      <w:r>
+        <w:rPr>
+          <w:rFonts w:ascii="Consolas" w:hAnsi="Consolas" w:cs="Consolas"/>
+          <w:color w:val="000000"/>
+          <w:sz w:val="20"/>
+          <w:szCs w:val="20"/>
+        </w:rPr>
+        <w:t xml:space="preserve"> </w:t>
+      </w:r>
+      <w:r>
+        <w:rPr>
+          <w:rFonts w:ascii="Consolas" w:hAnsi="Consolas" w:cs="Consolas"/>
+          <w:color w:val="6A3E3E"/>
+          <w:sz w:val="20"/>
+          <w:szCs w:val="20"/>
+        </w:rPr>
+        <w:t>endIdx</w:t>
       </w:r>
       <w:r>
         <w:rPr>
@@ -248,6 +496,334 @@
           <w:szCs w:val="20"/>
         </w:rPr>
         <w:t>) {</w:t>
+      </w:r>
+    </w:p>
+    <w:p>
+      <w:pPr>
+        <w:autoSpaceDE w:val="0"/>
+        <w:autoSpaceDN w:val="0"/>
+        <w:adjustRightInd w:val="0"/>
+        <w:spacing w:after="0" w:line="240" w:lineRule="auto"/>
+        <w:rPr>
+          <w:rFonts w:ascii="Consolas" w:hAnsi="Consolas" w:cs="Consolas"/>
+          <w:sz w:val="20"/>
+          <w:szCs w:val="20"/>
+        </w:rPr>
+      </w:pPr>
+      <w:r>
+        <w:rPr>
+          <w:rFonts w:ascii="Consolas" w:hAnsi="Consolas" w:cs="Consolas"/>
+          <w:color w:val="000000"/>
+          <w:sz w:val="20"/>
+          <w:szCs w:val="20"/>
+        </w:rPr>
+        <w:tab/>
+      </w:r>
+      <w:r>
+        <w:rPr>
+          <w:rFonts w:ascii="Consolas" w:hAnsi="Consolas" w:cs="Consolas"/>
+          <w:b/>
+          <w:bCs/>
+          <w:color w:val="7F0055"/>
+          <w:sz w:val="20"/>
+          <w:szCs w:val="20"/>
+        </w:rPr>
+        <w:t>return</w:t>
+      </w:r>
+      <w:r>
+        <w:rPr>
+          <w:rFonts w:ascii="Consolas" w:hAnsi="Consolas" w:cs="Consolas"/>
+          <w:color w:val="000000"/>
+          <w:sz w:val="20"/>
+          <w:szCs w:val="20"/>
+        </w:rPr>
+        <w:t xml:space="preserve"> </w:t>
+      </w:r>
+      <w:r>
+        <w:rPr>
+          <w:rFonts w:ascii="Consolas" w:hAnsi="Consolas" w:cs="Consolas"/>
+          <w:b/>
+          <w:bCs/>
+          <w:color w:val="7F0055"/>
+          <w:sz w:val="20"/>
+          <w:szCs w:val="20"/>
+        </w:rPr>
+        <w:t>null</w:t>
+      </w:r>
+      <w:r>
+        <w:rPr>
+          <w:rFonts w:ascii="Consolas" w:hAnsi="Consolas" w:cs="Consolas"/>
+          <w:color w:val="000000"/>
+          <w:sz w:val="20"/>
+          <w:szCs w:val="20"/>
+        </w:rPr>
+        <w:t>;</w:t>
+      </w:r>
+    </w:p>
+    <w:p>
+      <w:pPr>
+        <w:autoSpaceDE w:val="0"/>
+        <w:autoSpaceDN w:val="0"/>
+        <w:adjustRightInd w:val="0"/>
+        <w:spacing w:after="0" w:line="240" w:lineRule="auto"/>
+        <w:rPr>
+          <w:rFonts w:ascii="raleway" w:eastAsia="Times New Roman" w:hAnsi="raleway" w:cs="Times New Roman"/>
+          <w:b/>
+          <w:color w:val="333333"/>
+          <w:sz w:val="20"/>
+          <w:szCs w:val="20"/>
+        </w:rPr>
+      </w:pPr>
+      <w:r>
+        <w:rPr>
+          <w:rFonts w:ascii="Consolas" w:hAnsi="Consolas" w:cs="Consolas"/>
+          <w:color w:val="000000"/>
+          <w:sz w:val="20"/>
+          <w:szCs w:val="20"/>
+        </w:rPr>
+        <w:t>}</w:t>
+      </w:r>
+    </w:p>
+    <w:p>
+      <w:pPr>
+        <w:autoSpaceDE w:val="0"/>
+        <w:autoSpaceDN w:val="0"/>
+        <w:adjustRightInd w:val="0"/>
+        <w:spacing w:after="0" w:line="240" w:lineRule="auto"/>
+        <w:rPr>
+          <w:rFonts w:ascii="raleway" w:eastAsia="Times New Roman" w:hAnsi="raleway" w:cs="Times New Roman"/>
+          <w:b/>
+          <w:color w:val="333333"/>
+          <w:sz w:val="24"/>
+          <w:szCs w:val="24"/>
+        </w:rPr>
+      </w:pPr>
+    </w:p>
+    <w:p>
+      <w:pPr>
+        <w:autoSpaceDE w:val="0"/>
+        <w:autoSpaceDN w:val="0"/>
+        <w:adjustRightInd w:val="0"/>
+        <w:spacing w:after="0" w:line="240" w:lineRule="auto"/>
+        <w:rPr>
+          <w:rFonts w:ascii="raleway" w:eastAsia="Times New Roman" w:hAnsi="raleway" w:cs="Times New Roman"/>
+          <w:b/>
+          <w:color w:val="333333"/>
+          <w:sz w:val="24"/>
+          <w:szCs w:val="24"/>
+        </w:rPr>
+      </w:pPr>
+      <w:r>
+        <w:rPr>
+          <w:rFonts w:ascii="raleway" w:eastAsia="Times New Roman" w:hAnsi="raleway" w:cs="Times New Roman"/>
+          <w:b/>
+          <w:color w:val="333333"/>
+          <w:sz w:val="24"/>
+          <w:szCs w:val="24"/>
+        </w:rPr>
+        <w:t>Pre-order</w:t>
+      </w:r>
+      <w:r>
+        <w:rPr>
+          <w:rFonts w:ascii="raleway" w:eastAsia="Times New Roman" w:hAnsi="raleway" w:cs="Times New Roman"/>
+          <w:b/>
+          <w:color w:val="333333"/>
+          <w:sz w:val="24"/>
+          <w:szCs w:val="24"/>
+        </w:rPr>
+        <w:t>,</w:t>
+      </w:r>
+      <w:r>
+        <w:rPr>
+          <w:rFonts w:ascii="raleway" w:eastAsia="Times New Roman" w:hAnsi="raleway" w:cs="Times New Roman"/>
+          <w:b/>
+          <w:color w:val="333333"/>
+          <w:sz w:val="24"/>
+          <w:szCs w:val="24"/>
+        </w:rPr>
+        <w:t xml:space="preserve"> In-order,</w:t>
+      </w:r>
+      <w:r>
+        <w:rPr>
+          <w:rFonts w:ascii="raleway" w:eastAsia="Times New Roman" w:hAnsi="raleway" w:cs="Times New Roman"/>
+          <w:b/>
+          <w:color w:val="333333"/>
+          <w:sz w:val="24"/>
+          <w:szCs w:val="24"/>
+        </w:rPr>
+        <w:t xml:space="preserve"> Post-order</w:t>
+      </w:r>
+      <w:r>
+        <w:rPr>
+          <w:rFonts w:ascii="raleway" w:eastAsia="Times New Roman" w:hAnsi="raleway" w:cs="Times New Roman"/>
+          <w:b/>
+          <w:color w:val="333333"/>
+          <w:sz w:val="24"/>
+          <w:szCs w:val="24"/>
+        </w:rPr>
+        <w:t xml:space="preserve"> tree</w:t>
+      </w:r>
+      <w:r>
+        <w:rPr>
+          <w:rFonts w:ascii="raleway" w:eastAsia="Times New Roman" w:hAnsi="raleway" w:cs="Times New Roman"/>
+          <w:b/>
+          <w:color w:val="333333"/>
+          <w:sz w:val="24"/>
+          <w:szCs w:val="24"/>
+        </w:rPr>
+        <w:t xml:space="preserve"> traverse by </w:t>
+      </w:r>
+      <w:r>
+        <w:rPr>
+          <w:rFonts w:ascii="raleway" w:eastAsia="Times New Roman" w:hAnsi="raleway" w:cs="Times New Roman"/>
+          <w:b/>
+          <w:color w:val="333333"/>
+          <w:sz w:val="24"/>
+          <w:szCs w:val="24"/>
+        </w:rPr>
+        <w:t>recursive call</w:t>
+      </w:r>
+      <w:r>
+        <w:rPr>
+          <w:rFonts w:ascii="raleway" w:eastAsia="Times New Roman" w:hAnsi="raleway" w:cs="Times New Roman"/>
+          <w:b/>
+          <w:color w:val="333333"/>
+          <w:sz w:val="24"/>
+          <w:szCs w:val="24"/>
+        </w:rPr>
+        <w:t>,</w:t>
+      </w:r>
+    </w:p>
+    <w:p>
+      <w:pPr>
+        <w:autoSpaceDE w:val="0"/>
+        <w:autoSpaceDN w:val="0"/>
+        <w:adjustRightInd w:val="0"/>
+        <w:spacing w:after="0" w:line="240" w:lineRule="auto"/>
+        <w:rPr>
+          <w:rFonts w:ascii="raleway" w:eastAsia="Times New Roman" w:hAnsi="raleway" w:cs="Times New Roman"/>
+          <w:color w:val="333333"/>
+        </w:rPr>
+      </w:pPr>
+    </w:p>
+    <w:p>
+      <w:pPr>
+        <w:autoSpaceDE w:val="0"/>
+        <w:autoSpaceDN w:val="0"/>
+        <w:adjustRightInd w:val="0"/>
+        <w:spacing w:after="0" w:line="240" w:lineRule="auto"/>
+        <w:rPr>
+          <w:rFonts w:ascii="raleway" w:eastAsia="Times New Roman" w:hAnsi="raleway" w:cs="Times New Roman"/>
+          <w:color w:val="333333"/>
+        </w:rPr>
+      </w:pPr>
+      <w:r>
+        <w:rPr>
+          <w:rFonts w:ascii="raleway" w:eastAsia="Times New Roman" w:hAnsi="raleway" w:cs="Times New Roman"/>
+          <w:color w:val="333333"/>
+        </w:rPr>
+        <w:t>By</w:t>
+      </w:r>
+      <w:r>
+        <w:rPr>
+          <w:rFonts w:ascii="raleway" w:eastAsia="Times New Roman" w:hAnsi="raleway" w:cs="Times New Roman"/>
+          <w:color w:val="333333"/>
+        </w:rPr>
+        <w:t xml:space="preserve"> two recursive methods call (with left and right node), it is possible to </w:t>
+      </w:r>
+      <w:r>
+        <w:rPr>
+          <w:rFonts w:ascii="raleway" w:eastAsia="Times New Roman" w:hAnsi="raleway" w:cs="Times New Roman"/>
+          <w:color w:val="333333"/>
+        </w:rPr>
+        <w:t>traverse any</w:t>
+      </w:r>
+      <w:r>
+        <w:rPr>
+          <w:rFonts w:ascii="raleway" w:eastAsia="Times New Roman" w:hAnsi="raleway" w:cs="Times New Roman"/>
+          <w:color w:val="333333"/>
+        </w:rPr>
+        <w:t xml:space="preserve"> tree</w:t>
+      </w:r>
+      <w:r>
+        <w:rPr>
+          <w:rFonts w:ascii="raleway" w:eastAsia="Times New Roman" w:hAnsi="raleway" w:cs="Times New Roman"/>
+          <w:color w:val="333333"/>
+        </w:rPr>
+        <w:t xml:space="preserve"> by </w:t>
+      </w:r>
+      <w:r>
+        <w:rPr>
+          <w:rFonts w:ascii="raleway" w:eastAsia="Times New Roman" w:hAnsi="raleway" w:cs="Times New Roman"/>
+          <w:color w:val="333333"/>
+        </w:rPr>
+        <w:t>three way (pre, in, post order traverse).</w:t>
+      </w:r>
+      <w:r>
+        <w:rPr>
+          <w:rFonts w:ascii="raleway" w:eastAsia="Times New Roman" w:hAnsi="raleway" w:cs="Times New Roman"/>
+          <w:color w:val="333333"/>
+        </w:rPr>
+        <w:t xml:space="preserve"> Now these three types of traverse can be manipulated by the order of data collection location. </w:t>
+      </w:r>
+    </w:p>
+    <w:p>
+      <w:pPr>
+        <w:autoSpaceDE w:val="0"/>
+        <w:autoSpaceDN w:val="0"/>
+        <w:adjustRightInd w:val="0"/>
+        <w:spacing w:after="0" w:line="240" w:lineRule="auto"/>
+        <w:rPr>
+          <w:rFonts w:ascii="raleway" w:eastAsia="Times New Roman" w:hAnsi="raleway" w:cs="Times New Roman"/>
+          <w:color w:val="333333"/>
+        </w:rPr>
+      </w:pPr>
+    </w:p>
+    <w:p>
+      <w:pPr>
+        <w:autoSpaceDE w:val="0"/>
+        <w:autoSpaceDN w:val="0"/>
+        <w:adjustRightInd w:val="0"/>
+        <w:spacing w:after="0" w:line="240" w:lineRule="auto"/>
+        <w:rPr>
+          <w:rFonts w:ascii="raleway" w:eastAsia="Times New Roman" w:hAnsi="raleway" w:cs="Times New Roman"/>
+          <w:color w:val="333333"/>
+        </w:rPr>
+      </w:pPr>
+      <w:r>
+        <w:rPr>
+          <w:rFonts w:ascii="raleway" w:eastAsia="Times New Roman" w:hAnsi="raleway" w:cs="Times New Roman"/>
+          <w:color w:val="333333"/>
+        </w:rPr>
+        <w:t>When it is before</w:t>
+      </w:r>
+      <w:r>
+        <w:rPr>
+          <w:rFonts w:ascii="raleway" w:eastAsia="Times New Roman" w:hAnsi="raleway" w:cs="Times New Roman"/>
+          <w:color w:val="333333"/>
+        </w:rPr>
+        <w:t xml:space="preserve"> of</w:t>
+      </w:r>
+      <w:r>
+        <w:rPr>
+          <w:rFonts w:ascii="raleway" w:eastAsia="Times New Roman" w:hAnsi="raleway" w:cs="Times New Roman"/>
+          <w:color w:val="333333"/>
+        </w:rPr>
+        <w:t xml:space="preserve"> two recursive call, </w:t>
+      </w:r>
+      <w:r>
+        <w:rPr>
+          <w:rFonts w:ascii="raleway" w:eastAsia="Times New Roman" w:hAnsi="raleway" w:cs="Times New Roman" w:hint="eastAsia"/>
+          <w:color w:val="333333"/>
+        </w:rPr>
+        <w:t>that’s</w:t>
+      </w:r>
+      <w:r>
+        <w:rPr>
+          <w:rFonts w:ascii="raleway" w:eastAsia="Times New Roman" w:hAnsi="raleway" w:cs="Times New Roman"/>
+          <w:color w:val="333333"/>
+        </w:rPr>
+        <w:t xml:space="preserve"> pre order traverse,</w:t>
       </w:r>
     </w:p>
     <w:p>
@@ -266,22 +842,20 @@
       <w:r>
         <w:rPr>
           <w:rFonts w:ascii="Consolas" w:hAnsi="Consolas" w:cs="Consolas"/>
-          <w:b/>
-          <w:bCs/>
-          <w:color w:val="7F0055"/>
-          <w:sz w:val="20"/>
-          <w:szCs w:val="20"/>
-        </w:rPr>
-        <w:t>if</w:t>
-      </w:r>
-      <w:r>
-        <w:rPr>
-          <w:rFonts w:ascii="Consolas" w:hAnsi="Consolas" w:cs="Consolas"/>
-          <w:color w:val="000000"/>
-          <w:sz w:val="20"/>
-          <w:szCs w:val="20"/>
-        </w:rPr>
-        <w:t>(</w:t>
+          <w:color w:val="6A3E3E"/>
+          <w:sz w:val="20"/>
+          <w:szCs w:val="20"/>
+        </w:rPr>
+        <w:t>array</w:t>
+      </w:r>
+      <w:r>
+        <w:rPr>
+          <w:rFonts w:ascii="Consolas" w:hAnsi="Consolas" w:cs="Consolas"/>
+          <w:color w:val="000000"/>
+          <w:sz w:val="20"/>
+          <w:szCs w:val="20"/>
+        </w:rPr>
+        <w:t>.add(</w:t>
       </w:r>
       <w:r>
         <w:rPr>
@@ -317,80 +891,7 @@
           <w:sz w:val="20"/>
           <w:szCs w:val="20"/>
         </w:rPr>
-        <w:t>&lt;</w:t>
-      </w:r>
-      <w:r>
-        <w:rPr>
-          <w:rFonts w:ascii="Consolas" w:hAnsi="Consolas" w:cs="Consolas"/>
-          <w:color w:val="6A3E3E"/>
-          <w:sz w:val="20"/>
-          <w:szCs w:val="20"/>
-          <w:shd w:val="clear" w:color="auto" w:fill="D4D4D4"/>
-        </w:rPr>
-        <w:t>minValue</w:t>
-      </w:r>
-      <w:r>
-        <w:rPr>
-          <w:rFonts w:ascii="Consolas" w:hAnsi="Consolas" w:cs="Consolas"/>
-          <w:color w:val="000000"/>
-          <w:sz w:val="20"/>
-          <w:szCs w:val="20"/>
-        </w:rPr>
-        <w:t xml:space="preserve"> || </w:t>
-      </w:r>
-      <w:r>
-        <w:rPr>
-          <w:rFonts w:ascii="Consolas" w:hAnsi="Consolas" w:cs="Consolas"/>
-          <w:color w:val="6A3E3E"/>
-          <w:sz w:val="20"/>
-          <w:szCs w:val="20"/>
-        </w:rPr>
-        <w:t>tree</w:t>
-      </w:r>
-      <w:r>
-        <w:rPr>
-          <w:rFonts w:ascii="Consolas" w:hAnsi="Consolas" w:cs="Consolas"/>
-          <w:color w:val="000000"/>
-          <w:sz w:val="20"/>
-          <w:szCs w:val="20"/>
-        </w:rPr>
-        <w:t>.</w:t>
-      </w:r>
-      <w:r>
-        <w:rPr>
-          <w:rFonts w:ascii="Consolas" w:hAnsi="Consolas" w:cs="Consolas"/>
-          <w:color w:val="0000C0"/>
-          <w:sz w:val="20"/>
-          <w:szCs w:val="20"/>
-        </w:rPr>
-        <w:t>value</w:t>
-      </w:r>
-      <w:r>
-        <w:rPr>
-          <w:rFonts w:ascii="Consolas" w:hAnsi="Consolas" w:cs="Consolas"/>
-          <w:color w:val="000000"/>
-          <w:sz w:val="20"/>
-          <w:szCs w:val="20"/>
-        </w:rPr>
-        <w:t>&gt;=</w:t>
-      </w:r>
-      <w:r>
-        <w:rPr>
-          <w:rFonts w:ascii="Consolas" w:hAnsi="Consolas" w:cs="Consolas"/>
-          <w:color w:val="6A3E3E"/>
-          <w:sz w:val="20"/>
-          <w:szCs w:val="20"/>
-        </w:rPr>
-        <w:t>maxValue</w:t>
-      </w:r>
-      <w:r>
-        <w:rPr>
-          <w:rFonts w:ascii="Consolas" w:hAnsi="Consolas" w:cs="Consolas"/>
-          <w:color w:val="000000"/>
-          <w:sz w:val="20"/>
-          <w:szCs w:val="20"/>
-        </w:rPr>
-        <w:t>)</w:t>
+        <w:t>);</w:t>
       </w:r>
     </w:p>
     <w:p>
@@ -417,51 +918,76 @@
       <w:r>
         <w:rPr>
           <w:rFonts w:ascii="Consolas" w:hAnsi="Consolas" w:cs="Consolas"/>
-          <w:color w:val="000000"/>
-          <w:sz w:val="20"/>
-          <w:szCs w:val="20"/>
-        </w:rPr>
-        <w:tab/>
-      </w:r>
-      <w:r>
-        <w:rPr>
-          <w:rFonts w:ascii="Consolas" w:hAnsi="Consolas" w:cs="Consolas"/>
-          <w:b/>
-          <w:bCs/>
-          <w:color w:val="7F0055"/>
-          <w:sz w:val="20"/>
-          <w:szCs w:val="20"/>
-        </w:rPr>
-        <w:t>return</w:t>
-      </w:r>
-      <w:r>
-        <w:rPr>
-          <w:rFonts w:ascii="Consolas" w:hAnsi="Consolas" w:cs="Consolas"/>
-          <w:color w:val="000000"/>
-          <w:sz w:val="20"/>
-          <w:szCs w:val="20"/>
-        </w:rPr>
-        <w:t xml:space="preserve"> </w:t>
-      </w:r>
-      <w:r>
-        <w:rPr>
-          <w:rFonts w:ascii="Consolas" w:hAnsi="Consolas" w:cs="Consolas"/>
-          <w:b/>
-          <w:bCs/>
-          <w:color w:val="7F0055"/>
-          <w:sz w:val="20"/>
-          <w:szCs w:val="20"/>
-        </w:rPr>
-        <w:t>false</w:t>
-      </w:r>
-      <w:r>
-        <w:rPr>
-          <w:rFonts w:ascii="Consolas" w:hAnsi="Consolas" w:cs="Consolas"/>
-          <w:color w:val="000000"/>
-          <w:sz w:val="20"/>
-          <w:szCs w:val="20"/>
-        </w:rPr>
-        <w:t>;</w:t>
+          <w:i/>
+          <w:iCs/>
+          <w:color w:val="000000"/>
+          <w:sz w:val="20"/>
+          <w:szCs w:val="20"/>
+        </w:rPr>
+        <w:t>preOrderTraverse</w:t>
+      </w:r>
+      <w:r>
+        <w:rPr>
+          <w:rFonts w:ascii="Consolas" w:hAnsi="Consolas" w:cs="Consolas"/>
+          <w:color w:val="000000"/>
+          <w:sz w:val="20"/>
+          <w:szCs w:val="20"/>
+        </w:rPr>
+        <w:t>(</w:t>
+      </w:r>
+      <w:r>
+        <w:rPr>
+          <w:rFonts w:ascii="Consolas" w:hAnsi="Consolas" w:cs="Consolas"/>
+          <w:color w:val="6A3E3E"/>
+          <w:sz w:val="20"/>
+          <w:szCs w:val="20"/>
+        </w:rPr>
+        <w:t>tree</w:t>
+      </w:r>
+      <w:r>
+        <w:rPr>
+          <w:rFonts w:ascii="Consolas" w:hAnsi="Consolas" w:cs="Consolas"/>
+          <w:color w:val="000000"/>
+          <w:sz w:val="20"/>
+          <w:szCs w:val="20"/>
+        </w:rPr>
+        <w:t>.</w:t>
+      </w:r>
+      <w:r>
+        <w:rPr>
+          <w:rFonts w:ascii="Consolas" w:hAnsi="Consolas" w:cs="Consolas"/>
+          <w:color w:val="0000C0"/>
+          <w:sz w:val="20"/>
+          <w:szCs w:val="20"/>
+        </w:rPr>
+        <w:t>left</w:t>
+      </w:r>
+      <w:r>
+        <w:rPr>
+          <w:rFonts w:ascii="Consolas" w:hAnsi="Consolas" w:cs="Consolas"/>
+          <w:color w:val="000000"/>
+          <w:sz w:val="20"/>
+          <w:szCs w:val="20"/>
+        </w:rPr>
+        <w:t xml:space="preserve">, </w:t>
+      </w:r>
+      <w:r>
+        <w:rPr>
+          <w:rFonts w:ascii="Consolas" w:hAnsi="Consolas" w:cs="Consolas"/>
+          <w:color w:val="6A3E3E"/>
+          <w:sz w:val="20"/>
+          <w:szCs w:val="20"/>
+        </w:rPr>
+        <w:t>array</w:t>
+      </w:r>
+      <w:r>
+        <w:rPr>
+          <w:rFonts w:ascii="Consolas" w:hAnsi="Consolas" w:cs="Consolas"/>
+          <w:color w:val="000000"/>
+          <w:sz w:val="20"/>
+          <w:szCs w:val="20"/>
+        </w:rPr>
+        <w:t>);</w:t>
       </w:r>
     </w:p>
     <w:p>
@@ -470,29 +996,87 @@
         <w:autoSpaceDN w:val="0"/>
         <w:adjustRightInd w:val="0"/>
         <w:spacing w:after="0" w:line="240" w:lineRule="auto"/>
-        <w:rPr>
-          <w:rFonts w:ascii="Consolas" w:hAnsi="Consolas" w:cs="Consolas"/>
-          <w:sz w:val="20"/>
-          <w:szCs w:val="20"/>
-        </w:rPr>
-      </w:pPr>
-      <w:r>
-        <w:rPr>
-          <w:rFonts w:ascii="Consolas" w:hAnsi="Consolas" w:cs="Consolas"/>
-          <w:color w:val="000000"/>
-          <w:sz w:val="20"/>
-          <w:szCs w:val="20"/>
-        </w:rPr>
-        <w:tab/>
-      </w:r>
-      <w:r>
-        <w:rPr>
-          <w:rFonts w:ascii="Consolas" w:hAnsi="Consolas" w:cs="Consolas"/>
-          <w:color w:val="000000"/>
-          <w:sz w:val="20"/>
-          <w:szCs w:val="20"/>
-        </w:rPr>
-        <w:tab/>
+        <w:ind w:firstLine="720"/>
+        <w:rPr>
+          <w:rFonts w:ascii="Consolas" w:hAnsi="Consolas" w:cs="Consolas"/>
+          <w:color w:val="000000"/>
+          <w:sz w:val="20"/>
+          <w:szCs w:val="20"/>
+        </w:rPr>
+      </w:pPr>
+      <w:r>
+        <w:rPr>
+          <w:rFonts w:ascii="Consolas" w:hAnsi="Consolas" w:cs="Consolas"/>
+          <w:i/>
+          <w:iCs/>
+          <w:color w:val="000000"/>
+          <w:sz w:val="20"/>
+          <w:szCs w:val="20"/>
+        </w:rPr>
+        <w:t>preOrderTraverse</w:t>
+      </w:r>
+      <w:r>
+        <w:rPr>
+          <w:rFonts w:ascii="Consolas" w:hAnsi="Consolas" w:cs="Consolas"/>
+          <w:color w:val="000000"/>
+          <w:sz w:val="20"/>
+          <w:szCs w:val="20"/>
+        </w:rPr>
+        <w:t>(</w:t>
+      </w:r>
+      <w:r>
+        <w:rPr>
+          <w:rFonts w:ascii="Consolas" w:hAnsi="Consolas" w:cs="Consolas"/>
+          <w:color w:val="6A3E3E"/>
+          <w:sz w:val="20"/>
+          <w:szCs w:val="20"/>
+        </w:rPr>
+        <w:t>tree</w:t>
+      </w:r>
+      <w:r>
+        <w:rPr>
+          <w:rFonts w:ascii="Consolas" w:hAnsi="Consolas" w:cs="Consolas"/>
+          <w:color w:val="000000"/>
+          <w:sz w:val="20"/>
+          <w:szCs w:val="20"/>
+        </w:rPr>
+        <w:t>.</w:t>
+      </w:r>
+      <w:r>
+        <w:rPr>
+          <w:rFonts w:ascii="Consolas" w:hAnsi="Consolas" w:cs="Consolas"/>
+          <w:color w:val="0000C0"/>
+          <w:sz w:val="20"/>
+          <w:szCs w:val="20"/>
+        </w:rPr>
+        <w:t>right</w:t>
+      </w:r>
+      <w:r>
+        <w:rPr>
+          <w:rFonts w:ascii="Consolas" w:hAnsi="Consolas" w:cs="Consolas"/>
+          <w:color w:val="000000"/>
+          <w:sz w:val="20"/>
+          <w:szCs w:val="20"/>
+        </w:rPr>
+        <w:t xml:space="preserve">, </w:t>
+      </w:r>
+      <w:r>
+        <w:rPr>
+          <w:rFonts w:ascii="Consolas" w:hAnsi="Consolas" w:cs="Consolas"/>
+          <w:color w:val="6A3E3E"/>
+          <w:sz w:val="20"/>
+          <w:szCs w:val="20"/>
+        </w:rPr>
+        <w:t>array</w:t>
+      </w:r>
+      <w:r>
+        <w:rPr>
+          <w:rFonts w:ascii="Consolas" w:hAnsi="Consolas" w:cs="Consolas"/>
+          <w:color w:val="000000"/>
+          <w:sz w:val="20"/>
+          <w:szCs w:val="20"/>
+        </w:rPr>
+        <w:t>);</w:t>
       </w:r>
     </w:p>
     <w:p>
@@ -503,206 +1087,11 @@
         <w:spacing w:after="0" w:line="240" w:lineRule="auto"/>
         <w:rPr>
           <w:rFonts w:ascii="Consolas" w:hAnsi="Consolas" w:cs="Consolas"/>
-          <w:sz w:val="20"/>
-          <w:szCs w:val="20"/>
-        </w:rPr>
-      </w:pPr>
-      <w:r>
-        <w:rPr>
-          <w:rFonts w:ascii="Consolas" w:hAnsi="Consolas" w:cs="Consolas"/>
-          <w:color w:val="000000"/>
-          <w:sz w:val="20"/>
-          <w:szCs w:val="20"/>
-        </w:rPr>
-        <w:tab/>
-      </w:r>
-      <w:r>
-        <w:rPr>
-          <w:rFonts w:ascii="Consolas" w:hAnsi="Consolas" w:cs="Consolas"/>
-          <w:b/>
-          <w:bCs/>
-          <w:color w:val="7F0055"/>
-          <w:sz w:val="20"/>
-          <w:szCs w:val="20"/>
-        </w:rPr>
-        <w:t>if</w:t>
-      </w:r>
-      <w:r>
-        <w:rPr>
-          <w:rFonts w:ascii="Consolas" w:hAnsi="Consolas" w:cs="Consolas"/>
-          <w:color w:val="000000"/>
-          <w:sz w:val="20"/>
-          <w:szCs w:val="20"/>
-        </w:rPr>
-        <w:t>(</w:t>
-      </w:r>
-      <w:r>
-        <w:rPr>
-          <w:rFonts w:ascii="Consolas" w:hAnsi="Consolas" w:cs="Consolas"/>
-          <w:color w:val="6A3E3E"/>
-          <w:sz w:val="20"/>
-          <w:szCs w:val="20"/>
-        </w:rPr>
-        <w:t>tree</w:t>
-      </w:r>
-      <w:r>
-        <w:rPr>
-          <w:rFonts w:ascii="Consolas" w:hAnsi="Consolas" w:cs="Consolas"/>
-          <w:color w:val="000000"/>
-          <w:sz w:val="20"/>
-          <w:szCs w:val="20"/>
-        </w:rPr>
-        <w:t>.</w:t>
-      </w:r>
-      <w:r>
-        <w:rPr>
-          <w:rFonts w:ascii="Consolas" w:hAnsi="Consolas" w:cs="Consolas"/>
-          <w:color w:val="0000C0"/>
-          <w:sz w:val="20"/>
-          <w:szCs w:val="20"/>
-        </w:rPr>
-        <w:t>left</w:t>
-      </w:r>
-      <w:r>
-        <w:rPr>
-          <w:rFonts w:ascii="Consolas" w:hAnsi="Consolas" w:cs="Consolas"/>
-          <w:color w:val="000000"/>
-          <w:sz w:val="20"/>
-          <w:szCs w:val="20"/>
-        </w:rPr>
-        <w:t xml:space="preserve"> != </w:t>
-      </w:r>
-      <w:r>
-        <w:rPr>
-          <w:rFonts w:ascii="Consolas" w:hAnsi="Consolas" w:cs="Consolas"/>
-          <w:b/>
-          <w:bCs/>
-          <w:color w:val="7F0055"/>
-          <w:sz w:val="20"/>
-          <w:szCs w:val="20"/>
-        </w:rPr>
-        <w:t>null</w:t>
-      </w:r>
-      <w:r>
-        <w:rPr>
-          <w:rFonts w:ascii="Consolas" w:hAnsi="Consolas" w:cs="Consolas"/>
-          <w:color w:val="000000"/>
-          <w:sz w:val="20"/>
-          <w:szCs w:val="20"/>
-        </w:rPr>
-        <w:t xml:space="preserve"> &amp;&amp; !</w:t>
-      </w:r>
-      <w:r>
-        <w:rPr>
-          <w:rFonts w:ascii="Consolas" w:hAnsi="Consolas" w:cs="Consolas"/>
-          <w:i/>
-          <w:iCs/>
-          <w:color w:val="000000"/>
-          <w:sz w:val="20"/>
-          <w:szCs w:val="20"/>
-        </w:rPr>
-        <w:t>validateBST</w:t>
-      </w:r>
-      <w:r>
-        <w:rPr>
-          <w:rFonts w:ascii="Consolas" w:hAnsi="Consolas" w:cs="Consolas"/>
-          <w:color w:val="000000"/>
-          <w:sz w:val="20"/>
-          <w:szCs w:val="20"/>
-        </w:rPr>
-        <w:t>(</w:t>
-      </w:r>
-      <w:r>
-        <w:rPr>
-          <w:rFonts w:ascii="Consolas" w:hAnsi="Consolas" w:cs="Consolas"/>
-          <w:color w:val="6A3E3E"/>
-          <w:sz w:val="20"/>
-          <w:szCs w:val="20"/>
-        </w:rPr>
-        <w:t>tree</w:t>
-      </w:r>
-      <w:r>
-        <w:rPr>
-          <w:rFonts w:ascii="Consolas" w:hAnsi="Consolas" w:cs="Consolas"/>
-          <w:color w:val="000000"/>
-          <w:sz w:val="20"/>
-          <w:szCs w:val="20"/>
-        </w:rPr>
-        <w:t>.</w:t>
-      </w:r>
-      <w:r>
-        <w:rPr>
-          <w:rFonts w:ascii="Consolas" w:hAnsi="Consolas" w:cs="Consolas"/>
-          <w:color w:val="0000C0"/>
-          <w:sz w:val="20"/>
-          <w:szCs w:val="20"/>
-        </w:rPr>
-        <w:t>left</w:t>
-      </w:r>
-      <w:r>
-        <w:rPr>
-          <w:rFonts w:ascii="Consolas" w:hAnsi="Consolas" w:cs="Consolas"/>
-          <w:color w:val="000000"/>
-          <w:sz w:val="20"/>
-          <w:szCs w:val="20"/>
-        </w:rPr>
-        <w:t xml:space="preserve">, </w:t>
-      </w:r>
-      <w:r>
-        <w:rPr>
-          <w:rFonts w:ascii="Consolas" w:hAnsi="Consolas" w:cs="Consolas"/>
-          <w:color w:val="6A3E3E"/>
-          <w:sz w:val="20"/>
-          <w:szCs w:val="20"/>
-          <w:shd w:val="clear" w:color="auto" w:fill="D4D4D4"/>
-        </w:rPr>
-        <w:t>minValue</w:t>
-      </w:r>
-      <w:r>
-        <w:rPr>
-          <w:rFonts w:ascii="Consolas" w:hAnsi="Consolas" w:cs="Consolas"/>
-          <w:color w:val="000000"/>
-          <w:sz w:val="20"/>
-          <w:szCs w:val="20"/>
-        </w:rPr>
-        <w:t xml:space="preserve">, </w:t>
-      </w:r>
-      <w:r>
-        <w:rPr>
-          <w:rFonts w:ascii="Consolas" w:hAnsi="Consolas" w:cs="Consolas"/>
-          <w:color w:val="6A3E3E"/>
-          <w:sz w:val="20"/>
-          <w:szCs w:val="20"/>
-        </w:rPr>
-        <w:t>tree</w:t>
-      </w:r>
-      <w:r>
-        <w:rPr>
-          <w:rFonts w:ascii="Consolas" w:hAnsi="Consolas" w:cs="Consolas"/>
-          <w:color w:val="000000"/>
-          <w:sz w:val="20"/>
-          <w:szCs w:val="20"/>
-        </w:rPr>
-        <w:t>.</w:t>
-      </w:r>
-      <w:r>
-        <w:rPr>
-          <w:rFonts w:ascii="Consolas" w:hAnsi="Consolas" w:cs="Consolas"/>
-          <w:color w:val="0000C0"/>
-          <w:sz w:val="20"/>
-          <w:szCs w:val="20"/>
-        </w:rPr>
-        <w:t>value</w:t>
-      </w:r>
-      <w:r>
-        <w:rPr>
-          <w:rFonts w:ascii="Consolas" w:hAnsi="Consolas" w:cs="Consolas"/>
-          <w:color w:val="000000"/>
-          <w:sz w:val="20"/>
-          <w:szCs w:val="20"/>
-        </w:rPr>
-        <w:t>))</w:t>
-      </w:r>
+          <w:color w:val="000000"/>
+          <w:sz w:val="16"/>
+          <w:szCs w:val="16"/>
+        </w:rPr>
+      </w:pPr>
     </w:p>
     <w:p>
       <w:pPr>
@@ -711,68 +1100,58 @@
         <w:adjustRightInd w:val="0"/>
         <w:spacing w:after="0" w:line="240" w:lineRule="auto"/>
         <w:rPr>
-          <w:rFonts w:ascii="Consolas" w:hAnsi="Consolas" w:cs="Consolas"/>
-          <w:sz w:val="20"/>
-          <w:szCs w:val="20"/>
-        </w:rPr>
-      </w:pPr>
-      <w:r>
-        <w:rPr>
-          <w:rFonts w:ascii="Consolas" w:hAnsi="Consolas" w:cs="Consolas"/>
-          <w:color w:val="000000"/>
-          <w:sz w:val="20"/>
-          <w:szCs w:val="20"/>
-        </w:rPr>
-        <w:tab/>
-      </w:r>
-      <w:r>
-        <w:rPr>
-          <w:rFonts w:ascii="Consolas" w:hAnsi="Consolas" w:cs="Consolas"/>
-          <w:color w:val="000000"/>
-          <w:sz w:val="20"/>
-          <w:szCs w:val="20"/>
-        </w:rPr>
-        <w:tab/>
-      </w:r>
-      <w:r>
-        <w:rPr>
-          <w:rFonts w:ascii="Consolas" w:hAnsi="Consolas" w:cs="Consolas"/>
-          <w:b/>
-          <w:bCs/>
-          <w:color w:val="7F0055"/>
-          <w:sz w:val="20"/>
-          <w:szCs w:val="20"/>
-        </w:rPr>
-        <w:t>return</w:t>
-      </w:r>
-      <w:r>
-        <w:rPr>
-          <w:rFonts w:ascii="Consolas" w:hAnsi="Consolas" w:cs="Consolas"/>
-          <w:color w:val="000000"/>
-          <w:sz w:val="20"/>
-          <w:szCs w:val="20"/>
+          <w:rFonts w:ascii="raleway" w:eastAsia="Times New Roman" w:hAnsi="raleway" w:cs="Times New Roman"/>
+          <w:color w:val="333333"/>
+        </w:rPr>
+      </w:pPr>
+      <w:r>
+        <w:rPr>
+          <w:rFonts w:ascii="raleway" w:eastAsia="Times New Roman" w:hAnsi="raleway" w:cs="Times New Roman"/>
+          <w:color w:val="333333"/>
+        </w:rPr>
+        <w:t xml:space="preserve">When it is </w:t>
+      </w:r>
+      <w:r>
+        <w:rPr>
+          <w:rFonts w:ascii="raleway" w:eastAsia="Times New Roman" w:hAnsi="raleway" w:cs="Times New Roman"/>
+          <w:color w:val="333333"/>
+        </w:rPr>
+        <w:t xml:space="preserve">middle of </w:t>
+      </w:r>
+      <w:r>
+        <w:rPr>
+          <w:rFonts w:ascii="raleway" w:eastAsia="Times New Roman" w:hAnsi="raleway" w:cs="Times New Roman"/>
+          <w:color w:val="333333"/>
+        </w:rPr>
+        <w:t xml:space="preserve">two recursive call, </w:t>
+      </w:r>
+      <w:r>
+        <w:rPr>
+          <w:rFonts w:ascii="raleway" w:eastAsia="Times New Roman" w:hAnsi="raleway" w:cs="Times New Roman" w:hint="eastAsia"/>
+          <w:color w:val="333333"/>
+        </w:rPr>
+        <w:t>that’s</w:t>
+      </w:r>
+      <w:r>
+        <w:rPr>
+          <w:rFonts w:ascii="raleway" w:eastAsia="Times New Roman" w:hAnsi="raleway" w:cs="Times New Roman"/>
+          <w:color w:val="333333"/>
         </w:rPr>
         <w:t xml:space="preserve"> </w:t>
       </w:r>
       <w:r>
         <w:rPr>
-          <w:rFonts w:ascii="Consolas" w:hAnsi="Consolas" w:cs="Consolas"/>
-          <w:b/>
-          <w:bCs/>
-          <w:color w:val="7F0055"/>
-          <w:sz w:val="20"/>
-          <w:szCs w:val="20"/>
-        </w:rPr>
-        <w:t>false</w:t>
-      </w:r>
-      <w:r>
-        <w:rPr>
-          <w:rFonts w:ascii="Consolas" w:hAnsi="Consolas" w:cs="Consolas"/>
-          <w:color w:val="000000"/>
-          <w:sz w:val="20"/>
-          <w:szCs w:val="20"/>
-        </w:rPr>
-        <w:t>;</w:t>
+          <w:rFonts w:ascii="raleway" w:eastAsia="Times New Roman" w:hAnsi="raleway" w:cs="Times New Roman"/>
+          <w:color w:val="333333"/>
+        </w:rPr>
+        <w:t>in</w:t>
+      </w:r>
+      <w:r>
+        <w:rPr>
+          <w:rFonts w:ascii="raleway" w:eastAsia="Times New Roman" w:hAnsi="raleway" w:cs="Times New Roman"/>
+          <w:color w:val="333333"/>
+        </w:rPr>
+        <w:t xml:space="preserve"> order traverse,</w:t>
       </w:r>
     </w:p>
     <w:p>
@@ -791,19 +1170,84 @@
         <w:rPr>
           <w:rFonts w:ascii="Consolas" w:hAnsi="Consolas" w:cs="Consolas"/>
           <w:color w:val="000000"/>
-          <w:sz w:val="20"/>
-          <w:szCs w:val="20"/>
+          <w:sz w:val="16"/>
+          <w:szCs w:val="16"/>
         </w:rPr>
         <w:tab/>
       </w:r>
       <w:r>
         <w:rPr>
           <w:rFonts w:ascii="Consolas" w:hAnsi="Consolas" w:cs="Consolas"/>
-          <w:color w:val="000000"/>
-          <w:sz w:val="20"/>
-          <w:szCs w:val="20"/>
-        </w:rPr>
-        <w:tab/>
+          <w:i/>
+          <w:iCs/>
+          <w:color w:val="000000"/>
+          <w:sz w:val="20"/>
+          <w:szCs w:val="20"/>
+        </w:rPr>
+        <w:t>inOrderTraverse</w:t>
+      </w:r>
+      <w:r>
+        <w:rPr>
+          <w:rFonts w:ascii="Consolas" w:hAnsi="Consolas" w:cs="Consolas"/>
+          <w:color w:val="000000"/>
+          <w:sz w:val="20"/>
+          <w:szCs w:val="20"/>
+        </w:rPr>
+        <w:t>(</w:t>
+      </w:r>
+      <w:r>
+        <w:rPr>
+          <w:rFonts w:ascii="Consolas" w:hAnsi="Consolas" w:cs="Consolas"/>
+          <w:color w:val="6A3E3E"/>
+          <w:sz w:val="20"/>
+          <w:szCs w:val="20"/>
+        </w:rPr>
+        <w:t>tree</w:t>
+      </w:r>
+      <w:r>
+        <w:rPr>
+          <w:rFonts w:ascii="Consolas" w:hAnsi="Consolas" w:cs="Consolas"/>
+          <w:color w:val="000000"/>
+          <w:sz w:val="20"/>
+          <w:szCs w:val="20"/>
+        </w:rPr>
+        <w:t>.</w:t>
+      </w:r>
+      <w:r>
+        <w:rPr>
+          <w:rFonts w:ascii="Consolas" w:hAnsi="Consolas" w:cs="Consolas"/>
+          <w:color w:val="0000C0"/>
+          <w:sz w:val="20"/>
+          <w:szCs w:val="20"/>
+        </w:rPr>
+        <w:t>left</w:t>
+      </w:r>
+      <w:r>
+        <w:rPr>
+          <w:rFonts w:ascii="Consolas" w:hAnsi="Consolas" w:cs="Consolas"/>
+          <w:color w:val="000000"/>
+          <w:sz w:val="20"/>
+          <w:szCs w:val="20"/>
+        </w:rPr>
+        <w:t xml:space="preserve">, </w:t>
+      </w:r>
+      <w:r>
+        <w:rPr>
+          <w:rFonts w:ascii="Consolas" w:hAnsi="Consolas" w:cs="Consolas"/>
+          <w:color w:val="6A3E3E"/>
+          <w:sz w:val="20"/>
+          <w:szCs w:val="20"/>
+        </w:rPr>
+        <w:t>array</w:t>
+      </w:r>
+      <w:r>
+        <w:rPr>
+          <w:rFonts w:ascii="Consolas" w:hAnsi="Consolas" w:cs="Consolas"/>
+          <w:color w:val="000000"/>
+          <w:sz w:val="20"/>
+          <w:szCs w:val="20"/>
+        </w:rPr>
+        <w:t>);</w:t>
       </w:r>
     </w:p>
     <w:p>
@@ -830,22 +1274,20 @@
       <w:r>
         <w:rPr>
           <w:rFonts w:ascii="Consolas" w:hAnsi="Consolas" w:cs="Consolas"/>
-          <w:b/>
-          <w:bCs/>
-          <w:color w:val="7F0055"/>
-          <w:sz w:val="20"/>
-          <w:szCs w:val="20"/>
-        </w:rPr>
-        <w:t>if</w:t>
-      </w:r>
-      <w:r>
-        <w:rPr>
-          <w:rFonts w:ascii="Consolas" w:hAnsi="Consolas" w:cs="Consolas"/>
-          <w:color w:val="000000"/>
-          <w:sz w:val="20"/>
-          <w:szCs w:val="20"/>
-        </w:rPr>
-        <w:t>(</w:t>
+          <w:color w:val="6A3E3E"/>
+          <w:sz w:val="20"/>
+          <w:szCs w:val="20"/>
+        </w:rPr>
+        <w:t>array</w:t>
+      </w:r>
+      <w:r>
+        <w:rPr>
+          <w:rFonts w:ascii="Consolas" w:hAnsi="Consolas" w:cs="Consolas"/>
+          <w:color w:val="000000"/>
+          <w:sz w:val="20"/>
+          <w:szCs w:val="20"/>
+        </w:rPr>
+        <w:t>.add(</w:t>
       </w:r>
       <w:r>
         <w:rPr>
@@ -872,118 +1314,6 @@
           <w:sz w:val="20"/>
           <w:szCs w:val="20"/>
         </w:rPr>
-        <w:t>right</w:t>
-      </w:r>
-      <w:r>
-        <w:rPr>
-          <w:rFonts w:ascii="Consolas" w:hAnsi="Consolas" w:cs="Consolas"/>
-          <w:color w:val="000000"/>
-          <w:sz w:val="20"/>
-          <w:szCs w:val="20"/>
-        </w:rPr>
-        <w:t xml:space="preserve"> != </w:t>
-      </w:r>
-      <w:r>
-        <w:rPr>
-          <w:rFonts w:ascii="Consolas" w:hAnsi="Consolas" w:cs="Consolas"/>
-          <w:b/>
-          <w:bCs/>
-          <w:color w:val="7F0055"/>
-          <w:sz w:val="20"/>
-          <w:szCs w:val="20"/>
-        </w:rPr>
-        <w:t>null</w:t>
-      </w:r>
-      <w:r>
-        <w:rPr>
-          <w:rFonts w:ascii="Consolas" w:hAnsi="Consolas" w:cs="Consolas"/>
-          <w:color w:val="000000"/>
-          <w:sz w:val="20"/>
-          <w:szCs w:val="20"/>
-        </w:rPr>
-        <w:t xml:space="preserve"> &amp;&amp; !</w:t>
-      </w:r>
-      <w:r>
-        <w:rPr>
-          <w:rFonts w:ascii="Consolas" w:hAnsi="Consolas" w:cs="Consolas"/>
-          <w:i/>
-          <w:iCs/>
-          <w:color w:val="000000"/>
-          <w:sz w:val="20"/>
-          <w:szCs w:val="20"/>
-        </w:rPr>
-        <w:t>validateBST</w:t>
-      </w:r>
-      <w:r>
-        <w:rPr>
-          <w:rFonts w:ascii="Consolas" w:hAnsi="Consolas" w:cs="Consolas"/>
-          <w:color w:val="000000"/>
-          <w:sz w:val="20"/>
-          <w:szCs w:val="20"/>
-        </w:rPr>
-        <w:t>(</w:t>
-      </w:r>
-      <w:r>
-        <w:rPr>
-          <w:rFonts w:ascii="Consolas" w:hAnsi="Consolas" w:cs="Consolas"/>
-          <w:color w:val="6A3E3E"/>
-          <w:sz w:val="20"/>
-          <w:szCs w:val="20"/>
-        </w:rPr>
-        <w:t>tree</w:t>
-      </w:r>
-      <w:r>
-        <w:rPr>
-          <w:rFonts w:ascii="Consolas" w:hAnsi="Consolas" w:cs="Consolas"/>
-          <w:color w:val="000000"/>
-          <w:sz w:val="20"/>
-          <w:szCs w:val="20"/>
-        </w:rPr>
-        <w:t>.</w:t>
-      </w:r>
-      <w:r>
-        <w:rPr>
-          <w:rFonts w:ascii="Consolas" w:hAnsi="Consolas" w:cs="Consolas"/>
-          <w:color w:val="0000C0"/>
-          <w:sz w:val="20"/>
-          <w:szCs w:val="20"/>
-        </w:rPr>
-        <w:t>right</w:t>
-      </w:r>
-      <w:r>
-        <w:rPr>
-          <w:rFonts w:ascii="Consolas" w:hAnsi="Consolas" w:cs="Consolas"/>
-          <w:color w:val="000000"/>
-          <w:sz w:val="20"/>
-          <w:szCs w:val="20"/>
-        </w:rPr>
-        <w:t xml:space="preserve">, </w:t>
-      </w:r>
-      <w:r>
-        <w:rPr>
-          <w:rFonts w:ascii="Consolas" w:hAnsi="Consolas" w:cs="Consolas"/>
-          <w:color w:val="6A3E3E"/>
-          <w:sz w:val="20"/>
-          <w:szCs w:val="20"/>
-        </w:rPr>
-        <w:t>tree</w:t>
-      </w:r>
-      <w:r>
-        <w:rPr>
-          <w:rFonts w:ascii="Consolas" w:hAnsi="Consolas" w:cs="Consolas"/>
-          <w:color w:val="000000"/>
-          <w:sz w:val="20"/>
-          <w:szCs w:val="20"/>
-        </w:rPr>
-        <w:t>.</w:t>
-      </w:r>
-      <w:r>
-        <w:rPr>
-          <w:rFonts w:ascii="Consolas" w:hAnsi="Consolas" w:cs="Consolas"/>
-          <w:color w:val="0000C0"/>
-          <w:sz w:val="20"/>
-          <w:szCs w:val="20"/>
-        </w:rPr>
         <w:t>value</w:t>
       </w:r>
       <w:r>
@@ -993,25 +1323,7 @@
           <w:sz w:val="20"/>
           <w:szCs w:val="20"/>
         </w:rPr>
-        <w:t xml:space="preserve">, </w:t>
-      </w:r>
-      <w:r>
-        <w:rPr>
-          <w:rFonts w:ascii="Consolas" w:hAnsi="Consolas" w:cs="Consolas"/>
-          <w:color w:val="6A3E3E"/>
-          <w:sz w:val="20"/>
-          <w:szCs w:val="20"/>
-        </w:rPr>
-        <w:t>maxValue</w:t>
-      </w:r>
-      <w:r>
-        <w:rPr>
-          <w:rFonts w:ascii="Consolas" w:hAnsi="Consolas" w:cs="Consolas"/>
-          <w:color w:val="000000"/>
-          <w:sz w:val="20"/>
-          <w:szCs w:val="20"/>
-        </w:rPr>
-        <w:t>))</w:t>
+        <w:t>);</w:t>
       </w:r>
     </w:p>
     <w:p>
@@ -1039,51 +1351,76 @@
       <w:r>
         <w:rPr>
           <w:rFonts w:ascii="Consolas" w:hAnsi="Consolas" w:cs="Consolas"/>
-          <w:color w:val="000000"/>
-          <w:sz w:val="20"/>
-          <w:szCs w:val="20"/>
-        </w:rPr>
-        <w:tab/>
-      </w:r>
-      <w:r>
-        <w:rPr>
-          <w:rFonts w:ascii="Consolas" w:hAnsi="Consolas" w:cs="Consolas"/>
-          <w:b/>
-          <w:bCs/>
-          <w:color w:val="7F0055"/>
-          <w:sz w:val="20"/>
-          <w:szCs w:val="20"/>
-        </w:rPr>
-        <w:t>return</w:t>
-      </w:r>
-      <w:r>
-        <w:rPr>
-          <w:rFonts w:ascii="Consolas" w:hAnsi="Consolas" w:cs="Consolas"/>
-          <w:color w:val="000000"/>
-          <w:sz w:val="20"/>
-          <w:szCs w:val="20"/>
-        </w:rPr>
-        <w:t xml:space="preserve"> </w:t>
-      </w:r>
-      <w:r>
-        <w:rPr>
-          <w:rFonts w:ascii="Consolas" w:hAnsi="Consolas" w:cs="Consolas"/>
-          <w:b/>
-          <w:bCs/>
-          <w:color w:val="7F0055"/>
-          <w:sz w:val="20"/>
-          <w:szCs w:val="20"/>
-        </w:rPr>
-        <w:t>false</w:t>
-      </w:r>
-      <w:r>
-        <w:rPr>
-          <w:rFonts w:ascii="Consolas" w:hAnsi="Consolas" w:cs="Consolas"/>
-          <w:color w:val="000000"/>
-          <w:sz w:val="20"/>
-          <w:szCs w:val="20"/>
-        </w:rPr>
-        <w:t>;</w:t>
+          <w:i/>
+          <w:iCs/>
+          <w:color w:val="000000"/>
+          <w:sz w:val="20"/>
+          <w:szCs w:val="20"/>
+        </w:rPr>
+        <w:t>inOrderTraverse</w:t>
+      </w:r>
+      <w:r>
+        <w:rPr>
+          <w:rFonts w:ascii="Consolas" w:hAnsi="Consolas" w:cs="Consolas"/>
+          <w:color w:val="000000"/>
+          <w:sz w:val="20"/>
+          <w:szCs w:val="20"/>
+        </w:rPr>
+        <w:t>(</w:t>
+      </w:r>
+      <w:r>
+        <w:rPr>
+          <w:rFonts w:ascii="Consolas" w:hAnsi="Consolas" w:cs="Consolas"/>
+          <w:color w:val="6A3E3E"/>
+          <w:sz w:val="20"/>
+          <w:szCs w:val="20"/>
+        </w:rPr>
+        <w:t>tree</w:t>
+      </w:r>
+      <w:r>
+        <w:rPr>
+          <w:rFonts w:ascii="Consolas" w:hAnsi="Consolas" w:cs="Consolas"/>
+          <w:color w:val="000000"/>
+          <w:sz w:val="20"/>
+          <w:szCs w:val="20"/>
+        </w:rPr>
+        <w:t>.</w:t>
+      </w:r>
+      <w:r>
+        <w:rPr>
+          <w:rFonts w:ascii="Consolas" w:hAnsi="Consolas" w:cs="Consolas"/>
+          <w:color w:val="0000C0"/>
+          <w:sz w:val="20"/>
+          <w:szCs w:val="20"/>
+        </w:rPr>
+        <w:t>right</w:t>
+      </w:r>
+      <w:r>
+        <w:rPr>
+          <w:rFonts w:ascii="Consolas" w:hAnsi="Consolas" w:cs="Consolas"/>
+          <w:color w:val="000000"/>
+          <w:sz w:val="20"/>
+          <w:szCs w:val="20"/>
+        </w:rPr>
+        <w:t xml:space="preserve">, </w:t>
+      </w:r>
+      <w:r>
+        <w:rPr>
+          <w:rFonts w:ascii="Consolas" w:hAnsi="Consolas" w:cs="Consolas"/>
+          <w:color w:val="6A3E3E"/>
+          <w:sz w:val="20"/>
+          <w:szCs w:val="20"/>
+        </w:rPr>
+        <w:t>array</w:t>
+      </w:r>
+      <w:r>
+        <w:rPr>
+          <w:rFonts w:ascii="Consolas" w:hAnsi="Consolas" w:cs="Consolas"/>
+          <w:color w:val="000000"/>
+          <w:sz w:val="20"/>
+          <w:szCs w:val="20"/>
+        </w:rPr>
+        <w:t>);</w:t>
       </w:r>
     </w:p>
     <w:p>
@@ -1099,16 +1436,6 @@
           <w:szCs w:val="20"/>
         </w:rPr>
       </w:pPr>
-      <w:r>
-        <w:rPr>
-          <w:rFonts w:ascii="Consolas" w:hAnsi="Consolas" w:cs="Consolas"/>
-          <w:color w:val="000000"/>
-          <w:sz w:val="20"/>
-          <w:szCs w:val="20"/>
-        </w:rPr>
-        <w:tab/>
-        <w:t>returen true;</w:t>
-      </w:r>
     </w:p>
     <w:p>
       <w:pPr>
@@ -1117,19 +1444,51 @@
         <w:adjustRightInd w:val="0"/>
         <w:spacing w:after="0" w:line="240" w:lineRule="auto"/>
         <w:rPr>
-          <w:color w:val="C0504D" w:themeColor="accent2"/>
-          <w:sz w:val="20"/>
-          <w:szCs w:val="20"/>
-        </w:rPr>
-      </w:pPr>
-      <w:r>
-        <w:rPr>
-          <w:rFonts w:ascii="Consolas" w:hAnsi="Consolas" w:cs="Consolas"/>
-          <w:color w:val="000000"/>
-          <w:sz w:val="20"/>
-          <w:szCs w:val="20"/>
-        </w:rPr>
-        <w:t>}</w:t>
+          <w:rFonts w:ascii="raleway" w:eastAsia="Times New Roman" w:hAnsi="raleway" w:cs="Times New Roman"/>
+          <w:color w:val="333333"/>
+        </w:rPr>
+      </w:pPr>
+      <w:r>
+        <w:rPr>
+          <w:rFonts w:ascii="raleway" w:eastAsia="Times New Roman" w:hAnsi="raleway" w:cs="Times New Roman"/>
+          <w:color w:val="333333"/>
+        </w:rPr>
+        <w:t>When it is after of</w:t>
+      </w:r>
+      <w:r>
+        <w:rPr>
+          <w:rFonts w:ascii="raleway" w:eastAsia="Times New Roman" w:hAnsi="raleway" w:cs="Times New Roman"/>
+          <w:color w:val="333333"/>
+        </w:rPr>
+        <w:t xml:space="preserve"> two recursive call, </w:t>
+      </w:r>
+      <w:r>
+        <w:rPr>
+          <w:rFonts w:ascii="raleway" w:eastAsia="Times New Roman" w:hAnsi="raleway" w:cs="Times New Roman" w:hint="eastAsia"/>
+          <w:color w:val="333333"/>
+        </w:rPr>
+        <w:t>that’s</w:t>
+      </w:r>
+      <w:r>
+        <w:rPr>
+          <w:rFonts w:ascii="raleway" w:eastAsia="Times New Roman" w:hAnsi="raleway" w:cs="Times New Roman"/>
+          <w:color w:val="333333"/>
+        </w:rPr>
+        <w:t xml:space="preserve"> </w:t>
+      </w:r>
+      <w:r>
+        <w:rPr>
+          <w:rFonts w:ascii="raleway" w:eastAsia="Times New Roman" w:hAnsi="raleway" w:cs="Times New Roman"/>
+          <w:color w:val="333333"/>
+        </w:rPr>
+        <w:t>post</w:t>
+      </w:r>
+      <w:r>
+        <w:rPr>
+          <w:rFonts w:ascii="raleway" w:eastAsia="Times New Roman" w:hAnsi="raleway" w:cs="Times New Roman"/>
+          <w:color w:val="333333"/>
+        </w:rPr>
+        <w:t xml:space="preserve"> order traverse,</w:t>
       </w:r>
     </w:p>
     <w:p>
@@ -1139,9 +1498,94 @@
         <w:adjustRightInd w:val="0"/>
         <w:spacing w:after="0" w:line="240" w:lineRule="auto"/>
         <w:rPr>
-          <w:color w:val="C0504D" w:themeColor="accent2"/>
-        </w:rPr>
-      </w:pPr>
+          <w:rFonts w:ascii="Consolas" w:hAnsi="Consolas" w:cs="Consolas"/>
+          <w:sz w:val="20"/>
+          <w:szCs w:val="20"/>
+        </w:rPr>
+      </w:pPr>
+      <w:r>
+        <w:rPr>
+          <w:rFonts w:ascii="Consolas" w:hAnsi="Consolas" w:cs="Consolas"/>
+          <w:color w:val="000000"/>
+          <w:sz w:val="16"/>
+          <w:szCs w:val="16"/>
+        </w:rPr>
+        <w:tab/>
+      </w:r>
+      <w:r>
+        <w:rPr>
+          <w:rFonts w:ascii="Consolas" w:hAnsi="Consolas" w:cs="Consolas"/>
+          <w:i/>
+          <w:iCs/>
+          <w:color w:val="000000"/>
+          <w:sz w:val="20"/>
+          <w:szCs w:val="20"/>
+        </w:rPr>
+        <w:t>postOrderTraverse</w:t>
+      </w:r>
+      <w:r>
+        <w:rPr>
+          <w:rFonts w:ascii="Consolas" w:hAnsi="Consolas" w:cs="Consolas"/>
+          <w:color w:val="000000"/>
+          <w:sz w:val="20"/>
+          <w:szCs w:val="20"/>
+        </w:rPr>
+        <w:t>(</w:t>
+      </w:r>
+      <w:r>
+        <w:rPr>
+          <w:rFonts w:ascii="Consolas" w:hAnsi="Consolas" w:cs="Consolas"/>
+          <w:color w:val="6A3E3E"/>
+          <w:sz w:val="20"/>
+          <w:szCs w:val="20"/>
+        </w:rPr>
+        <w:t>tree</w:t>
+      </w:r>
+      <w:r>
+        <w:rPr>
+          <w:rFonts w:ascii="Consolas" w:hAnsi="Consolas" w:cs="Consolas"/>
+          <w:color w:val="000000"/>
+          <w:sz w:val="20"/>
+          <w:szCs w:val="20"/>
+        </w:rPr>
+        <w:t>.</w:t>
+      </w:r>
+      <w:r>
+        <w:rPr>
+          <w:rFonts w:ascii="Consolas" w:hAnsi="Consolas" w:cs="Consolas"/>
+          <w:color w:val="0000C0"/>
+          <w:sz w:val="20"/>
+          <w:szCs w:val="20"/>
+        </w:rPr>
+        <w:t>left</w:t>
+      </w:r>
+      <w:r>
+        <w:rPr>
+          <w:rFonts w:ascii="Consolas" w:hAnsi="Consolas" w:cs="Consolas"/>
+          <w:color w:val="000000"/>
+          <w:sz w:val="20"/>
+          <w:szCs w:val="20"/>
+        </w:rPr>
+        <w:t xml:space="preserve">, </w:t>
+      </w:r>
+      <w:r>
+        <w:rPr>
+          <w:rFonts w:ascii="Consolas" w:hAnsi="Consolas" w:cs="Consolas"/>
+          <w:color w:val="6A3E3E"/>
+          <w:sz w:val="20"/>
+          <w:szCs w:val="20"/>
+        </w:rPr>
+        <w:t>array</w:t>
+      </w:r>
+      <w:r>
+        <w:rPr>
+          <w:rFonts w:ascii="Consolas" w:hAnsi="Consolas" w:cs="Consolas"/>
+          <w:color w:val="000000"/>
+          <w:sz w:val="20"/>
+          <w:szCs w:val="20"/>
+        </w:rPr>
+        <w:t>);</w:t>
+      </w:r>
     </w:p>
     <w:p>
       <w:pPr>
@@ -1149,27 +1593,86 @@
         <w:autoSpaceDN w:val="0"/>
         <w:adjustRightInd w:val="0"/>
         <w:spacing w:after="0" w:line="240" w:lineRule="auto"/>
-        <w:rPr>
-          <w:color w:val="C0504D" w:themeColor="accent2"/>
-        </w:rPr>
-      </w:pPr>
-      <w:r>
-        <w:rPr>
-          <w:color w:val="C0504D" w:themeColor="accent2"/>
-        </w:rPr>
-        <w:t xml:space="preserve">Recursive is very similar like stack. </w:t>
-      </w:r>
-      <w:r>
-        <w:rPr>
-          <w:color w:val="C0504D" w:themeColor="accent2"/>
-        </w:rPr>
-        <w:t xml:space="preserve"> It puts number one top of each other. </w:t>
-      </w:r>
-      <w:r>
-        <w:rPr>
-          <w:color w:val="C0504D" w:themeColor="accent2"/>
-        </w:rPr>
-        <w:t>And first works on top one.</w:t>
+        <w:ind w:firstLine="720"/>
+        <w:rPr>
+          <w:rFonts w:ascii="Consolas" w:hAnsi="Consolas" w:cs="Consolas"/>
+          <w:sz w:val="20"/>
+          <w:szCs w:val="20"/>
+        </w:rPr>
+      </w:pPr>
+      <w:r>
+        <w:rPr>
+          <w:rFonts w:ascii="Consolas" w:hAnsi="Consolas" w:cs="Consolas"/>
+          <w:i/>
+          <w:iCs/>
+          <w:color w:val="000000"/>
+          <w:sz w:val="20"/>
+          <w:szCs w:val="20"/>
+        </w:rPr>
+        <w:t>postOrderTraverse</w:t>
+      </w:r>
+      <w:r>
+        <w:rPr>
+          <w:rFonts w:ascii="Consolas" w:hAnsi="Consolas" w:cs="Consolas"/>
+          <w:color w:val="000000"/>
+          <w:sz w:val="20"/>
+          <w:szCs w:val="20"/>
+        </w:rPr>
+        <w:t>(</w:t>
+      </w:r>
+      <w:r>
+        <w:rPr>
+          <w:rFonts w:ascii="Consolas" w:hAnsi="Consolas" w:cs="Consolas"/>
+          <w:color w:val="6A3E3E"/>
+          <w:sz w:val="20"/>
+          <w:szCs w:val="20"/>
+        </w:rPr>
+        <w:t>tree</w:t>
+      </w:r>
+      <w:r>
+        <w:rPr>
+          <w:rFonts w:ascii="Consolas" w:hAnsi="Consolas" w:cs="Consolas"/>
+          <w:color w:val="000000"/>
+          <w:sz w:val="20"/>
+          <w:szCs w:val="20"/>
+        </w:rPr>
+        <w:t>.</w:t>
+      </w:r>
+      <w:r>
+        <w:rPr>
+          <w:rFonts w:ascii="Consolas" w:hAnsi="Consolas" w:cs="Consolas"/>
+          <w:color w:val="0000C0"/>
+          <w:sz w:val="20"/>
+          <w:szCs w:val="20"/>
+        </w:rPr>
+        <w:t>right</w:t>
+      </w:r>
+      <w:r>
+        <w:rPr>
+          <w:rFonts w:ascii="Consolas" w:hAnsi="Consolas" w:cs="Consolas"/>
+          <w:color w:val="000000"/>
+          <w:sz w:val="20"/>
+          <w:szCs w:val="20"/>
+        </w:rPr>
+        <w:t xml:space="preserve">, </w:t>
+      </w:r>
+      <w:r>
+        <w:rPr>
+          <w:rFonts w:ascii="Consolas" w:hAnsi="Consolas" w:cs="Consolas"/>
+          <w:color w:val="6A3E3E"/>
+          <w:sz w:val="20"/>
+          <w:szCs w:val="20"/>
+        </w:rPr>
+        <w:t>array</w:t>
+      </w:r>
+      <w:r>
+        <w:rPr>
+          <w:rFonts w:ascii="Consolas" w:hAnsi="Consolas" w:cs="Consolas"/>
+          <w:color w:val="000000"/>
+          <w:sz w:val="20"/>
+          <w:szCs w:val="20"/>
+        </w:rPr>
+        <w:t>);</w:t>
       </w:r>
     </w:p>
     <w:p>
@@ -1178,15 +1681,67 @@
         <w:autoSpaceDN w:val="0"/>
         <w:adjustRightInd w:val="0"/>
         <w:spacing w:after="0" w:line="240" w:lineRule="auto"/>
-        <w:rPr>
-          <w:color w:val="C0504D" w:themeColor="accent2"/>
-        </w:rPr>
-      </w:pPr>
-      <w:r>
-        <w:rPr>
-          <w:color w:val="C0504D" w:themeColor="accent2"/>
-        </w:rPr>
-        <w:t xml:space="preserve">How to understand recursive method easily, Need to try and make documents, </w:t>
+        <w:ind w:firstLine="720"/>
+        <w:rPr>
+          <w:rFonts w:ascii="Consolas" w:hAnsi="Consolas" w:cs="Consolas"/>
+          <w:color w:val="000000"/>
+          <w:sz w:val="20"/>
+          <w:szCs w:val="20"/>
+        </w:rPr>
+      </w:pPr>
+      <w:r>
+        <w:rPr>
+          <w:rFonts w:ascii="Consolas" w:hAnsi="Consolas" w:cs="Consolas"/>
+          <w:color w:val="6A3E3E"/>
+          <w:sz w:val="20"/>
+          <w:szCs w:val="20"/>
+        </w:rPr>
+        <w:t>array</w:t>
+      </w:r>
+      <w:r>
+        <w:rPr>
+          <w:rFonts w:ascii="Consolas" w:hAnsi="Consolas" w:cs="Consolas"/>
+          <w:color w:val="000000"/>
+          <w:sz w:val="20"/>
+          <w:szCs w:val="20"/>
+        </w:rPr>
+        <w:t>.add(</w:t>
+      </w:r>
+      <w:r>
+        <w:rPr>
+          <w:rFonts w:ascii="Consolas" w:hAnsi="Consolas" w:cs="Consolas"/>
+          <w:color w:val="6A3E3E"/>
+          <w:sz w:val="20"/>
+          <w:szCs w:val="20"/>
+        </w:rPr>
+        <w:t>tree</w:t>
+      </w:r>
+      <w:r>
+        <w:rPr>
+          <w:rFonts w:ascii="Consolas" w:hAnsi="Consolas" w:cs="Consolas"/>
+          <w:color w:val="000000"/>
+          <w:sz w:val="20"/>
+          <w:szCs w:val="20"/>
+        </w:rPr>
+        <w:t>.</w:t>
+      </w:r>
+      <w:r>
+        <w:rPr>
+          <w:rFonts w:ascii="Consolas" w:hAnsi="Consolas" w:cs="Consolas"/>
+          <w:color w:val="0000C0"/>
+          <w:sz w:val="20"/>
+          <w:szCs w:val="20"/>
+        </w:rPr>
+        <w:t>value</w:t>
+      </w:r>
+      <w:r>
+        <w:rPr>
+          <w:rFonts w:ascii="Consolas" w:hAnsi="Consolas" w:cs="Consolas"/>
+          <w:color w:val="000000"/>
+          <w:sz w:val="20"/>
+          <w:szCs w:val="20"/>
+        </w:rPr>
+        <w:t>);</w:t>
       </w:r>
     </w:p>
     <w:p>
@@ -1195,9 +1750,1398 @@
         <w:autoSpaceDN w:val="0"/>
         <w:adjustRightInd w:val="0"/>
         <w:spacing w:after="0" w:line="240" w:lineRule="auto"/>
+        <w:ind w:firstLine="720"/>
+        <w:rPr>
+          <w:rFonts w:ascii="raleway" w:eastAsia="Times New Roman" w:hAnsi="raleway" w:cs="Times New Roman"/>
+          <w:b/>
+          <w:color w:val="333333"/>
+          <w:sz w:val="24"/>
+          <w:szCs w:val="24"/>
+        </w:rPr>
+      </w:pPr>
+    </w:p>
+    <w:p>
+      <w:pPr>
+        <w:autoSpaceDE w:val="0"/>
+        <w:autoSpaceDN w:val="0"/>
+        <w:adjustRightInd w:val="0"/>
+        <w:spacing w:after="0" w:line="240" w:lineRule="auto"/>
+        <w:rPr>
+          <w:rFonts w:ascii="raleway" w:eastAsia="Times New Roman" w:hAnsi="raleway" w:cs="Times New Roman"/>
+          <w:b/>
+          <w:color w:val="333333"/>
+          <w:sz w:val="24"/>
+          <w:szCs w:val="24"/>
+        </w:rPr>
+      </w:pPr>
+      <w:r>
+        <w:rPr>
+          <w:rFonts w:ascii="raleway" w:eastAsia="Times New Roman" w:hAnsi="raleway" w:cs="Times New Roman"/>
+          <w:b/>
+          <w:color w:val="333333"/>
+          <w:sz w:val="24"/>
+          <w:szCs w:val="24"/>
+        </w:rPr>
+        <w:t>We can reverse a list of data by stack,</w:t>
+      </w:r>
+    </w:p>
+    <w:p>
+      <w:pPr>
+        <w:autoSpaceDE w:val="0"/>
+        <w:autoSpaceDN w:val="0"/>
+        <w:adjustRightInd w:val="0"/>
+        <w:spacing w:after="0" w:line="240" w:lineRule="auto"/>
+        <w:rPr>
+          <w:rFonts w:ascii="raleway" w:eastAsia="Times New Roman" w:hAnsi="raleway" w:cs="Times New Roman"/>
+          <w:b/>
+          <w:color w:val="333333"/>
+          <w:sz w:val="24"/>
+          <w:szCs w:val="24"/>
+        </w:rPr>
+      </w:pPr>
+    </w:p>
+    <w:p>
+      <w:pPr>
+        <w:autoSpaceDE w:val="0"/>
+        <w:autoSpaceDN w:val="0"/>
+        <w:adjustRightInd w:val="0"/>
+        <w:spacing w:after="0" w:line="240" w:lineRule="auto"/>
+        <w:rPr>
+          <w:rFonts w:ascii="Consolas" w:hAnsi="Consolas" w:cs="Consolas"/>
+          <w:sz w:val="16"/>
+          <w:szCs w:val="16"/>
+        </w:rPr>
+      </w:pPr>
+      <w:r>
+        <w:rPr>
+          <w:rFonts w:ascii="Consolas" w:hAnsi="Consolas" w:cs="Consolas"/>
+          <w:b/>
+          <w:bCs/>
+          <w:color w:val="7F0055"/>
+          <w:sz w:val="16"/>
+          <w:szCs w:val="16"/>
+        </w:rPr>
+        <w:t>while</w:t>
+      </w:r>
+      <w:r>
+        <w:rPr>
+          <w:rFonts w:ascii="Consolas" w:hAnsi="Consolas" w:cs="Consolas"/>
+          <w:color w:val="000000"/>
+          <w:sz w:val="16"/>
+          <w:szCs w:val="16"/>
+        </w:rPr>
+        <w:t>(!</w:t>
+      </w:r>
+      <w:r>
+        <w:rPr>
+          <w:rFonts w:ascii="Consolas" w:hAnsi="Consolas" w:cs="Consolas"/>
+          <w:color w:val="6A3E3E"/>
+          <w:sz w:val="16"/>
+          <w:szCs w:val="16"/>
+          <w:shd w:val="clear" w:color="auto" w:fill="D4D4D4"/>
+        </w:rPr>
+        <w:t>stack2</w:t>
+      </w:r>
+      <w:r>
+        <w:rPr>
+          <w:rFonts w:ascii="Consolas" w:hAnsi="Consolas" w:cs="Consolas"/>
+          <w:color w:val="000000"/>
+          <w:sz w:val="16"/>
+          <w:szCs w:val="16"/>
+        </w:rPr>
+        <w:t>.isEmpty()) {</w:t>
+      </w:r>
+      <w:r>
+        <w:rPr>
+          <w:rFonts w:ascii="Consolas" w:hAnsi="Consolas" w:cs="Consolas"/>
+          <w:color w:val="000000"/>
+          <w:sz w:val="16"/>
+          <w:szCs w:val="16"/>
+        </w:rPr>
+        <w:t xml:space="preserve"> // stack2 : 10,15,22,5,5,2,1 </w:t>
+      </w:r>
+    </w:p>
+    <w:p>
+      <w:pPr>
+        <w:autoSpaceDE w:val="0"/>
+        <w:autoSpaceDN w:val="0"/>
+        <w:adjustRightInd w:val="0"/>
+        <w:spacing w:after="0" w:line="240" w:lineRule="auto"/>
+        <w:rPr>
+          <w:rFonts w:ascii="Consolas" w:hAnsi="Consolas" w:cs="Consolas"/>
+          <w:sz w:val="16"/>
+          <w:szCs w:val="16"/>
+        </w:rPr>
+      </w:pPr>
+      <w:r>
+        <w:rPr>
+          <w:rFonts w:ascii="Consolas" w:hAnsi="Consolas" w:cs="Consolas"/>
+          <w:color w:val="000000"/>
+          <w:sz w:val="16"/>
+          <w:szCs w:val="16"/>
+        </w:rPr>
+        <w:tab/>
+      </w:r>
+      <w:r>
+        <w:rPr>
+          <w:rFonts w:ascii="Consolas" w:hAnsi="Consolas" w:cs="Consolas"/>
+          <w:color w:val="6A3E3E"/>
+          <w:sz w:val="16"/>
+          <w:szCs w:val="16"/>
+        </w:rPr>
+        <w:t>array</w:t>
+      </w:r>
+      <w:r>
+        <w:rPr>
+          <w:rFonts w:ascii="Consolas" w:hAnsi="Consolas" w:cs="Consolas"/>
+          <w:color w:val="000000"/>
+          <w:sz w:val="16"/>
+          <w:szCs w:val="16"/>
+        </w:rPr>
+        <w:t>.add(</w:t>
+      </w:r>
+      <w:r>
+        <w:rPr>
+          <w:rFonts w:ascii="Consolas" w:hAnsi="Consolas" w:cs="Consolas"/>
+          <w:color w:val="6A3E3E"/>
+          <w:sz w:val="16"/>
+          <w:szCs w:val="16"/>
+          <w:shd w:val="clear" w:color="auto" w:fill="D4D4D4"/>
+        </w:rPr>
+        <w:t>stack2</w:t>
+      </w:r>
+      <w:r>
+        <w:rPr>
+          <w:rFonts w:ascii="Consolas" w:hAnsi="Consolas" w:cs="Consolas"/>
+          <w:color w:val="000000"/>
+          <w:sz w:val="16"/>
+          <w:szCs w:val="16"/>
+        </w:rPr>
+        <w:t>.pop());</w:t>
+      </w:r>
+      <w:r>
+        <w:rPr>
+          <w:rFonts w:ascii="Consolas" w:hAnsi="Consolas" w:cs="Consolas"/>
+          <w:color w:val="000000"/>
+          <w:sz w:val="16"/>
+          <w:szCs w:val="16"/>
+        </w:rPr>
+        <w:t xml:space="preserve"> // array: 1,2,5,5,22,15,10</w:t>
+      </w:r>
+    </w:p>
+    <w:p>
+      <w:pPr>
+        <w:autoSpaceDE w:val="0"/>
+        <w:autoSpaceDN w:val="0"/>
+        <w:adjustRightInd w:val="0"/>
+        <w:spacing w:after="0" w:line="240" w:lineRule="auto"/>
+        <w:rPr>
+          <w:rFonts w:ascii="Consolas" w:hAnsi="Consolas" w:cs="Consolas"/>
+          <w:color w:val="000000"/>
+          <w:sz w:val="16"/>
+          <w:szCs w:val="16"/>
+        </w:rPr>
+      </w:pPr>
+      <w:r>
+        <w:rPr>
+          <w:rFonts w:ascii="Consolas" w:hAnsi="Consolas" w:cs="Consolas"/>
+          <w:color w:val="000000"/>
+          <w:sz w:val="16"/>
+          <w:szCs w:val="16"/>
+        </w:rPr>
+        <w:t>}</w:t>
+      </w:r>
+    </w:p>
+    <w:p>
+      <w:pPr>
+        <w:autoSpaceDE w:val="0"/>
+        <w:autoSpaceDN w:val="0"/>
+        <w:adjustRightInd w:val="0"/>
+        <w:spacing w:after="0" w:line="240" w:lineRule="auto"/>
+        <w:rPr>
+          <w:rFonts w:ascii="raleway" w:eastAsia="Times New Roman" w:hAnsi="raleway" w:cs="Times New Roman"/>
+          <w:b/>
+          <w:color w:val="333333"/>
+          <w:sz w:val="24"/>
+          <w:szCs w:val="24"/>
+        </w:rPr>
+      </w:pPr>
+    </w:p>
+    <w:p>
+      <w:pPr>
+        <w:autoSpaceDE w:val="0"/>
+        <w:autoSpaceDN w:val="0"/>
+        <w:adjustRightInd w:val="0"/>
+        <w:spacing w:after="0" w:line="240" w:lineRule="auto"/>
+        <w:rPr>
+          <w:rFonts w:ascii="Consolas" w:hAnsi="Consolas" w:cs="Consolas"/>
+          <w:b/>
+          <w:bCs/>
+          <w:color w:val="7F0055"/>
+          <w:sz w:val="16"/>
+          <w:szCs w:val="16"/>
+        </w:rPr>
+      </w:pPr>
+      <w:r>
+        <w:rPr>
+          <w:rFonts w:ascii="raleway" w:eastAsia="Times New Roman" w:hAnsi="raleway" w:cs="Times New Roman"/>
+          <w:b/>
+          <w:color w:val="333333"/>
+          <w:sz w:val="24"/>
+          <w:szCs w:val="24"/>
+        </w:rPr>
+        <w:t xml:space="preserve">How to manage two </w:t>
+      </w:r>
+      <w:r>
+        <w:rPr>
+          <w:rFonts w:ascii="raleway" w:eastAsia="Times New Roman" w:hAnsi="raleway" w:cs="Times New Roman" w:hint="eastAsia"/>
+          <w:b/>
+          <w:color w:val="333333"/>
+          <w:sz w:val="24"/>
+          <w:szCs w:val="24"/>
+        </w:rPr>
+        <w:t>dynamic</w:t>
+      </w:r>
+      <w:r>
+        <w:rPr>
+          <w:rFonts w:ascii="raleway" w:eastAsia="Times New Roman" w:hAnsi="raleway" w:cs="Times New Roman"/>
+          <w:b/>
+          <w:color w:val="333333"/>
+          <w:sz w:val="24"/>
+          <w:szCs w:val="24"/>
+        </w:rPr>
+        <w:t xml:space="preserve"> variable recursively?</w:t>
+      </w:r>
+    </w:p>
+    <w:p>
+      <w:pPr>
+        <w:autoSpaceDE w:val="0"/>
+        <w:autoSpaceDN w:val="0"/>
+        <w:adjustRightInd w:val="0"/>
+        <w:spacing w:after="0" w:line="240" w:lineRule="auto"/>
+        <w:rPr>
+          <w:rFonts w:ascii="Consolas" w:hAnsi="Consolas" w:cs="Consolas"/>
+          <w:b/>
+          <w:bCs/>
+          <w:color w:val="7F0055"/>
+          <w:sz w:val="20"/>
+          <w:szCs w:val="20"/>
+        </w:rPr>
+      </w:pPr>
+    </w:p>
+    <w:p>
+      <w:pPr>
+        <w:autoSpaceDE w:val="0"/>
+        <w:autoSpaceDN w:val="0"/>
+        <w:adjustRightInd w:val="0"/>
+        <w:spacing w:after="0" w:line="240" w:lineRule="auto"/>
+        <w:rPr>
+          <w:rFonts w:ascii="Consolas" w:hAnsi="Consolas" w:cs="Consolas"/>
+          <w:sz w:val="20"/>
+          <w:szCs w:val="20"/>
+        </w:rPr>
+      </w:pPr>
+      <w:r>
+        <w:rPr>
+          <w:rFonts w:ascii="Consolas" w:hAnsi="Consolas" w:cs="Consolas"/>
+          <w:b/>
+          <w:bCs/>
+          <w:color w:val="7F0055"/>
+          <w:sz w:val="20"/>
+          <w:szCs w:val="20"/>
+        </w:rPr>
+        <w:t>private</w:t>
+      </w:r>
+      <w:r>
+        <w:rPr>
+          <w:rFonts w:ascii="Consolas" w:hAnsi="Consolas" w:cs="Consolas"/>
+          <w:color w:val="000000"/>
+          <w:sz w:val="20"/>
+          <w:szCs w:val="20"/>
+        </w:rPr>
+        <w:t xml:space="preserve"> </w:t>
+      </w:r>
+      <w:r>
+        <w:rPr>
+          <w:rFonts w:ascii="Consolas" w:hAnsi="Consolas" w:cs="Consolas"/>
+          <w:b/>
+          <w:bCs/>
+          <w:color w:val="7F0055"/>
+          <w:sz w:val="20"/>
+          <w:szCs w:val="20"/>
+        </w:rPr>
+        <w:t>static</w:t>
+      </w:r>
+      <w:r>
+        <w:rPr>
+          <w:rFonts w:ascii="Consolas" w:hAnsi="Consolas" w:cs="Consolas"/>
+          <w:color w:val="000000"/>
+          <w:sz w:val="20"/>
+          <w:szCs w:val="20"/>
+        </w:rPr>
+        <w:t xml:space="preserve"> </w:t>
+      </w:r>
+      <w:r>
+        <w:rPr>
+          <w:rFonts w:ascii="Consolas" w:hAnsi="Consolas" w:cs="Consolas"/>
+          <w:b/>
+          <w:bCs/>
+          <w:color w:val="7F0055"/>
+          <w:sz w:val="20"/>
+          <w:szCs w:val="20"/>
+        </w:rPr>
+        <w:t>boolean</w:t>
+      </w:r>
+      <w:r>
+        <w:rPr>
+          <w:rFonts w:ascii="Consolas" w:hAnsi="Consolas" w:cs="Consolas"/>
+          <w:color w:val="000000"/>
+          <w:sz w:val="20"/>
+          <w:szCs w:val="20"/>
+        </w:rPr>
+        <w:t xml:space="preserve"> validateBST(BST </w:t>
+      </w:r>
+      <w:r>
+        <w:rPr>
+          <w:rFonts w:ascii="Consolas" w:hAnsi="Consolas" w:cs="Consolas"/>
+          <w:color w:val="6A3E3E"/>
+          <w:sz w:val="20"/>
+          <w:szCs w:val="20"/>
+        </w:rPr>
+        <w:t>tree</w:t>
+      </w:r>
+      <w:r>
+        <w:rPr>
+          <w:rFonts w:ascii="Consolas" w:hAnsi="Consolas" w:cs="Consolas"/>
+          <w:color w:val="000000"/>
+          <w:sz w:val="20"/>
+          <w:szCs w:val="20"/>
+        </w:rPr>
+        <w:t xml:space="preserve">, </w:t>
+      </w:r>
+      <w:r>
+        <w:rPr>
+          <w:rFonts w:ascii="Consolas" w:hAnsi="Consolas" w:cs="Consolas"/>
+          <w:b/>
+          <w:bCs/>
+          <w:color w:val="7F0055"/>
+          <w:sz w:val="20"/>
+          <w:szCs w:val="20"/>
+        </w:rPr>
+        <w:t>int</w:t>
+      </w:r>
+      <w:r>
+        <w:rPr>
+          <w:rFonts w:ascii="Consolas" w:hAnsi="Consolas" w:cs="Consolas"/>
+          <w:color w:val="000000"/>
+          <w:sz w:val="20"/>
+          <w:szCs w:val="20"/>
+        </w:rPr>
+        <w:t xml:space="preserve"> </w:t>
+      </w:r>
+      <w:r>
+        <w:rPr>
+          <w:rFonts w:ascii="Consolas" w:hAnsi="Consolas" w:cs="Consolas"/>
+          <w:color w:val="6A3E3E"/>
+          <w:sz w:val="20"/>
+          <w:szCs w:val="20"/>
+          <w:shd w:val="clear" w:color="auto" w:fill="F0D8A8"/>
+        </w:rPr>
+        <w:t>minValue</w:t>
+      </w:r>
+      <w:r>
+        <w:rPr>
+          <w:rFonts w:ascii="Consolas" w:hAnsi="Consolas" w:cs="Consolas"/>
+          <w:color w:val="000000"/>
+          <w:sz w:val="20"/>
+          <w:szCs w:val="20"/>
+        </w:rPr>
+        <w:t xml:space="preserve">, </w:t>
+      </w:r>
+      <w:r>
+        <w:rPr>
+          <w:rFonts w:ascii="Consolas" w:hAnsi="Consolas" w:cs="Consolas"/>
+          <w:b/>
+          <w:bCs/>
+          <w:color w:val="7F0055"/>
+          <w:sz w:val="20"/>
+          <w:szCs w:val="20"/>
+        </w:rPr>
+        <w:t>int</w:t>
+      </w:r>
+      <w:r>
+        <w:rPr>
+          <w:rFonts w:ascii="Consolas" w:hAnsi="Consolas" w:cs="Consolas"/>
+          <w:color w:val="000000"/>
+          <w:sz w:val="20"/>
+          <w:szCs w:val="20"/>
+        </w:rPr>
+        <w:t xml:space="preserve"> </w:t>
+      </w:r>
+      <w:r>
+        <w:rPr>
+          <w:rFonts w:ascii="Consolas" w:hAnsi="Consolas" w:cs="Consolas"/>
+          <w:color w:val="6A3E3E"/>
+          <w:sz w:val="20"/>
+          <w:szCs w:val="20"/>
+        </w:rPr>
+        <w:t>maxValue</w:t>
+      </w:r>
+      <w:r>
+        <w:rPr>
+          <w:rFonts w:ascii="Consolas" w:hAnsi="Consolas" w:cs="Consolas"/>
+          <w:color w:val="000000"/>
+          <w:sz w:val="20"/>
+          <w:szCs w:val="20"/>
+        </w:rPr>
+        <w:t>) {</w:t>
+      </w:r>
+    </w:p>
+    <w:p>
+      <w:pPr>
+        <w:autoSpaceDE w:val="0"/>
+        <w:autoSpaceDN w:val="0"/>
+        <w:adjustRightInd w:val="0"/>
+        <w:spacing w:after="0" w:line="240" w:lineRule="auto"/>
+        <w:ind w:firstLine="720"/>
+        <w:rPr>
+          <w:rFonts w:ascii="Consolas" w:hAnsi="Consolas" w:cs="Consolas"/>
+          <w:sz w:val="20"/>
+          <w:szCs w:val="20"/>
+        </w:rPr>
+      </w:pPr>
+      <w:r>
+        <w:rPr>
+          <w:rFonts w:ascii="Consolas" w:hAnsi="Consolas" w:cs="Consolas"/>
+          <w:b/>
+          <w:bCs/>
+          <w:color w:val="7F0055"/>
+          <w:sz w:val="20"/>
+          <w:szCs w:val="20"/>
+        </w:rPr>
+        <w:t>if</w:t>
+      </w:r>
+      <w:r>
+        <w:rPr>
+          <w:rFonts w:ascii="Consolas" w:hAnsi="Consolas" w:cs="Consolas"/>
+          <w:color w:val="000000"/>
+          <w:sz w:val="20"/>
+          <w:szCs w:val="20"/>
+        </w:rPr>
+        <w:t>(</w:t>
+      </w:r>
+      <w:r>
+        <w:rPr>
+          <w:rFonts w:ascii="Consolas" w:hAnsi="Consolas" w:cs="Consolas"/>
+          <w:color w:val="6A3E3E"/>
+          <w:sz w:val="20"/>
+          <w:szCs w:val="20"/>
+        </w:rPr>
+        <w:t>tree</w:t>
+      </w:r>
+      <w:r>
+        <w:rPr>
+          <w:rFonts w:ascii="Consolas" w:hAnsi="Consolas" w:cs="Consolas"/>
+          <w:color w:val="000000"/>
+          <w:sz w:val="20"/>
+          <w:szCs w:val="20"/>
+        </w:rPr>
+        <w:t>.</w:t>
+      </w:r>
+      <w:r>
+        <w:rPr>
+          <w:rFonts w:ascii="Consolas" w:hAnsi="Consolas" w:cs="Consolas"/>
+          <w:color w:val="0000C0"/>
+          <w:sz w:val="20"/>
+          <w:szCs w:val="20"/>
+        </w:rPr>
+        <w:t>value</w:t>
+      </w:r>
+      <w:r>
+        <w:rPr>
+          <w:rFonts w:ascii="Consolas" w:hAnsi="Consolas" w:cs="Consolas"/>
+          <w:color w:val="000000"/>
+          <w:sz w:val="20"/>
+          <w:szCs w:val="20"/>
+        </w:rPr>
+        <w:t>&lt;</w:t>
+      </w:r>
+      <w:r>
+        <w:rPr>
+          <w:rFonts w:ascii="Consolas" w:hAnsi="Consolas" w:cs="Consolas"/>
+          <w:color w:val="6A3E3E"/>
+          <w:sz w:val="20"/>
+          <w:szCs w:val="20"/>
+          <w:shd w:val="clear" w:color="auto" w:fill="D4D4D4"/>
+        </w:rPr>
+        <w:t>minValue</w:t>
+      </w:r>
+      <w:r>
+        <w:rPr>
+          <w:rFonts w:ascii="Consolas" w:hAnsi="Consolas" w:cs="Consolas"/>
+          <w:color w:val="000000"/>
+          <w:sz w:val="20"/>
+          <w:szCs w:val="20"/>
+        </w:rPr>
+        <w:t xml:space="preserve"> || </w:t>
+      </w:r>
+      <w:r>
+        <w:rPr>
+          <w:rFonts w:ascii="Consolas" w:hAnsi="Consolas" w:cs="Consolas"/>
+          <w:color w:val="6A3E3E"/>
+          <w:sz w:val="20"/>
+          <w:szCs w:val="20"/>
+        </w:rPr>
+        <w:t>tree</w:t>
+      </w:r>
+      <w:r>
+        <w:rPr>
+          <w:rFonts w:ascii="Consolas" w:hAnsi="Consolas" w:cs="Consolas"/>
+          <w:color w:val="000000"/>
+          <w:sz w:val="20"/>
+          <w:szCs w:val="20"/>
+        </w:rPr>
+        <w:t>.</w:t>
+      </w:r>
+      <w:r>
+        <w:rPr>
+          <w:rFonts w:ascii="Consolas" w:hAnsi="Consolas" w:cs="Consolas"/>
+          <w:color w:val="0000C0"/>
+          <w:sz w:val="20"/>
+          <w:szCs w:val="20"/>
+        </w:rPr>
+        <w:t>value</w:t>
+      </w:r>
+      <w:r>
+        <w:rPr>
+          <w:rFonts w:ascii="Consolas" w:hAnsi="Consolas" w:cs="Consolas"/>
+          <w:color w:val="000000"/>
+          <w:sz w:val="20"/>
+          <w:szCs w:val="20"/>
+        </w:rPr>
+        <w:t>&gt;=</w:t>
+      </w:r>
+      <w:r>
+        <w:rPr>
+          <w:rFonts w:ascii="Consolas" w:hAnsi="Consolas" w:cs="Consolas"/>
+          <w:color w:val="6A3E3E"/>
+          <w:sz w:val="20"/>
+          <w:szCs w:val="20"/>
+        </w:rPr>
+        <w:t>maxValue</w:t>
+      </w:r>
+      <w:r>
+        <w:rPr>
+          <w:rFonts w:ascii="Consolas" w:hAnsi="Consolas" w:cs="Consolas"/>
+          <w:color w:val="000000"/>
+          <w:sz w:val="20"/>
+          <w:szCs w:val="20"/>
+        </w:rPr>
+        <w:t>)</w:t>
+      </w:r>
+    </w:p>
+    <w:p>
+      <w:pPr>
+        <w:autoSpaceDE w:val="0"/>
+        <w:autoSpaceDN w:val="0"/>
+        <w:adjustRightInd w:val="0"/>
+        <w:spacing w:after="0" w:line="240" w:lineRule="auto"/>
+        <w:rPr>
+          <w:rFonts w:ascii="Consolas" w:hAnsi="Consolas" w:cs="Consolas"/>
+          <w:sz w:val="20"/>
+          <w:szCs w:val="20"/>
+        </w:rPr>
+      </w:pPr>
+      <w:r>
+        <w:rPr>
+          <w:rFonts w:ascii="Consolas" w:hAnsi="Consolas" w:cs="Consolas"/>
+          <w:color w:val="000000"/>
+          <w:sz w:val="20"/>
+          <w:szCs w:val="20"/>
+        </w:rPr>
+        <w:tab/>
+      </w:r>
+      <w:r>
+        <w:rPr>
+          <w:rFonts w:ascii="Consolas" w:hAnsi="Consolas" w:cs="Consolas"/>
+          <w:color w:val="000000"/>
+          <w:sz w:val="20"/>
+          <w:szCs w:val="20"/>
+        </w:rPr>
+        <w:tab/>
+      </w:r>
+      <w:r>
+        <w:rPr>
+          <w:rFonts w:ascii="Consolas" w:hAnsi="Consolas" w:cs="Consolas"/>
+          <w:b/>
+          <w:bCs/>
+          <w:color w:val="7F0055"/>
+          <w:sz w:val="20"/>
+          <w:szCs w:val="20"/>
+        </w:rPr>
+        <w:t>return</w:t>
+      </w:r>
+      <w:r>
+        <w:rPr>
+          <w:rFonts w:ascii="Consolas" w:hAnsi="Consolas" w:cs="Consolas"/>
+          <w:color w:val="000000"/>
+          <w:sz w:val="20"/>
+          <w:szCs w:val="20"/>
+        </w:rPr>
+        <w:t xml:space="preserve"> </w:t>
+      </w:r>
+      <w:r>
+        <w:rPr>
+          <w:rFonts w:ascii="Consolas" w:hAnsi="Consolas" w:cs="Consolas"/>
+          <w:b/>
+          <w:bCs/>
+          <w:color w:val="7F0055"/>
+          <w:sz w:val="20"/>
+          <w:szCs w:val="20"/>
+        </w:rPr>
+        <w:t>false</w:t>
+      </w:r>
+      <w:r>
+        <w:rPr>
+          <w:rFonts w:ascii="Consolas" w:hAnsi="Consolas" w:cs="Consolas"/>
+          <w:color w:val="000000"/>
+          <w:sz w:val="20"/>
+          <w:szCs w:val="20"/>
+        </w:rPr>
+        <w:t>;</w:t>
+      </w:r>
+    </w:p>
+    <w:p>
+      <w:pPr>
+        <w:autoSpaceDE w:val="0"/>
+        <w:autoSpaceDN w:val="0"/>
+        <w:adjustRightInd w:val="0"/>
+        <w:spacing w:after="0" w:line="240" w:lineRule="auto"/>
+        <w:rPr>
+          <w:rFonts w:ascii="Consolas" w:hAnsi="Consolas" w:cs="Consolas"/>
+          <w:sz w:val="20"/>
+          <w:szCs w:val="20"/>
+        </w:rPr>
+      </w:pPr>
+      <w:r>
+        <w:rPr>
+          <w:rFonts w:ascii="Consolas" w:hAnsi="Consolas" w:cs="Consolas"/>
+          <w:color w:val="000000"/>
+          <w:sz w:val="20"/>
+          <w:szCs w:val="20"/>
+        </w:rPr>
+        <w:tab/>
+      </w:r>
+      <w:r>
+        <w:rPr>
+          <w:rFonts w:ascii="Consolas" w:hAnsi="Consolas" w:cs="Consolas"/>
+          <w:color w:val="000000"/>
+          <w:sz w:val="20"/>
+          <w:szCs w:val="20"/>
+        </w:rPr>
+        <w:tab/>
+      </w:r>
+    </w:p>
+    <w:p>
+      <w:pPr>
+        <w:autoSpaceDE w:val="0"/>
+        <w:autoSpaceDN w:val="0"/>
+        <w:adjustRightInd w:val="0"/>
+        <w:spacing w:after="0" w:line="240" w:lineRule="auto"/>
+        <w:rPr>
+          <w:rFonts w:ascii="Consolas" w:hAnsi="Consolas" w:cs="Consolas"/>
+          <w:sz w:val="20"/>
+          <w:szCs w:val="20"/>
+        </w:rPr>
+      </w:pPr>
+      <w:r>
+        <w:rPr>
+          <w:rFonts w:ascii="Consolas" w:hAnsi="Consolas" w:cs="Consolas"/>
+          <w:color w:val="000000"/>
+          <w:sz w:val="20"/>
+          <w:szCs w:val="20"/>
+        </w:rPr>
+        <w:tab/>
+      </w:r>
+      <w:r>
+        <w:rPr>
+          <w:rFonts w:ascii="Consolas" w:hAnsi="Consolas" w:cs="Consolas"/>
+          <w:b/>
+          <w:bCs/>
+          <w:color w:val="7F0055"/>
+          <w:sz w:val="20"/>
+          <w:szCs w:val="20"/>
+        </w:rPr>
+        <w:t>if</w:t>
+      </w:r>
+      <w:r>
+        <w:rPr>
+          <w:rFonts w:ascii="Consolas" w:hAnsi="Consolas" w:cs="Consolas"/>
+          <w:color w:val="000000"/>
+          <w:sz w:val="20"/>
+          <w:szCs w:val="20"/>
+        </w:rPr>
+        <w:t>(</w:t>
+      </w:r>
+      <w:r>
+        <w:rPr>
+          <w:rFonts w:ascii="Consolas" w:hAnsi="Consolas" w:cs="Consolas"/>
+          <w:color w:val="6A3E3E"/>
+          <w:sz w:val="20"/>
+          <w:szCs w:val="20"/>
+        </w:rPr>
+        <w:t>tree</w:t>
+      </w:r>
+      <w:r>
+        <w:rPr>
+          <w:rFonts w:ascii="Consolas" w:hAnsi="Consolas" w:cs="Consolas"/>
+          <w:color w:val="000000"/>
+          <w:sz w:val="20"/>
+          <w:szCs w:val="20"/>
+        </w:rPr>
+        <w:t>.</w:t>
+      </w:r>
+      <w:r>
+        <w:rPr>
+          <w:rFonts w:ascii="Consolas" w:hAnsi="Consolas" w:cs="Consolas"/>
+          <w:color w:val="0000C0"/>
+          <w:sz w:val="20"/>
+          <w:szCs w:val="20"/>
+        </w:rPr>
+        <w:t>left</w:t>
+      </w:r>
+      <w:r>
+        <w:rPr>
+          <w:rFonts w:ascii="Consolas" w:hAnsi="Consolas" w:cs="Consolas"/>
+          <w:color w:val="000000"/>
+          <w:sz w:val="20"/>
+          <w:szCs w:val="20"/>
+        </w:rPr>
+        <w:t xml:space="preserve"> != </w:t>
+      </w:r>
+      <w:r>
+        <w:rPr>
+          <w:rFonts w:ascii="Consolas" w:hAnsi="Consolas" w:cs="Consolas"/>
+          <w:b/>
+          <w:bCs/>
+          <w:color w:val="7F0055"/>
+          <w:sz w:val="20"/>
+          <w:szCs w:val="20"/>
+        </w:rPr>
+        <w:t>null</w:t>
+      </w:r>
+      <w:r>
+        <w:rPr>
+          <w:rFonts w:ascii="Consolas" w:hAnsi="Consolas" w:cs="Consolas"/>
+          <w:color w:val="000000"/>
+          <w:sz w:val="20"/>
+          <w:szCs w:val="20"/>
+        </w:rPr>
+        <w:t xml:space="preserve"> &amp;&amp; !</w:t>
+      </w:r>
+      <w:r>
+        <w:rPr>
+          <w:rFonts w:ascii="Consolas" w:hAnsi="Consolas" w:cs="Consolas"/>
+          <w:i/>
+          <w:iCs/>
+          <w:color w:val="000000"/>
+          <w:sz w:val="20"/>
+          <w:szCs w:val="20"/>
+        </w:rPr>
+        <w:t>validateBST</w:t>
+      </w:r>
+      <w:r>
+        <w:rPr>
+          <w:rFonts w:ascii="Consolas" w:hAnsi="Consolas" w:cs="Consolas"/>
+          <w:color w:val="000000"/>
+          <w:sz w:val="20"/>
+          <w:szCs w:val="20"/>
+        </w:rPr>
+        <w:t>(</w:t>
+      </w:r>
+      <w:r>
+        <w:rPr>
+          <w:rFonts w:ascii="Consolas" w:hAnsi="Consolas" w:cs="Consolas"/>
+          <w:color w:val="6A3E3E"/>
+          <w:sz w:val="20"/>
+          <w:szCs w:val="20"/>
+        </w:rPr>
+        <w:t>tree</w:t>
+      </w:r>
+      <w:r>
+        <w:rPr>
+          <w:rFonts w:ascii="Consolas" w:hAnsi="Consolas" w:cs="Consolas"/>
+          <w:color w:val="000000"/>
+          <w:sz w:val="20"/>
+          <w:szCs w:val="20"/>
+        </w:rPr>
+        <w:t>.</w:t>
+      </w:r>
+      <w:r>
+        <w:rPr>
+          <w:rFonts w:ascii="Consolas" w:hAnsi="Consolas" w:cs="Consolas"/>
+          <w:color w:val="0000C0"/>
+          <w:sz w:val="20"/>
+          <w:szCs w:val="20"/>
+        </w:rPr>
+        <w:t>left</w:t>
+      </w:r>
+      <w:r>
+        <w:rPr>
+          <w:rFonts w:ascii="Consolas" w:hAnsi="Consolas" w:cs="Consolas"/>
+          <w:color w:val="000000"/>
+          <w:sz w:val="20"/>
+          <w:szCs w:val="20"/>
+        </w:rPr>
+        <w:t xml:space="preserve">, </w:t>
+      </w:r>
+      <w:r>
+        <w:rPr>
+          <w:rFonts w:ascii="Consolas" w:hAnsi="Consolas" w:cs="Consolas"/>
+          <w:color w:val="6A3E3E"/>
+          <w:sz w:val="20"/>
+          <w:szCs w:val="20"/>
+          <w:shd w:val="clear" w:color="auto" w:fill="D4D4D4"/>
+        </w:rPr>
+        <w:t>minValue</w:t>
+      </w:r>
+      <w:r>
+        <w:rPr>
+          <w:rFonts w:ascii="Consolas" w:hAnsi="Consolas" w:cs="Consolas"/>
+          <w:color w:val="000000"/>
+          <w:sz w:val="20"/>
+          <w:szCs w:val="20"/>
+        </w:rPr>
+        <w:t xml:space="preserve">, </w:t>
+      </w:r>
+      <w:r>
+        <w:rPr>
+          <w:rFonts w:ascii="Consolas" w:hAnsi="Consolas" w:cs="Consolas"/>
+          <w:color w:val="6A3E3E"/>
+          <w:sz w:val="20"/>
+          <w:szCs w:val="20"/>
+        </w:rPr>
+        <w:t>tree</w:t>
+      </w:r>
+      <w:r>
+        <w:rPr>
+          <w:rFonts w:ascii="Consolas" w:hAnsi="Consolas" w:cs="Consolas"/>
+          <w:color w:val="000000"/>
+          <w:sz w:val="20"/>
+          <w:szCs w:val="20"/>
+        </w:rPr>
+        <w:t>.</w:t>
+      </w:r>
+      <w:r>
+        <w:rPr>
+          <w:rFonts w:ascii="Consolas" w:hAnsi="Consolas" w:cs="Consolas"/>
+          <w:color w:val="0000C0"/>
+          <w:sz w:val="20"/>
+          <w:szCs w:val="20"/>
+        </w:rPr>
+        <w:t>value</w:t>
+      </w:r>
+      <w:r>
+        <w:rPr>
+          <w:rFonts w:ascii="Consolas" w:hAnsi="Consolas" w:cs="Consolas"/>
+          <w:color w:val="000000"/>
+          <w:sz w:val="20"/>
+          <w:szCs w:val="20"/>
+        </w:rPr>
+        <w:t>))</w:t>
+      </w:r>
+    </w:p>
+    <w:p>
+      <w:pPr>
+        <w:autoSpaceDE w:val="0"/>
+        <w:autoSpaceDN w:val="0"/>
+        <w:adjustRightInd w:val="0"/>
+        <w:spacing w:after="0" w:line="240" w:lineRule="auto"/>
+        <w:rPr>
+          <w:rFonts w:ascii="Consolas" w:hAnsi="Consolas" w:cs="Consolas"/>
+          <w:sz w:val="20"/>
+          <w:szCs w:val="20"/>
+        </w:rPr>
+      </w:pPr>
+      <w:r>
+        <w:rPr>
+          <w:rFonts w:ascii="Consolas" w:hAnsi="Consolas" w:cs="Consolas"/>
+          <w:color w:val="000000"/>
+          <w:sz w:val="20"/>
+          <w:szCs w:val="20"/>
+        </w:rPr>
+        <w:tab/>
+      </w:r>
+      <w:r>
+        <w:rPr>
+          <w:rFonts w:ascii="Consolas" w:hAnsi="Consolas" w:cs="Consolas"/>
+          <w:color w:val="000000"/>
+          <w:sz w:val="20"/>
+          <w:szCs w:val="20"/>
+        </w:rPr>
+        <w:tab/>
+      </w:r>
+      <w:r>
+        <w:rPr>
+          <w:rFonts w:ascii="Consolas" w:hAnsi="Consolas" w:cs="Consolas"/>
+          <w:b/>
+          <w:bCs/>
+          <w:color w:val="7F0055"/>
+          <w:sz w:val="20"/>
+          <w:szCs w:val="20"/>
+        </w:rPr>
+        <w:t>return</w:t>
+      </w:r>
+      <w:r>
+        <w:rPr>
+          <w:rFonts w:ascii="Consolas" w:hAnsi="Consolas" w:cs="Consolas"/>
+          <w:color w:val="000000"/>
+          <w:sz w:val="20"/>
+          <w:szCs w:val="20"/>
+        </w:rPr>
+        <w:t xml:space="preserve"> </w:t>
+      </w:r>
+      <w:r>
+        <w:rPr>
+          <w:rFonts w:ascii="Consolas" w:hAnsi="Consolas" w:cs="Consolas"/>
+          <w:b/>
+          <w:bCs/>
+          <w:color w:val="7F0055"/>
+          <w:sz w:val="20"/>
+          <w:szCs w:val="20"/>
+        </w:rPr>
+        <w:t>false</w:t>
+      </w:r>
+      <w:r>
+        <w:rPr>
+          <w:rFonts w:ascii="Consolas" w:hAnsi="Consolas" w:cs="Consolas"/>
+          <w:color w:val="000000"/>
+          <w:sz w:val="20"/>
+          <w:szCs w:val="20"/>
+        </w:rPr>
+        <w:t>;</w:t>
+      </w:r>
+    </w:p>
+    <w:p>
+      <w:pPr>
+        <w:autoSpaceDE w:val="0"/>
+        <w:autoSpaceDN w:val="0"/>
+        <w:adjustRightInd w:val="0"/>
+        <w:spacing w:after="0" w:line="240" w:lineRule="auto"/>
+        <w:rPr>
+          <w:rFonts w:ascii="Consolas" w:hAnsi="Consolas" w:cs="Consolas"/>
+          <w:sz w:val="20"/>
+          <w:szCs w:val="20"/>
+        </w:rPr>
+      </w:pPr>
+      <w:r>
+        <w:rPr>
+          <w:rFonts w:ascii="Consolas" w:hAnsi="Consolas" w:cs="Consolas"/>
+          <w:color w:val="000000"/>
+          <w:sz w:val="20"/>
+          <w:szCs w:val="20"/>
+        </w:rPr>
+        <w:tab/>
+      </w:r>
+      <w:r>
+        <w:rPr>
+          <w:rFonts w:ascii="Consolas" w:hAnsi="Consolas" w:cs="Consolas"/>
+          <w:color w:val="000000"/>
+          <w:sz w:val="20"/>
+          <w:szCs w:val="20"/>
+        </w:rPr>
+        <w:tab/>
+      </w:r>
+    </w:p>
+    <w:p>
+      <w:pPr>
+        <w:autoSpaceDE w:val="0"/>
+        <w:autoSpaceDN w:val="0"/>
+        <w:adjustRightInd w:val="0"/>
+        <w:spacing w:after="0" w:line="240" w:lineRule="auto"/>
+        <w:rPr>
+          <w:rFonts w:ascii="Consolas" w:hAnsi="Consolas" w:cs="Consolas"/>
+          <w:sz w:val="20"/>
+          <w:szCs w:val="20"/>
+        </w:rPr>
+      </w:pPr>
+      <w:r>
+        <w:rPr>
+          <w:rFonts w:ascii="Consolas" w:hAnsi="Consolas" w:cs="Consolas"/>
+          <w:color w:val="000000"/>
+          <w:sz w:val="20"/>
+          <w:szCs w:val="20"/>
+        </w:rPr>
+        <w:tab/>
+      </w:r>
+      <w:r>
+        <w:rPr>
+          <w:rFonts w:ascii="Consolas" w:hAnsi="Consolas" w:cs="Consolas"/>
+          <w:b/>
+          <w:bCs/>
+          <w:color w:val="7F0055"/>
+          <w:sz w:val="20"/>
+          <w:szCs w:val="20"/>
+        </w:rPr>
+        <w:t>if</w:t>
+      </w:r>
+      <w:r>
+        <w:rPr>
+          <w:rFonts w:ascii="Consolas" w:hAnsi="Consolas" w:cs="Consolas"/>
+          <w:color w:val="000000"/>
+          <w:sz w:val="20"/>
+          <w:szCs w:val="20"/>
+        </w:rPr>
+        <w:t>(</w:t>
+      </w:r>
+      <w:r>
+        <w:rPr>
+          <w:rFonts w:ascii="Consolas" w:hAnsi="Consolas" w:cs="Consolas"/>
+          <w:color w:val="6A3E3E"/>
+          <w:sz w:val="20"/>
+          <w:szCs w:val="20"/>
+        </w:rPr>
+        <w:t>tree</w:t>
+      </w:r>
+      <w:r>
+        <w:rPr>
+          <w:rFonts w:ascii="Consolas" w:hAnsi="Consolas" w:cs="Consolas"/>
+          <w:color w:val="000000"/>
+          <w:sz w:val="20"/>
+          <w:szCs w:val="20"/>
+        </w:rPr>
+        <w:t>.</w:t>
+      </w:r>
+      <w:r>
+        <w:rPr>
+          <w:rFonts w:ascii="Consolas" w:hAnsi="Consolas" w:cs="Consolas"/>
+          <w:color w:val="0000C0"/>
+          <w:sz w:val="20"/>
+          <w:szCs w:val="20"/>
+        </w:rPr>
+        <w:t>right</w:t>
+      </w:r>
+      <w:r>
+        <w:rPr>
+          <w:rFonts w:ascii="Consolas" w:hAnsi="Consolas" w:cs="Consolas"/>
+          <w:color w:val="000000"/>
+          <w:sz w:val="20"/>
+          <w:szCs w:val="20"/>
+        </w:rPr>
+        <w:t xml:space="preserve"> != </w:t>
+      </w:r>
+      <w:r>
+        <w:rPr>
+          <w:rFonts w:ascii="Consolas" w:hAnsi="Consolas" w:cs="Consolas"/>
+          <w:b/>
+          <w:bCs/>
+          <w:color w:val="7F0055"/>
+          <w:sz w:val="20"/>
+          <w:szCs w:val="20"/>
+        </w:rPr>
+        <w:t>null</w:t>
+      </w:r>
+      <w:r>
+        <w:rPr>
+          <w:rFonts w:ascii="Consolas" w:hAnsi="Consolas" w:cs="Consolas"/>
+          <w:color w:val="000000"/>
+          <w:sz w:val="20"/>
+          <w:szCs w:val="20"/>
+        </w:rPr>
+        <w:t xml:space="preserve"> &amp;&amp; !</w:t>
+      </w:r>
+      <w:r>
+        <w:rPr>
+          <w:rFonts w:ascii="Consolas" w:hAnsi="Consolas" w:cs="Consolas"/>
+          <w:i/>
+          <w:iCs/>
+          <w:color w:val="000000"/>
+          <w:sz w:val="20"/>
+          <w:szCs w:val="20"/>
+        </w:rPr>
+        <w:t>validateBST</w:t>
+      </w:r>
+      <w:r>
+        <w:rPr>
+          <w:rFonts w:ascii="Consolas" w:hAnsi="Consolas" w:cs="Consolas"/>
+          <w:color w:val="000000"/>
+          <w:sz w:val="20"/>
+          <w:szCs w:val="20"/>
+        </w:rPr>
+        <w:t>(</w:t>
+      </w:r>
+      <w:r>
+        <w:rPr>
+          <w:rFonts w:ascii="Consolas" w:hAnsi="Consolas" w:cs="Consolas"/>
+          <w:color w:val="6A3E3E"/>
+          <w:sz w:val="20"/>
+          <w:szCs w:val="20"/>
+        </w:rPr>
+        <w:t>tree</w:t>
+      </w:r>
+      <w:r>
+        <w:rPr>
+          <w:rFonts w:ascii="Consolas" w:hAnsi="Consolas" w:cs="Consolas"/>
+          <w:color w:val="000000"/>
+          <w:sz w:val="20"/>
+          <w:szCs w:val="20"/>
+        </w:rPr>
+        <w:t>.</w:t>
+      </w:r>
+      <w:r>
+        <w:rPr>
+          <w:rFonts w:ascii="Consolas" w:hAnsi="Consolas" w:cs="Consolas"/>
+          <w:color w:val="0000C0"/>
+          <w:sz w:val="20"/>
+          <w:szCs w:val="20"/>
+        </w:rPr>
+        <w:t>right</w:t>
+      </w:r>
+      <w:r>
+        <w:rPr>
+          <w:rFonts w:ascii="Consolas" w:hAnsi="Consolas" w:cs="Consolas"/>
+          <w:color w:val="000000"/>
+          <w:sz w:val="20"/>
+          <w:szCs w:val="20"/>
+        </w:rPr>
+        <w:t xml:space="preserve">, </w:t>
+      </w:r>
+      <w:r>
+        <w:rPr>
+          <w:rFonts w:ascii="Consolas" w:hAnsi="Consolas" w:cs="Consolas"/>
+          <w:color w:val="6A3E3E"/>
+          <w:sz w:val="20"/>
+          <w:szCs w:val="20"/>
+        </w:rPr>
+        <w:t>tree</w:t>
+      </w:r>
+      <w:r>
+        <w:rPr>
+          <w:rFonts w:ascii="Consolas" w:hAnsi="Consolas" w:cs="Consolas"/>
+          <w:color w:val="000000"/>
+          <w:sz w:val="20"/>
+          <w:szCs w:val="20"/>
+        </w:rPr>
+        <w:t>.</w:t>
+      </w:r>
+      <w:r>
+        <w:rPr>
+          <w:rFonts w:ascii="Consolas" w:hAnsi="Consolas" w:cs="Consolas"/>
+          <w:color w:val="0000C0"/>
+          <w:sz w:val="20"/>
+          <w:szCs w:val="20"/>
+        </w:rPr>
+        <w:t>value</w:t>
+      </w:r>
+      <w:r>
+        <w:rPr>
+          <w:rFonts w:ascii="Consolas" w:hAnsi="Consolas" w:cs="Consolas"/>
+          <w:color w:val="000000"/>
+          <w:sz w:val="20"/>
+          <w:szCs w:val="20"/>
+        </w:rPr>
+        <w:t xml:space="preserve">, </w:t>
+      </w:r>
+      <w:r>
+        <w:rPr>
+          <w:rFonts w:ascii="Consolas" w:hAnsi="Consolas" w:cs="Consolas"/>
+          <w:color w:val="6A3E3E"/>
+          <w:sz w:val="20"/>
+          <w:szCs w:val="20"/>
+        </w:rPr>
+        <w:t>maxValue</w:t>
+      </w:r>
+      <w:r>
+        <w:rPr>
+          <w:rFonts w:ascii="Consolas" w:hAnsi="Consolas" w:cs="Consolas"/>
+          <w:color w:val="000000"/>
+          <w:sz w:val="20"/>
+          <w:szCs w:val="20"/>
+        </w:rPr>
+        <w:t>))</w:t>
+      </w:r>
+    </w:p>
+    <w:p>
+      <w:pPr>
+        <w:autoSpaceDE w:val="0"/>
+        <w:autoSpaceDN w:val="0"/>
+        <w:adjustRightInd w:val="0"/>
+        <w:spacing w:after="0" w:line="240" w:lineRule="auto"/>
+        <w:rPr>
+          <w:rFonts w:ascii="Consolas" w:hAnsi="Consolas" w:cs="Consolas"/>
+          <w:color w:val="000000"/>
+          <w:sz w:val="20"/>
+          <w:szCs w:val="20"/>
+        </w:rPr>
+      </w:pPr>
+      <w:r>
+        <w:rPr>
+          <w:rFonts w:ascii="Consolas" w:hAnsi="Consolas" w:cs="Consolas"/>
+          <w:color w:val="000000"/>
+          <w:sz w:val="20"/>
+          <w:szCs w:val="20"/>
+        </w:rPr>
+        <w:tab/>
+      </w:r>
+      <w:r>
+        <w:rPr>
+          <w:rFonts w:ascii="Consolas" w:hAnsi="Consolas" w:cs="Consolas"/>
+          <w:color w:val="000000"/>
+          <w:sz w:val="20"/>
+          <w:szCs w:val="20"/>
+        </w:rPr>
+        <w:tab/>
+      </w:r>
+      <w:r>
+        <w:rPr>
+          <w:rFonts w:ascii="Consolas" w:hAnsi="Consolas" w:cs="Consolas"/>
+          <w:b/>
+          <w:bCs/>
+          <w:color w:val="7F0055"/>
+          <w:sz w:val="20"/>
+          <w:szCs w:val="20"/>
+        </w:rPr>
+        <w:t>return</w:t>
+      </w:r>
+      <w:r>
+        <w:rPr>
+          <w:rFonts w:ascii="Consolas" w:hAnsi="Consolas" w:cs="Consolas"/>
+          <w:color w:val="000000"/>
+          <w:sz w:val="20"/>
+          <w:szCs w:val="20"/>
+        </w:rPr>
+        <w:t xml:space="preserve"> </w:t>
+      </w:r>
+      <w:r>
+        <w:rPr>
+          <w:rFonts w:ascii="Consolas" w:hAnsi="Consolas" w:cs="Consolas"/>
+          <w:b/>
+          <w:bCs/>
+          <w:color w:val="7F0055"/>
+          <w:sz w:val="20"/>
+          <w:szCs w:val="20"/>
+        </w:rPr>
+        <w:t>false</w:t>
+      </w:r>
+      <w:r>
+        <w:rPr>
+          <w:rFonts w:ascii="Consolas" w:hAnsi="Consolas" w:cs="Consolas"/>
+          <w:color w:val="000000"/>
+          <w:sz w:val="20"/>
+          <w:szCs w:val="20"/>
+        </w:rPr>
+        <w:t>;</w:t>
+      </w:r>
+    </w:p>
+    <w:p>
+      <w:pPr>
+        <w:autoSpaceDE w:val="0"/>
+        <w:autoSpaceDN w:val="0"/>
+        <w:adjustRightInd w:val="0"/>
+        <w:spacing w:after="0" w:line="240" w:lineRule="auto"/>
+        <w:rPr>
+          <w:rFonts w:ascii="Consolas" w:hAnsi="Consolas" w:cs="Consolas"/>
+          <w:color w:val="000000"/>
+          <w:sz w:val="20"/>
+          <w:szCs w:val="20"/>
+        </w:rPr>
+      </w:pPr>
+      <w:r>
+        <w:rPr>
+          <w:rFonts w:ascii="Consolas" w:hAnsi="Consolas" w:cs="Consolas"/>
+          <w:color w:val="000000"/>
+          <w:sz w:val="20"/>
+          <w:szCs w:val="20"/>
+        </w:rPr>
+        <w:tab/>
+        <w:t>returen true;</w:t>
+      </w:r>
+    </w:p>
+    <w:p>
+      <w:pPr>
+        <w:autoSpaceDE w:val="0"/>
+        <w:autoSpaceDN w:val="0"/>
+        <w:adjustRightInd w:val="0"/>
+        <w:spacing w:after="0" w:line="240" w:lineRule="auto"/>
         <w:rPr>
           <w:color w:val="C0504D" w:themeColor="accent2"/>
-        </w:rPr>
+          <w:sz w:val="20"/>
+          <w:szCs w:val="20"/>
+        </w:rPr>
+      </w:pPr>
+      <w:r>
+        <w:rPr>
+          <w:rFonts w:ascii="Consolas" w:hAnsi="Consolas" w:cs="Consolas"/>
+          <w:color w:val="000000"/>
+          <w:sz w:val="20"/>
+          <w:szCs w:val="20"/>
+        </w:rPr>
+        <w:t>}</w:t>
+      </w:r>
+    </w:p>
+    <w:p>
+      <w:pPr>
+        <w:autoSpaceDE w:val="0"/>
+        <w:autoSpaceDN w:val="0"/>
+        <w:adjustRightInd w:val="0"/>
+        <w:spacing w:after="0" w:line="240" w:lineRule="auto"/>
+        <w:rPr>
+          <w:color w:val="C0504D" w:themeColor="accent2"/>
+        </w:rPr>
+      </w:pPr>
+    </w:p>
+    <w:p>
+      <w:pPr>
+        <w:autoSpaceDE w:val="0"/>
+        <w:autoSpaceDN w:val="0"/>
+        <w:adjustRightInd w:val="0"/>
+        <w:spacing w:after="0" w:line="240" w:lineRule="auto"/>
+        <w:rPr>
+          <w:color w:val="C0504D" w:themeColor="accent2"/>
+        </w:rPr>
+      </w:pPr>
+      <w:r>
+        <w:rPr>
+          <w:color w:val="C0504D" w:themeColor="accent2"/>
+        </w:rPr>
+        <w:t xml:space="preserve">Recursive is very similar like stack. </w:t>
+      </w:r>
+      <w:r>
+        <w:rPr>
+          <w:color w:val="C0504D" w:themeColor="accent2"/>
+        </w:rPr>
+        <w:t xml:space="preserve"> It puts number one top of each other. </w:t>
+      </w:r>
+      <w:r>
+        <w:rPr>
+          <w:color w:val="C0504D" w:themeColor="accent2"/>
+        </w:rPr>
+        <w:t>And first works on top one.</w:t>
+      </w:r>
+    </w:p>
+    <w:p>
+      <w:pPr>
+        <w:autoSpaceDE w:val="0"/>
+        <w:autoSpaceDN w:val="0"/>
+        <w:adjustRightInd w:val="0"/>
+        <w:spacing w:after="0" w:line="240" w:lineRule="auto"/>
+        <w:rPr>
+          <w:color w:val="C0504D" w:themeColor="accent2"/>
+        </w:rPr>
+      </w:pPr>
+      <w:r>
+        <w:rPr>
+          <w:color w:val="C0504D" w:themeColor="accent2"/>
+        </w:rPr>
+        <w:t xml:space="preserve">How to understand recursive method easily, Need to try and make documents, </w:t>
+      </w:r>
+    </w:p>
+    <w:p>
+      <w:pPr>
+        <w:autoSpaceDE w:val="0"/>
+        <w:autoSpaceDN w:val="0"/>
+        <w:adjustRightInd w:val="0"/>
+        <w:spacing w:after="0" w:line="240" w:lineRule="auto"/>
       </w:pPr>
       <w:hyperlink r:id="rId5" w:history="1">
         <w:r>
@@ -1215,13 +3159,6 @@
         <w:autoSpaceDN w:val="0"/>
         <w:adjustRightInd w:val="0"/>
         <w:spacing w:after="0" w:line="240" w:lineRule="auto"/>
-        <w:rPr>
-          <w:rFonts w:ascii="raleway" w:eastAsia="Times New Roman" w:hAnsi="raleway" w:cs="Times New Roman"/>
-          <w:b/>
-          <w:color w:val="333333"/>
-          <w:sz w:val="24"/>
-          <w:szCs w:val="24"/>
-        </w:rPr>
       </w:pPr>
     </w:p>
     <w:p>
@@ -1231,6 +3168,83 @@
         <w:adjustRightInd w:val="0"/>
         <w:spacing w:after="0" w:line="240" w:lineRule="auto"/>
         <w:rPr>
+          <w:color w:val="C0504D" w:themeColor="accent2"/>
+        </w:rPr>
+      </w:pPr>
+      <w:r>
+        <w:t xml:space="preserve">Recursive method is calling using stack behind. </w:t>
+      </w:r>
+      <w:r>
+        <w:t>It is same like when we add node in DFS stack</w:t>
+      </w:r>
+      <w:r>
+        <w:t xml:space="preserve"> and pop last inserted</w:t>
+      </w:r>
+      <w:r>
+        <w:t xml:space="preserve"> one</w:t>
+      </w:r>
+      <w:r>
+        <w:t xml:space="preserve"> node</w:t>
+      </w:r>
+      <w:r>
+        <w:t xml:space="preserve"> when base case came.</w:t>
+      </w:r>
+      <w:r>
+        <w:t xml:space="preserve"> Process it and then pop another node from stack. </w:t>
+      </w:r>
+      <w:r>
+        <w:t xml:space="preserve"> </w:t>
+      </w:r>
+      <w:r>
+        <w:t>So, recu</w:t>
+      </w:r>
+      <w:r>
+        <w:t>rsive method we can debug or ana</w:t>
+      </w:r>
+      <w:r>
+        <w:t>lyze using stack</w:t>
+      </w:r>
+      <w:r>
+        <w:t xml:space="preserve"> paper debug</w:t>
+      </w:r>
+      <w:r>
+        <w:t xml:space="preserve"> </w:t>
+      </w:r>
+      <w:r>
+        <w:t>or drawing tree and</w:t>
+      </w:r>
+      <w:r>
+        <w:t xml:space="preserve"> drawing</w:t>
+      </w:r>
+      <w:r>
+        <w:t xml:space="preserve"> </w:t>
+      </w:r>
+      <w:r>
+        <w:t xml:space="preserve"> its each node’s return. </w:t>
+      </w:r>
+    </w:p>
+    <w:p>
+      <w:pPr>
+        <w:autoSpaceDE w:val="0"/>
+        <w:autoSpaceDN w:val="0"/>
+        <w:adjustRightInd w:val="0"/>
+        <w:spacing w:after="0" w:line="240" w:lineRule="auto"/>
+        <w:rPr>
+          <w:rFonts w:ascii="raleway" w:eastAsia="Times New Roman" w:hAnsi="raleway" w:cs="Times New Roman"/>
+          <w:b/>
+          <w:color w:val="333333"/>
+          <w:sz w:val="24"/>
+          <w:szCs w:val="24"/>
+        </w:rPr>
+      </w:pPr>
+    </w:p>
+    <w:p>
+      <w:pPr>
+        <w:autoSpaceDE w:val="0"/>
+        <w:autoSpaceDN w:val="0"/>
+        <w:adjustRightInd w:val="0"/>
+        <w:spacing w:after="0" w:line="240" w:lineRule="auto"/>
+        <w:rPr>
           <w:rFonts w:ascii="Consolas" w:hAnsi="Consolas" w:cs="Consolas"/>
           <w:b/>
           <w:bCs/>
@@ -1247,6 +3261,7 @@
           <w:sz w:val="24"/>
           <w:szCs w:val="24"/>
         </w:rPr>
+        <w:lastRenderedPageBreak/>
         <w:t>Boo</w:t>
       </w:r>
       <w:r>
@@ -1257,7 +3272,17 @@
           <w:sz w:val="24"/>
           <w:szCs w:val="24"/>
         </w:rPr>
-        <w:t>lean ? operator can be provided</w:t>
+        <w:t>lean ? O</w:t>
+      </w:r>
+      <w:r>
+        <w:rPr>
+          <w:rFonts w:ascii="raleway" w:eastAsia="Times New Roman" w:hAnsi="raleway" w:cs="Times New Roman"/>
+          <w:b/>
+          <w:color w:val="333333"/>
+          <w:sz w:val="24"/>
+          <w:szCs w:val="24"/>
+        </w:rPr>
+        <w:t>perator can be provided</w:t>
       </w:r>
       <w:r>
         <w:rPr>
@@ -2800,7 +4825,6 @@
           <w:sz w:val="24"/>
           <w:szCs w:val="24"/>
         </w:rPr>
-        <w:lastRenderedPageBreak/>
         <w:t>How to write test case for List&lt;List&lt;String&gt;&gt;</w:t>
       </w:r>
       <w:r>
@@ -4481,6 +6505,7 @@
           <w:sz w:val="24"/>
           <w:szCs w:val="24"/>
         </w:rPr>
+        <w:lastRenderedPageBreak/>
         <w:t>How to find a particular match of substring?</w:t>
       </w:r>
     </w:p>
@@ -6044,7 +8069,6 @@
           <w:sz w:val="28"/>
           <w:szCs w:val="28"/>
         </w:rPr>
-        <w:lastRenderedPageBreak/>
         <w:t>How to get always positive difference?</w:t>
       </w:r>
     </w:p>
@@ -6513,6 +8537,7 @@
           <w:szCs w:val="24"/>
           <w:shd w:val="clear" w:color="auto" w:fill="E8F2FE"/>
         </w:rPr>
+        <w:lastRenderedPageBreak/>
         <w:t xml:space="preserve">String </w:t>
       </w:r>
       <w:r>
@@ -7964,7 +9989,6 @@
           <w:sz w:val="28"/>
           <w:szCs w:val="28"/>
         </w:rPr>
-        <w:lastRenderedPageBreak/>
         <w:t>Java how to convert list to array using java 8,</w:t>
       </w:r>
       <w:r>
@@ -8513,6 +10537,7 @@
           <w:sz w:val="24"/>
           <w:szCs w:val="24"/>
         </w:rPr>
+        <w:lastRenderedPageBreak/>
         <w:drawing>
           <wp:inline distT="0" distB="0" distL="0" distR="0">
             <wp:extent cx="1793847" cy="1425018"/>
@@ -9435,7 +11460,6 @@
           <w:szCs w:val="24"/>
           <w:shd w:val="clear" w:color="auto" w:fill="E8F2FE"/>
         </w:rPr>
-        <w:lastRenderedPageBreak/>
         <w:t xml:space="preserve">Integer[] </w:t>
       </w:r>
       <w:r>
@@ -9976,6 +12000,7 @@
           <w:rFonts w:ascii="Consolas" w:hAnsi="Consolas" w:cs="Consolas"/>
           <w:color w:val="000000"/>
         </w:rPr>
+        <w:lastRenderedPageBreak/>
         <w:t xml:space="preserve">List&lt;Integer[]&gt; </w:t>
       </w:r>
       <w:r>
@@ -11747,7 +13772,6 @@
           <w:rFonts w:ascii="Consolas" w:hAnsi="Consolas" w:cs="Consolas"/>
           <w:color w:val="6A3E3E"/>
         </w:rPr>
-        <w:lastRenderedPageBreak/>
         <w:t>inputMap</w:t>
       </w:r>
       <w:r>
@@ -12405,6 +14429,7 @@
           <w:szCs w:val="24"/>
           <w:shd w:val="clear" w:color="auto" w:fill="E8F2FE"/>
         </w:rPr>
+        <w:lastRenderedPageBreak/>
         <w:t>How to get the list of Integer from that list and use it,</w:t>
       </w:r>
       <w:r>
@@ -13495,7 +15520,6 @@
           <w:sz w:val="19"/>
           <w:szCs w:val="19"/>
         </w:rPr>
-        <w:lastRenderedPageBreak/>
         <w:t>In single-threaded context, </w:t>
       </w:r>
       <w:r>
@@ -14027,6 +16051,7 @@
           <w:sz w:val="19"/>
           <w:szCs w:val="19"/>
         </w:rPr>
+        <w:lastRenderedPageBreak/>
         <w:t xml:space="preserve">Remove </w:t>
       </w:r>
       <w:r>
@@ -15792,7 +17817,6 @@
           <w:szCs w:val="22"/>
           <w:shd w:val="clear" w:color="auto" w:fill="D4D4D4"/>
         </w:rPr>
-        <w:lastRenderedPageBreak/>
         <w:t>List</w:t>
       </w:r>
       <w:r>
@@ -17199,7 +19223,6 @@
           <w:sz w:val="24"/>
           <w:szCs w:val="24"/>
         </w:rPr>
-        <w:lastRenderedPageBreak/>
         <w:drawing>
           <wp:inline distT="0" distB="0" distL="0" distR="0">
             <wp:extent cx="6063698" cy="3036394"/>
@@ -17300,6 +19323,7 @@
           <w:sz w:val="24"/>
           <w:szCs w:val="24"/>
         </w:rPr>
+        <w:lastRenderedPageBreak/>
         <w:t>Merge sort is used in the Collections.sort() method Merge sort is a fast, stable sorting routine with guaranteed O(n*log(n)) efficiency. When sorting arrays, merge sort requires additional scratch space proportional to the size of the input array.</w:t>
       </w:r>
     </w:p>

</xml_diff>

<commit_message>
Two new problem solved
1. Levenshtein Distance
2. Min Heap Construction

And relative documents for these problems.
</commit_message>
<xml_diff>
--- a/challenges/document/Code Trick and Techniques.docx
+++ b/challenges/document/Code Trick and Techniques.docx
@@ -22,6 +22,448 @@
     </w:p>
     <w:p>
       <w:pPr>
+        <w:pStyle w:val="HTMLPreformatted"/>
+        <w:textAlignment w:val="baseline"/>
+        <w:rPr>
+          <w:rStyle w:val="kwd"/>
+          <w:rFonts w:ascii="inherit" w:hAnsi="inherit"/>
+          <w:sz w:val="17"/>
+          <w:szCs w:val="17"/>
+          <w:bdr w:val="none" w:sz="0" w:space="0" w:color="auto" w:frame="1"/>
+        </w:rPr>
+      </w:pPr>
+      <w:r>
+        <w:rPr>
+          <w:rFonts w:ascii="raleway" w:hAnsi="raleway" w:cs="Times New Roman"/>
+          <w:b/>
+          <w:color w:val="333333"/>
+          <w:sz w:val="24"/>
+          <w:szCs w:val="24"/>
+        </w:rPr>
+        <w:t>How to copy an array values with being dy</w:t>
+      </w:r>
+      <w:r>
+        <w:rPr>
+          <w:rFonts w:ascii="raleway" w:hAnsi="raleway" w:cs="Times New Roman"/>
+          <w:b/>
+          <w:color w:val="333333"/>
+          <w:sz w:val="24"/>
+          <w:szCs w:val="24"/>
+        </w:rPr>
+        <w:t>na</w:t>
+      </w:r>
+      <w:r>
+        <w:rPr>
+          <w:rFonts w:ascii="raleway" w:hAnsi="raleway" w:cs="Times New Roman"/>
+          <w:b/>
+          <w:color w:val="333333"/>
+          <w:sz w:val="24"/>
+          <w:szCs w:val="24"/>
+        </w:rPr>
+        <w:t>mically changed when first one changes?</w:t>
+      </w:r>
+    </w:p>
+    <w:p>
+      <w:pPr>
+        <w:pStyle w:val="HTMLPreformatted"/>
+        <w:textAlignment w:val="baseline"/>
+        <w:rPr>
+          <w:rStyle w:val="kwd"/>
+          <w:rFonts w:ascii="inherit" w:hAnsi="inherit"/>
+          <w:sz w:val="17"/>
+          <w:szCs w:val="17"/>
+          <w:bdr w:val="none" w:sz="0" w:space="0" w:color="auto" w:frame="1"/>
+        </w:rPr>
+      </w:pPr>
+    </w:p>
+    <w:p>
+      <w:pPr>
+        <w:pStyle w:val="HTMLPreformatted"/>
+        <w:textAlignment w:val="baseline"/>
+        <w:rPr>
+          <w:rStyle w:val="kwd"/>
+          <w:rFonts w:ascii="Consolas" w:hAnsi="Consolas"/>
+          <w:sz w:val="22"/>
+          <w:szCs w:val="22"/>
+        </w:rPr>
+      </w:pPr>
+      <w:proofErr w:type="spellStart"/>
+      <w:proofErr w:type="gramStart"/>
+      <w:r>
+        <w:rPr>
+          <w:rStyle w:val="kwd"/>
+          <w:rFonts w:ascii="inherit" w:hAnsi="inherit"/>
+          <w:sz w:val="22"/>
+          <w:szCs w:val="22"/>
+          <w:bdr w:val="none" w:sz="0" w:space="0" w:color="auto" w:frame="1"/>
+        </w:rPr>
+        <w:t>int</w:t>
+      </w:r>
+      <w:proofErr w:type="spellEnd"/>
+      <w:r>
+        <w:rPr>
+          <w:rStyle w:val="pun"/>
+          <w:rFonts w:ascii="inherit" w:hAnsi="inherit"/>
+          <w:sz w:val="22"/>
+          <w:szCs w:val="22"/>
+          <w:bdr w:val="none" w:sz="0" w:space="0" w:color="auto" w:frame="1"/>
+        </w:rPr>
+        <w:t>[</w:t>
+      </w:r>
+      <w:proofErr w:type="gramEnd"/>
+      <w:r>
+        <w:rPr>
+          <w:rStyle w:val="pun"/>
+          <w:rFonts w:ascii="inherit" w:hAnsi="inherit"/>
+          <w:sz w:val="22"/>
+          <w:szCs w:val="22"/>
+          <w:bdr w:val="none" w:sz="0" w:space="0" w:color="auto" w:frame="1"/>
+        </w:rPr>
+        <w:t>]</w:t>
+      </w:r>
+      <w:r>
+        <w:rPr>
+          <w:rStyle w:val="pln"/>
+          <w:rFonts w:ascii="inherit" w:hAnsi="inherit"/>
+          <w:sz w:val="22"/>
+          <w:szCs w:val="22"/>
+          <w:bdr w:val="none" w:sz="0" w:space="0" w:color="auto" w:frame="1"/>
+        </w:rPr>
+        <w:t xml:space="preserve"> a </w:t>
+      </w:r>
+      <w:r>
+        <w:rPr>
+          <w:rStyle w:val="pun"/>
+          <w:rFonts w:ascii="inherit" w:hAnsi="inherit"/>
+          <w:sz w:val="22"/>
+          <w:szCs w:val="22"/>
+          <w:bdr w:val="none" w:sz="0" w:space="0" w:color="auto" w:frame="1"/>
+        </w:rPr>
+        <w:t>=</w:t>
+      </w:r>
+      <w:r>
+        <w:rPr>
+          <w:rStyle w:val="pln"/>
+          <w:rFonts w:ascii="inherit" w:hAnsi="inherit"/>
+          <w:sz w:val="22"/>
+          <w:szCs w:val="22"/>
+          <w:bdr w:val="none" w:sz="0" w:space="0" w:color="auto" w:frame="1"/>
+        </w:rPr>
+        <w:t xml:space="preserve"> </w:t>
+      </w:r>
+      <w:r>
+        <w:rPr>
+          <w:rStyle w:val="pun"/>
+          <w:rFonts w:ascii="inherit" w:hAnsi="inherit"/>
+          <w:sz w:val="22"/>
+          <w:szCs w:val="22"/>
+          <w:bdr w:val="none" w:sz="0" w:space="0" w:color="auto" w:frame="1"/>
+        </w:rPr>
+        <w:t>{</w:t>
+      </w:r>
+      <w:r>
+        <w:rPr>
+          <w:rStyle w:val="lit"/>
+          <w:rFonts w:ascii="inherit" w:hAnsi="inherit"/>
+          <w:sz w:val="22"/>
+          <w:szCs w:val="22"/>
+          <w:bdr w:val="none" w:sz="0" w:space="0" w:color="auto" w:frame="1"/>
+        </w:rPr>
+        <w:t>1</w:t>
+      </w:r>
+      <w:r>
+        <w:rPr>
+          <w:rStyle w:val="pun"/>
+          <w:rFonts w:ascii="inherit" w:hAnsi="inherit"/>
+          <w:sz w:val="22"/>
+          <w:szCs w:val="22"/>
+          <w:bdr w:val="none" w:sz="0" w:space="0" w:color="auto" w:frame="1"/>
+        </w:rPr>
+        <w:t>,</w:t>
+      </w:r>
+      <w:r>
+        <w:rPr>
+          <w:rStyle w:val="lit"/>
+          <w:rFonts w:ascii="inherit" w:hAnsi="inherit"/>
+          <w:sz w:val="22"/>
+          <w:szCs w:val="22"/>
+          <w:bdr w:val="none" w:sz="0" w:space="0" w:color="auto" w:frame="1"/>
+        </w:rPr>
+        <w:t>2</w:t>
+      </w:r>
+      <w:r>
+        <w:rPr>
+          <w:rStyle w:val="pun"/>
+          <w:rFonts w:ascii="inherit" w:hAnsi="inherit"/>
+          <w:sz w:val="22"/>
+          <w:szCs w:val="22"/>
+          <w:bdr w:val="none" w:sz="0" w:space="0" w:color="auto" w:frame="1"/>
+        </w:rPr>
+        <w:t>,</w:t>
+      </w:r>
+      <w:r>
+        <w:rPr>
+          <w:rStyle w:val="lit"/>
+          <w:rFonts w:ascii="inherit" w:hAnsi="inherit"/>
+          <w:sz w:val="22"/>
+          <w:szCs w:val="22"/>
+          <w:bdr w:val="none" w:sz="0" w:space="0" w:color="auto" w:frame="1"/>
+        </w:rPr>
+        <w:t>3</w:t>
+      </w:r>
+      <w:r>
+        <w:rPr>
+          <w:rStyle w:val="pun"/>
+          <w:rFonts w:ascii="inherit" w:hAnsi="inherit"/>
+          <w:sz w:val="22"/>
+          <w:szCs w:val="22"/>
+          <w:bdr w:val="none" w:sz="0" w:space="0" w:color="auto" w:frame="1"/>
+        </w:rPr>
+        <w:t>,</w:t>
+      </w:r>
+      <w:r>
+        <w:rPr>
+          <w:rStyle w:val="lit"/>
+          <w:rFonts w:ascii="inherit" w:hAnsi="inherit"/>
+          <w:sz w:val="22"/>
+          <w:szCs w:val="22"/>
+          <w:bdr w:val="none" w:sz="0" w:space="0" w:color="auto" w:frame="1"/>
+        </w:rPr>
+        <w:t>4</w:t>
+      </w:r>
+      <w:r>
+        <w:rPr>
+          <w:rStyle w:val="pun"/>
+          <w:rFonts w:ascii="inherit" w:hAnsi="inherit"/>
+          <w:sz w:val="22"/>
+          <w:szCs w:val="22"/>
+          <w:bdr w:val="none" w:sz="0" w:space="0" w:color="auto" w:frame="1"/>
+        </w:rPr>
+        <w:t>,</w:t>
+      </w:r>
+      <w:r>
+        <w:rPr>
+          <w:rStyle w:val="lit"/>
+          <w:rFonts w:ascii="inherit" w:hAnsi="inherit"/>
+          <w:sz w:val="22"/>
+          <w:szCs w:val="22"/>
+          <w:bdr w:val="none" w:sz="0" w:space="0" w:color="auto" w:frame="1"/>
+        </w:rPr>
+        <w:t>5</w:t>
+      </w:r>
+      <w:r>
+        <w:rPr>
+          <w:rStyle w:val="pun"/>
+          <w:rFonts w:ascii="inherit" w:hAnsi="inherit"/>
+          <w:sz w:val="22"/>
+          <w:szCs w:val="22"/>
+          <w:bdr w:val="none" w:sz="0" w:space="0" w:color="auto" w:frame="1"/>
+        </w:rPr>
+        <w:t>};</w:t>
+      </w:r>
+    </w:p>
+    <w:p>
+      <w:pPr>
+        <w:pStyle w:val="HTMLPreformatted"/>
+        <w:textAlignment w:val="baseline"/>
+        <w:rPr>
+          <w:rFonts w:ascii="Consolas" w:hAnsi="Consolas"/>
+          <w:sz w:val="22"/>
+          <w:szCs w:val="22"/>
+        </w:rPr>
+      </w:pPr>
+      <w:proofErr w:type="spellStart"/>
+      <w:proofErr w:type="gramStart"/>
+      <w:r>
+        <w:rPr>
+          <w:rStyle w:val="kwd"/>
+          <w:rFonts w:ascii="inherit" w:hAnsi="inherit"/>
+          <w:sz w:val="22"/>
+          <w:szCs w:val="22"/>
+          <w:bdr w:val="none" w:sz="0" w:space="0" w:color="auto" w:frame="1"/>
+        </w:rPr>
+        <w:t>int</w:t>
+      </w:r>
+      <w:proofErr w:type="spellEnd"/>
+      <w:r>
+        <w:rPr>
+          <w:rStyle w:val="pun"/>
+          <w:rFonts w:ascii="inherit" w:hAnsi="inherit"/>
+          <w:sz w:val="22"/>
+          <w:szCs w:val="22"/>
+          <w:bdr w:val="none" w:sz="0" w:space="0" w:color="auto" w:frame="1"/>
+        </w:rPr>
+        <w:t>[</w:t>
+      </w:r>
+      <w:proofErr w:type="gramEnd"/>
+      <w:r>
+        <w:rPr>
+          <w:rStyle w:val="pun"/>
+          <w:rFonts w:ascii="inherit" w:hAnsi="inherit"/>
+          <w:sz w:val="22"/>
+          <w:szCs w:val="22"/>
+          <w:bdr w:val="none" w:sz="0" w:space="0" w:color="auto" w:frame="1"/>
+        </w:rPr>
+        <w:t>]</w:t>
+      </w:r>
+      <w:r>
+        <w:rPr>
+          <w:rStyle w:val="pln"/>
+          <w:rFonts w:ascii="inherit" w:hAnsi="inherit"/>
+          <w:sz w:val="22"/>
+          <w:szCs w:val="22"/>
+          <w:bdr w:val="none" w:sz="0" w:space="0" w:color="auto" w:frame="1"/>
+        </w:rPr>
+        <w:t xml:space="preserve"> b </w:t>
+      </w:r>
+      <w:r>
+        <w:rPr>
+          <w:rStyle w:val="pun"/>
+          <w:rFonts w:ascii="inherit" w:hAnsi="inherit"/>
+          <w:sz w:val="22"/>
+          <w:szCs w:val="22"/>
+          <w:bdr w:val="none" w:sz="0" w:space="0" w:color="auto" w:frame="1"/>
+        </w:rPr>
+        <w:t>=</w:t>
+      </w:r>
+      <w:r>
+        <w:rPr>
+          <w:rStyle w:val="pln"/>
+          <w:rFonts w:ascii="inherit" w:hAnsi="inherit"/>
+          <w:sz w:val="22"/>
+          <w:szCs w:val="22"/>
+          <w:bdr w:val="none" w:sz="0" w:space="0" w:color="auto" w:frame="1"/>
+        </w:rPr>
+        <w:t xml:space="preserve"> </w:t>
+      </w:r>
+      <w:proofErr w:type="spellStart"/>
+      <w:r>
+        <w:rPr>
+          <w:rStyle w:val="typ"/>
+          <w:rFonts w:ascii="inherit" w:hAnsi="inherit"/>
+          <w:color w:val="2B91AF"/>
+          <w:sz w:val="22"/>
+          <w:szCs w:val="22"/>
+          <w:bdr w:val="none" w:sz="0" w:space="0" w:color="auto" w:frame="1"/>
+        </w:rPr>
+        <w:t>Arrays</w:t>
+      </w:r>
+      <w:r>
+        <w:rPr>
+          <w:rStyle w:val="pun"/>
+          <w:rFonts w:ascii="inherit" w:hAnsi="inherit"/>
+          <w:sz w:val="22"/>
+          <w:szCs w:val="22"/>
+          <w:bdr w:val="none" w:sz="0" w:space="0" w:color="auto" w:frame="1"/>
+        </w:rPr>
+        <w:t>.</w:t>
+      </w:r>
+      <w:r>
+        <w:rPr>
+          <w:rStyle w:val="pln"/>
+          <w:rFonts w:ascii="inherit" w:hAnsi="inherit"/>
+          <w:sz w:val="22"/>
+          <w:szCs w:val="22"/>
+          <w:bdr w:val="none" w:sz="0" w:space="0" w:color="auto" w:frame="1"/>
+        </w:rPr>
+        <w:t>copyOf</w:t>
+      </w:r>
+      <w:proofErr w:type="spellEnd"/>
+      <w:r>
+        <w:rPr>
+          <w:rStyle w:val="pun"/>
+          <w:rFonts w:ascii="inherit" w:hAnsi="inherit"/>
+          <w:sz w:val="22"/>
+          <w:szCs w:val="22"/>
+          <w:bdr w:val="none" w:sz="0" w:space="0" w:color="auto" w:frame="1"/>
+        </w:rPr>
+        <w:t>(</w:t>
+      </w:r>
+      <w:r>
+        <w:rPr>
+          <w:rStyle w:val="pln"/>
+          <w:rFonts w:ascii="inherit" w:hAnsi="inherit"/>
+          <w:sz w:val="22"/>
+          <w:szCs w:val="22"/>
+          <w:bdr w:val="none" w:sz="0" w:space="0" w:color="auto" w:frame="1"/>
+        </w:rPr>
+        <w:t>a</w:t>
+      </w:r>
+      <w:r>
+        <w:rPr>
+          <w:rStyle w:val="pun"/>
+          <w:rFonts w:ascii="inherit" w:hAnsi="inherit"/>
+          <w:sz w:val="22"/>
+          <w:szCs w:val="22"/>
+          <w:bdr w:val="none" w:sz="0" w:space="0" w:color="auto" w:frame="1"/>
+        </w:rPr>
+        <w:t>,</w:t>
+      </w:r>
+      <w:r>
+        <w:rPr>
+          <w:rStyle w:val="pln"/>
+          <w:rFonts w:ascii="inherit" w:hAnsi="inherit"/>
+          <w:sz w:val="22"/>
+          <w:szCs w:val="22"/>
+          <w:bdr w:val="none" w:sz="0" w:space="0" w:color="auto" w:frame="1"/>
+        </w:rPr>
+        <w:t xml:space="preserve"> </w:t>
+      </w:r>
+      <w:proofErr w:type="spellStart"/>
+      <w:r>
+        <w:rPr>
+          <w:rStyle w:val="pln"/>
+          <w:rFonts w:ascii="inherit" w:hAnsi="inherit"/>
+          <w:sz w:val="22"/>
+          <w:szCs w:val="22"/>
+          <w:bdr w:val="none" w:sz="0" w:space="0" w:color="auto" w:frame="1"/>
+        </w:rPr>
+        <w:t>a</w:t>
+      </w:r>
+      <w:r>
+        <w:rPr>
+          <w:rStyle w:val="pun"/>
+          <w:rFonts w:ascii="inherit" w:hAnsi="inherit"/>
+          <w:sz w:val="22"/>
+          <w:szCs w:val="22"/>
+          <w:bdr w:val="none" w:sz="0" w:space="0" w:color="auto" w:frame="1"/>
+        </w:rPr>
+        <w:t>.</w:t>
+      </w:r>
+      <w:r>
+        <w:rPr>
+          <w:rStyle w:val="pln"/>
+          <w:rFonts w:ascii="inherit" w:hAnsi="inherit"/>
+          <w:sz w:val="22"/>
+          <w:szCs w:val="22"/>
+          <w:bdr w:val="none" w:sz="0" w:space="0" w:color="auto" w:frame="1"/>
+        </w:rPr>
+        <w:t>length</w:t>
+      </w:r>
+      <w:proofErr w:type="spellEnd"/>
+      <w:r>
+        <w:rPr>
+          <w:rStyle w:val="pun"/>
+          <w:rFonts w:ascii="inherit" w:hAnsi="inherit"/>
+          <w:sz w:val="22"/>
+          <w:szCs w:val="22"/>
+          <w:bdr w:val="none" w:sz="0" w:space="0" w:color="auto" w:frame="1"/>
+        </w:rPr>
+        <w:t>);</w:t>
+      </w:r>
+      <w:r>
+        <w:rPr>
+          <w:rStyle w:val="pun"/>
+          <w:rFonts w:ascii="inherit" w:hAnsi="inherit"/>
+          <w:sz w:val="22"/>
+          <w:szCs w:val="22"/>
+          <w:bdr w:val="none" w:sz="0" w:space="0" w:color="auto" w:frame="1"/>
+        </w:rPr>
+        <w:tab/>
+      </w:r>
+    </w:p>
+    <w:p>
+      <w:pPr>
         <w:autoSpaceDE w:val="0"/>
         <w:autoSpaceDN w:val="0"/>
         <w:adjustRightInd w:val="0"/>
@@ -34,16 +476,6 @@
           <w:szCs w:val="24"/>
         </w:rPr>
       </w:pPr>
-      <w:r>
-        <w:rPr>
-          <w:rFonts w:ascii="raleway" w:eastAsia="Times New Roman" w:hAnsi="raleway" w:cs="Times New Roman"/>
-          <w:b/>
-          <w:color w:val="333333"/>
-          <w:sz w:val="24"/>
-          <w:szCs w:val="24"/>
-        </w:rPr>
-        <w:t>Two ways we can save updated value to a variable,</w:t>
-      </w:r>
     </w:p>
     <w:p>
       <w:pPr>
@@ -52,13 +484,21 @@
         <w:adjustRightInd w:val="0"/>
         <w:spacing w:after="0" w:line="240" w:lineRule="auto"/>
         <w:rPr>
-          <w:rFonts w:ascii="raleway" w:eastAsia="Times New Roman" w:hAnsi="raleway" w:cs="Times New Roman"/>
-          <w:b/>
-          <w:color w:val="333333"/>
-          <w:sz w:val="24"/>
-          <w:szCs w:val="24"/>
-        </w:rPr>
-      </w:pPr>
+          <w:rFonts w:ascii="Consolas" w:hAnsi="Consolas" w:cs="Consolas"/>
+          <w:color w:val="6A3E3E"/>
+          <w:shd w:val="clear" w:color="auto" w:fill="D4D4D4"/>
+        </w:rPr>
+      </w:pPr>
+      <w:r>
+        <w:rPr>
+          <w:rFonts w:ascii="raleway" w:eastAsia="Times New Roman" w:hAnsi="raleway" w:cs="Times New Roman"/>
+          <w:b/>
+          <w:color w:val="333333"/>
+          <w:sz w:val="24"/>
+          <w:szCs w:val="24"/>
+        </w:rPr>
+        <w:t>How to compare three values to find minimum?</w:t>
+      </w:r>
     </w:p>
     <w:p>
       <w:pPr>
@@ -68,98 +508,10 @@
         <w:spacing w:after="0" w:line="240" w:lineRule="auto"/>
         <w:rPr>
           <w:rFonts w:ascii="Consolas" w:hAnsi="Consolas" w:cs="Consolas"/>
-          <w:color w:val="000000"/>
-          <w:shd w:val="clear" w:color="auto" w:fill="E8F2FE"/>
-        </w:rPr>
-      </w:pPr>
-      <w:proofErr w:type="spellStart"/>
-      <w:proofErr w:type="gramStart"/>
-      <w:r>
-        <w:rPr>
-          <w:rFonts w:ascii="Consolas" w:hAnsi="Consolas" w:cs="Consolas"/>
           <w:color w:val="6A3E3E"/>
-          <w:shd w:val="clear" w:color="auto" w:fill="E8F2FE"/>
-        </w:rPr>
-        <w:t>maxSum</w:t>
-      </w:r>
-      <w:proofErr w:type="spellEnd"/>
-      <w:proofErr w:type="gramEnd"/>
-      <w:r>
-        <w:rPr>
-          <w:rFonts w:ascii="Consolas" w:hAnsi="Consolas" w:cs="Consolas"/>
-          <w:color w:val="000000"/>
-          <w:shd w:val="clear" w:color="auto" w:fill="E8F2FE"/>
-        </w:rPr>
-        <w:t xml:space="preserve"> = Math.</w:t>
-      </w:r>
-      <w:r>
-        <w:rPr>
-          <w:rFonts w:ascii="Consolas" w:hAnsi="Consolas" w:cs="Consolas"/>
-          <w:i/>
-          <w:iCs/>
-          <w:color w:val="000000"/>
-          <w:shd w:val="clear" w:color="auto" w:fill="E8F2FE"/>
-        </w:rPr>
-        <w:t>max</w:t>
-      </w:r>
-      <w:r>
-        <w:rPr>
-          <w:rFonts w:ascii="Consolas" w:hAnsi="Consolas" w:cs="Consolas"/>
-          <w:color w:val="000000"/>
-          <w:shd w:val="clear" w:color="auto" w:fill="E8F2FE"/>
-        </w:rPr>
-        <w:t>(</w:t>
-      </w:r>
-      <w:r>
-        <w:rPr>
-          <w:rFonts w:ascii="Consolas" w:hAnsi="Consolas" w:cs="Consolas"/>
-          <w:color w:val="6A3E3E"/>
-          <w:shd w:val="clear" w:color="auto" w:fill="E8F2FE"/>
-        </w:rPr>
-        <w:t>sum</w:t>
-      </w:r>
-      <w:r>
-        <w:rPr>
-          <w:rFonts w:ascii="Consolas" w:hAnsi="Consolas" w:cs="Consolas"/>
-          <w:color w:val="000000"/>
-          <w:shd w:val="clear" w:color="auto" w:fill="E8F2FE"/>
-        </w:rPr>
-        <w:t xml:space="preserve">, </w:t>
-      </w:r>
-      <w:proofErr w:type="spellStart"/>
-      <w:r>
-        <w:rPr>
-          <w:rFonts w:ascii="Consolas" w:hAnsi="Consolas" w:cs="Consolas"/>
-          <w:color w:val="6A3E3E"/>
-          <w:shd w:val="clear" w:color="auto" w:fill="E8F2FE"/>
-        </w:rPr>
-        <w:t>maxSum</w:t>
-      </w:r>
-      <w:proofErr w:type="spellEnd"/>
-      <w:r>
-        <w:rPr>
-          <w:rFonts w:ascii="Consolas" w:hAnsi="Consolas" w:cs="Consolas"/>
-          <w:color w:val="000000"/>
-          <w:shd w:val="clear" w:color="auto" w:fill="E8F2FE"/>
-        </w:rPr>
-        <w:t>);</w:t>
-      </w:r>
-      <w:r>
-        <w:rPr>
-          <w:rFonts w:ascii="Consolas" w:hAnsi="Consolas" w:cs="Consolas"/>
-          <w:color w:val="000000"/>
-          <w:shd w:val="clear" w:color="auto" w:fill="E8F2FE"/>
-        </w:rPr>
-        <w:t xml:space="preserve"> //cleaner option</w:t>
-      </w:r>
-      <w:r>
-        <w:rPr>
-          <w:rFonts w:ascii="Consolas" w:hAnsi="Consolas" w:cs="Consolas"/>
-          <w:color w:val="000000"/>
-          <w:shd w:val="clear" w:color="auto" w:fill="E8F2FE"/>
-        </w:rPr>
-        <w:t xml:space="preserve"> or</w:t>
-      </w:r>
+          <w:shd w:val="clear" w:color="auto" w:fill="D4D4D4"/>
+        </w:rPr>
+      </w:pPr>
     </w:p>
     <w:p>
       <w:pPr>
@@ -168,11 +520,245 @@
         <w:adjustRightInd w:val="0"/>
         <w:spacing w:after="0" w:line="240" w:lineRule="auto"/>
         <w:rPr>
-          <w:rFonts w:ascii="Consolas" w:hAnsi="Consolas" w:cs="Consolas"/>
-          <w:color w:val="000000"/>
-          <w:shd w:val="clear" w:color="auto" w:fill="E8F2FE"/>
-        </w:rPr>
-      </w:pPr>
+          <w:rFonts w:ascii="raleway" w:eastAsia="Times New Roman" w:hAnsi="raleway" w:cs="Times New Roman"/>
+          <w:b/>
+          <w:color w:val="333333"/>
+        </w:rPr>
+      </w:pPr>
+      <w:proofErr w:type="gramStart"/>
+      <w:r>
+        <w:rPr>
+          <w:rFonts w:ascii="Consolas" w:hAnsi="Consolas" w:cs="Consolas"/>
+          <w:color w:val="6A3E3E"/>
+          <w:shd w:val="clear" w:color="auto" w:fill="D4D4D4"/>
+        </w:rPr>
+        <w:t>distance</w:t>
+      </w:r>
+      <w:r>
+        <w:rPr>
+          <w:rFonts w:ascii="Consolas" w:hAnsi="Consolas" w:cs="Consolas"/>
+          <w:color w:val="000000"/>
+          <w:shd w:val="clear" w:color="auto" w:fill="E8F2FE"/>
+        </w:rPr>
+        <w:t>[</w:t>
+      </w:r>
+      <w:proofErr w:type="spellStart"/>
+      <w:proofErr w:type="gramEnd"/>
+      <w:r>
+        <w:rPr>
+          <w:rFonts w:ascii="Consolas" w:hAnsi="Consolas" w:cs="Consolas"/>
+          <w:color w:val="6A3E3E"/>
+          <w:shd w:val="clear" w:color="auto" w:fill="E8F2FE"/>
+        </w:rPr>
+        <w:t>i</w:t>
+      </w:r>
+      <w:proofErr w:type="spellEnd"/>
+      <w:r>
+        <w:rPr>
+          <w:rFonts w:ascii="Consolas" w:hAnsi="Consolas" w:cs="Consolas"/>
+          <w:color w:val="000000"/>
+          <w:shd w:val="clear" w:color="auto" w:fill="E8F2FE"/>
+        </w:rPr>
+        <w:t>][</w:t>
+      </w:r>
+      <w:r>
+        <w:rPr>
+          <w:rFonts w:ascii="Consolas" w:hAnsi="Consolas" w:cs="Consolas"/>
+          <w:color w:val="6A3E3E"/>
+          <w:shd w:val="clear" w:color="auto" w:fill="E8F2FE"/>
+        </w:rPr>
+        <w:t>j</w:t>
+      </w:r>
+      <w:r>
+        <w:rPr>
+          <w:rFonts w:ascii="Consolas" w:hAnsi="Consolas" w:cs="Consolas"/>
+          <w:color w:val="000000"/>
+          <w:shd w:val="clear" w:color="auto" w:fill="E8F2FE"/>
+        </w:rPr>
+        <w:t>] = Math.</w:t>
+      </w:r>
+      <w:r>
+        <w:rPr>
+          <w:rFonts w:ascii="Consolas" w:hAnsi="Consolas" w:cs="Consolas"/>
+          <w:i/>
+          <w:iCs/>
+          <w:color w:val="000000"/>
+          <w:shd w:val="clear" w:color="auto" w:fill="E8F2FE"/>
+        </w:rPr>
+        <w:t>min</w:t>
+      </w:r>
+      <w:r>
+        <w:rPr>
+          <w:rFonts w:ascii="Consolas" w:hAnsi="Consolas" w:cs="Consolas"/>
+          <w:color w:val="000000"/>
+          <w:shd w:val="clear" w:color="auto" w:fill="E8F2FE"/>
+        </w:rPr>
+        <w:t>(Math.</w:t>
+      </w:r>
+      <w:r>
+        <w:rPr>
+          <w:rFonts w:ascii="Consolas" w:hAnsi="Consolas" w:cs="Consolas"/>
+          <w:i/>
+          <w:iCs/>
+          <w:color w:val="000000"/>
+          <w:shd w:val="clear" w:color="auto" w:fill="E8F2FE"/>
+        </w:rPr>
+        <w:t>min</w:t>
+      </w:r>
+      <w:r>
+        <w:rPr>
+          <w:rFonts w:ascii="Consolas" w:hAnsi="Consolas" w:cs="Consolas"/>
+          <w:color w:val="000000"/>
+          <w:shd w:val="clear" w:color="auto" w:fill="E8F2FE"/>
+        </w:rPr>
+        <w:t>(</w:t>
+      </w:r>
+      <w:r>
+        <w:rPr>
+          <w:rFonts w:ascii="Consolas" w:hAnsi="Consolas" w:cs="Consolas"/>
+          <w:color w:val="6A3E3E"/>
+          <w:shd w:val="clear" w:color="auto" w:fill="D4D4D4"/>
+        </w:rPr>
+        <w:t>distance</w:t>
+      </w:r>
+      <w:r>
+        <w:rPr>
+          <w:rFonts w:ascii="Consolas" w:hAnsi="Consolas" w:cs="Consolas"/>
+          <w:color w:val="000000"/>
+          <w:shd w:val="clear" w:color="auto" w:fill="E8F2FE"/>
+        </w:rPr>
+        <w:t>[</w:t>
+      </w:r>
+      <w:r>
+        <w:rPr>
+          <w:rFonts w:ascii="Consolas" w:hAnsi="Consolas" w:cs="Consolas"/>
+          <w:color w:val="6A3E3E"/>
+          <w:shd w:val="clear" w:color="auto" w:fill="E8F2FE"/>
+        </w:rPr>
+        <w:t>i</w:t>
+      </w:r>
+      <w:r>
+        <w:rPr>
+          <w:rFonts w:ascii="Consolas" w:hAnsi="Consolas" w:cs="Consolas"/>
+          <w:color w:val="000000"/>
+          <w:shd w:val="clear" w:color="auto" w:fill="E8F2FE"/>
+        </w:rPr>
+        <w:t>-1][</w:t>
+      </w:r>
+      <w:r>
+        <w:rPr>
+          <w:rFonts w:ascii="Consolas" w:hAnsi="Consolas" w:cs="Consolas"/>
+          <w:color w:val="6A3E3E"/>
+          <w:shd w:val="clear" w:color="auto" w:fill="E8F2FE"/>
+        </w:rPr>
+        <w:t>j</w:t>
+      </w:r>
+      <w:r>
+        <w:rPr>
+          <w:rFonts w:ascii="Consolas" w:hAnsi="Consolas" w:cs="Consolas"/>
+          <w:color w:val="000000"/>
+          <w:shd w:val="clear" w:color="auto" w:fill="E8F2FE"/>
+        </w:rPr>
+        <w:t xml:space="preserve">-1], </w:t>
+      </w:r>
+      <w:r>
+        <w:rPr>
+          <w:rFonts w:ascii="Consolas" w:hAnsi="Consolas" w:cs="Consolas"/>
+          <w:color w:val="6A3E3E"/>
+          <w:shd w:val="clear" w:color="auto" w:fill="D4D4D4"/>
+        </w:rPr>
+        <w:t>distance</w:t>
+      </w:r>
+      <w:r>
+        <w:rPr>
+          <w:rFonts w:ascii="Consolas" w:hAnsi="Consolas" w:cs="Consolas"/>
+          <w:color w:val="000000"/>
+          <w:shd w:val="clear" w:color="auto" w:fill="E8F2FE"/>
+        </w:rPr>
+        <w:t>[</w:t>
+      </w:r>
+      <w:r>
+        <w:rPr>
+          <w:rFonts w:ascii="Consolas" w:hAnsi="Consolas" w:cs="Consolas"/>
+          <w:color w:val="6A3E3E"/>
+          <w:shd w:val="clear" w:color="auto" w:fill="E8F2FE"/>
+        </w:rPr>
+        <w:t>i</w:t>
+      </w:r>
+      <w:r>
+        <w:rPr>
+          <w:rFonts w:ascii="Consolas" w:hAnsi="Consolas" w:cs="Consolas"/>
+          <w:color w:val="000000"/>
+          <w:shd w:val="clear" w:color="auto" w:fill="E8F2FE"/>
+        </w:rPr>
+        <w:t>-1][</w:t>
+      </w:r>
+      <w:r>
+        <w:rPr>
+          <w:rFonts w:ascii="Consolas" w:hAnsi="Consolas" w:cs="Consolas"/>
+          <w:color w:val="6A3E3E"/>
+          <w:shd w:val="clear" w:color="auto" w:fill="E8F2FE"/>
+        </w:rPr>
+        <w:t>j</w:t>
+      </w:r>
+      <w:r>
+        <w:rPr>
+          <w:rFonts w:ascii="Consolas" w:hAnsi="Consolas" w:cs="Consolas"/>
+          <w:color w:val="000000"/>
+          <w:shd w:val="clear" w:color="auto" w:fill="E8F2FE"/>
+        </w:rPr>
+        <w:t xml:space="preserve">]), </w:t>
+      </w:r>
+      <w:r>
+        <w:rPr>
+          <w:rFonts w:ascii="Consolas" w:hAnsi="Consolas" w:cs="Consolas"/>
+          <w:color w:val="6A3E3E"/>
+          <w:shd w:val="clear" w:color="auto" w:fill="D4D4D4"/>
+        </w:rPr>
+        <w:t>distance</w:t>
+      </w:r>
+      <w:r>
+        <w:rPr>
+          <w:rFonts w:ascii="Consolas" w:hAnsi="Consolas" w:cs="Consolas"/>
+          <w:color w:val="000000"/>
+          <w:shd w:val="clear" w:color="auto" w:fill="E8F2FE"/>
+        </w:rPr>
+        <w:t>[</w:t>
+      </w:r>
+      <w:proofErr w:type="spellStart"/>
+      <w:r>
+        <w:rPr>
+          <w:rFonts w:ascii="Consolas" w:hAnsi="Consolas" w:cs="Consolas"/>
+          <w:color w:val="6A3E3E"/>
+          <w:shd w:val="clear" w:color="auto" w:fill="E8F2FE"/>
+        </w:rPr>
+        <w:t>i</w:t>
+      </w:r>
+      <w:proofErr w:type="spellEnd"/>
+      <w:r>
+        <w:rPr>
+          <w:rFonts w:ascii="Consolas" w:hAnsi="Consolas" w:cs="Consolas"/>
+          <w:color w:val="000000"/>
+          <w:shd w:val="clear" w:color="auto" w:fill="E8F2FE"/>
+        </w:rPr>
+        <w:t>][</w:t>
+      </w:r>
+      <w:r>
+        <w:rPr>
+          <w:rFonts w:ascii="Consolas" w:hAnsi="Consolas" w:cs="Consolas"/>
+          <w:color w:val="6A3E3E"/>
+          <w:shd w:val="clear" w:color="auto" w:fill="E8F2FE"/>
+        </w:rPr>
+        <w:t>j</w:t>
+      </w:r>
+      <w:r>
+        <w:rPr>
+          <w:rFonts w:ascii="Consolas" w:hAnsi="Consolas" w:cs="Consolas"/>
+          <w:color w:val="000000"/>
+          <w:shd w:val="clear" w:color="auto" w:fill="E8F2FE"/>
+        </w:rPr>
+        <w:t>]);</w:t>
+      </w:r>
     </w:p>
     <w:p>
       <w:pPr>
@@ -181,39 +767,13 @@
         <w:adjustRightInd w:val="0"/>
         <w:spacing w:after="0" w:line="240" w:lineRule="auto"/>
         <w:rPr>
-          <w:rFonts w:ascii="Consolas" w:hAnsi="Consolas" w:cs="Consolas"/>
-          <w:color w:val="000000"/>
-          <w:shd w:val="clear" w:color="auto" w:fill="E8F2FE"/>
-        </w:rPr>
-      </w:pPr>
-      <w:proofErr w:type="gramStart"/>
-      <w:r>
-        <w:rPr>
-          <w:rFonts w:ascii="Consolas" w:hAnsi="Consolas" w:cs="Consolas"/>
-          <w:color w:val="000000"/>
-          <w:shd w:val="clear" w:color="auto" w:fill="E8F2FE"/>
-        </w:rPr>
-        <w:t>if(</w:t>
-      </w:r>
-      <w:proofErr w:type="spellStart"/>
-      <w:proofErr w:type="gramEnd"/>
-      <w:r>
-        <w:rPr>
-          <w:rFonts w:ascii="Consolas" w:hAnsi="Consolas" w:cs="Consolas"/>
-          <w:color w:val="000000"/>
-          <w:shd w:val="clear" w:color="auto" w:fill="E8F2FE"/>
-        </w:rPr>
-        <w:t>maxSum</w:t>
-      </w:r>
-      <w:proofErr w:type="spellEnd"/>
-      <w:r>
-        <w:rPr>
-          <w:rFonts w:ascii="Consolas" w:hAnsi="Consolas" w:cs="Consolas"/>
-          <w:color w:val="000000"/>
-          <w:shd w:val="clear" w:color="auto" w:fill="E8F2FE"/>
-        </w:rPr>
-        <w:t>&gt;sum)</w:t>
-      </w:r>
+          <w:rFonts w:ascii="raleway" w:eastAsia="Times New Roman" w:hAnsi="raleway" w:cs="Times New Roman"/>
+          <w:b/>
+          <w:color w:val="333333"/>
+          <w:sz w:val="24"/>
+          <w:szCs w:val="24"/>
+        </w:rPr>
+      </w:pPr>
     </w:p>
     <w:p>
       <w:pPr>
@@ -222,38 +782,32 @@
         <w:adjustRightInd w:val="0"/>
         <w:spacing w:after="0" w:line="240" w:lineRule="auto"/>
         <w:rPr>
-          <w:rFonts w:ascii="raleway" w:eastAsia="Times New Roman" w:hAnsi="raleway" w:cs="Times New Roman"/>
-          <w:b/>
-          <w:color w:val="333333"/>
-        </w:rPr>
-      </w:pPr>
-      <w:r>
-        <w:rPr>
-          <w:rFonts w:ascii="Consolas" w:hAnsi="Consolas" w:cs="Consolas"/>
-          <w:color w:val="000000"/>
-          <w:shd w:val="clear" w:color="auto" w:fill="E8F2FE"/>
-        </w:rPr>
-        <w:tab/>
-      </w:r>
-      <w:proofErr w:type="spellStart"/>
-      <w:proofErr w:type="gramStart"/>
-      <w:r>
-        <w:rPr>
-          <w:rFonts w:ascii="Consolas" w:hAnsi="Consolas" w:cs="Consolas"/>
-          <w:color w:val="000000"/>
-          <w:shd w:val="clear" w:color="auto" w:fill="E8F2FE"/>
-        </w:rPr>
-        <w:t>maxSum</w:t>
-      </w:r>
-      <w:proofErr w:type="spellEnd"/>
-      <w:proofErr w:type="gramEnd"/>
-      <w:r>
-        <w:rPr>
-          <w:rFonts w:ascii="Consolas" w:hAnsi="Consolas" w:cs="Consolas"/>
-          <w:color w:val="000000"/>
-          <w:shd w:val="clear" w:color="auto" w:fill="E8F2FE"/>
-        </w:rPr>
-        <w:t xml:space="preserve"> = sum;</w:t>
+          <w:rFonts w:ascii="Times New Roman" w:hAnsi="Times New Roman" w:cs="Times New Roman"/>
+          <w:b/>
+          <w:bCs/>
+          <w:color w:val="222222"/>
+          <w:shd w:val="clear" w:color="auto" w:fill="FFFFFF"/>
+        </w:rPr>
+      </w:pPr>
+      <w:r>
+        <w:rPr>
+          <w:rFonts w:ascii="raleway" w:eastAsia="Times New Roman" w:hAnsi="raleway" w:cs="Times New Roman"/>
+          <w:b/>
+          <w:color w:val="333333"/>
+          <w:sz w:val="24"/>
+          <w:szCs w:val="24"/>
+        </w:rPr>
+        <w:t>What is heap memory</w:t>
+      </w:r>
+      <w:r>
+        <w:rPr>
+          <w:rFonts w:ascii="raleway" w:eastAsia="Times New Roman" w:hAnsi="raleway" w:cs="Times New Roman"/>
+          <w:b/>
+          <w:color w:val="333333"/>
+          <w:sz w:val="24"/>
+          <w:szCs w:val="24"/>
+        </w:rPr>
+        <w:t>?</w:t>
       </w:r>
     </w:p>
     <w:p>
@@ -263,11 +817,13 @@
         <w:adjustRightInd w:val="0"/>
         <w:spacing w:after="0" w:line="240" w:lineRule="auto"/>
         <w:rPr>
-          <w:rFonts w:ascii="raleway" w:eastAsia="Times New Roman" w:hAnsi="raleway" w:cs="Times New Roman"/>
-          <w:b/>
-          <w:color w:val="333333"/>
-          <w:sz w:val="24"/>
-          <w:szCs w:val="24"/>
+          <w:rFonts w:ascii="Times New Roman" w:hAnsi="Times New Roman" w:cs="Times New Roman"/>
+          <w:b/>
+          <w:bCs/>
+          <w:color w:val="222222"/>
+          <w:sz w:val="24"/>
+          <w:szCs w:val="24"/>
+          <w:shd w:val="clear" w:color="auto" w:fill="FFFFFF"/>
         </w:rPr>
       </w:pPr>
     </w:p>
@@ -278,48 +834,247 @@
         <w:adjustRightInd w:val="0"/>
         <w:spacing w:after="0" w:line="240" w:lineRule="auto"/>
         <w:rPr>
-          <w:rFonts w:ascii="Consolas" w:hAnsi="Consolas" w:cs="Consolas"/>
+          <w:rFonts w:ascii="Times New Roman" w:hAnsi="Times New Roman" w:cs="Times New Roman"/>
+          <w:color w:val="222222"/>
+          <w:sz w:val="24"/>
+          <w:szCs w:val="24"/>
+          <w:shd w:val="clear" w:color="auto" w:fill="FFFFFF"/>
+        </w:rPr>
+      </w:pPr>
+      <w:r>
+        <w:rPr>
+          <w:rFonts w:ascii="Times New Roman" w:hAnsi="Times New Roman" w:cs="Times New Roman"/>
           <w:b/>
           <w:bCs/>
-          <w:color w:val="7F0055"/>
-          <w:sz w:val="20"/>
-          <w:szCs w:val="20"/>
-          <w:shd w:val="clear" w:color="auto" w:fill="E8F2FE"/>
-        </w:rPr>
-      </w:pPr>
-      <w:r>
-        <w:rPr>
-          <w:rFonts w:ascii="raleway" w:eastAsia="Times New Roman" w:hAnsi="raleway" w:cs="Times New Roman"/>
-          <w:b/>
-          <w:color w:val="333333"/>
-          <w:sz w:val="24"/>
-          <w:szCs w:val="24"/>
-        </w:rPr>
-        <w:t xml:space="preserve">Difference between </w:t>
-      </w:r>
-      <w:proofErr w:type="spellStart"/>
-      <w:proofErr w:type="gramStart"/>
-      <w:r>
-        <w:rPr>
-          <w:rFonts w:ascii="raleway" w:eastAsia="Times New Roman" w:hAnsi="raleway" w:cs="Times New Roman"/>
-          <w:b/>
-          <w:color w:val="333333"/>
-          <w:sz w:val="24"/>
-          <w:szCs w:val="24"/>
-        </w:rPr>
-        <w:t>boolean</w:t>
-      </w:r>
-      <w:proofErr w:type="spellEnd"/>
-      <w:proofErr w:type="gramEnd"/>
-      <w:r>
-        <w:rPr>
-          <w:rFonts w:ascii="raleway" w:eastAsia="Times New Roman" w:hAnsi="raleway" w:cs="Times New Roman"/>
-          <w:b/>
-          <w:color w:val="333333"/>
-          <w:sz w:val="24"/>
-          <w:szCs w:val="24"/>
-        </w:rPr>
-        <w:t xml:space="preserve"> primitive and Boolean object initialization,</w:t>
+          <w:color w:val="222222"/>
+          <w:sz w:val="24"/>
+          <w:szCs w:val="24"/>
+          <w:shd w:val="clear" w:color="auto" w:fill="FFFFFF"/>
+        </w:rPr>
+        <w:t>Heap</w:t>
+      </w:r>
+      <w:r>
+        <w:rPr>
+          <w:rFonts w:ascii="Times New Roman" w:hAnsi="Times New Roman" w:cs="Times New Roman"/>
+          <w:color w:val="222222"/>
+          <w:sz w:val="24"/>
+          <w:szCs w:val="24"/>
+          <w:shd w:val="clear" w:color="auto" w:fill="FFFFFF"/>
+        </w:rPr>
+        <w:t> memory is used by all the parts of the application whereas </w:t>
+      </w:r>
+      <w:r>
+        <w:rPr>
+          <w:rFonts w:ascii="Times New Roman" w:hAnsi="Times New Roman" w:cs="Times New Roman"/>
+          <w:b/>
+          <w:bCs/>
+          <w:color w:val="222222"/>
+          <w:sz w:val="24"/>
+          <w:szCs w:val="24"/>
+          <w:shd w:val="clear" w:color="auto" w:fill="FFFFFF"/>
+        </w:rPr>
+        <w:t>stack</w:t>
+      </w:r>
+      <w:r>
+        <w:rPr>
+          <w:rFonts w:ascii="Times New Roman" w:hAnsi="Times New Roman" w:cs="Times New Roman"/>
+          <w:color w:val="222222"/>
+          <w:sz w:val="24"/>
+          <w:szCs w:val="24"/>
+          <w:shd w:val="clear" w:color="auto" w:fill="FFFFFF"/>
+        </w:rPr>
+        <w:t> memory is used only by one thread of execution. Whenever an object is created, it's always stored </w:t>
+      </w:r>
+      <w:r>
+        <w:rPr>
+          <w:rFonts w:ascii="Times New Roman" w:hAnsi="Times New Roman" w:cs="Times New Roman"/>
+          <w:b/>
+          <w:bCs/>
+          <w:color w:val="222222"/>
+          <w:sz w:val="24"/>
+          <w:szCs w:val="24"/>
+          <w:shd w:val="clear" w:color="auto" w:fill="FFFFFF"/>
+        </w:rPr>
+        <w:t>in the Heap</w:t>
+      </w:r>
+      <w:r>
+        <w:rPr>
+          <w:rFonts w:ascii="Times New Roman" w:hAnsi="Times New Roman" w:cs="Times New Roman"/>
+          <w:color w:val="222222"/>
+          <w:sz w:val="24"/>
+          <w:szCs w:val="24"/>
+          <w:shd w:val="clear" w:color="auto" w:fill="FFFFFF"/>
+        </w:rPr>
+        <w:t> space and </w:t>
+      </w:r>
+      <w:r>
+        <w:rPr>
+          <w:rFonts w:ascii="Times New Roman" w:hAnsi="Times New Roman" w:cs="Times New Roman"/>
+          <w:b/>
+          <w:bCs/>
+          <w:color w:val="222222"/>
+          <w:sz w:val="24"/>
+          <w:szCs w:val="24"/>
+          <w:shd w:val="clear" w:color="auto" w:fill="FFFFFF"/>
+        </w:rPr>
+        <w:t>stack</w:t>
+      </w:r>
+      <w:r>
+        <w:rPr>
+          <w:rFonts w:ascii="Times New Roman" w:hAnsi="Times New Roman" w:cs="Times New Roman"/>
+          <w:color w:val="222222"/>
+          <w:sz w:val="24"/>
+          <w:szCs w:val="24"/>
+          <w:shd w:val="clear" w:color="auto" w:fill="FFFFFF"/>
+        </w:rPr>
+        <w:t> memory contains the reference to it.</w:t>
+      </w:r>
+      <w:r>
+        <w:rPr>
+          <w:rFonts w:ascii="Times New Roman" w:hAnsi="Times New Roman" w:cs="Times New Roman"/>
+          <w:color w:val="222222"/>
+          <w:sz w:val="24"/>
+          <w:szCs w:val="24"/>
+          <w:shd w:val="clear" w:color="auto" w:fill="FFFFFF"/>
+        </w:rPr>
+        <w:t xml:space="preserve"> When the heap is full, normally it clears the objects which have no longer reference. </w:t>
+      </w:r>
+      <w:r>
+        <w:rPr>
+          <w:rFonts w:ascii="Times New Roman" w:hAnsi="Times New Roman" w:cs="Times New Roman"/>
+          <w:color w:val="222222"/>
+          <w:sz w:val="24"/>
+          <w:szCs w:val="24"/>
+          <w:shd w:val="clear" w:color="auto" w:fill="FFFFFF"/>
+        </w:rPr>
+        <w:t xml:space="preserve">If the heap is full with object connected </w:t>
+      </w:r>
+      <w:r>
+        <w:rPr>
+          <w:rFonts w:ascii="Times New Roman" w:hAnsi="Times New Roman" w:cs="Times New Roman"/>
+          <w:color w:val="222222"/>
+          <w:sz w:val="24"/>
+          <w:szCs w:val="24"/>
+          <w:shd w:val="clear" w:color="auto" w:fill="FFFFFF"/>
+        </w:rPr>
+        <w:t>with reference, it will throw a</w:t>
+      </w:r>
+      <w:r>
+        <w:rPr>
+          <w:rFonts w:ascii="Times New Roman" w:hAnsi="Times New Roman" w:cs="Times New Roman"/>
+          <w:color w:val="222222"/>
+          <w:sz w:val="24"/>
+          <w:szCs w:val="24"/>
+          <w:shd w:val="clear" w:color="auto" w:fill="FFFFFF"/>
+        </w:rPr>
+        <w:t>n</w:t>
+      </w:r>
+      <w:r>
+        <w:rPr>
+          <w:rFonts w:ascii="Times New Roman" w:hAnsi="Times New Roman" w:cs="Times New Roman"/>
+          <w:color w:val="222222"/>
+          <w:sz w:val="24"/>
+          <w:szCs w:val="24"/>
+          <w:shd w:val="clear" w:color="auto" w:fill="FFFFFF"/>
+        </w:rPr>
+        <w:t xml:space="preserve"> </w:t>
+      </w:r>
+      <w:proofErr w:type="spellStart"/>
+      <w:r>
+        <w:rPr>
+          <w:rFonts w:ascii="Times New Roman" w:hAnsi="Times New Roman" w:cs="Times New Roman"/>
+          <w:b/>
+          <w:color w:val="222222"/>
+          <w:sz w:val="24"/>
+          <w:szCs w:val="24"/>
+          <w:shd w:val="clear" w:color="auto" w:fill="FFFFFF"/>
+        </w:rPr>
+        <w:t>OutO</w:t>
+      </w:r>
+      <w:r>
+        <w:rPr>
+          <w:rFonts w:ascii="Times New Roman" w:hAnsi="Times New Roman" w:cs="Times New Roman"/>
+          <w:b/>
+          <w:color w:val="222222"/>
+          <w:sz w:val="24"/>
+          <w:szCs w:val="24"/>
+          <w:shd w:val="clear" w:color="auto" w:fill="FFFFFF"/>
+        </w:rPr>
+        <w:t>f</w:t>
+      </w:r>
+      <w:r>
+        <w:rPr>
+          <w:rFonts w:ascii="Times New Roman" w:hAnsi="Times New Roman" w:cs="Times New Roman"/>
+          <w:b/>
+          <w:color w:val="222222"/>
+          <w:sz w:val="24"/>
+          <w:szCs w:val="24"/>
+          <w:shd w:val="clear" w:color="auto" w:fill="FFFFFF"/>
+        </w:rPr>
+        <w:t>M</w:t>
+      </w:r>
+      <w:r>
+        <w:rPr>
+          <w:rFonts w:ascii="Times New Roman" w:hAnsi="Times New Roman" w:cs="Times New Roman"/>
+          <w:b/>
+          <w:color w:val="222222"/>
+          <w:sz w:val="24"/>
+          <w:szCs w:val="24"/>
+          <w:shd w:val="clear" w:color="auto" w:fill="FFFFFF"/>
+        </w:rPr>
+        <w:t>emory</w:t>
+      </w:r>
+      <w:r>
+        <w:rPr>
+          <w:rFonts w:ascii="Times New Roman" w:hAnsi="Times New Roman" w:cs="Times New Roman"/>
+          <w:b/>
+          <w:color w:val="222222"/>
+          <w:sz w:val="24"/>
+          <w:szCs w:val="24"/>
+          <w:shd w:val="clear" w:color="auto" w:fill="FFFFFF"/>
+        </w:rPr>
+        <w:t>Error</w:t>
+      </w:r>
+      <w:proofErr w:type="spellEnd"/>
+      <w:r>
+        <w:rPr>
+          <w:rFonts w:ascii="Times New Roman" w:hAnsi="Times New Roman" w:cs="Times New Roman"/>
+          <w:color w:val="222222"/>
+          <w:sz w:val="24"/>
+          <w:szCs w:val="24"/>
+          <w:shd w:val="clear" w:color="auto" w:fill="FFFFFF"/>
+        </w:rPr>
+        <w:t xml:space="preserve"> exception</w:t>
+      </w:r>
+      <w:r>
+        <w:rPr>
+          <w:rFonts w:ascii="Times New Roman" w:hAnsi="Times New Roman" w:cs="Times New Roman"/>
+          <w:color w:val="222222"/>
+          <w:sz w:val="24"/>
+          <w:szCs w:val="24"/>
+          <w:shd w:val="clear" w:color="auto" w:fill="FFFFFF"/>
+        </w:rPr>
+        <w:t xml:space="preserve"> which usually indicates memory leak</w:t>
+      </w:r>
+      <w:r>
+        <w:rPr>
+          <w:rFonts w:ascii="Times New Roman" w:hAnsi="Times New Roman" w:cs="Times New Roman"/>
+          <w:color w:val="222222"/>
+          <w:sz w:val="24"/>
+          <w:szCs w:val="24"/>
+          <w:shd w:val="clear" w:color="auto" w:fill="FFFFFF"/>
+        </w:rPr>
+        <w:t xml:space="preserve"> or configuration problem</w:t>
+      </w:r>
+      <w:r>
+        <w:rPr>
+          <w:rFonts w:ascii="Times New Roman" w:hAnsi="Times New Roman" w:cs="Times New Roman"/>
+          <w:color w:val="222222"/>
+          <w:sz w:val="24"/>
+          <w:szCs w:val="24"/>
+          <w:shd w:val="clear" w:color="auto" w:fill="FFFFFF"/>
+        </w:rPr>
+        <w:t xml:space="preserve">. </w:t>
       </w:r>
     </w:p>
     <w:p>
@@ -329,13 +1084,10 @@
         <w:adjustRightInd w:val="0"/>
         <w:spacing w:after="0" w:line="240" w:lineRule="auto"/>
         <w:rPr>
-          <w:rFonts w:ascii="Consolas" w:hAnsi="Consolas" w:cs="Consolas"/>
-          <w:b/>
-          <w:bCs/>
-          <w:color w:val="7F0055"/>
-          <w:sz w:val="20"/>
-          <w:szCs w:val="20"/>
-          <w:shd w:val="clear" w:color="auto" w:fill="E8F2FE"/>
+          <w:rFonts w:ascii="Times New Roman" w:eastAsia="Times New Roman" w:hAnsi="Times New Roman" w:cs="Times New Roman"/>
+          <w:color w:val="333333"/>
+          <w:sz w:val="24"/>
+          <w:szCs w:val="24"/>
         </w:rPr>
       </w:pPr>
     </w:p>
@@ -346,6 +1098,1533 @@
         <w:adjustRightInd w:val="0"/>
         <w:spacing w:after="0" w:line="240" w:lineRule="auto"/>
         <w:rPr>
+          <w:rFonts w:ascii="raleway" w:eastAsia="Times New Roman" w:hAnsi="raleway" w:cs="Times New Roman"/>
+          <w:color w:val="333333"/>
+          <w:sz w:val="24"/>
+          <w:szCs w:val="24"/>
+        </w:rPr>
+      </w:pPr>
+      <w:r>
+        <w:rPr>
+          <w:rFonts w:ascii="Times New Roman" w:eastAsia="Times New Roman" w:hAnsi="Times New Roman" w:cs="Times New Roman"/>
+          <w:color w:val="333333"/>
+          <w:sz w:val="24"/>
+          <w:szCs w:val="24"/>
+        </w:rPr>
+        <w:t>The </w:t>
+      </w:r>
+      <w:r>
+        <w:rPr>
+          <w:rFonts w:ascii="Times New Roman" w:eastAsia="Times New Roman" w:hAnsi="Times New Roman" w:cs="Times New Roman"/>
+          <w:bCs/>
+          <w:color w:val="333333"/>
+          <w:sz w:val="24"/>
+          <w:szCs w:val="24"/>
+        </w:rPr>
+        <w:t>RAM</w:t>
+      </w:r>
+      <w:r>
+        <w:rPr>
+          <w:rFonts w:ascii="Times New Roman" w:eastAsia="Times New Roman" w:hAnsi="Times New Roman" w:cs="Times New Roman"/>
+          <w:color w:val="333333"/>
+          <w:sz w:val="24"/>
+          <w:szCs w:val="24"/>
+        </w:rPr>
+        <w:t> is the physical </w:t>
+      </w:r>
+      <w:r>
+        <w:rPr>
+          <w:rFonts w:ascii="Times New Roman" w:eastAsia="Times New Roman" w:hAnsi="Times New Roman" w:cs="Times New Roman"/>
+          <w:bCs/>
+          <w:color w:val="333333"/>
+          <w:sz w:val="24"/>
+          <w:szCs w:val="24"/>
+        </w:rPr>
+        <w:t>memory</w:t>
+      </w:r>
+      <w:r>
+        <w:rPr>
+          <w:rFonts w:ascii="Times New Roman" w:eastAsia="Times New Roman" w:hAnsi="Times New Roman" w:cs="Times New Roman"/>
+          <w:color w:val="333333"/>
+          <w:sz w:val="24"/>
+          <w:szCs w:val="24"/>
+        </w:rPr>
+        <w:t> of your computer. </w:t>
+      </w:r>
+      <w:r>
+        <w:rPr>
+          <w:rFonts w:ascii="Times New Roman" w:eastAsia="Times New Roman" w:hAnsi="Times New Roman" w:cs="Times New Roman"/>
+          <w:bCs/>
+          <w:color w:val="333333"/>
+          <w:sz w:val="24"/>
+          <w:szCs w:val="24"/>
+        </w:rPr>
+        <w:t>Heap memory</w:t>
+      </w:r>
+      <w:r>
+        <w:rPr>
+          <w:rFonts w:ascii="Times New Roman" w:eastAsia="Times New Roman" w:hAnsi="Times New Roman" w:cs="Times New Roman"/>
+          <w:color w:val="333333"/>
+          <w:sz w:val="24"/>
+          <w:szCs w:val="24"/>
+        </w:rPr>
+        <w:t> is the (logical) </w:t>
+      </w:r>
+      <w:r>
+        <w:rPr>
+          <w:rFonts w:ascii="Times New Roman" w:eastAsia="Times New Roman" w:hAnsi="Times New Roman" w:cs="Times New Roman"/>
+          <w:bCs/>
+          <w:color w:val="333333"/>
+          <w:sz w:val="24"/>
+          <w:szCs w:val="24"/>
+        </w:rPr>
+        <w:t>memory</w:t>
+      </w:r>
+      <w:r>
+        <w:rPr>
+          <w:rFonts w:ascii="Times New Roman" w:eastAsia="Times New Roman" w:hAnsi="Times New Roman" w:cs="Times New Roman"/>
+          <w:color w:val="333333"/>
+          <w:sz w:val="24"/>
+          <w:szCs w:val="24"/>
+        </w:rPr>
+        <w:t> reserved for the </w:t>
+      </w:r>
+      <w:r>
+        <w:rPr>
+          <w:rFonts w:ascii="Times New Roman" w:eastAsia="Times New Roman" w:hAnsi="Times New Roman" w:cs="Times New Roman"/>
+          <w:bCs/>
+          <w:color w:val="333333"/>
+          <w:sz w:val="24"/>
+          <w:szCs w:val="24"/>
+        </w:rPr>
+        <w:t>heap</w:t>
+      </w:r>
+      <w:r>
+        <w:rPr>
+          <w:rFonts w:ascii="Times New Roman" w:eastAsia="Times New Roman" w:hAnsi="Times New Roman" w:cs="Times New Roman"/>
+          <w:color w:val="333333"/>
+          <w:sz w:val="24"/>
+          <w:szCs w:val="24"/>
+        </w:rPr>
+        <w:t>. So, only </w:t>
+      </w:r>
+      <w:r>
+        <w:rPr>
+          <w:rFonts w:ascii="Times New Roman" w:eastAsia="Times New Roman" w:hAnsi="Times New Roman" w:cs="Times New Roman"/>
+          <w:bCs/>
+          <w:color w:val="333333"/>
+          <w:sz w:val="24"/>
+          <w:szCs w:val="24"/>
+        </w:rPr>
+        <w:t>part</w:t>
+      </w:r>
+      <w:r>
+        <w:rPr>
+          <w:rFonts w:ascii="Times New Roman" w:eastAsia="Times New Roman" w:hAnsi="Times New Roman" w:cs="Times New Roman"/>
+          <w:color w:val="333333"/>
+          <w:sz w:val="24"/>
+          <w:szCs w:val="24"/>
+        </w:rPr>
+        <w:t> of the </w:t>
+      </w:r>
+      <w:r>
+        <w:rPr>
+          <w:rFonts w:ascii="Times New Roman" w:eastAsia="Times New Roman" w:hAnsi="Times New Roman" w:cs="Times New Roman"/>
+          <w:bCs/>
+          <w:color w:val="333333"/>
+          <w:sz w:val="24"/>
+          <w:szCs w:val="24"/>
+        </w:rPr>
+        <w:t>RAM</w:t>
+      </w:r>
+      <w:r>
+        <w:rPr>
+          <w:rFonts w:ascii="Times New Roman" w:eastAsia="Times New Roman" w:hAnsi="Times New Roman" w:cs="Times New Roman"/>
+          <w:color w:val="333333"/>
+          <w:sz w:val="24"/>
+          <w:szCs w:val="24"/>
+        </w:rPr>
+        <w:t> is used as </w:t>
+      </w:r>
+      <w:r>
+        <w:rPr>
+          <w:rFonts w:ascii="Times New Roman" w:eastAsia="Times New Roman" w:hAnsi="Times New Roman" w:cs="Times New Roman"/>
+          <w:bCs/>
+          <w:color w:val="333333"/>
+          <w:sz w:val="24"/>
+          <w:szCs w:val="24"/>
+        </w:rPr>
+        <w:t>he</w:t>
+      </w:r>
+      <w:r>
+        <w:rPr>
+          <w:rFonts w:ascii="raleway" w:eastAsia="Times New Roman" w:hAnsi="raleway" w:cs="Times New Roman"/>
+          <w:bCs/>
+          <w:color w:val="333333"/>
+          <w:sz w:val="24"/>
+          <w:szCs w:val="24"/>
+        </w:rPr>
+        <w:t>ap memory</w:t>
+      </w:r>
+      <w:r>
+        <w:rPr>
+          <w:rFonts w:ascii="raleway" w:eastAsia="Times New Roman" w:hAnsi="raleway" w:cs="Times New Roman"/>
+          <w:color w:val="333333"/>
+          <w:sz w:val="24"/>
+          <w:szCs w:val="24"/>
+        </w:rPr>
+        <w:t> and </w:t>
+      </w:r>
+      <w:r>
+        <w:rPr>
+          <w:rFonts w:ascii="raleway" w:eastAsia="Times New Roman" w:hAnsi="raleway" w:cs="Times New Roman"/>
+          <w:bCs/>
+          <w:color w:val="333333"/>
+          <w:sz w:val="24"/>
+          <w:szCs w:val="24"/>
+        </w:rPr>
+        <w:t>heap memory</w:t>
+      </w:r>
+      <w:r>
+        <w:rPr>
+          <w:rFonts w:ascii="raleway" w:eastAsia="Times New Roman" w:hAnsi="raleway" w:cs="Times New Roman"/>
+          <w:color w:val="333333"/>
+          <w:sz w:val="24"/>
+          <w:szCs w:val="24"/>
+        </w:rPr>
+        <w:t> doesn't have to be fully loaded into </w:t>
+      </w:r>
+      <w:r>
+        <w:rPr>
+          <w:rFonts w:ascii="raleway" w:eastAsia="Times New Roman" w:hAnsi="raleway" w:cs="Times New Roman"/>
+          <w:bCs/>
+          <w:color w:val="333333"/>
+          <w:sz w:val="24"/>
+          <w:szCs w:val="24"/>
+        </w:rPr>
+        <w:t>RAM</w:t>
+      </w:r>
+      <w:r>
+        <w:rPr>
+          <w:rFonts w:ascii="raleway" w:eastAsia="Times New Roman" w:hAnsi="raleway" w:cs="Times New Roman"/>
+          <w:color w:val="333333"/>
+          <w:sz w:val="24"/>
+          <w:szCs w:val="24"/>
+        </w:rPr>
+        <w:t> (e.g. </w:t>
+      </w:r>
+      <w:r>
+        <w:rPr>
+          <w:rFonts w:ascii="raleway" w:eastAsia="Times New Roman" w:hAnsi="raleway" w:cs="Times New Roman"/>
+          <w:bCs/>
+          <w:color w:val="333333"/>
+          <w:sz w:val="24"/>
+          <w:szCs w:val="24"/>
+        </w:rPr>
+        <w:t>part</w:t>
+      </w:r>
+      <w:r>
+        <w:rPr>
+          <w:rFonts w:ascii="raleway" w:eastAsia="Times New Roman" w:hAnsi="raleway" w:cs="Times New Roman"/>
+          <w:color w:val="333333"/>
+          <w:sz w:val="24"/>
+          <w:szCs w:val="24"/>
+        </w:rPr>
+        <w:t> of it may be swapped to disc by the OS).</w:t>
+      </w:r>
+    </w:p>
+    <w:p>
+      <w:pPr>
+        <w:autoSpaceDE w:val="0"/>
+        <w:autoSpaceDN w:val="0"/>
+        <w:adjustRightInd w:val="0"/>
+        <w:spacing w:after="0" w:line="240" w:lineRule="auto"/>
+        <w:rPr>
+          <w:rFonts w:ascii="raleway" w:eastAsia="Times New Roman" w:hAnsi="raleway" w:cs="Times New Roman"/>
+          <w:color w:val="333333"/>
+          <w:sz w:val="24"/>
+          <w:szCs w:val="24"/>
+        </w:rPr>
+      </w:pPr>
+    </w:p>
+    <w:p>
+      <w:pPr>
+        <w:autoSpaceDE w:val="0"/>
+        <w:autoSpaceDN w:val="0"/>
+        <w:adjustRightInd w:val="0"/>
+        <w:spacing w:after="0" w:line="240" w:lineRule="auto"/>
+        <w:rPr>
+          <w:rFonts w:ascii="Times New Roman" w:hAnsi="Times New Roman" w:cs="Times New Roman"/>
+          <w:bCs/>
+          <w:color w:val="222222"/>
+          <w:sz w:val="24"/>
+          <w:szCs w:val="24"/>
+          <w:shd w:val="clear" w:color="auto" w:fill="FFFFFF"/>
+        </w:rPr>
+      </w:pPr>
+      <w:r>
+        <w:rPr>
+          <w:rFonts w:ascii="Times New Roman" w:hAnsi="Times New Roman" w:cs="Times New Roman"/>
+          <w:bCs/>
+          <w:color w:val="222222"/>
+          <w:sz w:val="24"/>
+          <w:szCs w:val="24"/>
+          <w:shd w:val="clear" w:color="auto" w:fill="FFFFFF"/>
+        </w:rPr>
+        <w:t>In computer science, a </w:t>
+      </w:r>
+      <w:r>
+        <w:rPr>
+          <w:rFonts w:ascii="Times New Roman" w:hAnsi="Times New Roman" w:cs="Times New Roman"/>
+          <w:b/>
+          <w:bCs/>
+          <w:i/>
+          <w:iCs/>
+          <w:color w:val="222222"/>
+          <w:sz w:val="24"/>
+          <w:szCs w:val="24"/>
+          <w:shd w:val="clear" w:color="auto" w:fill="FFFFFF"/>
+        </w:rPr>
+        <w:t>min-max heap</w:t>
+      </w:r>
+      <w:r>
+        <w:rPr>
+          <w:rFonts w:ascii="Times New Roman" w:hAnsi="Times New Roman" w:cs="Times New Roman"/>
+          <w:b/>
+          <w:bCs/>
+          <w:color w:val="222222"/>
+          <w:sz w:val="24"/>
+          <w:szCs w:val="24"/>
+          <w:shd w:val="clear" w:color="auto" w:fill="FFFFFF"/>
+        </w:rPr>
+        <w:t> </w:t>
+      </w:r>
+      <w:r>
+        <w:rPr>
+          <w:rFonts w:ascii="Times New Roman" w:hAnsi="Times New Roman" w:cs="Times New Roman"/>
+          <w:bCs/>
+          <w:color w:val="222222"/>
+          <w:sz w:val="24"/>
+          <w:szCs w:val="24"/>
+          <w:shd w:val="clear" w:color="auto" w:fill="FFFFFF"/>
+        </w:rPr>
+        <w:t xml:space="preserve">is a complete binary tree data structure which combines the usefulness of both a min-heap and a max-heap, that is, it provides </w:t>
+      </w:r>
+      <w:r>
+        <w:rPr>
+          <w:rFonts w:ascii="Times New Roman" w:hAnsi="Times New Roman" w:cs="Times New Roman"/>
+          <w:b/>
+          <w:bCs/>
+          <w:color w:val="222222"/>
+          <w:sz w:val="24"/>
+          <w:szCs w:val="24"/>
+          <w:shd w:val="clear" w:color="auto" w:fill="FFFFFF"/>
+        </w:rPr>
+        <w:t>constant</w:t>
+      </w:r>
+      <w:r>
+        <w:rPr>
+          <w:rFonts w:ascii="Times New Roman" w:hAnsi="Times New Roman" w:cs="Times New Roman"/>
+          <w:bCs/>
+          <w:color w:val="222222"/>
+          <w:sz w:val="24"/>
+          <w:szCs w:val="24"/>
+          <w:shd w:val="clear" w:color="auto" w:fill="FFFFFF"/>
+        </w:rPr>
+        <w:t xml:space="preserve"> </w:t>
+      </w:r>
+      <w:r>
+        <w:rPr>
+          <w:rFonts w:ascii="Times New Roman" w:hAnsi="Times New Roman" w:cs="Times New Roman"/>
+          <w:b/>
+          <w:bCs/>
+          <w:color w:val="222222"/>
+          <w:sz w:val="24"/>
+          <w:szCs w:val="24"/>
+          <w:shd w:val="clear" w:color="auto" w:fill="FFFFFF"/>
+        </w:rPr>
+        <w:t>time</w:t>
+      </w:r>
+      <w:r>
+        <w:rPr>
+          <w:rFonts w:ascii="Times New Roman" w:hAnsi="Times New Roman" w:cs="Times New Roman"/>
+          <w:bCs/>
+          <w:color w:val="222222"/>
+          <w:sz w:val="24"/>
+          <w:szCs w:val="24"/>
+          <w:shd w:val="clear" w:color="auto" w:fill="FFFFFF"/>
+        </w:rPr>
+        <w:t xml:space="preserve"> retrieval and </w:t>
+      </w:r>
+      <w:r>
+        <w:rPr>
+          <w:rFonts w:ascii="Times New Roman" w:hAnsi="Times New Roman" w:cs="Times New Roman"/>
+          <w:b/>
+          <w:bCs/>
+          <w:color w:val="222222"/>
+          <w:sz w:val="24"/>
+          <w:szCs w:val="24"/>
+          <w:shd w:val="clear" w:color="auto" w:fill="FFFFFF"/>
+        </w:rPr>
+        <w:t>logarithmic</w:t>
+      </w:r>
+      <w:r>
+        <w:rPr>
+          <w:rFonts w:ascii="Times New Roman" w:hAnsi="Times New Roman" w:cs="Times New Roman"/>
+          <w:bCs/>
+          <w:color w:val="222222"/>
+          <w:sz w:val="24"/>
+          <w:szCs w:val="24"/>
+          <w:shd w:val="clear" w:color="auto" w:fill="FFFFFF"/>
+        </w:rPr>
+        <w:t xml:space="preserve"> </w:t>
+      </w:r>
+      <w:r>
+        <w:rPr>
+          <w:rFonts w:ascii="Times New Roman" w:hAnsi="Times New Roman" w:cs="Times New Roman"/>
+          <w:b/>
+          <w:bCs/>
+          <w:color w:val="222222"/>
+          <w:sz w:val="24"/>
+          <w:szCs w:val="24"/>
+          <w:shd w:val="clear" w:color="auto" w:fill="FFFFFF"/>
+        </w:rPr>
+        <w:t>time</w:t>
+      </w:r>
+      <w:r>
+        <w:rPr>
+          <w:rFonts w:ascii="Times New Roman" w:hAnsi="Times New Roman" w:cs="Times New Roman"/>
+          <w:bCs/>
+          <w:color w:val="222222"/>
+          <w:sz w:val="24"/>
+          <w:szCs w:val="24"/>
+          <w:shd w:val="clear" w:color="auto" w:fill="FFFFFF"/>
+        </w:rPr>
+        <w:t xml:space="preserve"> removal of both the minimum and maximum elements in it. This makes the min-max heap a very useful data structure to implement a </w:t>
+      </w:r>
+      <w:r>
+        <w:rPr>
+          <w:rFonts w:ascii="Times New Roman" w:hAnsi="Times New Roman" w:cs="Times New Roman"/>
+          <w:b/>
+          <w:bCs/>
+          <w:color w:val="222222"/>
+          <w:sz w:val="24"/>
+          <w:szCs w:val="24"/>
+          <w:shd w:val="clear" w:color="auto" w:fill="FFFFFF"/>
+        </w:rPr>
+        <w:t>double-ended priority queue</w:t>
+      </w:r>
+      <w:r>
+        <w:rPr>
+          <w:rFonts w:ascii="Times New Roman" w:hAnsi="Times New Roman" w:cs="Times New Roman"/>
+          <w:bCs/>
+          <w:color w:val="222222"/>
+          <w:sz w:val="24"/>
+          <w:szCs w:val="24"/>
+          <w:shd w:val="clear" w:color="auto" w:fill="FFFFFF"/>
+        </w:rPr>
+        <w:t>. Like binary min-heaps and max-heaps, min-max heaps support logarithmic insertion and deletion and can be built in linear time. Min-max heaps are often represented implicitly in an </w:t>
+      </w:r>
+      <w:r>
+        <w:rPr>
+          <w:rFonts w:ascii="Times New Roman" w:hAnsi="Times New Roman" w:cs="Times New Roman"/>
+          <w:b/>
+          <w:bCs/>
+          <w:i/>
+          <w:iCs/>
+          <w:color w:val="222222"/>
+          <w:sz w:val="24"/>
+          <w:szCs w:val="24"/>
+          <w:shd w:val="clear" w:color="auto" w:fill="FFFFFF"/>
+        </w:rPr>
+        <w:t>array</w:t>
+      </w:r>
+      <w:r>
+        <w:rPr>
+          <w:rFonts w:ascii="Times New Roman" w:hAnsi="Times New Roman" w:cs="Times New Roman"/>
+          <w:bCs/>
+          <w:color w:val="222222"/>
+          <w:sz w:val="24"/>
+          <w:szCs w:val="24"/>
+          <w:shd w:val="clear" w:color="auto" w:fill="FFFFFF"/>
+        </w:rPr>
+        <w:t>; hence it's referred to as an </w:t>
+      </w:r>
+      <w:r>
+        <w:rPr>
+          <w:rFonts w:ascii="Times New Roman" w:hAnsi="Times New Roman" w:cs="Times New Roman"/>
+          <w:b/>
+          <w:bCs/>
+          <w:color w:val="222222"/>
+          <w:sz w:val="24"/>
+          <w:szCs w:val="24"/>
+          <w:shd w:val="clear" w:color="auto" w:fill="FFFFFF"/>
+        </w:rPr>
+        <w:t>implicit</w:t>
+      </w:r>
+      <w:r>
+        <w:rPr>
+          <w:rFonts w:ascii="Times New Roman" w:hAnsi="Times New Roman" w:cs="Times New Roman"/>
+          <w:bCs/>
+          <w:color w:val="222222"/>
+          <w:sz w:val="24"/>
+          <w:szCs w:val="24"/>
+          <w:shd w:val="clear" w:color="auto" w:fill="FFFFFF"/>
+        </w:rPr>
+        <w:t xml:space="preserve"> data structure.</w:t>
+      </w:r>
+    </w:p>
+    <w:p>
+      <w:pPr>
+        <w:autoSpaceDE w:val="0"/>
+        <w:autoSpaceDN w:val="0"/>
+        <w:adjustRightInd w:val="0"/>
+        <w:spacing w:after="0" w:line="240" w:lineRule="auto"/>
+        <w:rPr>
+          <w:rFonts w:ascii="Times New Roman" w:hAnsi="Times New Roman" w:cs="Times New Roman"/>
+          <w:bCs/>
+          <w:color w:val="222222"/>
+          <w:sz w:val="24"/>
+          <w:szCs w:val="24"/>
+          <w:shd w:val="clear" w:color="auto" w:fill="FFFFFF"/>
+        </w:rPr>
+      </w:pPr>
+    </w:p>
+    <w:p>
+      <w:pPr>
+        <w:autoSpaceDE w:val="0"/>
+        <w:autoSpaceDN w:val="0"/>
+        <w:adjustRightInd w:val="0"/>
+        <w:spacing w:after="0" w:line="240" w:lineRule="auto"/>
+        <w:rPr>
+          <w:rFonts w:ascii="Times New Roman" w:hAnsi="Times New Roman" w:cs="Times New Roman"/>
+          <w:b/>
+          <w:bCs/>
+          <w:color w:val="222222"/>
+          <w:sz w:val="24"/>
+          <w:szCs w:val="24"/>
+          <w:shd w:val="clear" w:color="auto" w:fill="FFFFFF"/>
+        </w:rPr>
+      </w:pPr>
+      <w:r>
+        <w:rPr>
+          <w:rFonts w:ascii="Times New Roman" w:hAnsi="Times New Roman" w:cs="Times New Roman"/>
+          <w:b/>
+          <w:bCs/>
+          <w:color w:val="222222"/>
+          <w:sz w:val="24"/>
+          <w:szCs w:val="24"/>
+          <w:shd w:val="clear" w:color="auto" w:fill="FFFFFF"/>
+        </w:rPr>
+        <w:t>What is the different between Heap and BST?</w:t>
+      </w:r>
+    </w:p>
+    <w:p>
+      <w:pPr>
+        <w:autoSpaceDE w:val="0"/>
+        <w:autoSpaceDN w:val="0"/>
+        <w:adjustRightInd w:val="0"/>
+        <w:spacing w:after="0" w:line="240" w:lineRule="auto"/>
+        <w:rPr>
+          <w:rFonts w:ascii="Times New Roman" w:hAnsi="Times New Roman" w:cs="Times New Roman"/>
+          <w:bCs/>
+          <w:color w:val="222222"/>
+          <w:sz w:val="24"/>
+          <w:szCs w:val="24"/>
+          <w:shd w:val="clear" w:color="auto" w:fill="FFFFFF"/>
+        </w:rPr>
+      </w:pPr>
+    </w:p>
+    <w:p>
+      <w:pPr>
+        <w:autoSpaceDE w:val="0"/>
+        <w:autoSpaceDN w:val="0"/>
+        <w:adjustRightInd w:val="0"/>
+        <w:spacing w:after="0" w:line="240" w:lineRule="auto"/>
+        <w:rPr>
+          <w:rFonts w:ascii="Times New Roman" w:hAnsi="Times New Roman" w:cs="Times New Roman"/>
+          <w:bCs/>
+          <w:color w:val="222222"/>
+          <w:sz w:val="24"/>
+          <w:szCs w:val="24"/>
+          <w:shd w:val="clear" w:color="auto" w:fill="FFFFFF"/>
+        </w:rPr>
+      </w:pPr>
+      <w:r>
+        <w:t xml:space="preserve">Heaps provide </w:t>
+      </w:r>
+      <w:proofErr w:type="gramStart"/>
+      <w:r>
+        <w:t>Less</w:t>
+      </w:r>
+      <w:proofErr w:type="gramEnd"/>
+      <w:r>
+        <w:t xml:space="preserve"> flexibility but more speed</w:t>
+      </w:r>
+      <w:r>
+        <w:t>.</w:t>
+      </w:r>
+      <w:r>
+        <w:rPr>
+          <w:rFonts w:ascii="Times New Roman" w:hAnsi="Times New Roman" w:cs="Times New Roman"/>
+          <w:bCs/>
+          <w:color w:val="222222"/>
+          <w:sz w:val="24"/>
+          <w:szCs w:val="24"/>
+          <w:shd w:val="clear" w:color="auto" w:fill="FFFFFF"/>
+        </w:rPr>
+        <w:t xml:space="preserve"> </w:t>
+      </w:r>
+      <w:r>
+        <w:rPr>
+          <w:rFonts w:ascii="Times New Roman" w:hAnsi="Times New Roman" w:cs="Times New Roman"/>
+          <w:bCs/>
+          <w:color w:val="222222"/>
+          <w:sz w:val="24"/>
+          <w:szCs w:val="24"/>
+          <w:shd w:val="clear" w:color="auto" w:fill="FFFFFF"/>
+        </w:rPr>
+        <w:t xml:space="preserve">Heap is better at </w:t>
+      </w:r>
+      <w:proofErr w:type="spellStart"/>
+      <w:r>
+        <w:rPr>
+          <w:rFonts w:ascii="Times New Roman" w:hAnsi="Times New Roman" w:cs="Times New Roman"/>
+          <w:bCs/>
+          <w:color w:val="222222"/>
+          <w:sz w:val="24"/>
+          <w:szCs w:val="24"/>
+          <w:shd w:val="clear" w:color="auto" w:fill="FFFFFF"/>
+        </w:rPr>
+        <w:t>findMin</w:t>
+      </w:r>
+      <w:proofErr w:type="spellEnd"/>
+      <w:r>
+        <w:rPr>
+          <w:rFonts w:ascii="Times New Roman" w:hAnsi="Times New Roman" w:cs="Times New Roman"/>
+          <w:bCs/>
+          <w:color w:val="222222"/>
+          <w:sz w:val="24"/>
+          <w:szCs w:val="24"/>
+          <w:shd w:val="clear" w:color="auto" w:fill="FFFFFF"/>
+        </w:rPr>
+        <w:t>/</w:t>
+      </w:r>
+      <w:proofErr w:type="spellStart"/>
+      <w:r>
+        <w:rPr>
+          <w:rFonts w:ascii="Times New Roman" w:hAnsi="Times New Roman" w:cs="Times New Roman"/>
+          <w:bCs/>
+          <w:color w:val="222222"/>
+          <w:sz w:val="24"/>
+          <w:szCs w:val="24"/>
+          <w:shd w:val="clear" w:color="auto" w:fill="FFFFFF"/>
+        </w:rPr>
+        <w:t>findMax</w:t>
+      </w:r>
+      <w:proofErr w:type="spellEnd"/>
+      <w:r>
+        <w:rPr>
+          <w:rFonts w:ascii="Times New Roman" w:hAnsi="Times New Roman" w:cs="Times New Roman"/>
+          <w:bCs/>
+          <w:color w:val="222222"/>
+          <w:sz w:val="24"/>
+          <w:szCs w:val="24"/>
+          <w:shd w:val="clear" w:color="auto" w:fill="FFFFFF"/>
+        </w:rPr>
+        <w:t xml:space="preserve"> (</w:t>
+      </w:r>
+      <w:proofErr w:type="gramStart"/>
+      <w:r>
+        <w:rPr>
+          <w:rFonts w:ascii="Times New Roman" w:hAnsi="Times New Roman" w:cs="Times New Roman"/>
+          <w:bCs/>
+          <w:color w:val="222222"/>
+          <w:sz w:val="24"/>
+          <w:szCs w:val="24"/>
+          <w:shd w:val="clear" w:color="auto" w:fill="FFFFFF"/>
+        </w:rPr>
+        <w:t>O(</w:t>
+      </w:r>
+      <w:proofErr w:type="gramEnd"/>
+      <w:r>
+        <w:rPr>
+          <w:rFonts w:ascii="Times New Roman" w:hAnsi="Times New Roman" w:cs="Times New Roman"/>
+          <w:bCs/>
+          <w:color w:val="222222"/>
+          <w:sz w:val="24"/>
+          <w:szCs w:val="24"/>
+          <w:shd w:val="clear" w:color="auto" w:fill="FFFFFF"/>
+        </w:rPr>
+        <w:t>1)), while BST is good at </w:t>
+      </w:r>
+      <w:r>
+        <w:rPr>
+          <w:rFonts w:ascii="Times New Roman" w:hAnsi="Times New Roman" w:cs="Times New Roman"/>
+          <w:bCs/>
+          <w:i/>
+          <w:iCs/>
+          <w:color w:val="222222"/>
+          <w:sz w:val="24"/>
+          <w:szCs w:val="24"/>
+          <w:shd w:val="clear" w:color="auto" w:fill="FFFFFF"/>
+        </w:rPr>
+        <w:t>all</w:t>
+      </w:r>
+      <w:r>
+        <w:rPr>
+          <w:rFonts w:ascii="Times New Roman" w:hAnsi="Times New Roman" w:cs="Times New Roman"/>
+          <w:bCs/>
+          <w:color w:val="222222"/>
+          <w:sz w:val="24"/>
+          <w:szCs w:val="24"/>
+          <w:shd w:val="clear" w:color="auto" w:fill="FFFFFF"/>
+        </w:rPr>
+        <w:t> finds (O(</w:t>
+      </w:r>
+      <w:proofErr w:type="spellStart"/>
+      <w:r>
+        <w:rPr>
+          <w:rFonts w:ascii="Times New Roman" w:hAnsi="Times New Roman" w:cs="Times New Roman"/>
+          <w:bCs/>
+          <w:color w:val="222222"/>
+          <w:sz w:val="24"/>
+          <w:szCs w:val="24"/>
+          <w:shd w:val="clear" w:color="auto" w:fill="FFFFFF"/>
+        </w:rPr>
+        <w:t>logN</w:t>
+      </w:r>
+      <w:proofErr w:type="spellEnd"/>
+      <w:r>
+        <w:rPr>
+          <w:rFonts w:ascii="Times New Roman" w:hAnsi="Times New Roman" w:cs="Times New Roman"/>
+          <w:bCs/>
+          <w:color w:val="222222"/>
+          <w:sz w:val="24"/>
+          <w:szCs w:val="24"/>
+          <w:shd w:val="clear" w:color="auto" w:fill="FFFFFF"/>
+        </w:rPr>
+        <w:t>)). Insert is </w:t>
+      </w:r>
+      <w:proofErr w:type="gramStart"/>
+      <w:r>
+        <w:rPr>
+          <w:rFonts w:ascii="Times New Roman" w:hAnsi="Times New Roman" w:cs="Times New Roman"/>
+          <w:bCs/>
+          <w:color w:val="222222"/>
+          <w:sz w:val="24"/>
+          <w:szCs w:val="24"/>
+          <w:shd w:val="clear" w:color="auto" w:fill="FFFFFF"/>
+        </w:rPr>
+        <w:t>O(</w:t>
+      </w:r>
+      <w:proofErr w:type="spellStart"/>
+      <w:proofErr w:type="gramEnd"/>
+      <w:r>
+        <w:rPr>
+          <w:rFonts w:ascii="Times New Roman" w:hAnsi="Times New Roman" w:cs="Times New Roman"/>
+          <w:bCs/>
+          <w:color w:val="222222"/>
+          <w:sz w:val="24"/>
+          <w:szCs w:val="24"/>
+          <w:shd w:val="clear" w:color="auto" w:fill="FFFFFF"/>
+        </w:rPr>
+        <w:t>logN</w:t>
+      </w:r>
+      <w:proofErr w:type="spellEnd"/>
+      <w:r>
+        <w:rPr>
+          <w:rFonts w:ascii="Times New Roman" w:hAnsi="Times New Roman" w:cs="Times New Roman"/>
+          <w:bCs/>
+          <w:color w:val="222222"/>
+          <w:sz w:val="24"/>
+          <w:szCs w:val="24"/>
+          <w:shd w:val="clear" w:color="auto" w:fill="FFFFFF"/>
+        </w:rPr>
+        <w:t xml:space="preserve">) for both structures. </w:t>
+      </w:r>
+      <w:proofErr w:type="gramStart"/>
+      <w:r>
+        <w:rPr>
+          <w:rFonts w:ascii="Times New Roman" w:hAnsi="Times New Roman" w:cs="Times New Roman"/>
+          <w:bCs/>
+          <w:color w:val="222222"/>
+          <w:sz w:val="24"/>
+          <w:szCs w:val="24"/>
+          <w:shd w:val="clear" w:color="auto" w:fill="FFFFFF"/>
+        </w:rPr>
+        <w:t xml:space="preserve">If you only care about </w:t>
+      </w:r>
+      <w:proofErr w:type="spellStart"/>
+      <w:r>
+        <w:rPr>
+          <w:rFonts w:ascii="Times New Roman" w:hAnsi="Times New Roman" w:cs="Times New Roman"/>
+          <w:bCs/>
+          <w:color w:val="222222"/>
+          <w:sz w:val="24"/>
+          <w:szCs w:val="24"/>
+          <w:shd w:val="clear" w:color="auto" w:fill="FFFFFF"/>
+        </w:rPr>
+        <w:t>findMin</w:t>
+      </w:r>
+      <w:proofErr w:type="spellEnd"/>
+      <w:r>
+        <w:rPr>
+          <w:rFonts w:ascii="Times New Roman" w:hAnsi="Times New Roman" w:cs="Times New Roman"/>
+          <w:bCs/>
+          <w:color w:val="222222"/>
+          <w:sz w:val="24"/>
+          <w:szCs w:val="24"/>
+          <w:shd w:val="clear" w:color="auto" w:fill="FFFFFF"/>
+        </w:rPr>
+        <w:t>/</w:t>
+      </w:r>
+      <w:proofErr w:type="spellStart"/>
+      <w:r>
+        <w:rPr>
+          <w:rFonts w:ascii="Times New Roman" w:hAnsi="Times New Roman" w:cs="Times New Roman"/>
+          <w:bCs/>
+          <w:color w:val="222222"/>
+          <w:sz w:val="24"/>
+          <w:szCs w:val="24"/>
+          <w:shd w:val="clear" w:color="auto" w:fill="FFFFFF"/>
+        </w:rPr>
+        <w:t>findMax</w:t>
+      </w:r>
+      <w:proofErr w:type="spellEnd"/>
+      <w:r>
+        <w:rPr>
+          <w:rFonts w:ascii="Times New Roman" w:hAnsi="Times New Roman" w:cs="Times New Roman"/>
+          <w:bCs/>
+          <w:color w:val="222222"/>
+          <w:sz w:val="24"/>
+          <w:szCs w:val="24"/>
+          <w:shd w:val="clear" w:color="auto" w:fill="FFFFFF"/>
+        </w:rPr>
+        <w:t xml:space="preserve"> (e.g. priority-related), go with heap.</w:t>
+      </w:r>
+      <w:proofErr w:type="gramEnd"/>
+      <w:r>
+        <w:rPr>
+          <w:rFonts w:ascii="Times New Roman" w:hAnsi="Times New Roman" w:cs="Times New Roman"/>
+          <w:bCs/>
+          <w:color w:val="222222"/>
+          <w:sz w:val="24"/>
+          <w:szCs w:val="24"/>
+          <w:shd w:val="clear" w:color="auto" w:fill="FFFFFF"/>
+        </w:rPr>
+        <w:t xml:space="preserve"> If you want everything sorted, go with BST.</w:t>
+      </w:r>
+    </w:p>
+    <w:p>
+      <w:pPr>
+        <w:autoSpaceDE w:val="0"/>
+        <w:autoSpaceDN w:val="0"/>
+        <w:adjustRightInd w:val="0"/>
+        <w:spacing w:after="0" w:line="240" w:lineRule="auto"/>
+        <w:rPr>
+          <w:rFonts w:ascii="Times New Roman" w:hAnsi="Times New Roman" w:cs="Times New Roman"/>
+          <w:bCs/>
+          <w:color w:val="222222"/>
+          <w:sz w:val="24"/>
+          <w:szCs w:val="24"/>
+          <w:shd w:val="clear" w:color="auto" w:fill="FFFFFF"/>
+        </w:rPr>
+      </w:pPr>
+    </w:p>
+    <w:p>
+      <w:pPr>
+        <w:tabs>
+          <w:tab w:val="left" w:pos="916"/>
+          <w:tab w:val="left" w:pos="1832"/>
+          <w:tab w:val="left" w:pos="2748"/>
+          <w:tab w:val="left" w:pos="3664"/>
+          <w:tab w:val="left" w:pos="4580"/>
+          <w:tab w:val="left" w:pos="5496"/>
+          <w:tab w:val="left" w:pos="6412"/>
+          <w:tab w:val="left" w:pos="7328"/>
+          <w:tab w:val="left" w:pos="8244"/>
+          <w:tab w:val="left" w:pos="9160"/>
+          <w:tab w:val="left" w:pos="10076"/>
+          <w:tab w:val="left" w:pos="10992"/>
+          <w:tab w:val="left" w:pos="11908"/>
+          <w:tab w:val="left" w:pos="12824"/>
+          <w:tab w:val="left" w:pos="13740"/>
+          <w:tab w:val="left" w:pos="14656"/>
+        </w:tabs>
+        <w:spacing w:after="0" w:line="240" w:lineRule="auto"/>
+        <w:textAlignment w:val="baseline"/>
+        <w:rPr>
+          <w:rFonts w:ascii="Consolas" w:eastAsia="Times New Roman" w:hAnsi="Consolas" w:cs="Courier New"/>
+          <w:b/>
+        </w:rPr>
+      </w:pPr>
+      <w:r>
+        <w:rPr>
+          <w:rFonts w:ascii="Consolas" w:eastAsia="Times New Roman" w:hAnsi="Consolas" w:cs="Courier New"/>
+          <w:b/>
+        </w:rPr>
+        <w:t xml:space="preserve">          Type      BST (*)   Heap</w:t>
+      </w:r>
+    </w:p>
+    <w:p>
+      <w:pPr>
+        <w:tabs>
+          <w:tab w:val="left" w:pos="916"/>
+          <w:tab w:val="left" w:pos="1832"/>
+          <w:tab w:val="left" w:pos="2748"/>
+          <w:tab w:val="left" w:pos="3664"/>
+          <w:tab w:val="left" w:pos="4580"/>
+          <w:tab w:val="left" w:pos="5496"/>
+          <w:tab w:val="left" w:pos="6412"/>
+          <w:tab w:val="left" w:pos="7328"/>
+          <w:tab w:val="left" w:pos="8244"/>
+          <w:tab w:val="left" w:pos="9160"/>
+          <w:tab w:val="left" w:pos="10076"/>
+          <w:tab w:val="left" w:pos="10992"/>
+          <w:tab w:val="left" w:pos="11908"/>
+          <w:tab w:val="left" w:pos="12824"/>
+          <w:tab w:val="left" w:pos="13740"/>
+          <w:tab w:val="left" w:pos="14656"/>
+        </w:tabs>
+        <w:spacing w:after="0" w:line="240" w:lineRule="auto"/>
+        <w:textAlignment w:val="baseline"/>
+        <w:rPr>
+          <w:rFonts w:ascii="Consolas" w:eastAsia="Times New Roman" w:hAnsi="Consolas" w:cs="Courier New"/>
+          <w:b/>
+        </w:rPr>
+      </w:pPr>
+      <w:r>
+        <w:rPr>
+          <w:rFonts w:ascii="Consolas" w:eastAsia="Times New Roman" w:hAnsi="Consolas" w:cs="Courier New"/>
+          <w:b/>
+        </w:rPr>
+        <w:t xml:space="preserve">Insert    average   </w:t>
+      </w:r>
+      <w:proofErr w:type="gramStart"/>
+      <w:r>
+        <w:rPr>
+          <w:rFonts w:ascii="Consolas" w:eastAsia="Times New Roman" w:hAnsi="Consolas" w:cs="Courier New"/>
+          <w:b/>
+        </w:rPr>
+        <w:t>log(</w:t>
+      </w:r>
+      <w:proofErr w:type="gramEnd"/>
+      <w:r>
+        <w:rPr>
+          <w:rFonts w:ascii="Consolas" w:eastAsia="Times New Roman" w:hAnsi="Consolas" w:cs="Courier New"/>
+          <w:b/>
+        </w:rPr>
+        <w:t>n)    1</w:t>
+      </w:r>
+    </w:p>
+    <w:p>
+      <w:pPr>
+        <w:tabs>
+          <w:tab w:val="left" w:pos="916"/>
+          <w:tab w:val="left" w:pos="1832"/>
+          <w:tab w:val="left" w:pos="2748"/>
+          <w:tab w:val="left" w:pos="3664"/>
+          <w:tab w:val="left" w:pos="4580"/>
+          <w:tab w:val="left" w:pos="5496"/>
+          <w:tab w:val="left" w:pos="6412"/>
+          <w:tab w:val="left" w:pos="7328"/>
+          <w:tab w:val="left" w:pos="8244"/>
+          <w:tab w:val="left" w:pos="9160"/>
+          <w:tab w:val="left" w:pos="10076"/>
+          <w:tab w:val="left" w:pos="10992"/>
+          <w:tab w:val="left" w:pos="11908"/>
+          <w:tab w:val="left" w:pos="12824"/>
+          <w:tab w:val="left" w:pos="13740"/>
+          <w:tab w:val="left" w:pos="14656"/>
+        </w:tabs>
+        <w:spacing w:after="0" w:line="240" w:lineRule="auto"/>
+        <w:textAlignment w:val="baseline"/>
+        <w:rPr>
+          <w:rFonts w:ascii="Consolas" w:eastAsia="Times New Roman" w:hAnsi="Consolas" w:cs="Courier New"/>
+          <w:b/>
+        </w:rPr>
+      </w:pPr>
+      <w:r>
+        <w:rPr>
+          <w:rFonts w:ascii="Consolas" w:eastAsia="Times New Roman" w:hAnsi="Consolas" w:cs="Courier New"/>
+          <w:b/>
+        </w:rPr>
+        <w:t xml:space="preserve">Insert    worst     </w:t>
+      </w:r>
+      <w:proofErr w:type="gramStart"/>
+      <w:r>
+        <w:rPr>
+          <w:rFonts w:ascii="Consolas" w:eastAsia="Times New Roman" w:hAnsi="Consolas" w:cs="Courier New"/>
+          <w:b/>
+        </w:rPr>
+        <w:t>log(</w:t>
+      </w:r>
+      <w:proofErr w:type="gramEnd"/>
+      <w:r>
+        <w:rPr>
+          <w:rFonts w:ascii="Consolas" w:eastAsia="Times New Roman" w:hAnsi="Consolas" w:cs="Courier New"/>
+          <w:b/>
+        </w:rPr>
+        <w:t>n)    log(n) or n (***)</w:t>
+      </w:r>
+    </w:p>
+    <w:p>
+      <w:pPr>
+        <w:tabs>
+          <w:tab w:val="left" w:pos="916"/>
+          <w:tab w:val="left" w:pos="1832"/>
+          <w:tab w:val="left" w:pos="2748"/>
+          <w:tab w:val="left" w:pos="3664"/>
+          <w:tab w:val="left" w:pos="4580"/>
+          <w:tab w:val="left" w:pos="5496"/>
+          <w:tab w:val="left" w:pos="6412"/>
+          <w:tab w:val="left" w:pos="7328"/>
+          <w:tab w:val="left" w:pos="8244"/>
+          <w:tab w:val="left" w:pos="9160"/>
+          <w:tab w:val="left" w:pos="10076"/>
+          <w:tab w:val="left" w:pos="10992"/>
+          <w:tab w:val="left" w:pos="11908"/>
+          <w:tab w:val="left" w:pos="12824"/>
+          <w:tab w:val="left" w:pos="13740"/>
+          <w:tab w:val="left" w:pos="14656"/>
+        </w:tabs>
+        <w:spacing w:after="0" w:line="240" w:lineRule="auto"/>
+        <w:textAlignment w:val="baseline"/>
+        <w:rPr>
+          <w:rFonts w:ascii="Consolas" w:eastAsia="Times New Roman" w:hAnsi="Consolas" w:cs="Courier New"/>
+          <w:b/>
+        </w:rPr>
+      </w:pPr>
+      <w:r>
+        <w:rPr>
+          <w:rFonts w:ascii="Consolas" w:eastAsia="Times New Roman" w:hAnsi="Consolas" w:cs="Courier New"/>
+          <w:b/>
+        </w:rPr>
+        <w:t xml:space="preserve">Find </w:t>
+      </w:r>
+      <w:proofErr w:type="gramStart"/>
+      <w:r>
+        <w:rPr>
+          <w:rFonts w:ascii="Consolas" w:eastAsia="Times New Roman" w:hAnsi="Consolas" w:cs="Courier New"/>
+          <w:b/>
+        </w:rPr>
+        <w:t>any  worst</w:t>
+      </w:r>
+      <w:proofErr w:type="gramEnd"/>
+      <w:r>
+        <w:rPr>
+          <w:rFonts w:ascii="Consolas" w:eastAsia="Times New Roman" w:hAnsi="Consolas" w:cs="Courier New"/>
+          <w:b/>
+        </w:rPr>
+        <w:t xml:space="preserve">     log(n)    n</w:t>
+      </w:r>
+    </w:p>
+    <w:p>
+      <w:pPr>
+        <w:tabs>
+          <w:tab w:val="left" w:pos="916"/>
+          <w:tab w:val="left" w:pos="1832"/>
+          <w:tab w:val="left" w:pos="2748"/>
+          <w:tab w:val="left" w:pos="3664"/>
+          <w:tab w:val="left" w:pos="4580"/>
+          <w:tab w:val="left" w:pos="5496"/>
+          <w:tab w:val="left" w:pos="6412"/>
+          <w:tab w:val="left" w:pos="7328"/>
+          <w:tab w:val="left" w:pos="8244"/>
+          <w:tab w:val="left" w:pos="9160"/>
+          <w:tab w:val="left" w:pos="10076"/>
+          <w:tab w:val="left" w:pos="10992"/>
+          <w:tab w:val="left" w:pos="11908"/>
+          <w:tab w:val="left" w:pos="12824"/>
+          <w:tab w:val="left" w:pos="13740"/>
+          <w:tab w:val="left" w:pos="14656"/>
+        </w:tabs>
+        <w:spacing w:after="0" w:line="240" w:lineRule="auto"/>
+        <w:textAlignment w:val="baseline"/>
+        <w:rPr>
+          <w:rFonts w:ascii="Consolas" w:eastAsia="Times New Roman" w:hAnsi="Consolas" w:cs="Courier New"/>
+          <w:b/>
+        </w:rPr>
+      </w:pPr>
+      <w:r>
+        <w:rPr>
+          <w:rFonts w:ascii="Consolas" w:eastAsia="Times New Roman" w:hAnsi="Consolas" w:cs="Courier New"/>
+          <w:b/>
+        </w:rPr>
+        <w:t xml:space="preserve">Find </w:t>
+      </w:r>
+      <w:proofErr w:type="gramStart"/>
+      <w:r>
+        <w:rPr>
+          <w:rFonts w:ascii="Consolas" w:eastAsia="Times New Roman" w:hAnsi="Consolas" w:cs="Courier New"/>
+          <w:b/>
+        </w:rPr>
+        <w:t>max  worst</w:t>
+      </w:r>
+      <w:proofErr w:type="gramEnd"/>
+      <w:r>
+        <w:rPr>
+          <w:rFonts w:ascii="Consolas" w:eastAsia="Times New Roman" w:hAnsi="Consolas" w:cs="Courier New"/>
+          <w:b/>
+        </w:rPr>
+        <w:t xml:space="preserve">     1 (**)    1</w:t>
+      </w:r>
+    </w:p>
+    <w:p>
+      <w:pPr>
+        <w:tabs>
+          <w:tab w:val="left" w:pos="916"/>
+          <w:tab w:val="left" w:pos="1832"/>
+          <w:tab w:val="left" w:pos="2748"/>
+          <w:tab w:val="left" w:pos="3664"/>
+          <w:tab w:val="left" w:pos="4580"/>
+          <w:tab w:val="left" w:pos="5496"/>
+          <w:tab w:val="left" w:pos="6412"/>
+          <w:tab w:val="left" w:pos="7328"/>
+          <w:tab w:val="left" w:pos="8244"/>
+          <w:tab w:val="left" w:pos="9160"/>
+          <w:tab w:val="left" w:pos="10076"/>
+          <w:tab w:val="left" w:pos="10992"/>
+          <w:tab w:val="left" w:pos="11908"/>
+          <w:tab w:val="left" w:pos="12824"/>
+          <w:tab w:val="left" w:pos="13740"/>
+          <w:tab w:val="left" w:pos="14656"/>
+        </w:tabs>
+        <w:spacing w:after="0" w:line="240" w:lineRule="auto"/>
+        <w:textAlignment w:val="baseline"/>
+        <w:rPr>
+          <w:rFonts w:ascii="Consolas" w:eastAsia="Times New Roman" w:hAnsi="Consolas" w:cs="Courier New"/>
+          <w:b/>
+        </w:rPr>
+      </w:pPr>
+      <w:r>
+        <w:rPr>
+          <w:rFonts w:ascii="Consolas" w:eastAsia="Times New Roman" w:hAnsi="Consolas" w:cs="Courier New"/>
+          <w:b/>
+        </w:rPr>
+        <w:t xml:space="preserve">Create    worst     n </w:t>
+      </w:r>
+      <w:proofErr w:type="gramStart"/>
+      <w:r>
+        <w:rPr>
+          <w:rFonts w:ascii="Consolas" w:eastAsia="Times New Roman" w:hAnsi="Consolas" w:cs="Courier New"/>
+          <w:b/>
+        </w:rPr>
+        <w:t>log(</w:t>
+      </w:r>
+      <w:proofErr w:type="gramEnd"/>
+      <w:r>
+        <w:rPr>
+          <w:rFonts w:ascii="Consolas" w:eastAsia="Times New Roman" w:hAnsi="Consolas" w:cs="Courier New"/>
+          <w:b/>
+        </w:rPr>
+        <w:t>n)  n</w:t>
+      </w:r>
+    </w:p>
+    <w:p>
+      <w:pPr>
+        <w:tabs>
+          <w:tab w:val="left" w:pos="916"/>
+          <w:tab w:val="left" w:pos="1832"/>
+          <w:tab w:val="left" w:pos="2748"/>
+          <w:tab w:val="left" w:pos="3664"/>
+          <w:tab w:val="left" w:pos="4580"/>
+          <w:tab w:val="left" w:pos="5496"/>
+          <w:tab w:val="left" w:pos="6412"/>
+          <w:tab w:val="left" w:pos="7328"/>
+          <w:tab w:val="left" w:pos="8244"/>
+          <w:tab w:val="left" w:pos="9160"/>
+          <w:tab w:val="left" w:pos="10076"/>
+          <w:tab w:val="left" w:pos="10992"/>
+          <w:tab w:val="left" w:pos="11908"/>
+          <w:tab w:val="left" w:pos="12824"/>
+          <w:tab w:val="left" w:pos="13740"/>
+          <w:tab w:val="left" w:pos="14656"/>
+        </w:tabs>
+        <w:spacing w:after="0" w:line="240" w:lineRule="auto"/>
+        <w:textAlignment w:val="baseline"/>
+        <w:rPr>
+          <w:rFonts w:ascii="Consolas" w:eastAsia="Times New Roman" w:hAnsi="Consolas" w:cs="Courier New"/>
+          <w:b/>
+        </w:rPr>
+      </w:pPr>
+      <w:r>
+        <w:rPr>
+          <w:rFonts w:ascii="Consolas" w:eastAsia="Times New Roman" w:hAnsi="Consolas" w:cs="Courier New"/>
+          <w:b/>
+        </w:rPr>
+        <w:t xml:space="preserve">Delete    worst     </w:t>
+      </w:r>
+      <w:proofErr w:type="gramStart"/>
+      <w:r>
+        <w:rPr>
+          <w:rFonts w:ascii="Consolas" w:eastAsia="Times New Roman" w:hAnsi="Consolas" w:cs="Courier New"/>
+          <w:b/>
+        </w:rPr>
+        <w:t>log(</w:t>
+      </w:r>
+      <w:proofErr w:type="gramEnd"/>
+      <w:r>
+        <w:rPr>
+          <w:rFonts w:ascii="Consolas" w:eastAsia="Times New Roman" w:hAnsi="Consolas" w:cs="Courier New"/>
+          <w:b/>
+        </w:rPr>
+        <w:t>n)    log(n)</w:t>
+      </w:r>
+    </w:p>
+    <w:p>
+      <w:pPr>
+        <w:autoSpaceDE w:val="0"/>
+        <w:autoSpaceDN w:val="0"/>
+        <w:adjustRightInd w:val="0"/>
+        <w:spacing w:after="0" w:line="240" w:lineRule="auto"/>
+        <w:rPr>
+          <w:rFonts w:ascii="raleway" w:eastAsia="Times New Roman" w:hAnsi="raleway" w:cs="Times New Roman"/>
+          <w:color w:val="333333"/>
+          <w:sz w:val="24"/>
+          <w:szCs w:val="24"/>
+        </w:rPr>
+      </w:pPr>
+    </w:p>
+    <w:p>
+      <w:pPr>
+        <w:autoSpaceDE w:val="0"/>
+        <w:autoSpaceDN w:val="0"/>
+        <w:adjustRightInd w:val="0"/>
+        <w:spacing w:after="0" w:line="240" w:lineRule="auto"/>
+        <w:rPr>
+          <w:rFonts w:ascii="raleway" w:eastAsia="Times New Roman" w:hAnsi="raleway" w:cs="Times New Roman"/>
+          <w:color w:val="333333"/>
+        </w:rPr>
+      </w:pPr>
+    </w:p>
+    <w:p>
+      <w:pPr>
+        <w:autoSpaceDE w:val="0"/>
+        <w:autoSpaceDN w:val="0"/>
+        <w:adjustRightInd w:val="0"/>
+        <w:spacing w:after="0" w:line="240" w:lineRule="auto"/>
+        <w:rPr>
+          <w:rFonts w:ascii="raleway" w:eastAsia="Times New Roman" w:hAnsi="raleway" w:cs="Times New Roman"/>
+          <w:b/>
+          <w:color w:val="333333"/>
+          <w:sz w:val="24"/>
+          <w:szCs w:val="24"/>
+        </w:rPr>
+      </w:pPr>
+      <w:r>
+        <w:rPr>
+          <w:rFonts w:ascii="raleway" w:eastAsia="Times New Roman" w:hAnsi="raleway" w:cs="Times New Roman"/>
+          <w:b/>
+          <w:color w:val="333333"/>
+          <w:sz w:val="24"/>
+          <w:szCs w:val="24"/>
+        </w:rPr>
+        <w:t>Two ways we can save updated value to a variable,</w:t>
+      </w:r>
+    </w:p>
+    <w:p>
+      <w:pPr>
+        <w:autoSpaceDE w:val="0"/>
+        <w:autoSpaceDN w:val="0"/>
+        <w:adjustRightInd w:val="0"/>
+        <w:spacing w:after="0" w:line="240" w:lineRule="auto"/>
+        <w:rPr>
+          <w:rFonts w:ascii="raleway" w:eastAsia="Times New Roman" w:hAnsi="raleway" w:cs="Times New Roman"/>
+          <w:b/>
+          <w:color w:val="333333"/>
+          <w:sz w:val="24"/>
+          <w:szCs w:val="24"/>
+        </w:rPr>
+      </w:pPr>
+    </w:p>
+    <w:p>
+      <w:pPr>
+        <w:autoSpaceDE w:val="0"/>
+        <w:autoSpaceDN w:val="0"/>
+        <w:adjustRightInd w:val="0"/>
+        <w:spacing w:after="0" w:line="240" w:lineRule="auto"/>
+        <w:rPr>
+          <w:rFonts w:ascii="Consolas" w:hAnsi="Consolas" w:cs="Consolas"/>
+          <w:color w:val="000000"/>
+          <w:shd w:val="clear" w:color="auto" w:fill="E8F2FE"/>
+        </w:rPr>
+      </w:pPr>
+      <w:proofErr w:type="spellStart"/>
+      <w:proofErr w:type="gramStart"/>
+      <w:r>
+        <w:rPr>
+          <w:rFonts w:ascii="Consolas" w:hAnsi="Consolas" w:cs="Consolas"/>
+          <w:color w:val="6A3E3E"/>
+          <w:shd w:val="clear" w:color="auto" w:fill="E8F2FE"/>
+        </w:rPr>
+        <w:t>maxSum</w:t>
+      </w:r>
+      <w:proofErr w:type="spellEnd"/>
+      <w:proofErr w:type="gramEnd"/>
+      <w:r>
+        <w:rPr>
+          <w:rFonts w:ascii="Consolas" w:hAnsi="Consolas" w:cs="Consolas"/>
+          <w:color w:val="000000"/>
+          <w:shd w:val="clear" w:color="auto" w:fill="E8F2FE"/>
+        </w:rPr>
+        <w:t xml:space="preserve"> = Math.</w:t>
+      </w:r>
+      <w:r>
+        <w:rPr>
+          <w:rFonts w:ascii="Consolas" w:hAnsi="Consolas" w:cs="Consolas"/>
+          <w:i/>
+          <w:iCs/>
+          <w:color w:val="000000"/>
+          <w:shd w:val="clear" w:color="auto" w:fill="E8F2FE"/>
+        </w:rPr>
+        <w:t>max</w:t>
+      </w:r>
+      <w:r>
+        <w:rPr>
+          <w:rFonts w:ascii="Consolas" w:hAnsi="Consolas" w:cs="Consolas"/>
+          <w:color w:val="000000"/>
+          <w:shd w:val="clear" w:color="auto" w:fill="E8F2FE"/>
+        </w:rPr>
+        <w:t>(</w:t>
+      </w:r>
+      <w:r>
+        <w:rPr>
+          <w:rFonts w:ascii="Consolas" w:hAnsi="Consolas" w:cs="Consolas"/>
+          <w:color w:val="6A3E3E"/>
+          <w:shd w:val="clear" w:color="auto" w:fill="E8F2FE"/>
+        </w:rPr>
+        <w:t>sum</w:t>
+      </w:r>
+      <w:r>
+        <w:rPr>
+          <w:rFonts w:ascii="Consolas" w:hAnsi="Consolas" w:cs="Consolas"/>
+          <w:color w:val="000000"/>
+          <w:shd w:val="clear" w:color="auto" w:fill="E8F2FE"/>
+        </w:rPr>
+        <w:t xml:space="preserve">, </w:t>
+      </w:r>
+      <w:proofErr w:type="spellStart"/>
+      <w:r>
+        <w:rPr>
+          <w:rFonts w:ascii="Consolas" w:hAnsi="Consolas" w:cs="Consolas"/>
+          <w:color w:val="6A3E3E"/>
+          <w:shd w:val="clear" w:color="auto" w:fill="E8F2FE"/>
+        </w:rPr>
+        <w:t>maxSum</w:t>
+      </w:r>
+      <w:proofErr w:type="spellEnd"/>
+      <w:r>
+        <w:rPr>
+          <w:rFonts w:ascii="Consolas" w:hAnsi="Consolas" w:cs="Consolas"/>
+          <w:color w:val="000000"/>
+          <w:shd w:val="clear" w:color="auto" w:fill="E8F2FE"/>
+        </w:rPr>
+        <w:t>);</w:t>
+      </w:r>
+      <w:r>
+        <w:rPr>
+          <w:rFonts w:ascii="Consolas" w:hAnsi="Consolas" w:cs="Consolas"/>
+          <w:color w:val="000000"/>
+          <w:shd w:val="clear" w:color="auto" w:fill="E8F2FE"/>
+        </w:rPr>
+        <w:t xml:space="preserve"> //cleaner option</w:t>
+      </w:r>
+      <w:r>
+        <w:rPr>
+          <w:rFonts w:ascii="Consolas" w:hAnsi="Consolas" w:cs="Consolas"/>
+          <w:color w:val="000000"/>
+          <w:shd w:val="clear" w:color="auto" w:fill="E8F2FE"/>
+        </w:rPr>
+        <w:t xml:space="preserve"> or</w:t>
+      </w:r>
+    </w:p>
+    <w:p>
+      <w:pPr>
+        <w:autoSpaceDE w:val="0"/>
+        <w:autoSpaceDN w:val="0"/>
+        <w:adjustRightInd w:val="0"/>
+        <w:spacing w:after="0" w:line="240" w:lineRule="auto"/>
+        <w:rPr>
+          <w:rFonts w:ascii="Consolas" w:hAnsi="Consolas" w:cs="Consolas"/>
+          <w:color w:val="000000"/>
+          <w:shd w:val="clear" w:color="auto" w:fill="E8F2FE"/>
+        </w:rPr>
+      </w:pPr>
+    </w:p>
+    <w:p>
+      <w:pPr>
+        <w:autoSpaceDE w:val="0"/>
+        <w:autoSpaceDN w:val="0"/>
+        <w:adjustRightInd w:val="0"/>
+        <w:spacing w:after="0" w:line="240" w:lineRule="auto"/>
+        <w:rPr>
+          <w:rFonts w:ascii="Consolas" w:hAnsi="Consolas" w:cs="Consolas"/>
+          <w:color w:val="000000"/>
+          <w:shd w:val="clear" w:color="auto" w:fill="E8F2FE"/>
+        </w:rPr>
+      </w:pPr>
+      <w:proofErr w:type="gramStart"/>
+      <w:r>
+        <w:rPr>
+          <w:rFonts w:ascii="Consolas" w:hAnsi="Consolas" w:cs="Consolas"/>
+          <w:color w:val="000000"/>
+          <w:shd w:val="clear" w:color="auto" w:fill="E8F2FE"/>
+        </w:rPr>
+        <w:t>if(</w:t>
+      </w:r>
+      <w:proofErr w:type="spellStart"/>
+      <w:proofErr w:type="gramEnd"/>
+      <w:r>
+        <w:rPr>
+          <w:rFonts w:ascii="Consolas" w:hAnsi="Consolas" w:cs="Consolas"/>
+          <w:color w:val="000000"/>
+          <w:shd w:val="clear" w:color="auto" w:fill="E8F2FE"/>
+        </w:rPr>
+        <w:t>maxSum</w:t>
+      </w:r>
+      <w:proofErr w:type="spellEnd"/>
+      <w:r>
+        <w:rPr>
+          <w:rFonts w:ascii="Consolas" w:hAnsi="Consolas" w:cs="Consolas"/>
+          <w:color w:val="000000"/>
+          <w:shd w:val="clear" w:color="auto" w:fill="E8F2FE"/>
+        </w:rPr>
+        <w:t>&gt;sum)</w:t>
+      </w:r>
+    </w:p>
+    <w:p>
+      <w:pPr>
+        <w:autoSpaceDE w:val="0"/>
+        <w:autoSpaceDN w:val="0"/>
+        <w:adjustRightInd w:val="0"/>
+        <w:spacing w:after="0" w:line="240" w:lineRule="auto"/>
+        <w:rPr>
+          <w:rFonts w:ascii="raleway" w:eastAsia="Times New Roman" w:hAnsi="raleway" w:cs="Times New Roman"/>
+          <w:b/>
+          <w:color w:val="333333"/>
+        </w:rPr>
+      </w:pPr>
+      <w:r>
+        <w:rPr>
+          <w:rFonts w:ascii="Consolas" w:hAnsi="Consolas" w:cs="Consolas"/>
+          <w:color w:val="000000"/>
+          <w:shd w:val="clear" w:color="auto" w:fill="E8F2FE"/>
+        </w:rPr>
+        <w:tab/>
+      </w:r>
+      <w:proofErr w:type="spellStart"/>
+      <w:proofErr w:type="gramStart"/>
+      <w:r>
+        <w:rPr>
+          <w:rFonts w:ascii="Consolas" w:hAnsi="Consolas" w:cs="Consolas"/>
+          <w:color w:val="000000"/>
+          <w:shd w:val="clear" w:color="auto" w:fill="E8F2FE"/>
+        </w:rPr>
+        <w:t>maxSum</w:t>
+      </w:r>
+      <w:proofErr w:type="spellEnd"/>
+      <w:proofErr w:type="gramEnd"/>
+      <w:r>
+        <w:rPr>
+          <w:rFonts w:ascii="Consolas" w:hAnsi="Consolas" w:cs="Consolas"/>
+          <w:color w:val="000000"/>
+          <w:shd w:val="clear" w:color="auto" w:fill="E8F2FE"/>
+        </w:rPr>
+        <w:t xml:space="preserve"> = sum;</w:t>
+      </w:r>
+    </w:p>
+    <w:p>
+      <w:pPr>
+        <w:autoSpaceDE w:val="0"/>
+        <w:autoSpaceDN w:val="0"/>
+        <w:adjustRightInd w:val="0"/>
+        <w:spacing w:after="0" w:line="240" w:lineRule="auto"/>
+        <w:rPr>
+          <w:rFonts w:ascii="raleway" w:eastAsia="Times New Roman" w:hAnsi="raleway" w:cs="Times New Roman"/>
+          <w:b/>
+          <w:color w:val="333333"/>
+          <w:sz w:val="24"/>
+          <w:szCs w:val="24"/>
+        </w:rPr>
+      </w:pPr>
+    </w:p>
+    <w:p>
+      <w:pPr>
+        <w:autoSpaceDE w:val="0"/>
+        <w:autoSpaceDN w:val="0"/>
+        <w:adjustRightInd w:val="0"/>
+        <w:spacing w:after="0" w:line="240" w:lineRule="auto"/>
+        <w:rPr>
+          <w:rFonts w:ascii="Consolas" w:hAnsi="Consolas" w:cs="Consolas"/>
+          <w:b/>
+          <w:bCs/>
+          <w:color w:val="7F0055"/>
+          <w:sz w:val="20"/>
+          <w:szCs w:val="20"/>
+          <w:shd w:val="clear" w:color="auto" w:fill="E8F2FE"/>
+        </w:rPr>
+      </w:pPr>
+      <w:r>
+        <w:rPr>
+          <w:rFonts w:ascii="raleway" w:eastAsia="Times New Roman" w:hAnsi="raleway" w:cs="Times New Roman"/>
+          <w:b/>
+          <w:color w:val="333333"/>
+          <w:sz w:val="24"/>
+          <w:szCs w:val="24"/>
+        </w:rPr>
+        <w:t xml:space="preserve">Difference between </w:t>
+      </w:r>
+      <w:proofErr w:type="spellStart"/>
+      <w:proofErr w:type="gramStart"/>
+      <w:r>
+        <w:rPr>
+          <w:rFonts w:ascii="raleway" w:eastAsia="Times New Roman" w:hAnsi="raleway" w:cs="Times New Roman"/>
+          <w:b/>
+          <w:color w:val="333333"/>
+          <w:sz w:val="24"/>
+          <w:szCs w:val="24"/>
+        </w:rPr>
+        <w:t>boolean</w:t>
+      </w:r>
+      <w:proofErr w:type="spellEnd"/>
+      <w:proofErr w:type="gramEnd"/>
+      <w:r>
+        <w:rPr>
+          <w:rFonts w:ascii="raleway" w:eastAsia="Times New Roman" w:hAnsi="raleway" w:cs="Times New Roman"/>
+          <w:b/>
+          <w:color w:val="333333"/>
+          <w:sz w:val="24"/>
+          <w:szCs w:val="24"/>
+        </w:rPr>
+        <w:t xml:space="preserve"> primitive and Boolean object initialization,</w:t>
+      </w:r>
+    </w:p>
+    <w:p>
+      <w:pPr>
+        <w:autoSpaceDE w:val="0"/>
+        <w:autoSpaceDN w:val="0"/>
+        <w:adjustRightInd w:val="0"/>
+        <w:spacing w:after="0" w:line="240" w:lineRule="auto"/>
+        <w:rPr>
+          <w:rFonts w:ascii="Consolas" w:hAnsi="Consolas" w:cs="Consolas"/>
+          <w:b/>
+          <w:bCs/>
+          <w:color w:val="7F0055"/>
+          <w:sz w:val="20"/>
+          <w:szCs w:val="20"/>
+          <w:shd w:val="clear" w:color="auto" w:fill="E8F2FE"/>
+        </w:rPr>
+      </w:pPr>
+    </w:p>
+    <w:p>
+      <w:pPr>
+        <w:autoSpaceDE w:val="0"/>
+        <w:autoSpaceDN w:val="0"/>
+        <w:adjustRightInd w:val="0"/>
+        <w:spacing w:after="0" w:line="240" w:lineRule="auto"/>
+        <w:rPr>
           <w:rFonts w:ascii="Consolas" w:hAnsi="Consolas" w:cs="Consolas"/>
           <w:color w:val="000000"/>
           <w:sz w:val="18"/>
@@ -365,6 +2644,7 @@
           <w:szCs w:val="18"/>
           <w:shd w:val="clear" w:color="auto" w:fill="E8F2FE"/>
         </w:rPr>
+        <w:lastRenderedPageBreak/>
         <w:t>boolean</w:t>
       </w:r>
       <w:proofErr w:type="spellEnd"/>
@@ -3762,7 +6042,6 @@
           <w:sz w:val="20"/>
           <w:szCs w:val="20"/>
         </w:rPr>
-        <w:lastRenderedPageBreak/>
         <w:tab/>
       </w:r>
       <w:proofErr w:type="gramStart"/>
@@ -5156,7 +7435,6 @@
           <w:sz w:val="20"/>
           <w:szCs w:val="20"/>
         </w:rPr>
-        <w:lastRenderedPageBreak/>
         <w:t>if</w:t>
       </w:r>
       <w:r>
@@ -9168,7 +11446,6 @@
           <w:sz w:val="24"/>
           <w:szCs w:val="24"/>
         </w:rPr>
-        <w:lastRenderedPageBreak/>
         <w:t>One approach is s</w:t>
       </w:r>
       <w:r>
@@ -10355,6 +12632,7 @@
           <w:rFonts w:ascii="Consolas" w:hAnsi="Consolas" w:cs="Consolas"/>
           <w:color w:val="000000"/>
         </w:rPr>
+        <w:lastRenderedPageBreak/>
         <w:tab/>
       </w:r>
       <w:r>
@@ -11695,7 +13973,6 @@
           <w:sz w:val="24"/>
           <w:szCs w:val="24"/>
         </w:rPr>
-        <w:lastRenderedPageBreak/>
         <w:t>for</w:t>
       </w:r>
       <w:proofErr w:type="gramEnd"/>
@@ -14423,7 +16700,6 @@
           <w:sz w:val="28"/>
           <w:szCs w:val="28"/>
         </w:rPr>
-        <w:lastRenderedPageBreak/>
         <w:t>How to deliver pointer of multiple index with the array to do an operation, not the index value?</w:t>
       </w:r>
     </w:p>
@@ -14751,6 +17027,7 @@
           <w:sz w:val="24"/>
           <w:szCs w:val="24"/>
         </w:rPr>
+        <w:lastRenderedPageBreak/>
         <w:tab/>
       </w:r>
       <w:r>
@@ -16784,7 +19061,6 @@
           <w:iCs/>
           <w:color w:val="000000"/>
         </w:rPr>
-        <w:lastRenderedPageBreak/>
         <w:t>assertThat</w:t>
       </w:r>
       <w:proofErr w:type="spellEnd"/>
@@ -17161,6 +19437,7 @@
           <w:rFonts w:ascii="Consolas" w:hAnsi="Consolas" w:cs="Consolas"/>
           <w:color w:val="000000"/>
         </w:rPr>
+        <w:lastRenderedPageBreak/>
         <w:t xml:space="preserve">List&lt;Object&gt; </w:t>
       </w:r>
       <w:proofErr w:type="spellStart"/>
@@ -19553,7 +21830,6 @@
           <w:szCs w:val="24"/>
           <w:shd w:val="clear" w:color="auto" w:fill="E8F2FE"/>
         </w:rPr>
-        <w:lastRenderedPageBreak/>
         <w:drawing>
           <wp:inline distT="0" distB="0" distL="0" distR="0">
             <wp:extent cx="6599555" cy="946150"/>
@@ -21631,7 +23907,6 @@
           <w:sz w:val="22"/>
           <w:szCs w:val="22"/>
         </w:rPr>
-        <w:lastRenderedPageBreak/>
         <w:t>That same</w:t>
       </w:r>
       <w:r>
@@ -24599,7 +26874,6 @@
           <w:rFonts w:ascii="Consolas" w:hAnsi="Consolas" w:cs="Consolas"/>
           <w:shd w:val="clear" w:color="auto" w:fill="E8F2FE"/>
         </w:rPr>
-        <w:lastRenderedPageBreak/>
         <w:t>List&lt;</w:t>
       </w:r>
       <w:r>
@@ -25765,7 +28039,6 @@
           <w:sz w:val="24"/>
           <w:szCs w:val="24"/>
         </w:rPr>
-        <w:lastRenderedPageBreak/>
         <w:t>W</w:t>
       </w:r>
       <w:r>
@@ -26069,6 +28342,7 @@
           <w:sz w:val="24"/>
           <w:szCs w:val="24"/>
         </w:rPr>
+        <w:lastRenderedPageBreak/>
         <w:t>So if you sort an array by merge sort or quick sort both required same time to sort that array.</w:t>
       </w:r>
       <w:r>
@@ -27271,6 +29545,7 @@
           <w:szCs w:val="24"/>
           <w:shd w:val="clear" w:color="auto" w:fill="E8F2FE"/>
         </w:rPr>
+        <w:lastRenderedPageBreak/>
         <w:t>Boolean [</w:t>
       </w:r>
       <w:proofErr w:type="gramStart"/>
@@ -27854,7 +30129,6 @@
         <w:rPr>
           <w:noProof/>
         </w:rPr>
-        <w:lastRenderedPageBreak/>
         <w:drawing>
           <wp:inline distT="0" distB="0" distL="0" distR="0">
             <wp:extent cx="5483252" cy="4086543"/>
@@ -28009,6 +30283,7 @@
           <w:sz w:val="24"/>
           <w:szCs w:val="24"/>
         </w:rPr>
+        <w:lastRenderedPageBreak/>
         <w:t>A solution</w:t>
       </w:r>
       <w:r>
@@ -28215,7 +30490,6 @@
           <w:sz w:val="24"/>
           <w:szCs w:val="24"/>
         </w:rPr>
-        <w:lastRenderedPageBreak/>
         <w:t>How to generate a tree</w:t>
       </w:r>
       <w:r>
@@ -29165,6 +31439,7 @@
           <w:szCs w:val="24"/>
           <w:shd w:val="clear" w:color="auto" w:fill="E8F2FE"/>
         </w:rPr>
+        <w:lastRenderedPageBreak/>
         <w:drawing>
           <wp:inline distT="0" distB="0" distL="0" distR="0">
             <wp:extent cx="5972810" cy="2294758"/>
@@ -29263,7 +31538,6 @@
         <w:rPr>
           <w:noProof/>
         </w:rPr>
-        <w:lastRenderedPageBreak/>
         <w:drawing>
           <wp:inline distT="0" distB="0" distL="0" distR="0">
             <wp:extent cx="5332177" cy="3939172"/>
@@ -29334,6 +31608,7 @@
           <w:sz w:val="24"/>
           <w:szCs w:val="24"/>
         </w:rPr>
+        <w:lastRenderedPageBreak/>
         <w:t>Java has Queue</w:t>
       </w:r>
       <w:r>
@@ -29767,7 +32042,6 @@
           <w:szCs w:val="16"/>
           <w:shd w:val="clear" w:color="auto" w:fill="E8F2FE"/>
         </w:rPr>
-        <w:lastRenderedPageBreak/>
         <w:t xml:space="preserve">For BFS, </w:t>
       </w:r>
       <w:r>
@@ -30045,7 +32319,6 @@
         <w:rPr>
           <w:noProof/>
         </w:rPr>
-        <w:lastRenderedPageBreak/>
         <w:drawing>
           <wp:inline distT="0" distB="0" distL="0" distR="0">
             <wp:extent cx="5894655" cy="4071068"/>
@@ -30741,6 +33014,7 @@
           <w:sz w:val="48"/>
           <w:szCs w:val="48"/>
         </w:rPr>
+        <w:lastRenderedPageBreak/>
         <w:drawing>
           <wp:inline distT="0" distB="0" distL="0" distR="0">
             <wp:extent cx="4655308" cy="779487"/>
@@ -31828,6 +34102,77 @@
       <w:contextualSpacing/>
     </w:pPr>
   </w:style>
+  <w:style w:type="paragraph" w:styleId="HTMLPreformatted">
+    <w:name w:val="HTML Preformatted"/>
+    <w:basedOn w:val="Normal"/>
+    <w:link w:val="HTMLPreformattedChar"/>
+    <w:uiPriority w:val="99"/>
+    <w:unhideWhenUsed/>
+    <w:rsid w:val="00FD0334"/>
+    <w:pPr>
+      <w:tabs>
+        <w:tab w:val="left" w:pos="916"/>
+        <w:tab w:val="left" w:pos="1832"/>
+        <w:tab w:val="left" w:pos="2748"/>
+        <w:tab w:val="left" w:pos="3664"/>
+        <w:tab w:val="left" w:pos="4580"/>
+        <w:tab w:val="left" w:pos="5496"/>
+        <w:tab w:val="left" w:pos="6412"/>
+        <w:tab w:val="left" w:pos="7328"/>
+        <w:tab w:val="left" w:pos="8244"/>
+        <w:tab w:val="left" w:pos="9160"/>
+        <w:tab w:val="left" w:pos="10076"/>
+        <w:tab w:val="left" w:pos="10992"/>
+        <w:tab w:val="left" w:pos="11908"/>
+        <w:tab w:val="left" w:pos="12824"/>
+        <w:tab w:val="left" w:pos="13740"/>
+        <w:tab w:val="left" w:pos="14656"/>
+      </w:tabs>
+      <w:spacing w:after="0" w:line="240" w:lineRule="auto"/>
+    </w:pPr>
+    <w:rPr>
+      <w:rFonts w:ascii="Courier New" w:eastAsia="Times New Roman" w:hAnsi="Courier New" w:cs="Courier New"/>
+      <w:sz w:val="20"/>
+      <w:szCs w:val="20"/>
+    </w:rPr>
+  </w:style>
+  <w:style w:type="character" w:customStyle="1" w:styleId="HTMLPreformattedChar">
+    <w:name w:val="HTML Preformatted Char"/>
+    <w:basedOn w:val="DefaultParagraphFont"/>
+    <w:link w:val="HTMLPreformatted"/>
+    <w:uiPriority w:val="99"/>
+    <w:rsid w:val="00FD0334"/>
+    <w:rPr>
+      <w:rFonts w:ascii="Courier New" w:eastAsia="Times New Roman" w:hAnsi="Courier New" w:cs="Courier New"/>
+      <w:sz w:val="20"/>
+      <w:szCs w:val="20"/>
+    </w:rPr>
+  </w:style>
+  <w:style w:type="character" w:customStyle="1" w:styleId="kwd">
+    <w:name w:val="kwd"/>
+    <w:basedOn w:val="DefaultParagraphFont"/>
+    <w:rsid w:val="00227063"/>
+  </w:style>
+  <w:style w:type="character" w:customStyle="1" w:styleId="pun">
+    <w:name w:val="pun"/>
+    <w:basedOn w:val="DefaultParagraphFont"/>
+    <w:rsid w:val="00227063"/>
+  </w:style>
+  <w:style w:type="character" w:customStyle="1" w:styleId="pln">
+    <w:name w:val="pln"/>
+    <w:basedOn w:val="DefaultParagraphFont"/>
+    <w:rsid w:val="00227063"/>
+  </w:style>
+  <w:style w:type="character" w:customStyle="1" w:styleId="typ">
+    <w:name w:val="typ"/>
+    <w:basedOn w:val="DefaultParagraphFont"/>
+    <w:rsid w:val="00227063"/>
+  </w:style>
+  <w:style w:type="character" w:customStyle="1" w:styleId="lit">
+    <w:name w:val="lit"/>
+    <w:basedOn w:val="DefaultParagraphFont"/>
+    <w:rsid w:val="00227063"/>
+  </w:style>
 </w:styles>
 </file>
 

</xml_diff>

<commit_message>
Three Binary Search problems solution 1. Shifted Binary Search 2. Search for Range 3. Quick Select
and their documents
</commit_message>
<xml_diff>
--- a/challenges/document/Code Trick and Techniques.docx
+++ b/challenges/document/Code Trick and Techniques.docx
@@ -33573,6 +33573,407 @@
             </a:graphic>
           </wp:inline>
         </w:drawing>
+      </w:r>
+    </w:p>
+    <w:p>
+      <w:pPr>
+        <w:spacing w:after="0" w:line="240" w:lineRule="auto"/>
+        <w:rPr>
+          <w:rFonts w:ascii="Times New Roman" w:eastAsia="Times New Roman" w:hAnsi="Times New Roman" w:cs="Times New Roman"/>
+          <w:bCs/>
+        </w:rPr>
+      </w:pPr>
+    </w:p>
+    <w:p>
+      <w:pPr>
+        <w:spacing w:after="0" w:line="240" w:lineRule="auto"/>
+        <w:rPr>
+          <w:rFonts w:ascii="Times New Roman" w:eastAsia="Times New Roman" w:hAnsi="Times New Roman" w:cs="Times New Roman"/>
+          <w:b/>
+          <w:bCs/>
+          <w:sz w:val="24"/>
+          <w:szCs w:val="24"/>
+        </w:rPr>
+      </w:pPr>
+      <w:r>
+        <w:rPr>
+          <w:rFonts w:ascii="Times New Roman" w:eastAsia="Times New Roman" w:hAnsi="Times New Roman" w:cs="Times New Roman"/>
+          <w:b/>
+          <w:bCs/>
+          <w:sz w:val="24"/>
+          <w:szCs w:val="24"/>
+        </w:rPr>
+        <w:t>Clean Code Idea</w:t>
+      </w:r>
+      <w:r>
+        <w:rPr>
+          <w:rFonts w:ascii="Times New Roman" w:eastAsia="Times New Roman" w:hAnsi="Times New Roman" w:cs="Times New Roman"/>
+          <w:b/>
+          <w:bCs/>
+          <w:sz w:val="24"/>
+          <w:szCs w:val="24"/>
+        </w:rPr>
+        <w:t xml:space="preserve"> (video bookmarked</w:t>
+      </w:r>
+      <w:r>
+        <w:rPr>
+          <w:rFonts w:ascii="Times New Roman" w:eastAsia="Times New Roman" w:hAnsi="Times New Roman" w:cs="Times New Roman"/>
+          <w:b/>
+          <w:bCs/>
+          <w:sz w:val="24"/>
+          <w:szCs w:val="24"/>
+        </w:rPr>
+        <w:t>, document later</w:t>
+      </w:r>
+      <w:r>
+        <w:rPr>
+          <w:rFonts w:ascii="Times New Roman" w:eastAsia="Times New Roman" w:hAnsi="Times New Roman" w:cs="Times New Roman"/>
+          <w:b/>
+          <w:bCs/>
+          <w:sz w:val="24"/>
+          <w:szCs w:val="24"/>
+        </w:rPr>
+        <w:t>)</w:t>
+      </w:r>
+    </w:p>
+    <w:p>
+      <w:pPr>
+        <w:spacing w:after="0" w:line="240" w:lineRule="auto"/>
+        <w:rPr>
+          <w:rFonts w:ascii="Times New Roman" w:eastAsia="Times New Roman" w:hAnsi="Times New Roman" w:cs="Times New Roman"/>
+          <w:bCs/>
+        </w:rPr>
+      </w:pPr>
+    </w:p>
+    <w:p>
+      <w:pPr>
+        <w:spacing w:after="0" w:line="240" w:lineRule="auto"/>
+        <w:rPr>
+          <w:rFonts w:ascii="Times New Roman" w:eastAsia="Times New Roman" w:hAnsi="Times New Roman" w:cs="Times New Roman"/>
+          <w:bCs/>
+        </w:rPr>
+      </w:pPr>
+      <w:r>
+        <w:rPr>
+          <w:rFonts w:ascii="Times New Roman" w:eastAsia="Times New Roman" w:hAnsi="Times New Roman" w:cs="Times New Roman"/>
+          <w:bCs/>
+        </w:rPr>
+        <w:t xml:space="preserve">When to </w:t>
+      </w:r>
+      <w:proofErr w:type="spellStart"/>
+      <w:r>
+        <w:rPr>
+          <w:rFonts w:ascii="Times New Roman" w:eastAsia="Times New Roman" w:hAnsi="Times New Roman" w:cs="Times New Roman"/>
+          <w:bCs/>
+        </w:rPr>
+        <w:t>refactor</w:t>
+      </w:r>
+      <w:proofErr w:type="spellEnd"/>
+      <w:r>
+        <w:rPr>
+          <w:rFonts w:ascii="Times New Roman" w:eastAsia="Times New Roman" w:hAnsi="Times New Roman" w:cs="Times New Roman"/>
+          <w:bCs/>
+        </w:rPr>
+        <w:t xml:space="preserve"> code? How to </w:t>
+      </w:r>
+      <w:proofErr w:type="spellStart"/>
+      <w:r>
+        <w:rPr>
+          <w:rFonts w:ascii="Times New Roman" w:eastAsia="Times New Roman" w:hAnsi="Times New Roman" w:cs="Times New Roman"/>
+          <w:bCs/>
+        </w:rPr>
+        <w:t>refactor</w:t>
+      </w:r>
+      <w:proofErr w:type="spellEnd"/>
+      <w:r>
+        <w:rPr>
+          <w:rFonts w:ascii="Times New Roman" w:eastAsia="Times New Roman" w:hAnsi="Times New Roman" w:cs="Times New Roman"/>
+          <w:bCs/>
+        </w:rPr>
+        <w:t>?</w:t>
+      </w:r>
+    </w:p>
+    <w:p>
+      <w:pPr>
+        <w:spacing w:after="0" w:line="240" w:lineRule="auto"/>
+        <w:rPr>
+          <w:rFonts w:ascii="Times New Roman" w:eastAsia="Times New Roman" w:hAnsi="Times New Roman" w:cs="Times New Roman"/>
+          <w:bCs/>
+        </w:rPr>
+      </w:pPr>
+    </w:p>
+    <w:p>
+      <w:pPr>
+        <w:spacing w:after="0" w:line="240" w:lineRule="auto"/>
+        <w:rPr>
+          <w:rFonts w:ascii="Times New Roman" w:eastAsia="Times New Roman" w:hAnsi="Times New Roman" w:cs="Times New Roman"/>
+          <w:bCs/>
+        </w:rPr>
+      </w:pPr>
+      <w:r>
+        <w:rPr>
+          <w:rFonts w:ascii="Times New Roman" w:eastAsia="Times New Roman" w:hAnsi="Times New Roman" w:cs="Times New Roman"/>
+          <w:bCs/>
+        </w:rPr>
+        <w:t>Time to extract a method; do not duplicate/write two times a same code?</w:t>
+      </w:r>
+      <w:r>
+        <w:rPr>
+          <w:rFonts w:ascii="Times New Roman" w:eastAsia="Times New Roman" w:hAnsi="Times New Roman" w:cs="Times New Roman"/>
+          <w:bCs/>
+        </w:rPr>
+        <w:t xml:space="preserve"> Cut and paste!</w:t>
+      </w:r>
+      <w:r>
+        <w:rPr>
+          <w:rFonts w:ascii="Times New Roman" w:eastAsia="Times New Roman" w:hAnsi="Times New Roman" w:cs="Times New Roman"/>
+          <w:bCs/>
+        </w:rPr>
+        <w:t xml:space="preserve"> Reuse it by extracting a method.</w:t>
+      </w:r>
+    </w:p>
+    <w:p>
+      <w:pPr>
+        <w:spacing w:after="0" w:line="240" w:lineRule="auto"/>
+        <w:rPr>
+          <w:rFonts w:ascii="Times New Roman" w:eastAsia="Times New Roman" w:hAnsi="Times New Roman" w:cs="Times New Roman"/>
+          <w:bCs/>
+        </w:rPr>
+      </w:pPr>
+    </w:p>
+    <w:p>
+      <w:pPr>
+        <w:spacing w:after="0" w:line="240" w:lineRule="auto"/>
+        <w:rPr>
+          <w:rFonts w:ascii="Times New Roman" w:eastAsia="Times New Roman" w:hAnsi="Times New Roman" w:cs="Times New Roman"/>
+          <w:bCs/>
+        </w:rPr>
+      </w:pPr>
+      <w:r>
+        <w:rPr>
+          <w:rFonts w:ascii="Times New Roman" w:eastAsia="Times New Roman" w:hAnsi="Times New Roman" w:cs="Times New Roman"/>
+          <w:bCs/>
+        </w:rPr>
+        <w:t>Isolate operations</w:t>
+      </w:r>
+      <w:r>
+        <w:rPr>
+          <w:rFonts w:ascii="Times New Roman" w:eastAsia="Times New Roman" w:hAnsi="Times New Roman" w:cs="Times New Roman"/>
+          <w:bCs/>
+        </w:rPr>
+        <w:t xml:space="preserve">, </w:t>
+      </w:r>
+      <w:proofErr w:type="spellStart"/>
+      <w:r>
+        <w:rPr>
+          <w:rFonts w:ascii="Times New Roman" w:eastAsia="Times New Roman" w:hAnsi="Times New Roman" w:cs="Times New Roman"/>
+          <w:bCs/>
+        </w:rPr>
+        <w:t>Spagetti</w:t>
+      </w:r>
+      <w:proofErr w:type="spellEnd"/>
+      <w:r>
+        <w:rPr>
+          <w:rFonts w:ascii="Times New Roman" w:eastAsia="Times New Roman" w:hAnsi="Times New Roman" w:cs="Times New Roman"/>
+          <w:bCs/>
+        </w:rPr>
+        <w:t xml:space="preserve"> code, </w:t>
+      </w:r>
+      <w:proofErr w:type="gramStart"/>
+      <w:r>
+        <w:rPr>
+          <w:rFonts w:ascii="Times New Roman" w:eastAsia="Times New Roman" w:hAnsi="Times New Roman" w:cs="Times New Roman"/>
+          <w:bCs/>
+        </w:rPr>
+        <w:t>Lava</w:t>
+      </w:r>
+      <w:proofErr w:type="gramEnd"/>
+      <w:r>
+        <w:rPr>
+          <w:rFonts w:ascii="Times New Roman" w:eastAsia="Times New Roman" w:hAnsi="Times New Roman" w:cs="Times New Roman"/>
+          <w:bCs/>
+        </w:rPr>
+        <w:t xml:space="preserve"> code</w:t>
+      </w:r>
+      <w:r>
+        <w:rPr>
+          <w:rFonts w:ascii="Times New Roman" w:eastAsia="Times New Roman" w:hAnsi="Times New Roman" w:cs="Times New Roman"/>
+          <w:bCs/>
+        </w:rPr>
+        <w:t>, scared to touch your code</w:t>
+      </w:r>
+    </w:p>
+    <w:p>
+      <w:pPr>
+        <w:spacing w:after="0" w:line="240" w:lineRule="auto"/>
+        <w:rPr>
+          <w:rFonts w:ascii="Times New Roman" w:eastAsia="Times New Roman" w:hAnsi="Times New Roman" w:cs="Times New Roman"/>
+          <w:bCs/>
+        </w:rPr>
+      </w:pPr>
+    </w:p>
+    <w:p>
+      <w:pPr>
+        <w:spacing w:after="0" w:line="240" w:lineRule="auto"/>
+        <w:rPr>
+          <w:rFonts w:ascii="Times New Roman" w:eastAsia="Times New Roman" w:hAnsi="Times New Roman" w:cs="Times New Roman"/>
+          <w:bCs/>
+        </w:rPr>
+      </w:pPr>
+      <w:r>
+        <w:rPr>
+          <w:rFonts w:ascii="Times New Roman" w:eastAsia="Times New Roman" w:hAnsi="Times New Roman" w:cs="Times New Roman"/>
+          <w:bCs/>
+        </w:rPr>
+        <w:lastRenderedPageBreak/>
+        <w:t xml:space="preserve">Not meaningful abstraction, only generate or </w:t>
+      </w:r>
+      <w:proofErr w:type="spellStart"/>
+      <w:r>
+        <w:rPr>
+          <w:rFonts w:ascii="Times New Roman" w:eastAsia="Times New Roman" w:hAnsi="Times New Roman" w:cs="Times New Roman"/>
+          <w:bCs/>
+        </w:rPr>
+        <w:t>refactor</w:t>
+      </w:r>
+      <w:proofErr w:type="spellEnd"/>
+      <w:r>
+        <w:rPr>
+          <w:rFonts w:ascii="Times New Roman" w:eastAsia="Times New Roman" w:hAnsi="Times New Roman" w:cs="Times New Roman"/>
+          <w:bCs/>
+        </w:rPr>
+        <w:t xml:space="preserve"> class when it is needed, not to make fancy.</w:t>
+      </w:r>
+      <w:r>
+        <w:rPr>
+          <w:rFonts w:ascii="Times New Roman" w:eastAsia="Times New Roman" w:hAnsi="Times New Roman" w:cs="Times New Roman"/>
+          <w:bCs/>
+        </w:rPr>
+        <w:t xml:space="preserve"> Do not be lazy or scared to change, when it helps.</w:t>
+      </w:r>
+    </w:p>
+    <w:p>
+      <w:pPr>
+        <w:spacing w:after="0" w:line="240" w:lineRule="auto"/>
+        <w:rPr>
+          <w:rFonts w:ascii="Times New Roman" w:eastAsia="Times New Roman" w:hAnsi="Times New Roman" w:cs="Times New Roman"/>
+          <w:bCs/>
+        </w:rPr>
+      </w:pPr>
+    </w:p>
+    <w:p>
+      <w:pPr>
+        <w:spacing w:after="0" w:line="240" w:lineRule="auto"/>
+        <w:rPr>
+          <w:rFonts w:ascii="Times New Roman" w:eastAsia="Times New Roman" w:hAnsi="Times New Roman" w:cs="Times New Roman"/>
+          <w:bCs/>
+        </w:rPr>
+      </w:pPr>
+      <w:r>
+        <w:rPr>
+          <w:rFonts w:ascii="Times New Roman" w:eastAsia="Times New Roman" w:hAnsi="Times New Roman" w:cs="Times New Roman"/>
+          <w:bCs/>
+        </w:rPr>
+        <w:t>Avoid delaying refactoring tedious task</w:t>
+      </w:r>
+      <w:r>
+        <w:rPr>
+          <w:rFonts w:ascii="Times New Roman" w:eastAsia="Times New Roman" w:hAnsi="Times New Roman" w:cs="Times New Roman"/>
+          <w:bCs/>
+        </w:rPr>
+        <w:t>s. That’s a big mistake</w:t>
+      </w:r>
+      <w:r>
+        <w:rPr>
+          <w:rFonts w:ascii="Times New Roman" w:eastAsia="Times New Roman" w:hAnsi="Times New Roman" w:cs="Times New Roman"/>
+          <w:bCs/>
+        </w:rPr>
+        <w:t>. Spoiler alerts.</w:t>
+      </w:r>
+      <w:r>
+        <w:rPr>
+          <w:rFonts w:ascii="Times New Roman" w:eastAsia="Times New Roman" w:hAnsi="Times New Roman" w:cs="Times New Roman"/>
+          <w:bCs/>
+        </w:rPr>
+        <w:t xml:space="preserve"> </w:t>
+      </w:r>
+      <w:r>
+        <w:rPr>
+          <w:rFonts w:ascii="Times New Roman" w:eastAsia="Times New Roman" w:hAnsi="Times New Roman" w:cs="Times New Roman"/>
+          <w:bCs/>
+        </w:rPr>
+        <w:t>Do it now.</w:t>
+      </w:r>
+    </w:p>
+    <w:p>
+      <w:pPr>
+        <w:spacing w:after="0" w:line="240" w:lineRule="auto"/>
+        <w:rPr>
+          <w:rFonts w:ascii="Times New Roman" w:eastAsia="Times New Roman" w:hAnsi="Times New Roman" w:cs="Times New Roman"/>
+          <w:bCs/>
+        </w:rPr>
+      </w:pPr>
+    </w:p>
+    <w:p>
+      <w:pPr>
+        <w:spacing w:after="0" w:line="240" w:lineRule="auto"/>
+        <w:rPr>
+          <w:rFonts w:ascii="Times New Roman" w:eastAsia="Times New Roman" w:hAnsi="Times New Roman" w:cs="Times New Roman"/>
+          <w:bCs/>
+        </w:rPr>
+      </w:pPr>
+      <w:r>
+        <w:rPr>
+          <w:rFonts w:ascii="Times New Roman" w:eastAsia="Times New Roman" w:hAnsi="Times New Roman" w:cs="Times New Roman"/>
+          <w:bCs/>
+        </w:rPr>
+        <w:t>Do not write confusing comment in code</w:t>
+      </w:r>
+      <w:r>
+        <w:rPr>
+          <w:rFonts w:ascii="Times New Roman" w:eastAsia="Times New Roman" w:hAnsi="Times New Roman" w:cs="Times New Roman"/>
+          <w:bCs/>
+        </w:rPr>
+        <w:t>.</w:t>
+      </w:r>
+      <w:r>
+        <w:rPr>
+          <w:rFonts w:ascii="Times New Roman" w:eastAsia="Times New Roman" w:hAnsi="Times New Roman" w:cs="Times New Roman"/>
+          <w:bCs/>
+        </w:rPr>
+        <w:t xml:space="preserve"> If comment, clear.</w:t>
+      </w:r>
+    </w:p>
+    <w:p>
+      <w:pPr>
+        <w:spacing w:after="0" w:line="240" w:lineRule="auto"/>
+        <w:rPr>
+          <w:rFonts w:ascii="Times New Roman" w:eastAsia="Times New Roman" w:hAnsi="Times New Roman" w:cs="Times New Roman"/>
+          <w:bCs/>
+        </w:rPr>
+      </w:pPr>
+    </w:p>
+    <w:p>
+      <w:pPr>
+        <w:spacing w:after="0" w:line="240" w:lineRule="auto"/>
+        <w:rPr>
+          <w:rFonts w:ascii="Times New Roman" w:eastAsia="Times New Roman" w:hAnsi="Times New Roman" w:cs="Times New Roman"/>
+          <w:bCs/>
+        </w:rPr>
+      </w:pPr>
+      <w:r>
+        <w:rPr>
+          <w:rFonts w:ascii="Times New Roman" w:eastAsia="Times New Roman" w:hAnsi="Times New Roman" w:cs="Times New Roman"/>
+          <w:bCs/>
+        </w:rPr>
+        <w:t>Don’t write one line many operation confusing code, better write easy to understandable 3 lines if that, then else</w:t>
+      </w:r>
+      <w:r>
+        <w:rPr>
+          <w:rFonts w:ascii="Times New Roman" w:eastAsia="Times New Roman" w:hAnsi="Times New Roman" w:cs="Times New Roman"/>
+          <w:bCs/>
+        </w:rPr>
+        <w:t>. Readability is important.</w:t>
       </w:r>
     </w:p>
     <w:sectPr>

</xml_diff>